<commit_message>
Remove comments from template
</commit_message>
<xml_diff>
--- a/input/templates/2021/2021-22_template.docx
+++ b/input/templates/2021/2021-22_template.docx
@@ -1,6 +1,6 @@
 
 <file path=word/document.xml><?xml version="1.0" encoding="utf-8"?>
-<w:document xmlns:wpc="http://schemas.microsoft.com/office/word/2010/wordprocessingCanvas" xmlns:cx="http://schemas.microsoft.com/office/drawing/2014/chartex" xmlns:cx1="http://schemas.microsoft.com/office/drawing/2015/9/8/chartex" xmlns:cx2="http://schemas.microsoft.com/office/drawing/2015/10/21/chartex" xmlns:cx3="http://schemas.microsoft.com/office/drawing/2016/5/9/chartex" xmlns:cx4="http://schemas.microsoft.com/office/drawing/2016/5/10/chartex" xmlns:cx5="http://schemas.microsoft.com/office/drawing/2016/5/11/chartex" xmlns:cx6="http://schemas.microsoft.com/office/drawing/2016/5/12/chartex" xmlns:cx7="http://schemas.microsoft.com/office/drawing/2016/5/13/chartex" xmlns:cx8="http://schemas.microsoft.com/office/drawing/2016/5/14/chartex" xmlns:mc="http://schemas.openxmlformats.org/markup-compatibility/2006" xmlns:aink="http://schemas.microsoft.com/office/drawing/2016/ink" xmlns:am3d="http://schemas.microsoft.com/office/drawing/2017/model3d" xmlns:o="urn:schemas-microsoft-com:office:office" xmlns:oel="http://schemas.microsoft.com/office/2019/extlst" xmlns:r="http://schemas.openxmlformats.org/officeDocument/2006/relationships" xmlns:m="http://schemas.openxmlformats.org/officeDocument/2006/math" xmlns:v="urn:schemas-microsoft-com:vml" xmlns:wp14="http://schemas.microsoft.com/office/word/2010/wordprocessingDrawing" xmlns:wp="http://schemas.openxmlformats.org/drawingml/2006/wordprocessingDrawing" xmlns:w10="urn:schemas-microsoft-com:office:word" xmlns:w="http://schemas.openxmlformats.org/wordprocessingml/2006/main" xmlns:w14="http://schemas.microsoft.com/office/word/2010/wordml" xmlns:w15="http://schemas.microsoft.com/office/word/2012/wordml" xmlns:w16cex="http://schemas.microsoft.com/office/word/2018/wordml/cex" xmlns:w16cid="http://schemas.microsoft.com/office/word/2016/wordml/cid" xmlns:w16="http://schemas.microsoft.com/office/word/2018/wordml" xmlns:w16sdtdh="http://schemas.microsoft.com/office/word/2020/wordml/sdtdatahash" xmlns:w16se="http://schemas.microsoft.com/office/word/2015/wordml/symex" xmlns:wpg="http://schemas.microsoft.com/office/word/2010/wordprocessingGroup" xmlns:wpi="http://schemas.microsoft.com/office/word/2010/wordprocessingInk" xmlns:wne="http://schemas.microsoft.com/office/word/2006/wordml" xmlns:wps="http://schemas.microsoft.com/office/word/2010/wordprocessingShape" mc:Ignorable="w14 w15 w16se w16cid w16 w16cex w16sdtdh wp14">
+<w:document xmlns:wpc="http://schemas.microsoft.com/office/word/2010/wordprocessingCanvas" xmlns:cx="http://schemas.microsoft.com/office/drawing/2014/chartex" xmlns:cx1="http://schemas.microsoft.com/office/drawing/2015/9/8/chartex" xmlns:cx2="http://schemas.microsoft.com/office/drawing/2015/10/21/chartex" xmlns:cx3="http://schemas.microsoft.com/office/drawing/2016/5/9/chartex" xmlns:cx4="http://schemas.microsoft.com/office/drawing/2016/5/10/chartex" xmlns:cx5="http://schemas.microsoft.com/office/drawing/2016/5/11/chartex" xmlns:cx6="http://schemas.microsoft.com/office/drawing/2016/5/12/chartex" xmlns:cx7="http://schemas.microsoft.com/office/drawing/2016/5/13/chartex" xmlns:cx8="http://schemas.microsoft.com/office/drawing/2016/5/14/chartex" xmlns:mc="http://schemas.openxmlformats.org/markup-compatibility/2006" xmlns:aink="http://schemas.microsoft.com/office/drawing/2016/ink" xmlns:am3d="http://schemas.microsoft.com/office/drawing/2017/model3d" xmlns:o="urn:schemas-microsoft-com:office:office" xmlns:oel="http://schemas.microsoft.com/office/2019/extlst" xmlns:r="http://schemas.openxmlformats.org/officeDocument/2006/relationships" xmlns:m="http://schemas.openxmlformats.org/officeDocument/2006/math" xmlns:v="urn:schemas-microsoft-com:vml" xmlns:wp14="http://schemas.microsoft.com/office/word/2010/wordprocessingDrawing" xmlns:wp="http://schemas.openxmlformats.org/drawingml/2006/wordprocessingDrawing" xmlns:w10="urn:schemas-microsoft-com:office:word" xmlns:w="http://schemas.openxmlformats.org/wordprocessingml/2006/main" xmlns:w14="http://schemas.microsoft.com/office/word/2010/wordml" xmlns:w15="http://schemas.microsoft.com/office/word/2012/wordml" xmlns:w16cex="http://schemas.microsoft.com/office/word/2018/wordml/cex" xmlns:w16cid="http://schemas.microsoft.com/office/word/2016/wordml/cid" xmlns:w16="http://schemas.microsoft.com/office/word/2018/wordml" xmlns:w16du="http://schemas.microsoft.com/office/word/2023/wordml/word16du" xmlns:w16sdtdh="http://schemas.microsoft.com/office/word/2020/wordml/sdtdatahash" xmlns:w16se="http://schemas.microsoft.com/office/word/2015/wordml/symex" xmlns:wpg="http://schemas.microsoft.com/office/word/2010/wordprocessingGroup" xmlns:wpi="http://schemas.microsoft.com/office/word/2010/wordprocessingInk" xmlns:wne="http://schemas.microsoft.com/office/word/2006/wordml" xmlns:wps="http://schemas.microsoft.com/office/word/2010/wordprocessingShape" mc:Ignorable="w14 w15 w16se w16cid w16 w16cex w16sdtdh wp14">
   <w:body>
     <w:p/>
     <w:p/>
@@ -103,9 +103,8 @@
           <w:sz w:val="48"/>
           <w:szCs w:val="48"/>
         </w:rPr>
-        <w:t xml:space="preserve">Reading Recovery™ annual report for </w:t>
-      </w:r>
-      <w:commentRangeStart w:id="0"/>
+        <w:t>Reading Recovery™ annual report for School A</w:t>
+      </w:r>
       <w:r>
         <w:rPr>
           <w:rFonts w:ascii="Arial" w:hAnsi="Arial" w:cs="Arial"/>
@@ -114,42 +113,7 @@
           <w:sz w:val="48"/>
           <w:szCs w:val="48"/>
         </w:rPr>
-        <w:t xml:space="preserve">School </w:t>
-      </w:r>
-      <w:commentRangeStart w:id="1"/>
-      <w:r>
-        <w:rPr>
-          <w:rFonts w:ascii="Arial" w:hAnsi="Arial" w:cs="Arial"/>
-          <w:b/>
-          <w:bCs/>
-          <w:sz w:val="48"/>
-          <w:szCs w:val="48"/>
-        </w:rPr>
-        <w:t>A</w:t>
-      </w:r>
-      <w:commentRangeEnd w:id="0"/>
-      <w:r>
-        <w:rPr>
-          <w:rStyle w:val="CommentReference"/>
-        </w:rPr>
-        <w:commentReference w:id="0"/>
-      </w:r>
-      <w:r>
-        <w:rPr>
-          <w:rFonts w:ascii="Arial" w:hAnsi="Arial" w:cs="Arial"/>
-          <w:b/>
-          <w:bCs/>
-          <w:sz w:val="48"/>
-          <w:szCs w:val="48"/>
-        </w:rPr>
         <w:t xml:space="preserve">: </w:t>
-      </w:r>
-      <w:commentRangeEnd w:id="1"/>
-      <w:r>
-        <w:rPr>
-          <w:rStyle w:val="CommentReference"/>
-        </w:rPr>
-        <w:commentReference w:id="1"/>
       </w:r>
       <w:r>
         <w:rPr>
@@ -730,7 +694,7 @@
         </w:rPr>
         <w:t>Link to articles: </w:t>
       </w:r>
-      <w:hyperlink r:id="rId11" w:tgtFrame="_blank" w:history="1">
+      <w:hyperlink r:id="rId7" w:tgtFrame="_blank" w:history="1">
         <w:r>
           <w:rPr>
             <w:rStyle w:val="Hyperlink"/>
@@ -745,7 +709,7 @@
         </w:rPr>
         <w:t xml:space="preserve"> and </w:t>
       </w:r>
-      <w:hyperlink r:id="rId12" w:history="1">
+      <w:hyperlink r:id="rId8" w:history="1">
         <w:r>
           <w:rPr>
             <w:rStyle w:val="Hyperlink"/>
@@ -2540,7 +2504,6 @@
           <w:szCs w:val="20"/>
         </w:rPr>
       </w:pPr>
-      <w:commentRangeStart w:id="2"/>
       <w:r>
         <w:rPr>
           <w:rFonts w:ascii="Arial" w:hAnsi="Arial" w:cs="Arial"/>
@@ -2548,43 +2511,7 @@
           <w:sz w:val="20"/>
           <w:szCs w:val="20"/>
         </w:rPr>
-        <w:t>Summary Table</w:t>
-      </w:r>
-      <w:commentRangeEnd w:id="2"/>
-      <w:r>
-        <w:rPr>
-          <w:rStyle w:val="CommentReference"/>
-        </w:rPr>
-        <w:commentReference w:id="2"/>
-      </w:r>
-      <w:r>
-        <w:rPr>
-          <w:rFonts w:ascii="Arial" w:hAnsi="Arial" w:cs="Arial"/>
-          <w:b/>
-          <w:sz w:val="20"/>
-          <w:szCs w:val="20"/>
-        </w:rPr>
-        <w:t>: Reading Recovery implementation and outcomes: School A</w:t>
-      </w:r>
-      <w:commentRangeStart w:id="3"/>
-      <w:commentRangeEnd w:id="3"/>
-      <w:r>
-        <w:rPr>
-          <w:rStyle w:val="CommentReference"/>
-          <w:rFonts w:ascii="Arial" w:hAnsi="Arial" w:cs="Arial"/>
-          <w:sz w:val="20"/>
-          <w:szCs w:val="20"/>
-        </w:rPr>
-        <w:commentReference w:id="3"/>
-      </w:r>
-      <w:r>
-        <w:rPr>
-          <w:rFonts w:ascii="Arial" w:hAnsi="Arial" w:cs="Arial"/>
-          <w:b/>
-          <w:sz w:val="20"/>
-          <w:szCs w:val="20"/>
-        </w:rPr>
-        <w:t>,</w:t>
+        <w:t>Summary Table: Reading Recovery implementation and outcomes: School A,</w:t>
       </w:r>
       <w:r>
         <w:rPr>
@@ -3422,7 +3349,7 @@
     <w:p>
       <w:pPr>
         <w:sectPr>
-          <w:headerReference w:type="default" r:id="rId13"/>
+          <w:headerReference w:type="default" r:id="rId9"/>
           <w:pgSz w:w="16834" w:h="11909" w:orient="landscape" w:code="9"/>
           <w:pgMar w:top="652" w:right="652" w:bottom="652" w:left="652" w:header="652" w:footer="652" w:gutter="0"/>
           <w:cols w:space="720"/>
@@ -3480,7 +3407,6 @@
           <w:szCs w:val="20"/>
         </w:rPr>
       </w:pPr>
-      <w:commentRangeStart w:id="4"/>
       <w:r>
         <w:rPr>
           <w:rFonts w:ascii="Arial" w:hAnsi="Arial" w:cs="Arial"/>
@@ -3490,25 +3416,7 @@
           <w:sz w:val="20"/>
           <w:szCs w:val="20"/>
         </w:rPr>
-        <w:t>Table 1</w:t>
-      </w:r>
-      <w:commentRangeEnd w:id="4"/>
-      <w:r>
-        <w:rPr>
-          <w:rStyle w:val="CommentReference"/>
-        </w:rPr>
-        <w:commentReference w:id="4"/>
-      </w:r>
-      <w:r>
-        <w:rPr>
-          <w:rFonts w:ascii="Arial" w:hAnsi="Arial" w:cs="Arial"/>
-          <w:b/>
-          <w:bCs/>
-          <w:color w:val="333333"/>
-          <w:sz w:val="20"/>
-          <w:szCs w:val="20"/>
-        </w:rPr>
-        <w:t xml:space="preserve"> - Demographic characteristics of pupils receiving Reading Recovery: </w:t>
+        <w:t xml:space="preserve">Table 1 - Demographic characteristics of pupils receiving Reading Recovery: </w:t>
       </w:r>
       <w:r>
         <w:rPr>
@@ -3517,27 +3425,7 @@
           <w:sz w:val="20"/>
           <w:szCs w:val="20"/>
         </w:rPr>
-        <w:t>School A</w:t>
-      </w:r>
-      <w:commentRangeStart w:id="5"/>
-      <w:commentRangeEnd w:id="5"/>
-      <w:r>
-        <w:rPr>
-          <w:rStyle w:val="CommentReference"/>
-          <w:rFonts w:ascii="Arial" w:hAnsi="Arial" w:cs="Arial"/>
-          <w:sz w:val="20"/>
-          <w:szCs w:val="20"/>
-        </w:rPr>
-        <w:commentReference w:id="5"/>
-      </w:r>
-      <w:r>
-        <w:rPr>
-          <w:rFonts w:ascii="Arial" w:hAnsi="Arial" w:cs="Arial"/>
-          <w:b/>
-          <w:sz w:val="20"/>
-          <w:szCs w:val="20"/>
-        </w:rPr>
-        <w:t>,</w:t>
+        <w:t>School A,</w:t>
       </w:r>
       <w:r>
         <w:rPr>
@@ -5971,7 +5859,6 @@
           <w:lang w:val="en-GB"/>
         </w:rPr>
       </w:pPr>
-      <w:commentRangeStart w:id="6"/>
       <w:r>
         <w:rPr>
           <w:rFonts w:ascii="Arial" w:hAnsi="Arial" w:cs="Arial"/>
@@ -5990,13 +5877,6 @@
           <w:lang w:val="en-GB"/>
         </w:rPr>
         <w:t>2</w:t>
-      </w:r>
-      <w:commentRangeEnd w:id="6"/>
-      <w:r>
-        <w:rPr>
-          <w:rStyle w:val="CommentReference"/>
-        </w:rPr>
-        <w:commentReference w:id="6"/>
       </w:r>
       <w:r>
         <w:rPr>
@@ -6046,7 +5926,6 @@
         </w:rPr>
         <w:t>School A</w:t>
       </w:r>
-      <w:commentRangeStart w:id="7"/>
       <w:r>
         <w:rPr>
           <w:rFonts w:ascii="Arial" w:hAnsi="Arial" w:cs="Arial"/>
@@ -6055,17 +5934,6 @@
           <w:szCs w:val="20"/>
         </w:rPr>
         <w:t xml:space="preserve">, </w:t>
-      </w:r>
-      <w:commentRangeEnd w:id="7"/>
-      <w:r>
-        <w:rPr>
-          <w:rStyle w:val="CommentReference"/>
-          <w:rFonts w:ascii="Arial" w:hAnsi="Arial" w:cs="Arial"/>
-          <w:b/>
-          <w:sz w:val="20"/>
-          <w:szCs w:val="20"/>
-        </w:rPr>
-        <w:commentReference w:id="7"/>
       </w:r>
       <w:r>
         <w:rPr>
@@ -6098,9 +5966,8 @@
           <w:highlight w:val="yellow"/>
           <w:lang w:val="en-GB"/>
         </w:rPr>
-        <w:t>-</w:t>
-      </w:r>
-      <w:proofErr w:type="gramStart"/>
+        <w:t>-2</w:t>
+      </w:r>
       <w:r>
         <w:rPr>
           <w:rFonts w:ascii="Arial" w:hAnsi="Arial" w:cs="Arial"/>
@@ -6112,18 +5979,6 @@
         </w:rPr>
         <w:t>2</w:t>
       </w:r>
-      <w:r>
-        <w:rPr>
-          <w:rFonts w:ascii="Arial" w:hAnsi="Arial" w:cs="Arial"/>
-          <w:b/>
-          <w:sz w:val="20"/>
-          <w:szCs w:val="20"/>
-          <w:highlight w:val="yellow"/>
-          <w:lang w:val="en-GB"/>
-        </w:rPr>
-        <w:t>2</w:t>
-      </w:r>
-      <w:proofErr w:type="gramEnd"/>
     </w:p>
     <w:p>
       <w:pPr>
@@ -6552,7 +6407,6 @@
           <w:szCs w:val="20"/>
         </w:rPr>
       </w:pPr>
-      <w:commentRangeStart w:id="8"/>
       <w:r>
         <w:rPr>
           <w:rFonts w:ascii="Arial" w:hAnsi="Arial" w:cs="Arial"/>
@@ -6571,13 +6425,6 @@
           <w:lang w:val="en-GB"/>
         </w:rPr>
         <w:t>3</w:t>
-      </w:r>
-      <w:commentRangeEnd w:id="8"/>
-      <w:r>
-        <w:rPr>
-          <w:rStyle w:val="CommentReference"/>
-        </w:rPr>
-        <w:commentReference w:id="8"/>
       </w:r>
       <w:r>
         <w:rPr>
@@ -6664,7 +6511,6 @@
         </w:rPr>
         <w:t>School A</w:t>
       </w:r>
-      <w:commentRangeStart w:id="9"/>
       <w:r>
         <w:rPr>
           <w:rFonts w:ascii="Arial" w:hAnsi="Arial" w:cs="Arial"/>
@@ -6674,18 +6520,6 @@
           <w:szCs w:val="20"/>
         </w:rPr>
         <w:t xml:space="preserve">, </w:t>
-      </w:r>
-      <w:commentRangeEnd w:id="9"/>
-      <w:r>
-        <w:rPr>
-          <w:rStyle w:val="CommentReference"/>
-          <w:rFonts w:ascii="Arial" w:hAnsi="Arial" w:cs="Arial"/>
-          <w:b/>
-          <w:bCs/>
-          <w:sz w:val="20"/>
-          <w:szCs w:val="20"/>
-        </w:rPr>
-        <w:commentReference w:id="9"/>
       </w:r>
       <w:r>
         <w:rPr>
@@ -7306,7 +7140,6 @@
           <w:szCs w:val="20"/>
         </w:rPr>
       </w:pPr>
-      <w:commentRangeStart w:id="10"/>
       <w:r>
         <w:rPr>
           <w:rFonts w:ascii="Arial" w:hAnsi="Arial" w:cs="Arial"/>
@@ -7325,13 +7158,6 @@
           <w:lang w:val="en-GB"/>
         </w:rPr>
         <w:t>4</w:t>
-      </w:r>
-      <w:commentRangeEnd w:id="10"/>
-      <w:r>
-        <w:rPr>
-          <w:rStyle w:val="CommentReference"/>
-        </w:rPr>
-        <w:commentReference w:id="10"/>
       </w:r>
       <w:r>
         <w:rPr>
@@ -7376,7 +7202,6 @@
         </w:rPr>
         <w:t>: School A</w:t>
       </w:r>
-      <w:commentRangeStart w:id="11"/>
       <w:r>
         <w:rPr>
           <w:rFonts w:ascii="Arial" w:hAnsi="Arial" w:cs="Arial"/>
@@ -7385,17 +7210,6 @@
           <w:szCs w:val="20"/>
         </w:rPr>
         <w:t xml:space="preserve">, </w:t>
-      </w:r>
-      <w:commentRangeEnd w:id="11"/>
-      <w:r>
-        <w:rPr>
-          <w:rStyle w:val="CommentReference"/>
-          <w:rFonts w:ascii="Arial" w:hAnsi="Arial" w:cs="Arial"/>
-          <w:b/>
-          <w:sz w:val="20"/>
-          <w:szCs w:val="20"/>
-        </w:rPr>
-        <w:commentReference w:id="11"/>
       </w:r>
       <w:r>
         <w:rPr>
@@ -9143,7 +8957,6 @@
           <w:u w:val="single"/>
         </w:rPr>
       </w:pPr>
-      <w:commentRangeStart w:id="12"/>
       <w:r>
         <w:rPr>
           <w:rFonts w:ascii="Arial" w:hAnsi="Arial" w:cs="Arial"/>
@@ -9152,24 +8965,7 @@
           <w:sz w:val="20"/>
           <w:szCs w:val="20"/>
         </w:rPr>
-        <w:t>Table 5</w:t>
-      </w:r>
-      <w:commentRangeEnd w:id="12"/>
-      <w:r>
-        <w:rPr>
-          <w:rStyle w:val="CommentReference"/>
-        </w:rPr>
-        <w:commentReference w:id="12"/>
-      </w:r>
-      <w:r>
-        <w:rPr>
-          <w:rFonts w:ascii="Arial" w:hAnsi="Arial" w:cs="Arial"/>
-          <w:b/>
-          <w:bCs/>
-          <w:sz w:val="20"/>
-          <w:szCs w:val="20"/>
-        </w:rPr>
-        <w:t xml:space="preserve"> - Entry and Exit scores on literacy measures of pupils receiving literacy support:</w:t>
+        <w:t>Table 5 - Entry and Exit scores on literacy measures of pupils receiving literacy support:</w:t>
       </w:r>
       <w:r>
         <w:rPr>
@@ -9193,7 +8989,6 @@
         </w:rPr>
         <w:t>School A</w:t>
       </w:r>
-      <w:commentRangeStart w:id="13"/>
       <w:r>
         <w:rPr>
           <w:rFonts w:ascii="Arial" w:hAnsi="Arial" w:cs="Arial"/>
@@ -9203,17 +8998,6 @@
           <w:szCs w:val="20"/>
         </w:rPr>
         <w:t xml:space="preserve">, </w:t>
-      </w:r>
-      <w:commentRangeEnd w:id="13"/>
-      <w:r>
-        <w:rPr>
-          <w:rStyle w:val="CommentReference"/>
-          <w:rFonts w:ascii="Arial" w:hAnsi="Arial" w:cs="Arial"/>
-          <w:b/>
-          <w:sz w:val="20"/>
-          <w:szCs w:val="20"/>
-        </w:rPr>
-        <w:commentReference w:id="13"/>
       </w:r>
       <w:r>
         <w:rPr>
@@ -13133,7 +12917,6 @@
       <w:pPr>
         <w:pStyle w:val="TableTitle"/>
       </w:pPr>
-      <w:commentRangeStart w:id="14"/>
       <w:r>
         <w:t xml:space="preserve">Table </w:t>
       </w:r>
@@ -13143,16 +12926,6 @@
         </w:rPr>
         <w:t>6</w:t>
       </w:r>
-      <w:commentRangeEnd w:id="14"/>
-      <w:r>
-        <w:rPr>
-          <w:rStyle w:val="CommentReference"/>
-          <w:rFonts w:ascii="Calibri" w:hAnsi="Calibri"/>
-          <w:b w:val="0"/>
-          <w:lang w:val="en-US" w:bidi="en-US"/>
-        </w:rPr>
-        <w:commentReference w:id="14"/>
-      </w:r>
       <w:r>
         <w:t xml:space="preserve"> - Follow-up scores </w:t>
       </w:r>
@@ -13171,19 +12944,8 @@
         </w:rPr>
         <w:t>School A</w:t>
       </w:r>
-      <w:commentRangeStart w:id="15"/>
       <w:r>
         <w:t xml:space="preserve">, </w:t>
-      </w:r>
-      <w:commentRangeEnd w:id="15"/>
-      <w:r>
-        <w:rPr>
-          <w:rStyle w:val="CommentReference"/>
-          <w:rFonts w:ascii="Calibri" w:hAnsi="Calibri"/>
-          <w:b w:val="0"/>
-          <w:lang w:val="en-US" w:bidi="en-US"/>
-        </w:rPr>
-        <w:commentReference w:id="15"/>
       </w:r>
       <w:r>
         <w:rPr>
@@ -15295,8 +15057,8 @@
       </w:pPr>
     </w:p>
     <w:sectPr>
-      <w:headerReference w:type="default" r:id="rId14"/>
-      <w:footerReference w:type="default" r:id="rId15"/>
+      <w:headerReference w:type="default" r:id="rId10"/>
+      <w:footerReference w:type="default" r:id="rId11"/>
       <w:pgSz w:w="11909" w:h="16834" w:code="9"/>
       <w:pgMar w:top="652" w:right="652" w:bottom="652" w:left="652" w:header="652" w:footer="652" w:gutter="0"/>
       <w:cols w:space="720"/>
@@ -15306,901 +15068,8 @@
 </w:document>
 </file>
 
-<file path=word/comments.xml><?xml version="1.0" encoding="utf-8"?>
-<w:comments xmlns:wpc="http://schemas.microsoft.com/office/word/2010/wordprocessingCanvas" xmlns:cx="http://schemas.microsoft.com/office/drawing/2014/chartex" xmlns:cx1="http://schemas.microsoft.com/office/drawing/2015/9/8/chartex" xmlns:cx2="http://schemas.microsoft.com/office/drawing/2015/10/21/chartex" xmlns:cx3="http://schemas.microsoft.com/office/drawing/2016/5/9/chartex" xmlns:cx4="http://schemas.microsoft.com/office/drawing/2016/5/10/chartex" xmlns:cx5="http://schemas.microsoft.com/office/drawing/2016/5/11/chartex" xmlns:cx6="http://schemas.microsoft.com/office/drawing/2016/5/12/chartex" xmlns:cx7="http://schemas.microsoft.com/office/drawing/2016/5/13/chartex" xmlns:cx8="http://schemas.microsoft.com/office/drawing/2016/5/14/chartex" xmlns:mc="http://schemas.openxmlformats.org/markup-compatibility/2006" xmlns:aink="http://schemas.microsoft.com/office/drawing/2016/ink" xmlns:am3d="http://schemas.microsoft.com/office/drawing/2017/model3d" xmlns:o="urn:schemas-microsoft-com:office:office" xmlns:oel="http://schemas.microsoft.com/office/2019/extlst" xmlns:r="http://schemas.openxmlformats.org/officeDocument/2006/relationships" xmlns:m="http://schemas.openxmlformats.org/officeDocument/2006/math" xmlns:v="urn:schemas-microsoft-com:vml" xmlns:wp14="http://schemas.microsoft.com/office/word/2010/wordprocessingDrawing" xmlns:wp="http://schemas.openxmlformats.org/drawingml/2006/wordprocessingDrawing" xmlns:w10="urn:schemas-microsoft-com:office:word" xmlns:w="http://schemas.openxmlformats.org/wordprocessingml/2006/main" xmlns:w14="http://schemas.microsoft.com/office/word/2010/wordml" xmlns:w15="http://schemas.microsoft.com/office/word/2012/wordml" xmlns:w16cex="http://schemas.microsoft.com/office/word/2018/wordml/cex" xmlns:w16cid="http://schemas.microsoft.com/office/word/2016/wordml/cid" xmlns:w16="http://schemas.microsoft.com/office/word/2018/wordml" xmlns:w16sdtdh="http://schemas.microsoft.com/office/word/2020/wordml/sdtdatahash" xmlns:w16se="http://schemas.microsoft.com/office/word/2015/wordml/symex" xmlns:wpg="http://schemas.microsoft.com/office/word/2010/wordprocessingGroup" xmlns:wpi="http://schemas.microsoft.com/office/word/2010/wordprocessingInk" xmlns:wne="http://schemas.microsoft.com/office/word/2006/wordml" xmlns:wps="http://schemas.microsoft.com/office/word/2010/wordprocessingShape" mc:Ignorable="w14 w15 w16se w16cid w16 w16cex w16sdtdh wp14">
-  <w:comment w:id="0" w:author="Susan Bodman" w:date="2021-06-25T11:24:00Z" w:initials="BS">
-    <w:p>
-      <w:pPr>
-        <w:pStyle w:val="CommentText"/>
-      </w:pPr>
-      <w:r>
-        <w:rPr>
-          <w:rStyle w:val="CommentReference"/>
-        </w:rPr>
-        <w:annotationRef/>
-      </w:r>
-      <w:r>
-        <w:t>R</w:t>
-      </w:r>
-      <w:r>
-        <w:t>rcp_</w:t>
-      </w:r>
-      <w:r>
-        <w:t>school</w:t>
-      </w:r>
-    </w:p>
-  </w:comment>
-  <w:comment w:id="1" w:author="Moss, Gemma" w:date="2020-08-14T15:52:00Z" w:initials="MG">
-    <w:p>
-      <w:pPr>
-        <w:pStyle w:val="CommentText"/>
-      </w:pPr>
-      <w:r>
-        <w:rPr>
-          <w:rStyle w:val="CommentReference"/>
-        </w:rPr>
-        <w:annotationRef/>
-      </w:r>
-      <w:r>
-        <w:t xml:space="preserve">Please note: </w:t>
-      </w:r>
-    </w:p>
-    <w:p>
-      <w:pPr>
-        <w:pStyle w:val="CommentText"/>
-        <w:numPr>
-          <w:ilvl w:val="0"/>
-          <w:numId w:val="13"/>
-        </w:numPr>
-        <w:rPr>
-          <w:color w:val="000000"/>
-          <w:shd w:val="clear" w:color="auto" w:fill="FFFFFF"/>
-        </w:rPr>
-      </w:pPr>
-      <w:r>
-        <w:rPr>
-          <w:color w:val="000000"/>
-          <w:shd w:val="clear" w:color="auto" w:fill="FFFFFF"/>
-        </w:rPr>
-        <w:t>Use &lt; school_id&gt;</w:t>
-      </w:r>
-      <w:r>
-        <w:rPr>
-          <w:color w:val="000000"/>
-          <w:shd w:val="clear" w:color="auto" w:fill="FFFFFF"/>
-        </w:rPr>
-        <w:t xml:space="preserve"> to retrieve and group the records by school name for each report</w:t>
-      </w:r>
-    </w:p>
-    <w:p>
-      <w:pPr>
-        <w:pStyle w:val="CommentText"/>
-        <w:numPr>
-          <w:ilvl w:val="0"/>
-          <w:numId w:val="13"/>
-        </w:numPr>
-      </w:pPr>
-      <w:r>
-        <w:rPr>
-          <w:color w:val="000000"/>
-          <w:shd w:val="clear" w:color="auto" w:fill="FFFFFF"/>
-        </w:rPr>
-        <w:t xml:space="preserve">For Tables 1-6 </w:t>
-      </w:r>
-      <w:r>
-        <w:rPr>
-          <w:color w:val="000000"/>
-          <w:shd w:val="clear" w:color="auto" w:fill="FFFFFF"/>
-        </w:rPr>
-        <w:t>sort</w:t>
-      </w:r>
-      <w:r>
-        <w:rPr>
-          <w:color w:val="000000"/>
-          <w:shd w:val="clear" w:color="auto" w:fill="FFFFFF"/>
-        </w:rPr>
-        <w:t xml:space="preserve"> the records by:  &lt;</w:t>
-      </w:r>
-      <w:r>
-        <w:rPr>
-          <w:color w:val="000000"/>
-          <w:shd w:val="clear" w:color="auto" w:fill="FFFFFF"/>
-        </w:rPr>
-        <w:t>RRED</w:t>
-      </w:r>
-      <w:r>
-        <w:rPr>
-          <w:color w:val="000000"/>
-          <w:shd w:val="clear" w:color="auto" w:fill="FFFFFF"/>
-        </w:rPr>
-        <w:t>U</w:t>
-      </w:r>
-      <w:r>
-        <w:rPr>
-          <w:color w:val="000000"/>
-          <w:shd w:val="clear" w:color="auto" w:fill="FFFFFF"/>
-        </w:rPr>
-        <w:t>serID</w:t>
-      </w:r>
-      <w:r>
-        <w:rPr>
-          <w:color w:val="000000"/>
-          <w:shd w:val="clear" w:color="auto" w:fill="FFFFFF"/>
-        </w:rPr>
-        <w:t>&gt;</w:t>
-      </w:r>
-      <w:r>
-        <w:rPr>
-          <w:color w:val="000000"/>
-          <w:shd w:val="clear" w:color="auto" w:fill="FFFFFF"/>
-        </w:rPr>
-        <w:t>; </w:t>
-      </w:r>
-      <w:r>
-        <w:rPr>
-          <w:color w:val="000000"/>
-          <w:shd w:val="clear" w:color="auto" w:fill="FFFFFF"/>
-        </w:rPr>
-        <w:t>&lt;</w:t>
-      </w:r>
-      <w:r>
-        <w:t xml:space="preserve"> </w:t>
-      </w:r>
-      <w:r>
-        <w:rPr>
-          <w:color w:val="000000"/>
-          <w:shd w:val="clear" w:color="auto" w:fill="FFFFFF"/>
-        </w:rPr>
-        <w:t>p</w:t>
-      </w:r>
-      <w:r>
-        <w:rPr>
-          <w:color w:val="000000"/>
-          <w:shd w:val="clear" w:color="auto" w:fill="FFFFFF"/>
-        </w:rPr>
-        <w:t>upilno</w:t>
-      </w:r>
-      <w:r>
-        <w:rPr>
-          <w:color w:val="000000"/>
-          <w:shd w:val="clear" w:color="auto" w:fill="FFFFFF"/>
-        </w:rPr>
-        <w:t xml:space="preserve"> &gt;, with </w:t>
-      </w:r>
-      <w:r>
-        <w:rPr>
-          <w:rFonts w:ascii="Segoe UI" w:hAnsi="Segoe UI" w:cs="Segoe UI"/>
-          <w:color w:val="000000"/>
-          <w:sz w:val="21"/>
-          <w:szCs w:val="21"/>
-          <w:bdr w:val="none" w:sz="0" w:space="0" w:color="auto" w:frame="1"/>
-          <w:shd w:val="clear" w:color="auto" w:fill="FFFFFF"/>
-        </w:rPr>
-        <w:t xml:space="preserve">pupil numbers ordered </w:t>
-      </w:r>
-      <w:r>
-        <w:rPr>
-          <w:rFonts w:ascii="Segoe UI" w:hAnsi="Segoe UI" w:cs="Segoe UI"/>
-          <w:b/>
-          <w:bCs/>
-          <w:color w:val="000000"/>
-          <w:sz w:val="21"/>
-          <w:szCs w:val="21"/>
-          <w:bdr w:val="none" w:sz="0" w:space="0" w:color="auto" w:frame="1"/>
-          <w:shd w:val="clear" w:color="auto" w:fill="FFFFFF"/>
-        </w:rPr>
-        <w:t>FIRST</w:t>
-      </w:r>
-      <w:r>
-        <w:rPr>
-          <w:rFonts w:ascii="Segoe UI" w:hAnsi="Segoe UI" w:cs="Segoe UI"/>
-          <w:color w:val="000000"/>
-          <w:sz w:val="21"/>
-          <w:szCs w:val="21"/>
-          <w:bdr w:val="none" w:sz="0" w:space="0" w:color="auto" w:frame="1"/>
-          <w:shd w:val="clear" w:color="auto" w:fill="FFFFFF"/>
-        </w:rPr>
-        <w:t xml:space="preserve"> by </w:t>
-      </w:r>
-      <w:r>
-        <w:rPr>
-          <w:rFonts w:ascii="Segoe UI" w:hAnsi="Segoe UI" w:cs="Segoe UI"/>
-          <w:color w:val="000000"/>
-          <w:sz w:val="21"/>
-          <w:szCs w:val="21"/>
-          <w:bdr w:val="none" w:sz="0" w:space="0" w:color="auto" w:frame="1"/>
-          <w:shd w:val="clear" w:color="auto" w:fill="FFFFFF"/>
-        </w:rPr>
-        <w:t>string after underscore (&lt;_2019-20&gt; &lt;_2020-21&gt;)</w:t>
-      </w:r>
-      <w:r>
-        <w:rPr>
-          <w:rFonts w:ascii="Segoe UI" w:hAnsi="Segoe UI" w:cs="Segoe UI"/>
-          <w:color w:val="000000"/>
-          <w:sz w:val="21"/>
-          <w:szCs w:val="21"/>
-          <w:bdr w:val="none" w:sz="0" w:space="0" w:color="auto" w:frame="1"/>
-          <w:shd w:val="clear" w:color="auto" w:fill="FFFFFF"/>
-        </w:rPr>
-        <w:t xml:space="preserve">  </w:t>
-      </w:r>
-      <w:r>
-        <w:rPr>
-          <w:rFonts w:ascii="Segoe UI" w:hAnsi="Segoe UI" w:cs="Segoe UI"/>
-          <w:color w:val="000000"/>
-          <w:sz w:val="22"/>
-          <w:szCs w:val="22"/>
-          <w:bdr w:val="none" w:sz="0" w:space="0" w:color="auto" w:frame="1"/>
-          <w:shd w:val="clear" w:color="auto" w:fill="FFFFFF"/>
-        </w:rPr>
-        <w:t>and</w:t>
-      </w:r>
-      <w:r>
-        <w:rPr>
-          <w:rFonts w:ascii="Segoe UI" w:hAnsi="Segoe UI" w:cs="Segoe UI"/>
-          <w:color w:val="000000"/>
-          <w:sz w:val="21"/>
-          <w:szCs w:val="21"/>
-          <w:bdr w:val="none" w:sz="0" w:space="0" w:color="auto" w:frame="1"/>
-          <w:shd w:val="clear" w:color="auto" w:fill="FFFFFF"/>
-        </w:rPr>
-        <w:t> </w:t>
-      </w:r>
-      <w:r>
-        <w:rPr>
-          <w:rFonts w:ascii="Segoe UI" w:hAnsi="Segoe UI" w:cs="Segoe UI"/>
-          <w:b/>
-          <w:bCs/>
-          <w:color w:val="000000"/>
-          <w:sz w:val="21"/>
-          <w:szCs w:val="21"/>
-          <w:bdr w:val="none" w:sz="0" w:space="0" w:color="auto" w:frame="1"/>
-          <w:shd w:val="clear" w:color="auto" w:fill="FFFFFF"/>
-        </w:rPr>
-        <w:t>THEN</w:t>
-      </w:r>
-      <w:r>
-        <w:rPr>
-          <w:rFonts w:ascii="Segoe UI" w:hAnsi="Segoe UI" w:cs="Segoe UI"/>
-          <w:color w:val="000000"/>
-          <w:sz w:val="21"/>
-          <w:szCs w:val="21"/>
-          <w:bdr w:val="none" w:sz="0" w:space="0" w:color="auto" w:frame="1"/>
-          <w:shd w:val="clear" w:color="auto" w:fill="FFFFFF"/>
-        </w:rPr>
-        <w:t xml:space="preserve"> </w:t>
-      </w:r>
-      <w:r>
-        <w:rPr>
-          <w:rFonts w:ascii="Segoe UI" w:hAnsi="Segoe UI" w:cs="Segoe UI"/>
-          <w:color w:val="000000"/>
-          <w:sz w:val="21"/>
-          <w:szCs w:val="21"/>
-          <w:bdr w:val="none" w:sz="0" w:space="0" w:color="auto" w:frame="1"/>
-          <w:shd w:val="clear" w:color="auto" w:fill="FFFFFF"/>
-        </w:rPr>
-        <w:t xml:space="preserve">by </w:t>
-      </w:r>
-      <w:r>
-        <w:rPr>
-          <w:rFonts w:ascii="Segoe UI" w:hAnsi="Segoe UI" w:cs="Segoe UI"/>
-          <w:color w:val="000000"/>
-          <w:sz w:val="21"/>
-          <w:szCs w:val="21"/>
-          <w:bdr w:val="none" w:sz="0" w:space="0" w:color="auto" w:frame="1"/>
-          <w:shd w:val="clear" w:color="auto" w:fill="FFFFFF"/>
-        </w:rPr>
-        <w:t>first digit</w:t>
-      </w:r>
-      <w:r>
-        <w:rPr>
-          <w:rFonts w:ascii="Segoe UI" w:hAnsi="Segoe UI" w:cs="Segoe UI"/>
-          <w:color w:val="000000"/>
-          <w:sz w:val="21"/>
-          <w:szCs w:val="21"/>
-          <w:bdr w:val="none" w:sz="0" w:space="0" w:color="auto" w:frame="1"/>
-          <w:shd w:val="clear" w:color="auto" w:fill="FFFFFF"/>
-        </w:rPr>
-        <w:t>.</w:t>
-      </w:r>
-      <w:r>
-        <w:rPr>
-          <w:rFonts w:ascii="Segoe UI" w:hAnsi="Segoe UI" w:cs="Segoe UI"/>
-          <w:color w:val="000000"/>
-          <w:sz w:val="21"/>
-          <w:szCs w:val="21"/>
-          <w:bdr w:val="none" w:sz="0" w:space="0" w:color="auto" w:frame="1"/>
-          <w:shd w:val="clear" w:color="auto" w:fill="FFFFFF"/>
-        </w:rPr>
-        <w:t xml:space="preserve"> (e.g. 1_2019-20; 2_2019-20; </w:t>
-      </w:r>
-      <w:r>
-        <w:rPr>
-          <w:rFonts w:ascii="Segoe UI" w:hAnsi="Segoe UI" w:cs="Segoe UI"/>
-          <w:color w:val="000000"/>
-          <w:sz w:val="21"/>
-          <w:szCs w:val="21"/>
-          <w:bdr w:val="none" w:sz="0" w:space="0" w:color="auto" w:frame="1"/>
-          <w:shd w:val="clear" w:color="auto" w:fill="FFFFFF"/>
-        </w:rPr>
-        <w:t>3</w:t>
-      </w:r>
-      <w:r>
-        <w:rPr>
-          <w:rFonts w:ascii="Segoe UI" w:hAnsi="Segoe UI" w:cs="Segoe UI"/>
-          <w:color w:val="000000"/>
-          <w:sz w:val="21"/>
-          <w:szCs w:val="21"/>
-          <w:bdr w:val="none" w:sz="0" w:space="0" w:color="auto" w:frame="1"/>
-          <w:shd w:val="clear" w:color="auto" w:fill="FFFFFF"/>
-        </w:rPr>
-        <w:t xml:space="preserve">_2019-20; </w:t>
-      </w:r>
-      <w:r>
-        <w:rPr>
-          <w:rFonts w:ascii="Segoe UI" w:hAnsi="Segoe UI" w:cs="Segoe UI"/>
-          <w:color w:val="000000"/>
-          <w:sz w:val="21"/>
-          <w:szCs w:val="21"/>
-          <w:bdr w:val="none" w:sz="0" w:space="0" w:color="auto" w:frame="1"/>
-          <w:shd w:val="clear" w:color="auto" w:fill="FFFFFF"/>
-        </w:rPr>
-        <w:t>1</w:t>
-      </w:r>
-      <w:r>
-        <w:rPr>
-          <w:rFonts w:ascii="Segoe UI" w:hAnsi="Segoe UI" w:cs="Segoe UI"/>
-          <w:color w:val="000000"/>
-          <w:sz w:val="21"/>
-          <w:szCs w:val="21"/>
-          <w:bdr w:val="none" w:sz="0" w:space="0" w:color="auto" w:frame="1"/>
-          <w:shd w:val="clear" w:color="auto" w:fill="FFFFFF"/>
-        </w:rPr>
-        <w:t xml:space="preserve">_2020-21, </w:t>
-      </w:r>
-      <w:r>
-        <w:rPr>
-          <w:rFonts w:ascii="Segoe UI" w:hAnsi="Segoe UI" w:cs="Segoe UI"/>
-          <w:color w:val="000000"/>
-          <w:sz w:val="21"/>
-          <w:szCs w:val="21"/>
-          <w:bdr w:val="none" w:sz="0" w:space="0" w:color="auto" w:frame="1"/>
-          <w:shd w:val="clear" w:color="auto" w:fill="FFFFFF"/>
-        </w:rPr>
-        <w:t>2</w:t>
-      </w:r>
-      <w:r>
-        <w:rPr>
-          <w:rFonts w:ascii="Segoe UI" w:hAnsi="Segoe UI" w:cs="Segoe UI"/>
-          <w:color w:val="000000"/>
-          <w:sz w:val="21"/>
-          <w:szCs w:val="21"/>
-          <w:bdr w:val="none" w:sz="0" w:space="0" w:color="auto" w:frame="1"/>
-          <w:shd w:val="clear" w:color="auto" w:fill="FFFFFF"/>
-        </w:rPr>
-        <w:t>_2020-21…etc.)</w:t>
-      </w:r>
-    </w:p>
-    <w:p>
-      <w:pPr>
-        <w:pStyle w:val="CommentText"/>
-        <w:numPr>
-          <w:ilvl w:val="0"/>
-          <w:numId w:val="13"/>
-        </w:numPr>
-      </w:pPr>
-      <w:r>
-        <w:rPr>
-          <w:rFonts w:ascii="Segoe UI" w:hAnsi="Segoe UI" w:cs="Segoe UI"/>
-          <w:color w:val="000000"/>
-          <w:sz w:val="21"/>
-          <w:szCs w:val="21"/>
-          <w:bdr w:val="none" w:sz="0" w:space="0" w:color="auto" w:frame="1"/>
-          <w:shd w:val="clear" w:color="auto" w:fill="FFFFFF"/>
-        </w:rPr>
-        <w:t>This will group the records by cohort year, making them easier for the teacher to understand.</w:t>
-      </w:r>
-    </w:p>
-  </w:comment>
-  <w:comment w:id="2" w:author="Zamorano Figueroa, Francisco" w:date="2022-09-13T10:44:00Z" w:initials="ZFF">
-    <w:p>
-      <w:pPr>
-        <w:pStyle w:val="CommentText"/>
-      </w:pPr>
-      <w:r>
-        <w:rPr>
-          <w:rStyle w:val="CommentReference"/>
-        </w:rPr>
-        <w:annotationRef/>
-      </w:r>
-      <w:r>
-        <w:rPr>
-          <w:lang w:val="es-CL"/>
-        </w:rPr>
-        <w:t xml:space="preserve">Please apply the filter for this table: </w:t>
-      </w:r>
-      <w:r>
-        <w:rPr>
-          <w:color w:val="000000"/>
-        </w:rPr>
-        <w:t>Pupils whose &lt;entry_date&gt; OR &lt;exit_date&gt; is after 31/7/21 and before 1/8/22</w:t>
-      </w:r>
-    </w:p>
-  </w:comment>
-  <w:comment w:id="3" w:author="Sinead Harmey" w:date="2019-08-21T15:51:00Z" w:initials="SH">
-    <w:p>
-      <w:pPr>
-        <w:pStyle w:val="CommentText"/>
-      </w:pPr>
-      <w:r>
-        <w:rPr>
-          <w:rStyle w:val="CommentReference"/>
-        </w:rPr>
-        <w:annotationRef/>
-      </w:r>
-      <w:r>
-        <w:t>R</w:t>
-      </w:r>
-      <w:r>
-        <w:t>rcp</w:t>
-      </w:r>
-      <w:r>
-        <w:t>_school</w:t>
-      </w:r>
-    </w:p>
-  </w:comment>
-  <w:comment w:id="4" w:author="Zamorano Figueroa, Francisco" w:date="2022-09-13T10:45:00Z" w:initials="ZFF">
-    <w:p>
-      <w:pPr>
-        <w:pStyle w:val="CommentText"/>
-      </w:pPr>
-      <w:r>
-        <w:rPr>
-          <w:rStyle w:val="CommentReference"/>
-        </w:rPr>
-        <w:annotationRef/>
-      </w:r>
-      <w:r>
-        <w:rPr>
-          <w:lang w:val="es-CL"/>
-        </w:rPr>
-        <w:t xml:space="preserve">Please apply the filter for this table: </w:t>
-      </w:r>
-      <w:r>
-        <w:rPr>
-          <w:color w:val="000000"/>
-        </w:rPr>
-        <w:t>Pupils whose &lt;entry_date&gt; OR &lt;exit_date&gt; is after 31/7/21 and before 1/8/22</w:t>
-      </w:r>
-    </w:p>
-  </w:comment>
-  <w:comment w:id="5" w:author="Sinead Harmey" w:date="2019-08-21T15:51:00Z" w:initials="SH">
-    <w:p>
-      <w:pPr>
-        <w:pStyle w:val="CommentText"/>
-      </w:pPr>
-      <w:r>
-        <w:rPr>
-          <w:rStyle w:val="CommentReference"/>
-        </w:rPr>
-        <w:annotationRef/>
-      </w:r>
-      <w:r>
-        <w:rPr>
-          <w:highlight w:val="yellow"/>
-        </w:rPr>
-        <w:t>R</w:t>
-      </w:r>
-      <w:r>
-        <w:rPr>
-          <w:highlight w:val="yellow"/>
-        </w:rPr>
-        <w:t>rcp</w:t>
-      </w:r>
-      <w:r>
-        <w:rPr>
-          <w:highlight w:val="yellow"/>
-        </w:rPr>
-        <w:t>_school</w:t>
-      </w:r>
-    </w:p>
-  </w:comment>
-  <w:comment w:id="6" w:author="Zamorano Figueroa, Francisco" w:date="2022-09-13T10:45:00Z" w:initials="ZFF">
-    <w:p>
-      <w:pPr>
-        <w:pStyle w:val="CommentText"/>
-      </w:pPr>
-      <w:r>
-        <w:rPr>
-          <w:rStyle w:val="CommentReference"/>
-        </w:rPr>
-        <w:annotationRef/>
-      </w:r>
-      <w:r>
-        <w:rPr>
-          <w:lang w:val="es-CL"/>
-        </w:rPr>
-        <w:t>Please apply the filter for this table: P</w:t>
-      </w:r>
-      <w:r>
-        <w:rPr>
-          <w:color w:val="000000"/>
-        </w:rPr>
-        <w:t>upils whose &lt;entry_date&gt; OR &lt;exit_date&gt; is after 31/7/21 and before 1/8/22</w:t>
-      </w:r>
-    </w:p>
-  </w:comment>
-  <w:comment w:id="7" w:author="Sinead Harmey" w:date="2019-06-12T18:02:00Z" w:initials="SH">
-    <w:p>
-      <w:pPr>
-        <w:pStyle w:val="CommentText"/>
-      </w:pPr>
-      <w:r>
-        <w:rPr>
-          <w:rStyle w:val="CommentReference"/>
-        </w:rPr>
-        <w:annotationRef/>
-      </w:r>
-      <w:r>
-        <w:rPr>
-          <w:highlight w:val="yellow"/>
-        </w:rPr>
-        <w:t>R</w:t>
-      </w:r>
-      <w:r>
-        <w:rPr>
-          <w:highlight w:val="yellow"/>
-        </w:rPr>
-        <w:t>rcp</w:t>
-      </w:r>
-      <w:r>
-        <w:rPr>
-          <w:highlight w:val="yellow"/>
-        </w:rPr>
-        <w:t>_school</w:t>
-      </w:r>
-    </w:p>
-  </w:comment>
-  <w:comment w:id="8" w:author="Zamorano Figueroa, Francisco" w:date="2022-09-13T10:47:00Z" w:initials="ZFF">
-    <w:p>
-      <w:pPr>
-        <w:pStyle w:val="CommentText"/>
-      </w:pPr>
-      <w:r>
-        <w:rPr>
-          <w:rStyle w:val="CommentReference"/>
-        </w:rPr>
-        <w:annotationRef/>
-      </w:r>
-      <w:r>
-        <w:rPr>
-          <w:lang w:val="es-CL"/>
-        </w:rPr>
-        <w:t xml:space="preserve">Please apply filters for this table: </w:t>
-      </w:r>
-      <w:r>
-        <w:rPr>
-          <w:color w:val="000000"/>
-        </w:rPr>
-        <w:t xml:space="preserve">ONLY pupils whose </w:t>
-      </w:r>
-      <w:r>
-        <w:rPr>
-          <w:b/>
-          <w:bCs/>
-          <w:color w:val="000000"/>
-        </w:rPr>
-        <w:t>&lt;exit_date&gt;</w:t>
-      </w:r>
-      <w:r>
-        <w:rPr>
-          <w:color w:val="000000"/>
-        </w:rPr>
-        <w:t xml:space="preserve"> is after 31/7/21 and before 1/8/22. Please also report ONLY on data for pupils with &lt;Discontinued&gt; OR &lt;Referred to school&gt;, in the &lt;exit_outcome&gt; column</w:t>
-      </w:r>
-    </w:p>
-  </w:comment>
-  <w:comment w:id="9" w:author="Sinead Harmey" w:date="2019-06-12T18:02:00Z" w:initials="SH">
-    <w:p>
-      <w:pPr>
-        <w:pStyle w:val="CommentText"/>
-      </w:pPr>
-      <w:r>
-        <w:rPr>
-          <w:rStyle w:val="CommentReference"/>
-        </w:rPr>
-        <w:annotationRef/>
-      </w:r>
-      <w:r>
-        <w:rPr>
-          <w:highlight w:val="yellow"/>
-        </w:rPr>
-        <w:t>rrcp_</w:t>
-      </w:r>
-      <w:r>
-        <w:rPr>
-          <w:highlight w:val="yellow"/>
-        </w:rPr>
-        <w:t>school</w:t>
-      </w:r>
-    </w:p>
-  </w:comment>
-  <w:comment w:id="10" w:author="Zamorano Figueroa, Francisco" w:date="2022-09-13T10:48:00Z" w:initials="ZFF">
-    <w:p>
-      <w:pPr>
-        <w:pStyle w:val="CommentText"/>
-      </w:pPr>
-      <w:r>
-        <w:rPr>
-          <w:rStyle w:val="CommentReference"/>
-        </w:rPr>
-        <w:annotationRef/>
-      </w:r>
-      <w:r>
-        <w:rPr>
-          <w:lang w:val="es-CL"/>
-        </w:rPr>
-        <w:t xml:space="preserve">Please apply filters for this table: </w:t>
-      </w:r>
-      <w:r>
-        <w:rPr>
-          <w:color w:val="000000"/>
-        </w:rPr>
-        <w:t xml:space="preserve">ONLY pupils whose </w:t>
-      </w:r>
-      <w:r>
-        <w:rPr>
-          <w:b/>
-          <w:bCs/>
-          <w:color w:val="000000"/>
-        </w:rPr>
-        <w:t>&lt;exit_date&gt;</w:t>
-      </w:r>
-      <w:r>
-        <w:rPr>
-          <w:color w:val="000000"/>
-        </w:rPr>
-        <w:t xml:space="preserve"> is after 31/7/21 and before 1/8/22. Please also report ONLY on data for pupils with &lt;Discontinued&gt; OR &lt;Referred to school&gt;, in the &lt;exit_outcome&gt; column</w:t>
-      </w:r>
-    </w:p>
-  </w:comment>
-  <w:comment w:id="11" w:author="Sinead Harmey" w:date="2019-06-12T18:02:00Z" w:initials="SH">
-    <w:p>
-      <w:pPr>
-        <w:pStyle w:val="CommentText"/>
-        <w:rPr>
-          <w:highlight w:val="yellow"/>
-        </w:rPr>
-      </w:pPr>
-      <w:r>
-        <w:rPr>
-          <w:rStyle w:val="CommentReference"/>
-          <w:highlight w:val="yellow"/>
-        </w:rPr>
-        <w:annotationRef/>
-      </w:r>
-      <w:r>
-        <w:rPr>
-          <w:highlight w:val="yellow"/>
-        </w:rPr>
-        <w:t>R</w:t>
-      </w:r>
-      <w:r>
-        <w:rPr>
-          <w:highlight w:val="yellow"/>
-        </w:rPr>
-        <w:t>rcp</w:t>
-      </w:r>
-      <w:r>
-        <w:rPr>
-          <w:highlight w:val="yellow"/>
-        </w:rPr>
-        <w:t>_school</w:t>
-      </w:r>
-    </w:p>
-  </w:comment>
-  <w:comment w:id="12" w:author="Zamorano Figueroa, Francisco" w:date="2022-09-13T10:48:00Z" w:initials="ZFF">
-    <w:p>
-      <w:pPr>
-        <w:pStyle w:val="CommentText"/>
-      </w:pPr>
-      <w:r>
-        <w:rPr>
-          <w:rStyle w:val="CommentReference"/>
-        </w:rPr>
-        <w:annotationRef/>
-      </w:r>
-      <w:r>
-        <w:rPr>
-          <w:lang w:val="es-CL"/>
-        </w:rPr>
-        <w:t>Please apply the filter for this table: P</w:t>
-      </w:r>
-      <w:r>
-        <w:rPr>
-          <w:color w:val="000000"/>
-        </w:rPr>
-        <w:t>upils whose &lt;entry_date&gt; OR &lt;exit_date&gt; is after 31/7/21 and before 1/8/22</w:t>
-      </w:r>
-      <w:r>
-        <w:rPr>
-          <w:lang w:val="es-CL"/>
-        </w:rPr>
-        <w:t xml:space="preserve"> </w:t>
-      </w:r>
-    </w:p>
-  </w:comment>
-  <w:comment w:id="13" w:author="Sinead Harmey" w:date="2019-06-12T18:02:00Z" w:initials="SH">
-    <w:p>
-      <w:pPr>
-        <w:pStyle w:val="CommentText"/>
-        <w:widowControl w:val="0"/>
-        <w:numPr>
-          <w:ilvl w:val="0"/>
-          <w:numId w:val="12"/>
-        </w:numPr>
-        <w:ind w:hanging="360"/>
-        <w:jc w:val="both"/>
-      </w:pPr>
-      <w:r>
-        <w:rPr>
-          <w:rStyle w:val="CommentReference"/>
-          <w:highlight w:val="yellow"/>
-        </w:rPr>
-        <w:annotationRef/>
-      </w:r>
-      <w:r>
-        <w:rPr>
-          <w:highlight w:val="yellow"/>
-        </w:rPr>
-        <w:t>R</w:t>
-      </w:r>
-      <w:r>
-        <w:rPr>
-          <w:highlight w:val="yellow"/>
-        </w:rPr>
-        <w:t>rcp</w:t>
-      </w:r>
-      <w:r>
-        <w:rPr>
-          <w:highlight w:val="yellow"/>
-        </w:rPr>
-        <w:t>_school</w:t>
-      </w:r>
-    </w:p>
-  </w:comment>
-  <w:comment w:id="14" w:author="Zamorano Figueroa, Francisco" w:date="2022-09-13T10:48:00Z" w:initials="ZFF">
-    <w:p>
-      <w:pPr>
-        <w:pStyle w:val="CommentText"/>
-      </w:pPr>
-      <w:r>
-        <w:rPr>
-          <w:rStyle w:val="CommentReference"/>
-        </w:rPr>
-        <w:annotationRef/>
-      </w:r>
-      <w:r>
-        <w:rPr>
-          <w:lang w:val="es-CL"/>
-        </w:rPr>
-        <w:t xml:space="preserve">Please apply the filter for this table: </w:t>
-      </w:r>
-      <w:r>
-        <w:rPr>
-          <w:color w:val="000000"/>
-        </w:rPr>
-        <w:t xml:space="preserve">ONLY those pupils who have 3 or 6 month follow up test dates after 31/7/21 and before 1/8/22. </w:t>
-      </w:r>
-    </w:p>
-    <w:p>
-      <w:pPr>
-        <w:pStyle w:val="CommentText"/>
-      </w:pPr>
-    </w:p>
-    <w:p>
-      <w:pPr>
-        <w:pStyle w:val="CommentText"/>
-      </w:pPr>
-      <w:r>
-        <w:rPr>
-          <w:color w:val="000000"/>
-        </w:rPr>
-        <w:t xml:space="preserve">Please also report ONLY on data for pupils with &lt;Discontinued&gt; OR &lt;Referred to school&gt;, in the &lt;exit_outcome&gt; column </w:t>
-      </w:r>
-    </w:p>
-  </w:comment>
-  <w:comment w:id="15" w:author="Sinead Harmey" w:date="2019-06-12T18:02:00Z" w:initials="SH">
-    <w:p>
-      <w:pPr>
-        <w:pStyle w:val="CommentText"/>
-      </w:pPr>
-      <w:r>
-        <w:rPr>
-          <w:rStyle w:val="CommentReference"/>
-        </w:rPr>
-        <w:annotationRef/>
-      </w:r>
-      <w:r>
-        <w:rPr>
-          <w:highlight w:val="yellow"/>
-        </w:rPr>
-        <w:t>R</w:t>
-      </w:r>
-      <w:r>
-        <w:rPr>
-          <w:highlight w:val="yellow"/>
-        </w:rPr>
-        <w:t>rcp</w:t>
-      </w:r>
-      <w:r>
-        <w:rPr>
-          <w:highlight w:val="yellow"/>
-        </w:rPr>
-        <w:t>_school</w:t>
-      </w:r>
-    </w:p>
-  </w:comment>
-</w:comments>
-</file>
-
-<file path=word/commentsExtended.xml><?xml version="1.0" encoding="utf-8"?>
-<w15:commentsEx xmlns:wpc="http://schemas.microsoft.com/office/word/2010/wordprocessingCanvas" xmlns:cx="http://schemas.microsoft.com/office/drawing/2014/chartex" xmlns:cx1="http://schemas.microsoft.com/office/drawing/2015/9/8/chartex" xmlns:cx2="http://schemas.microsoft.com/office/drawing/2015/10/21/chartex" xmlns:cx3="http://schemas.microsoft.com/office/drawing/2016/5/9/chartex" xmlns:cx4="http://schemas.microsoft.com/office/drawing/2016/5/10/chartex" xmlns:cx5="http://schemas.microsoft.com/office/drawing/2016/5/11/chartex" xmlns:cx6="http://schemas.microsoft.com/office/drawing/2016/5/12/chartex" xmlns:cx7="http://schemas.microsoft.com/office/drawing/2016/5/13/chartex" xmlns:cx8="http://schemas.microsoft.com/office/drawing/2016/5/14/chartex" xmlns:mc="http://schemas.openxmlformats.org/markup-compatibility/2006" xmlns:aink="http://schemas.microsoft.com/office/drawing/2016/ink" xmlns:am3d="http://schemas.microsoft.com/office/drawing/2017/model3d" xmlns:o="urn:schemas-microsoft-com:office:office" xmlns:oel="http://schemas.microsoft.com/office/2019/extlst" xmlns:r="http://schemas.openxmlformats.org/officeDocument/2006/relationships" xmlns:m="http://schemas.openxmlformats.org/officeDocument/2006/math" xmlns:v="urn:schemas-microsoft-com:vml" xmlns:wp14="http://schemas.microsoft.com/office/word/2010/wordprocessingDrawing" xmlns:wp="http://schemas.openxmlformats.org/drawingml/2006/wordprocessingDrawing" xmlns:w10="urn:schemas-microsoft-com:office:word" xmlns:w="http://schemas.openxmlformats.org/wordprocessingml/2006/main" xmlns:w14="http://schemas.microsoft.com/office/word/2010/wordml" xmlns:w15="http://schemas.microsoft.com/office/word/2012/wordml" xmlns:w16cex="http://schemas.microsoft.com/office/word/2018/wordml/cex" xmlns:w16cid="http://schemas.microsoft.com/office/word/2016/wordml/cid" xmlns:w16="http://schemas.microsoft.com/office/word/2018/wordml" xmlns:w16sdtdh="http://schemas.microsoft.com/office/word/2020/wordml/sdtdatahash" xmlns:w16se="http://schemas.microsoft.com/office/word/2015/wordml/symex" xmlns:wpg="http://schemas.microsoft.com/office/word/2010/wordprocessingGroup" xmlns:wpi="http://schemas.microsoft.com/office/word/2010/wordprocessingInk" xmlns:wne="http://schemas.microsoft.com/office/word/2006/wordml" xmlns:wps="http://schemas.microsoft.com/office/word/2010/wordprocessingShape" mc:Ignorable="w14 w15 w16se w16cid w16 w16cex w16sdtdh wp14">
-  <w15:commentEx w15:paraId="75036EDF" w15:done="0"/>
-  <w15:commentEx w15:paraId="0B0C3D6C" w15:done="0"/>
-  <w15:commentEx w15:paraId="0372F4B5" w15:done="0"/>
-  <w15:commentEx w15:paraId="1E68A037" w15:done="0"/>
-  <w15:commentEx w15:paraId="798C147C" w15:done="0"/>
-  <w15:commentEx w15:paraId="20AFC30B" w15:done="0"/>
-  <w15:commentEx w15:paraId="565A8913" w15:done="0"/>
-  <w15:commentEx w15:paraId="2AE0CD09" w15:done="0"/>
-  <w15:commentEx w15:paraId="2A39986A" w15:done="0"/>
-  <w15:commentEx w15:paraId="7C5B3563" w15:done="0"/>
-  <w15:commentEx w15:paraId="0DF1F7F1" w15:done="0"/>
-  <w15:commentEx w15:paraId="40AA96DB" w15:done="0"/>
-  <w15:commentEx w15:paraId="198EDC06" w15:done="0"/>
-  <w15:commentEx w15:paraId="214E1AC5" w15:done="0"/>
-  <w15:commentEx w15:paraId="315F0539" w15:done="0"/>
-  <w15:commentEx w15:paraId="3AC6D5E3" w15:done="0"/>
-</w15:commentsEx>
-</file>
-
-<file path=word/commentsExtensible.xml><?xml version="1.0" encoding="utf-8"?>
-<w16cex:commentsExtensible xmlns:wpc="http://schemas.microsoft.com/office/word/2010/wordprocessingCanvas" xmlns:cx="http://schemas.microsoft.com/office/drawing/2014/chartex" xmlns:cx1="http://schemas.microsoft.com/office/drawing/2015/9/8/chartex" xmlns:cx2="http://schemas.microsoft.com/office/drawing/2015/10/21/chartex" xmlns:cx3="http://schemas.microsoft.com/office/drawing/2016/5/9/chartex" xmlns:cx4="http://schemas.microsoft.com/office/drawing/2016/5/10/chartex" xmlns:cx5="http://schemas.microsoft.com/office/drawing/2016/5/11/chartex" xmlns:cx6="http://schemas.microsoft.com/office/drawing/2016/5/12/chartex" xmlns:cx7="http://schemas.microsoft.com/office/drawing/2016/5/13/chartex" xmlns:cx8="http://schemas.microsoft.com/office/drawing/2016/5/14/chartex" xmlns:mc="http://schemas.openxmlformats.org/markup-compatibility/2006" xmlns:aink="http://schemas.microsoft.com/office/drawing/2016/ink" xmlns:am3d="http://schemas.microsoft.com/office/drawing/2017/model3d" xmlns:o="urn:schemas-microsoft-com:office:office" xmlns:oel="http://schemas.microsoft.com/office/2019/extlst" xmlns:r="http://schemas.openxmlformats.org/officeDocument/2006/relationships" xmlns:m="http://schemas.openxmlformats.org/officeDocument/2006/math" xmlns:v="urn:schemas-microsoft-com:vml" xmlns:wp14="http://schemas.microsoft.com/office/word/2010/wordprocessingDrawing" xmlns:wp="http://schemas.openxmlformats.org/drawingml/2006/wordprocessingDrawing" xmlns:w10="urn:schemas-microsoft-com:office:word" xmlns:w="http://schemas.openxmlformats.org/wordprocessingml/2006/main" xmlns:w14="http://schemas.microsoft.com/office/word/2010/wordml" xmlns:w15="http://schemas.microsoft.com/office/word/2012/wordml" xmlns:w16cex="http://schemas.microsoft.com/office/word/2018/wordml/cex" xmlns:w16cid="http://schemas.microsoft.com/office/word/2016/wordml/cid" xmlns:w16="http://schemas.microsoft.com/office/word/2018/wordml" xmlns:w16sdtdh="http://schemas.microsoft.com/office/word/2020/wordml/sdtdatahash" xmlns:w16se="http://schemas.microsoft.com/office/word/2015/wordml/symex" xmlns:wpg="http://schemas.microsoft.com/office/word/2010/wordprocessingGroup" xmlns:wpi="http://schemas.microsoft.com/office/word/2010/wordprocessingInk" xmlns:wne="http://schemas.microsoft.com/office/word/2006/wordml" xmlns:wps="http://schemas.microsoft.com/office/word/2010/wordprocessingShape" mc:Ignorable="w14 w15 w16se w16cid w16 w16cex w16sdtdh wp14">
-  <w16cex:commentExtensible w16cex:durableId="24803B8A" w16cex:dateUtc="2021-06-25T10:24:00Z"/>
-  <w16cex:commentExtensible w16cex:durableId="26CADDA0" w16cex:dateUtc="2022-09-13T13:44:00Z"/>
-  <w16cex:commentExtensible w16cex:durableId="26CADDD3" w16cex:dateUtc="2022-09-13T13:45:00Z"/>
-  <w16cex:commentExtensible w16cex:durableId="26CADDDF" w16cex:dateUtc="2022-09-13T13:45:00Z"/>
-  <w16cex:commentExtensible w16cex:durableId="26CADE52" w16cex:dateUtc="2022-09-13T13:47:00Z"/>
-  <w16cex:commentExtensible w16cex:durableId="26CADE70" w16cex:dateUtc="2022-09-13T13:48:00Z"/>
-  <w16cex:commentExtensible w16cex:durableId="26CADE87" w16cex:dateUtc="2022-09-13T13:48:00Z"/>
-  <w16cex:commentExtensible w16cex:durableId="26CADE93" w16cex:dateUtc="2022-09-13T13:48:00Z"/>
-</w16cex:commentsExtensible>
-</file>
-
-<file path=word/commentsIds.xml><?xml version="1.0" encoding="utf-8"?>
-<w16cid:commentsIds xmlns:wpc="http://schemas.microsoft.com/office/word/2010/wordprocessingCanvas" xmlns:cx="http://schemas.microsoft.com/office/drawing/2014/chartex" xmlns:cx1="http://schemas.microsoft.com/office/drawing/2015/9/8/chartex" xmlns:cx2="http://schemas.microsoft.com/office/drawing/2015/10/21/chartex" xmlns:cx3="http://schemas.microsoft.com/office/drawing/2016/5/9/chartex" xmlns:cx4="http://schemas.microsoft.com/office/drawing/2016/5/10/chartex" xmlns:cx5="http://schemas.microsoft.com/office/drawing/2016/5/11/chartex" xmlns:cx6="http://schemas.microsoft.com/office/drawing/2016/5/12/chartex" xmlns:cx7="http://schemas.microsoft.com/office/drawing/2016/5/13/chartex" xmlns:cx8="http://schemas.microsoft.com/office/drawing/2016/5/14/chartex" xmlns:mc="http://schemas.openxmlformats.org/markup-compatibility/2006" xmlns:aink="http://schemas.microsoft.com/office/drawing/2016/ink" xmlns:am3d="http://schemas.microsoft.com/office/drawing/2017/model3d" xmlns:o="urn:schemas-microsoft-com:office:office" xmlns:oel="http://schemas.microsoft.com/office/2019/extlst" xmlns:r="http://schemas.openxmlformats.org/officeDocument/2006/relationships" xmlns:m="http://schemas.openxmlformats.org/officeDocument/2006/math" xmlns:v="urn:schemas-microsoft-com:vml" xmlns:wp14="http://schemas.microsoft.com/office/word/2010/wordprocessingDrawing" xmlns:wp="http://schemas.openxmlformats.org/drawingml/2006/wordprocessingDrawing" xmlns:w10="urn:schemas-microsoft-com:office:word" xmlns:w="http://schemas.openxmlformats.org/wordprocessingml/2006/main" xmlns:w14="http://schemas.microsoft.com/office/word/2010/wordml" xmlns:w15="http://schemas.microsoft.com/office/word/2012/wordml" xmlns:w16cex="http://schemas.microsoft.com/office/word/2018/wordml/cex" xmlns:w16cid="http://schemas.microsoft.com/office/word/2016/wordml/cid" xmlns:w16="http://schemas.microsoft.com/office/word/2018/wordml" xmlns:w16sdtdh="http://schemas.microsoft.com/office/word/2020/wordml/sdtdatahash" xmlns:w16se="http://schemas.microsoft.com/office/word/2015/wordml/symex" xmlns:wpg="http://schemas.microsoft.com/office/word/2010/wordprocessingGroup" xmlns:wpi="http://schemas.microsoft.com/office/word/2010/wordprocessingInk" xmlns:wne="http://schemas.microsoft.com/office/word/2006/wordml" xmlns:wps="http://schemas.microsoft.com/office/word/2010/wordprocessingShape" mc:Ignorable="w14 w15 w16se w16cid w16 w16cex w16sdtdh wp14">
-  <w16cid:commentId w16cid:paraId="75036EDF" w16cid:durableId="24803B8A"/>
-  <w16cid:commentId w16cid:paraId="0B0C3D6C" w16cid:durableId="22E142C1"/>
-  <w16cid:commentId w16cid:paraId="0372F4B5" w16cid:durableId="26CADDA0"/>
-  <w16cid:commentId w16cid:paraId="1E68A037" w16cid:durableId="24803B43"/>
-  <w16cid:commentId w16cid:paraId="798C147C" w16cid:durableId="26CADDD3"/>
-  <w16cid:commentId w16cid:paraId="20AFC30B" w16cid:durableId="22E142C2"/>
-  <w16cid:commentId w16cid:paraId="565A8913" w16cid:durableId="26CADDDF"/>
-  <w16cid:commentId w16cid:paraId="2AE0CD09" w16cid:durableId="22E142CD"/>
-  <w16cid:commentId w16cid:paraId="2A39986A" w16cid:durableId="26CADE52"/>
-  <w16cid:commentId w16cid:paraId="7C5B3563" w16cid:durableId="22E142D5"/>
-  <w16cid:commentId w16cid:paraId="0DF1F7F1" w16cid:durableId="26CADE70"/>
-  <w16cid:commentId w16cid:paraId="40AA96DB" w16cid:durableId="22E142DE"/>
-  <w16cid:commentId w16cid:paraId="198EDC06" w16cid:durableId="26CADE87"/>
-  <w16cid:commentId w16cid:paraId="214E1AC5" w16cid:durableId="24803B6A"/>
-  <w16cid:commentId w16cid:paraId="315F0539" w16cid:durableId="26CADE93"/>
-  <w16cid:commentId w16cid:paraId="3AC6D5E3" w16cid:durableId="22E142FE"/>
-</w16cid:commentsIds>
-</file>
-
 <file path=word/endnotes.xml><?xml version="1.0" encoding="utf-8"?>
-<w:endnotes xmlns:wpc="http://schemas.microsoft.com/office/word/2010/wordprocessingCanvas" xmlns:cx="http://schemas.microsoft.com/office/drawing/2014/chartex" xmlns:cx1="http://schemas.microsoft.com/office/drawing/2015/9/8/chartex" xmlns:cx2="http://schemas.microsoft.com/office/drawing/2015/10/21/chartex" xmlns:cx3="http://schemas.microsoft.com/office/drawing/2016/5/9/chartex" xmlns:cx4="http://schemas.microsoft.com/office/drawing/2016/5/10/chartex" xmlns:cx5="http://schemas.microsoft.com/office/drawing/2016/5/11/chartex" xmlns:cx6="http://schemas.microsoft.com/office/drawing/2016/5/12/chartex" xmlns:cx7="http://schemas.microsoft.com/office/drawing/2016/5/13/chartex" xmlns:cx8="http://schemas.microsoft.com/office/drawing/2016/5/14/chartex" xmlns:mc="http://schemas.openxmlformats.org/markup-compatibility/2006" xmlns:aink="http://schemas.microsoft.com/office/drawing/2016/ink" xmlns:am3d="http://schemas.microsoft.com/office/drawing/2017/model3d" xmlns:o="urn:schemas-microsoft-com:office:office" xmlns:oel="http://schemas.microsoft.com/office/2019/extlst" xmlns:r="http://schemas.openxmlformats.org/officeDocument/2006/relationships" xmlns:m="http://schemas.openxmlformats.org/officeDocument/2006/math" xmlns:v="urn:schemas-microsoft-com:vml" xmlns:wp14="http://schemas.microsoft.com/office/word/2010/wordprocessingDrawing" xmlns:wp="http://schemas.openxmlformats.org/drawingml/2006/wordprocessingDrawing" xmlns:w10="urn:schemas-microsoft-com:office:word" xmlns:w="http://schemas.openxmlformats.org/wordprocessingml/2006/main" xmlns:w14="http://schemas.microsoft.com/office/word/2010/wordml" xmlns:w15="http://schemas.microsoft.com/office/word/2012/wordml" xmlns:w16cex="http://schemas.microsoft.com/office/word/2018/wordml/cex" xmlns:w16cid="http://schemas.microsoft.com/office/word/2016/wordml/cid" xmlns:w16="http://schemas.microsoft.com/office/word/2018/wordml" xmlns:w16sdtdh="http://schemas.microsoft.com/office/word/2020/wordml/sdtdatahash" xmlns:w16se="http://schemas.microsoft.com/office/word/2015/wordml/symex" xmlns:wpg="http://schemas.microsoft.com/office/word/2010/wordprocessingGroup" xmlns:wpi="http://schemas.microsoft.com/office/word/2010/wordprocessingInk" xmlns:wne="http://schemas.microsoft.com/office/word/2006/wordml" xmlns:wps="http://schemas.microsoft.com/office/word/2010/wordprocessingShape" mc:Ignorable="w14 w15 w16se w16cid w16 w16cex w16sdtdh wp14">
+<w:endnotes xmlns:wpc="http://schemas.microsoft.com/office/word/2010/wordprocessingCanvas" xmlns:cx="http://schemas.microsoft.com/office/drawing/2014/chartex" xmlns:cx1="http://schemas.microsoft.com/office/drawing/2015/9/8/chartex" xmlns:cx2="http://schemas.microsoft.com/office/drawing/2015/10/21/chartex" xmlns:cx3="http://schemas.microsoft.com/office/drawing/2016/5/9/chartex" xmlns:cx4="http://schemas.microsoft.com/office/drawing/2016/5/10/chartex" xmlns:cx5="http://schemas.microsoft.com/office/drawing/2016/5/11/chartex" xmlns:cx6="http://schemas.microsoft.com/office/drawing/2016/5/12/chartex" xmlns:cx7="http://schemas.microsoft.com/office/drawing/2016/5/13/chartex" xmlns:cx8="http://schemas.microsoft.com/office/drawing/2016/5/14/chartex" xmlns:mc="http://schemas.openxmlformats.org/markup-compatibility/2006" xmlns:aink="http://schemas.microsoft.com/office/drawing/2016/ink" xmlns:am3d="http://schemas.microsoft.com/office/drawing/2017/model3d" xmlns:o="urn:schemas-microsoft-com:office:office" xmlns:oel="http://schemas.microsoft.com/office/2019/extlst" xmlns:r="http://schemas.openxmlformats.org/officeDocument/2006/relationships" xmlns:m="http://schemas.openxmlformats.org/officeDocument/2006/math" xmlns:v="urn:schemas-microsoft-com:vml" xmlns:wp14="http://schemas.microsoft.com/office/word/2010/wordprocessingDrawing" xmlns:wp="http://schemas.openxmlformats.org/drawingml/2006/wordprocessingDrawing" xmlns:w10="urn:schemas-microsoft-com:office:word" xmlns:w="http://schemas.openxmlformats.org/wordprocessingml/2006/main" xmlns:w14="http://schemas.microsoft.com/office/word/2010/wordml" xmlns:w15="http://schemas.microsoft.com/office/word/2012/wordml" xmlns:w16cex="http://schemas.microsoft.com/office/word/2018/wordml/cex" xmlns:w16cid="http://schemas.microsoft.com/office/word/2016/wordml/cid" xmlns:w16="http://schemas.microsoft.com/office/word/2018/wordml" xmlns:w16du="http://schemas.microsoft.com/office/word/2023/wordml/word16du" xmlns:w16sdtdh="http://schemas.microsoft.com/office/word/2020/wordml/sdtdatahash" xmlns:w16se="http://schemas.microsoft.com/office/word/2015/wordml/symex" xmlns:wpg="http://schemas.microsoft.com/office/word/2010/wordprocessingGroup" xmlns:wpi="http://schemas.microsoft.com/office/word/2010/wordprocessingInk" xmlns:wne="http://schemas.microsoft.com/office/word/2006/wordml" xmlns:wps="http://schemas.microsoft.com/office/word/2010/wordprocessingShape" mc:Ignorable="w14 w15 w16se w16cid w16 w16cex w16sdtdh wp14">
   <w:endnote w:type="separator" w:id="-1">
     <w:p>
       <w:r>
@@ -16219,7 +15088,7 @@
 </file>
 
 <file path=word/footer1.xml><?xml version="1.0" encoding="utf-8"?>
-<w:ftr xmlns:wpc="http://schemas.microsoft.com/office/word/2010/wordprocessingCanvas" xmlns:cx="http://schemas.microsoft.com/office/drawing/2014/chartex" xmlns:cx1="http://schemas.microsoft.com/office/drawing/2015/9/8/chartex" xmlns:cx2="http://schemas.microsoft.com/office/drawing/2015/10/21/chartex" xmlns:cx3="http://schemas.microsoft.com/office/drawing/2016/5/9/chartex" xmlns:cx4="http://schemas.microsoft.com/office/drawing/2016/5/10/chartex" xmlns:cx5="http://schemas.microsoft.com/office/drawing/2016/5/11/chartex" xmlns:cx6="http://schemas.microsoft.com/office/drawing/2016/5/12/chartex" xmlns:cx7="http://schemas.microsoft.com/office/drawing/2016/5/13/chartex" xmlns:cx8="http://schemas.microsoft.com/office/drawing/2016/5/14/chartex" xmlns:mc="http://schemas.openxmlformats.org/markup-compatibility/2006" xmlns:aink="http://schemas.microsoft.com/office/drawing/2016/ink" xmlns:am3d="http://schemas.microsoft.com/office/drawing/2017/model3d" xmlns:o="urn:schemas-microsoft-com:office:office" xmlns:oel="http://schemas.microsoft.com/office/2019/extlst" xmlns:r="http://schemas.openxmlformats.org/officeDocument/2006/relationships" xmlns:m="http://schemas.openxmlformats.org/officeDocument/2006/math" xmlns:v="urn:schemas-microsoft-com:vml" xmlns:wp14="http://schemas.microsoft.com/office/word/2010/wordprocessingDrawing" xmlns:wp="http://schemas.openxmlformats.org/drawingml/2006/wordprocessingDrawing" xmlns:w10="urn:schemas-microsoft-com:office:word" xmlns:w="http://schemas.openxmlformats.org/wordprocessingml/2006/main" xmlns:w14="http://schemas.microsoft.com/office/word/2010/wordml" xmlns:w15="http://schemas.microsoft.com/office/word/2012/wordml" xmlns:w16cex="http://schemas.microsoft.com/office/word/2018/wordml/cex" xmlns:w16cid="http://schemas.microsoft.com/office/word/2016/wordml/cid" xmlns:w16="http://schemas.microsoft.com/office/word/2018/wordml" xmlns:w16sdtdh="http://schemas.microsoft.com/office/word/2020/wordml/sdtdatahash" xmlns:w16se="http://schemas.microsoft.com/office/word/2015/wordml/symex" xmlns:wpg="http://schemas.microsoft.com/office/word/2010/wordprocessingGroup" xmlns:wpi="http://schemas.microsoft.com/office/word/2010/wordprocessingInk" xmlns:wne="http://schemas.microsoft.com/office/word/2006/wordml" xmlns:wps="http://schemas.microsoft.com/office/word/2010/wordprocessingShape" mc:Ignorable="w14 w15 w16se w16cid w16 w16cex w16sdtdh wp14">
+<w:ftr xmlns:wpc="http://schemas.microsoft.com/office/word/2010/wordprocessingCanvas" xmlns:cx="http://schemas.microsoft.com/office/drawing/2014/chartex" xmlns:cx1="http://schemas.microsoft.com/office/drawing/2015/9/8/chartex" xmlns:cx2="http://schemas.microsoft.com/office/drawing/2015/10/21/chartex" xmlns:cx3="http://schemas.microsoft.com/office/drawing/2016/5/9/chartex" xmlns:cx4="http://schemas.microsoft.com/office/drawing/2016/5/10/chartex" xmlns:cx5="http://schemas.microsoft.com/office/drawing/2016/5/11/chartex" xmlns:cx6="http://schemas.microsoft.com/office/drawing/2016/5/12/chartex" xmlns:cx7="http://schemas.microsoft.com/office/drawing/2016/5/13/chartex" xmlns:cx8="http://schemas.microsoft.com/office/drawing/2016/5/14/chartex" xmlns:mc="http://schemas.openxmlformats.org/markup-compatibility/2006" xmlns:aink="http://schemas.microsoft.com/office/drawing/2016/ink" xmlns:am3d="http://schemas.microsoft.com/office/drawing/2017/model3d" xmlns:o="urn:schemas-microsoft-com:office:office" xmlns:oel="http://schemas.microsoft.com/office/2019/extlst" xmlns:r="http://schemas.openxmlformats.org/officeDocument/2006/relationships" xmlns:m="http://schemas.openxmlformats.org/officeDocument/2006/math" xmlns:v="urn:schemas-microsoft-com:vml" xmlns:wp14="http://schemas.microsoft.com/office/word/2010/wordprocessingDrawing" xmlns:wp="http://schemas.openxmlformats.org/drawingml/2006/wordprocessingDrawing" xmlns:w10="urn:schemas-microsoft-com:office:word" xmlns:w="http://schemas.openxmlformats.org/wordprocessingml/2006/main" xmlns:w14="http://schemas.microsoft.com/office/word/2010/wordml" xmlns:w15="http://schemas.microsoft.com/office/word/2012/wordml" xmlns:w16cex="http://schemas.microsoft.com/office/word/2018/wordml/cex" xmlns:w16cid="http://schemas.microsoft.com/office/word/2016/wordml/cid" xmlns:w16="http://schemas.microsoft.com/office/word/2018/wordml" xmlns:w16du="http://schemas.microsoft.com/office/word/2023/wordml/word16du" xmlns:w16sdtdh="http://schemas.microsoft.com/office/word/2020/wordml/sdtdatahash" xmlns:w16se="http://schemas.microsoft.com/office/word/2015/wordml/symex" xmlns:wpg="http://schemas.microsoft.com/office/word/2010/wordprocessingGroup" xmlns:wpi="http://schemas.microsoft.com/office/word/2010/wordprocessingInk" xmlns:wne="http://schemas.microsoft.com/office/word/2006/wordml" xmlns:wps="http://schemas.microsoft.com/office/word/2010/wordprocessingShape" mc:Ignorable="w14 w15 w16se w16cid w16 w16cex w16sdtdh wp14">
   <w:p>
     <w:pPr>
       <w:pStyle w:val="Footer"/>
@@ -16269,7 +15138,7 @@
 </file>
 
 <file path=word/footnotes.xml><?xml version="1.0" encoding="utf-8"?>
-<w:footnotes xmlns:wpc="http://schemas.microsoft.com/office/word/2010/wordprocessingCanvas" xmlns:cx="http://schemas.microsoft.com/office/drawing/2014/chartex" xmlns:cx1="http://schemas.microsoft.com/office/drawing/2015/9/8/chartex" xmlns:cx2="http://schemas.microsoft.com/office/drawing/2015/10/21/chartex" xmlns:cx3="http://schemas.microsoft.com/office/drawing/2016/5/9/chartex" xmlns:cx4="http://schemas.microsoft.com/office/drawing/2016/5/10/chartex" xmlns:cx5="http://schemas.microsoft.com/office/drawing/2016/5/11/chartex" xmlns:cx6="http://schemas.microsoft.com/office/drawing/2016/5/12/chartex" xmlns:cx7="http://schemas.microsoft.com/office/drawing/2016/5/13/chartex" xmlns:cx8="http://schemas.microsoft.com/office/drawing/2016/5/14/chartex" xmlns:mc="http://schemas.openxmlformats.org/markup-compatibility/2006" xmlns:aink="http://schemas.microsoft.com/office/drawing/2016/ink" xmlns:am3d="http://schemas.microsoft.com/office/drawing/2017/model3d" xmlns:o="urn:schemas-microsoft-com:office:office" xmlns:oel="http://schemas.microsoft.com/office/2019/extlst" xmlns:r="http://schemas.openxmlformats.org/officeDocument/2006/relationships" xmlns:m="http://schemas.openxmlformats.org/officeDocument/2006/math" xmlns:v="urn:schemas-microsoft-com:vml" xmlns:wp14="http://schemas.microsoft.com/office/word/2010/wordprocessingDrawing" xmlns:wp="http://schemas.openxmlformats.org/drawingml/2006/wordprocessingDrawing" xmlns:w10="urn:schemas-microsoft-com:office:word" xmlns:w="http://schemas.openxmlformats.org/wordprocessingml/2006/main" xmlns:w14="http://schemas.microsoft.com/office/word/2010/wordml" xmlns:w15="http://schemas.microsoft.com/office/word/2012/wordml" xmlns:w16cex="http://schemas.microsoft.com/office/word/2018/wordml/cex" xmlns:w16cid="http://schemas.microsoft.com/office/word/2016/wordml/cid" xmlns:w16="http://schemas.microsoft.com/office/word/2018/wordml" xmlns:w16sdtdh="http://schemas.microsoft.com/office/word/2020/wordml/sdtdatahash" xmlns:w16se="http://schemas.microsoft.com/office/word/2015/wordml/symex" xmlns:wpg="http://schemas.microsoft.com/office/word/2010/wordprocessingGroup" xmlns:wpi="http://schemas.microsoft.com/office/word/2010/wordprocessingInk" xmlns:wne="http://schemas.microsoft.com/office/word/2006/wordml" xmlns:wps="http://schemas.microsoft.com/office/word/2010/wordprocessingShape" mc:Ignorable="w14 w15 w16se w16cid w16 w16cex w16sdtdh wp14">
+<w:footnotes xmlns:wpc="http://schemas.microsoft.com/office/word/2010/wordprocessingCanvas" xmlns:cx="http://schemas.microsoft.com/office/drawing/2014/chartex" xmlns:cx1="http://schemas.microsoft.com/office/drawing/2015/9/8/chartex" xmlns:cx2="http://schemas.microsoft.com/office/drawing/2015/10/21/chartex" xmlns:cx3="http://schemas.microsoft.com/office/drawing/2016/5/9/chartex" xmlns:cx4="http://schemas.microsoft.com/office/drawing/2016/5/10/chartex" xmlns:cx5="http://schemas.microsoft.com/office/drawing/2016/5/11/chartex" xmlns:cx6="http://schemas.microsoft.com/office/drawing/2016/5/12/chartex" xmlns:cx7="http://schemas.microsoft.com/office/drawing/2016/5/13/chartex" xmlns:cx8="http://schemas.microsoft.com/office/drawing/2016/5/14/chartex" xmlns:mc="http://schemas.openxmlformats.org/markup-compatibility/2006" xmlns:aink="http://schemas.microsoft.com/office/drawing/2016/ink" xmlns:am3d="http://schemas.microsoft.com/office/drawing/2017/model3d" xmlns:o="urn:schemas-microsoft-com:office:office" xmlns:oel="http://schemas.microsoft.com/office/2019/extlst" xmlns:r="http://schemas.openxmlformats.org/officeDocument/2006/relationships" xmlns:m="http://schemas.openxmlformats.org/officeDocument/2006/math" xmlns:v="urn:schemas-microsoft-com:vml" xmlns:wp14="http://schemas.microsoft.com/office/word/2010/wordprocessingDrawing" xmlns:wp="http://schemas.openxmlformats.org/drawingml/2006/wordprocessingDrawing" xmlns:w10="urn:schemas-microsoft-com:office:word" xmlns:w="http://schemas.openxmlformats.org/wordprocessingml/2006/main" xmlns:w14="http://schemas.microsoft.com/office/word/2010/wordml" xmlns:w15="http://schemas.microsoft.com/office/word/2012/wordml" xmlns:w16cex="http://schemas.microsoft.com/office/word/2018/wordml/cex" xmlns:w16cid="http://schemas.microsoft.com/office/word/2016/wordml/cid" xmlns:w16="http://schemas.microsoft.com/office/word/2018/wordml" xmlns:w16du="http://schemas.microsoft.com/office/word/2023/wordml/word16du" xmlns:w16sdtdh="http://schemas.microsoft.com/office/word/2020/wordml/sdtdatahash" xmlns:w16se="http://schemas.microsoft.com/office/word/2015/wordml/symex" xmlns:wpg="http://schemas.microsoft.com/office/word/2010/wordprocessingGroup" xmlns:wpi="http://schemas.microsoft.com/office/word/2010/wordprocessingInk" xmlns:wne="http://schemas.microsoft.com/office/word/2006/wordml" xmlns:wps="http://schemas.microsoft.com/office/word/2010/wordprocessingShape" mc:Ignorable="w14 w15 w16se w16cid w16 w16cex w16sdtdh wp14">
   <w:footnote w:type="separator" w:id="-1">
     <w:p>
       <w:r>
@@ -16288,7 +15157,7 @@
 </file>
 
 <file path=word/header1.xml><?xml version="1.0" encoding="utf-8"?>
-<w:hdr xmlns:wpc="http://schemas.microsoft.com/office/word/2010/wordprocessingCanvas" xmlns:cx="http://schemas.microsoft.com/office/drawing/2014/chartex" xmlns:cx1="http://schemas.microsoft.com/office/drawing/2015/9/8/chartex" xmlns:cx2="http://schemas.microsoft.com/office/drawing/2015/10/21/chartex" xmlns:cx3="http://schemas.microsoft.com/office/drawing/2016/5/9/chartex" xmlns:cx4="http://schemas.microsoft.com/office/drawing/2016/5/10/chartex" xmlns:cx5="http://schemas.microsoft.com/office/drawing/2016/5/11/chartex" xmlns:cx6="http://schemas.microsoft.com/office/drawing/2016/5/12/chartex" xmlns:cx7="http://schemas.microsoft.com/office/drawing/2016/5/13/chartex" xmlns:cx8="http://schemas.microsoft.com/office/drawing/2016/5/14/chartex" xmlns:mc="http://schemas.openxmlformats.org/markup-compatibility/2006" xmlns:aink="http://schemas.microsoft.com/office/drawing/2016/ink" xmlns:am3d="http://schemas.microsoft.com/office/drawing/2017/model3d" xmlns:o="urn:schemas-microsoft-com:office:office" xmlns:oel="http://schemas.microsoft.com/office/2019/extlst" xmlns:r="http://schemas.openxmlformats.org/officeDocument/2006/relationships" xmlns:m="http://schemas.openxmlformats.org/officeDocument/2006/math" xmlns:v="urn:schemas-microsoft-com:vml" xmlns:wp14="http://schemas.microsoft.com/office/word/2010/wordprocessingDrawing" xmlns:wp="http://schemas.openxmlformats.org/drawingml/2006/wordprocessingDrawing" xmlns:w10="urn:schemas-microsoft-com:office:word" xmlns:w="http://schemas.openxmlformats.org/wordprocessingml/2006/main" xmlns:w14="http://schemas.microsoft.com/office/word/2010/wordml" xmlns:w15="http://schemas.microsoft.com/office/word/2012/wordml" xmlns:w16cex="http://schemas.microsoft.com/office/word/2018/wordml/cex" xmlns:w16cid="http://schemas.microsoft.com/office/word/2016/wordml/cid" xmlns:w16="http://schemas.microsoft.com/office/word/2018/wordml" xmlns:w16sdtdh="http://schemas.microsoft.com/office/word/2020/wordml/sdtdatahash" xmlns:w16se="http://schemas.microsoft.com/office/word/2015/wordml/symex" xmlns:wpg="http://schemas.microsoft.com/office/word/2010/wordprocessingGroup" xmlns:wpi="http://schemas.microsoft.com/office/word/2010/wordprocessingInk" xmlns:wne="http://schemas.microsoft.com/office/word/2006/wordml" xmlns:wps="http://schemas.microsoft.com/office/word/2010/wordprocessingShape" mc:Ignorable="w14 w15 w16se w16cid w16 w16cex w16sdtdh wp14">
+<w:hdr xmlns:wpc="http://schemas.microsoft.com/office/word/2010/wordprocessingCanvas" xmlns:cx="http://schemas.microsoft.com/office/drawing/2014/chartex" xmlns:cx1="http://schemas.microsoft.com/office/drawing/2015/9/8/chartex" xmlns:cx2="http://schemas.microsoft.com/office/drawing/2015/10/21/chartex" xmlns:cx3="http://schemas.microsoft.com/office/drawing/2016/5/9/chartex" xmlns:cx4="http://schemas.microsoft.com/office/drawing/2016/5/10/chartex" xmlns:cx5="http://schemas.microsoft.com/office/drawing/2016/5/11/chartex" xmlns:cx6="http://schemas.microsoft.com/office/drawing/2016/5/12/chartex" xmlns:cx7="http://schemas.microsoft.com/office/drawing/2016/5/13/chartex" xmlns:cx8="http://schemas.microsoft.com/office/drawing/2016/5/14/chartex" xmlns:mc="http://schemas.openxmlformats.org/markup-compatibility/2006" xmlns:aink="http://schemas.microsoft.com/office/drawing/2016/ink" xmlns:am3d="http://schemas.microsoft.com/office/drawing/2017/model3d" xmlns:o="urn:schemas-microsoft-com:office:office" xmlns:oel="http://schemas.microsoft.com/office/2019/extlst" xmlns:r="http://schemas.openxmlformats.org/officeDocument/2006/relationships" xmlns:m="http://schemas.openxmlformats.org/officeDocument/2006/math" xmlns:v="urn:schemas-microsoft-com:vml" xmlns:wp14="http://schemas.microsoft.com/office/word/2010/wordprocessingDrawing" xmlns:wp="http://schemas.openxmlformats.org/drawingml/2006/wordprocessingDrawing" xmlns:w10="urn:schemas-microsoft-com:office:word" xmlns:w="http://schemas.openxmlformats.org/wordprocessingml/2006/main" xmlns:w14="http://schemas.microsoft.com/office/word/2010/wordml" xmlns:w15="http://schemas.microsoft.com/office/word/2012/wordml" xmlns:w16cex="http://schemas.microsoft.com/office/word/2018/wordml/cex" xmlns:w16cid="http://schemas.microsoft.com/office/word/2016/wordml/cid" xmlns:w16="http://schemas.microsoft.com/office/word/2018/wordml" xmlns:w16du="http://schemas.microsoft.com/office/word/2023/wordml/word16du" xmlns:w16sdtdh="http://schemas.microsoft.com/office/word/2020/wordml/sdtdatahash" xmlns:w16se="http://schemas.microsoft.com/office/word/2015/wordml/symex" xmlns:wpg="http://schemas.microsoft.com/office/word/2010/wordprocessingGroup" xmlns:wpi="http://schemas.microsoft.com/office/word/2010/wordprocessingInk" xmlns:wne="http://schemas.microsoft.com/office/word/2006/wordml" xmlns:wps="http://schemas.microsoft.com/office/word/2010/wordprocessingShape" mc:Ignorable="w14 w15 w16se w16cid w16 w16cex w16sdtdh wp14">
   <w:p>
     <w:pPr>
       <w:pStyle w:val="Header"/>
@@ -16298,7 +15167,7 @@
 </file>
 
 <file path=word/header2.xml><?xml version="1.0" encoding="utf-8"?>
-<w:hdr xmlns:wpc="http://schemas.microsoft.com/office/word/2010/wordprocessingCanvas" xmlns:cx="http://schemas.microsoft.com/office/drawing/2014/chartex" xmlns:cx1="http://schemas.microsoft.com/office/drawing/2015/9/8/chartex" xmlns:cx2="http://schemas.microsoft.com/office/drawing/2015/10/21/chartex" xmlns:cx3="http://schemas.microsoft.com/office/drawing/2016/5/9/chartex" xmlns:cx4="http://schemas.microsoft.com/office/drawing/2016/5/10/chartex" xmlns:cx5="http://schemas.microsoft.com/office/drawing/2016/5/11/chartex" xmlns:cx6="http://schemas.microsoft.com/office/drawing/2016/5/12/chartex" xmlns:cx7="http://schemas.microsoft.com/office/drawing/2016/5/13/chartex" xmlns:cx8="http://schemas.microsoft.com/office/drawing/2016/5/14/chartex" xmlns:mc="http://schemas.openxmlformats.org/markup-compatibility/2006" xmlns:aink="http://schemas.microsoft.com/office/drawing/2016/ink" xmlns:am3d="http://schemas.microsoft.com/office/drawing/2017/model3d" xmlns:o="urn:schemas-microsoft-com:office:office" xmlns:oel="http://schemas.microsoft.com/office/2019/extlst" xmlns:r="http://schemas.openxmlformats.org/officeDocument/2006/relationships" xmlns:m="http://schemas.openxmlformats.org/officeDocument/2006/math" xmlns:v="urn:schemas-microsoft-com:vml" xmlns:wp14="http://schemas.microsoft.com/office/word/2010/wordprocessingDrawing" xmlns:wp="http://schemas.openxmlformats.org/drawingml/2006/wordprocessingDrawing" xmlns:w10="urn:schemas-microsoft-com:office:word" xmlns:w="http://schemas.openxmlformats.org/wordprocessingml/2006/main" xmlns:w14="http://schemas.microsoft.com/office/word/2010/wordml" xmlns:w15="http://schemas.microsoft.com/office/word/2012/wordml" xmlns:w16cex="http://schemas.microsoft.com/office/word/2018/wordml/cex" xmlns:w16cid="http://schemas.microsoft.com/office/word/2016/wordml/cid" xmlns:w16="http://schemas.microsoft.com/office/word/2018/wordml" xmlns:w16sdtdh="http://schemas.microsoft.com/office/word/2020/wordml/sdtdatahash" xmlns:w16se="http://schemas.microsoft.com/office/word/2015/wordml/symex" xmlns:wpg="http://schemas.microsoft.com/office/word/2010/wordprocessingGroup" xmlns:wpi="http://schemas.microsoft.com/office/word/2010/wordprocessingInk" xmlns:wne="http://schemas.microsoft.com/office/word/2006/wordml" xmlns:wps="http://schemas.microsoft.com/office/word/2010/wordprocessingShape" mc:Ignorable="w14 w15 w16se w16cid w16 w16cex w16sdtdh wp14">
+<w:hdr xmlns:wpc="http://schemas.microsoft.com/office/word/2010/wordprocessingCanvas" xmlns:cx="http://schemas.microsoft.com/office/drawing/2014/chartex" xmlns:cx1="http://schemas.microsoft.com/office/drawing/2015/9/8/chartex" xmlns:cx2="http://schemas.microsoft.com/office/drawing/2015/10/21/chartex" xmlns:cx3="http://schemas.microsoft.com/office/drawing/2016/5/9/chartex" xmlns:cx4="http://schemas.microsoft.com/office/drawing/2016/5/10/chartex" xmlns:cx5="http://schemas.microsoft.com/office/drawing/2016/5/11/chartex" xmlns:cx6="http://schemas.microsoft.com/office/drawing/2016/5/12/chartex" xmlns:cx7="http://schemas.microsoft.com/office/drawing/2016/5/13/chartex" xmlns:cx8="http://schemas.microsoft.com/office/drawing/2016/5/14/chartex" xmlns:mc="http://schemas.openxmlformats.org/markup-compatibility/2006" xmlns:aink="http://schemas.microsoft.com/office/drawing/2016/ink" xmlns:am3d="http://schemas.microsoft.com/office/drawing/2017/model3d" xmlns:o="urn:schemas-microsoft-com:office:office" xmlns:oel="http://schemas.microsoft.com/office/2019/extlst" xmlns:r="http://schemas.openxmlformats.org/officeDocument/2006/relationships" xmlns:m="http://schemas.openxmlformats.org/officeDocument/2006/math" xmlns:v="urn:schemas-microsoft-com:vml" xmlns:wp14="http://schemas.microsoft.com/office/word/2010/wordprocessingDrawing" xmlns:wp="http://schemas.openxmlformats.org/drawingml/2006/wordprocessingDrawing" xmlns:w10="urn:schemas-microsoft-com:office:word" xmlns:w="http://schemas.openxmlformats.org/wordprocessingml/2006/main" xmlns:w14="http://schemas.microsoft.com/office/word/2010/wordml" xmlns:w15="http://schemas.microsoft.com/office/word/2012/wordml" xmlns:w16cex="http://schemas.microsoft.com/office/word/2018/wordml/cex" xmlns:w16cid="http://schemas.microsoft.com/office/word/2016/wordml/cid" xmlns:w16="http://schemas.microsoft.com/office/word/2018/wordml" xmlns:w16du="http://schemas.microsoft.com/office/word/2023/wordml/word16du" xmlns:w16sdtdh="http://schemas.microsoft.com/office/word/2020/wordml/sdtdatahash" xmlns:w16se="http://schemas.microsoft.com/office/word/2015/wordml/symex" xmlns:wpg="http://schemas.microsoft.com/office/word/2010/wordprocessingGroup" xmlns:wpi="http://schemas.microsoft.com/office/word/2010/wordprocessingInk" xmlns:wne="http://schemas.microsoft.com/office/word/2006/wordml" xmlns:wps="http://schemas.microsoft.com/office/word/2010/wordprocessingShape" mc:Ignorable="w14 w15 w16se w16cid w16 w16cex w16sdtdh wp14">
   <w:p>
     <w:pPr>
       <w:pStyle w:val="Header"/>
@@ -16308,7 +15177,7 @@
 </file>
 
 <file path=word/numbering.xml><?xml version="1.0" encoding="utf-8"?>
-<w:numbering xmlns:wpc="http://schemas.microsoft.com/office/word/2010/wordprocessingCanvas" xmlns:cx="http://schemas.microsoft.com/office/drawing/2014/chartex" xmlns:cx1="http://schemas.microsoft.com/office/drawing/2015/9/8/chartex" xmlns:cx2="http://schemas.microsoft.com/office/drawing/2015/10/21/chartex" xmlns:cx3="http://schemas.microsoft.com/office/drawing/2016/5/9/chartex" xmlns:cx4="http://schemas.microsoft.com/office/drawing/2016/5/10/chartex" xmlns:cx5="http://schemas.microsoft.com/office/drawing/2016/5/11/chartex" xmlns:cx6="http://schemas.microsoft.com/office/drawing/2016/5/12/chartex" xmlns:cx7="http://schemas.microsoft.com/office/drawing/2016/5/13/chartex" xmlns:cx8="http://schemas.microsoft.com/office/drawing/2016/5/14/chartex" xmlns:mc="http://schemas.openxmlformats.org/markup-compatibility/2006" xmlns:aink="http://schemas.microsoft.com/office/drawing/2016/ink" xmlns:am3d="http://schemas.microsoft.com/office/drawing/2017/model3d" xmlns:o="urn:schemas-microsoft-com:office:office" xmlns:oel="http://schemas.microsoft.com/office/2019/extlst" xmlns:r="http://schemas.openxmlformats.org/officeDocument/2006/relationships" xmlns:m="http://schemas.openxmlformats.org/officeDocument/2006/math" xmlns:v="urn:schemas-microsoft-com:vml" xmlns:wp14="http://schemas.microsoft.com/office/word/2010/wordprocessingDrawing" xmlns:wp="http://schemas.openxmlformats.org/drawingml/2006/wordprocessingDrawing" xmlns:w10="urn:schemas-microsoft-com:office:word" xmlns:w="http://schemas.openxmlformats.org/wordprocessingml/2006/main" xmlns:w14="http://schemas.microsoft.com/office/word/2010/wordml" xmlns:w15="http://schemas.microsoft.com/office/word/2012/wordml" xmlns:w16cex="http://schemas.microsoft.com/office/word/2018/wordml/cex" xmlns:w16cid="http://schemas.microsoft.com/office/word/2016/wordml/cid" xmlns:w16="http://schemas.microsoft.com/office/word/2018/wordml" xmlns:w16sdtdh="http://schemas.microsoft.com/office/word/2020/wordml/sdtdatahash" xmlns:w16se="http://schemas.microsoft.com/office/word/2015/wordml/symex" xmlns:wpg="http://schemas.microsoft.com/office/word/2010/wordprocessingGroup" xmlns:wpi="http://schemas.microsoft.com/office/word/2010/wordprocessingInk" xmlns:wne="http://schemas.microsoft.com/office/word/2006/wordml" xmlns:wps="http://schemas.microsoft.com/office/word/2010/wordprocessingShape" mc:Ignorable="w14 w15 w16se w16cid w16 w16cex w16sdtdh wp14">
+<w:numbering xmlns:wpc="http://schemas.microsoft.com/office/word/2010/wordprocessingCanvas" xmlns:cx="http://schemas.microsoft.com/office/drawing/2014/chartex" xmlns:cx1="http://schemas.microsoft.com/office/drawing/2015/9/8/chartex" xmlns:cx2="http://schemas.microsoft.com/office/drawing/2015/10/21/chartex" xmlns:cx3="http://schemas.microsoft.com/office/drawing/2016/5/9/chartex" xmlns:cx4="http://schemas.microsoft.com/office/drawing/2016/5/10/chartex" xmlns:cx5="http://schemas.microsoft.com/office/drawing/2016/5/11/chartex" xmlns:cx6="http://schemas.microsoft.com/office/drawing/2016/5/12/chartex" xmlns:cx7="http://schemas.microsoft.com/office/drawing/2016/5/13/chartex" xmlns:cx8="http://schemas.microsoft.com/office/drawing/2016/5/14/chartex" xmlns:mc="http://schemas.openxmlformats.org/markup-compatibility/2006" xmlns:aink="http://schemas.microsoft.com/office/drawing/2016/ink" xmlns:am3d="http://schemas.microsoft.com/office/drawing/2017/model3d" xmlns:o="urn:schemas-microsoft-com:office:office" xmlns:oel="http://schemas.microsoft.com/office/2019/extlst" xmlns:r="http://schemas.openxmlformats.org/officeDocument/2006/relationships" xmlns:m="http://schemas.openxmlformats.org/officeDocument/2006/math" xmlns:v="urn:schemas-microsoft-com:vml" xmlns:wp14="http://schemas.microsoft.com/office/word/2010/wordprocessingDrawing" xmlns:wp="http://schemas.openxmlformats.org/drawingml/2006/wordprocessingDrawing" xmlns:w10="urn:schemas-microsoft-com:office:word" xmlns:w="http://schemas.openxmlformats.org/wordprocessingml/2006/main" xmlns:w14="http://schemas.microsoft.com/office/word/2010/wordml" xmlns:w15="http://schemas.microsoft.com/office/word/2012/wordml" xmlns:w16cex="http://schemas.microsoft.com/office/word/2018/wordml/cex" xmlns:w16cid="http://schemas.microsoft.com/office/word/2016/wordml/cid" xmlns:w16="http://schemas.microsoft.com/office/word/2018/wordml" xmlns:w16du="http://schemas.microsoft.com/office/word/2023/wordml/word16du" xmlns:w16sdtdh="http://schemas.microsoft.com/office/word/2020/wordml/sdtdatahash" xmlns:w16se="http://schemas.microsoft.com/office/word/2015/wordml/symex" xmlns:wpg="http://schemas.microsoft.com/office/word/2010/wordprocessingGroup" xmlns:wpi="http://schemas.microsoft.com/office/word/2010/wordprocessingInk" xmlns:wne="http://schemas.microsoft.com/office/word/2006/wordml" xmlns:wps="http://schemas.microsoft.com/office/word/2010/wordprocessingShape" mc:Ignorable="w14 w15 w16se w16cid w16 w16cex w16sdtdh wp14">
   <w:abstractNum w:abstractNumId="0" w15:restartNumberingAfterBreak="0">
     <w:nsid w:val="00061DE9"/>
     <w:multiLevelType w:val="hybridMultilevel"/>
@@ -17577,23 +16446,6 @@
     <w:abstractNumId w:val="9"/>
   </w:num>
 </w:numbering>
-</file>
-
-<file path=word/people.xml><?xml version="1.0" encoding="utf-8"?>
-<w15:people xmlns:wpc="http://schemas.microsoft.com/office/word/2010/wordprocessingCanvas" xmlns:cx="http://schemas.microsoft.com/office/drawing/2014/chartex" xmlns:cx1="http://schemas.microsoft.com/office/drawing/2015/9/8/chartex" xmlns:cx2="http://schemas.microsoft.com/office/drawing/2015/10/21/chartex" xmlns:cx3="http://schemas.microsoft.com/office/drawing/2016/5/9/chartex" xmlns:cx4="http://schemas.microsoft.com/office/drawing/2016/5/10/chartex" xmlns:cx5="http://schemas.microsoft.com/office/drawing/2016/5/11/chartex" xmlns:cx6="http://schemas.microsoft.com/office/drawing/2016/5/12/chartex" xmlns:cx7="http://schemas.microsoft.com/office/drawing/2016/5/13/chartex" xmlns:cx8="http://schemas.microsoft.com/office/drawing/2016/5/14/chartex" xmlns:mc="http://schemas.openxmlformats.org/markup-compatibility/2006" xmlns:aink="http://schemas.microsoft.com/office/drawing/2016/ink" xmlns:am3d="http://schemas.microsoft.com/office/drawing/2017/model3d" xmlns:o="urn:schemas-microsoft-com:office:office" xmlns:oel="http://schemas.microsoft.com/office/2019/extlst" xmlns:r="http://schemas.openxmlformats.org/officeDocument/2006/relationships" xmlns:m="http://schemas.openxmlformats.org/officeDocument/2006/math" xmlns:v="urn:schemas-microsoft-com:vml" xmlns:wp14="http://schemas.microsoft.com/office/word/2010/wordprocessingDrawing" xmlns:wp="http://schemas.openxmlformats.org/drawingml/2006/wordprocessingDrawing" xmlns:w10="urn:schemas-microsoft-com:office:word" xmlns:w="http://schemas.openxmlformats.org/wordprocessingml/2006/main" xmlns:w14="http://schemas.microsoft.com/office/word/2010/wordml" xmlns:w15="http://schemas.microsoft.com/office/word/2012/wordml" xmlns:w16cex="http://schemas.microsoft.com/office/word/2018/wordml/cex" xmlns:w16cid="http://schemas.microsoft.com/office/word/2016/wordml/cid" xmlns:w16="http://schemas.microsoft.com/office/word/2018/wordml" xmlns:w16sdtdh="http://schemas.microsoft.com/office/word/2020/wordml/sdtdatahash" xmlns:w16se="http://schemas.microsoft.com/office/word/2015/wordml/symex" xmlns:wpg="http://schemas.microsoft.com/office/word/2010/wordprocessingGroup" xmlns:wpi="http://schemas.microsoft.com/office/word/2010/wordprocessingInk" xmlns:wne="http://schemas.microsoft.com/office/word/2006/wordml" xmlns:wps="http://schemas.microsoft.com/office/word/2010/wordprocessingShape" mc:Ignorable="w14 w15 w16se w16cid w16 w16cex w16sdtdh wp14">
-  <w15:person w15:author="Susan Bodman">
-    <w15:presenceInfo w15:providerId="AD" w15:userId="S::utnvsbo@ucl.ac.uk::4fa81475-45a2-499f-895f-656bd7c59d2f"/>
-  </w15:person>
-  <w15:person w15:author="Moss, Gemma">
-    <w15:presenceInfo w15:providerId="None" w15:userId="Moss, Gemma"/>
-  </w15:person>
-  <w15:person w15:author="Zamorano Figueroa, Francisco">
-    <w15:presenceInfo w15:providerId="None" w15:userId="Zamorano Figueroa, Francisco"/>
-  </w15:person>
-  <w15:person w15:author="Sinead Harmey">
-    <w15:presenceInfo w15:providerId="AD" w15:userId="S-1-5-21-2902265621-1063028621-2381561480-446748"/>
-  </w15:person>
-</w15:people>
 </file>
 
 <file path=word/styles.xml><?xml version="1.0" encoding="utf-8"?>

</xml_diff>

<commit_message>
Only keep final version of expected text in template
</commit_message>
<xml_diff>
--- a/input/templates/2021/2021-22_template.docx
+++ b/input/templates/2021/2021-22_template.docx
@@ -1,6 +1,6 @@
 
 <file path=word/document.xml><?xml version="1.0" encoding="utf-8"?>
-<w:document xmlns:wpc="http://schemas.microsoft.com/office/word/2010/wordprocessingCanvas" xmlns:cx="http://schemas.microsoft.com/office/drawing/2014/chartex" xmlns:cx1="http://schemas.microsoft.com/office/drawing/2015/9/8/chartex" xmlns:cx2="http://schemas.microsoft.com/office/drawing/2015/10/21/chartex" xmlns:cx3="http://schemas.microsoft.com/office/drawing/2016/5/9/chartex" xmlns:cx4="http://schemas.microsoft.com/office/drawing/2016/5/10/chartex" xmlns:cx5="http://schemas.microsoft.com/office/drawing/2016/5/11/chartex" xmlns:cx6="http://schemas.microsoft.com/office/drawing/2016/5/12/chartex" xmlns:cx7="http://schemas.microsoft.com/office/drawing/2016/5/13/chartex" xmlns:cx8="http://schemas.microsoft.com/office/drawing/2016/5/14/chartex" xmlns:mc="http://schemas.openxmlformats.org/markup-compatibility/2006" xmlns:aink="http://schemas.microsoft.com/office/drawing/2016/ink" xmlns:am3d="http://schemas.microsoft.com/office/drawing/2017/model3d" xmlns:o="urn:schemas-microsoft-com:office:office" xmlns:oel="http://schemas.microsoft.com/office/2019/extlst" xmlns:r="http://schemas.openxmlformats.org/officeDocument/2006/relationships" xmlns:m="http://schemas.openxmlformats.org/officeDocument/2006/math" xmlns:v="urn:schemas-microsoft-com:vml" xmlns:wp14="http://schemas.microsoft.com/office/word/2010/wordprocessingDrawing" xmlns:wp="http://schemas.openxmlformats.org/drawingml/2006/wordprocessingDrawing" xmlns:w10="urn:schemas-microsoft-com:office:word" xmlns:w="http://schemas.openxmlformats.org/wordprocessingml/2006/main" xmlns:w14="http://schemas.microsoft.com/office/word/2010/wordml" xmlns:w15="http://schemas.microsoft.com/office/word/2012/wordml" xmlns:w16cex="http://schemas.microsoft.com/office/word/2018/wordml/cex" xmlns:w16cid="http://schemas.microsoft.com/office/word/2016/wordml/cid" xmlns:w16="http://schemas.microsoft.com/office/word/2018/wordml" xmlns:w16du="http://schemas.microsoft.com/office/word/2023/wordml/word16du" xmlns:w16sdtdh="http://schemas.microsoft.com/office/word/2020/wordml/sdtdatahash" xmlns:w16se="http://schemas.microsoft.com/office/word/2015/wordml/symex" xmlns:wpg="http://schemas.microsoft.com/office/word/2010/wordprocessingGroup" xmlns:wpi="http://schemas.microsoft.com/office/word/2010/wordprocessingInk" xmlns:wne="http://schemas.microsoft.com/office/word/2006/wordml" xmlns:wps="http://schemas.microsoft.com/office/word/2010/wordprocessingShape" mc:Ignorable="w14 w15 w16se w16cid w16 w16cex w16sdtdh wp14">
+<w:document xmlns:wpc="http://schemas.microsoft.com/office/word/2010/wordprocessingCanvas" xmlns:cx="http://schemas.microsoft.com/office/drawing/2014/chartex" xmlns:cx1="http://schemas.microsoft.com/office/drawing/2015/9/8/chartex" xmlns:cx2="http://schemas.microsoft.com/office/drawing/2015/10/21/chartex" xmlns:cx3="http://schemas.microsoft.com/office/drawing/2016/5/9/chartex" xmlns:cx4="http://schemas.microsoft.com/office/drawing/2016/5/10/chartex" xmlns:cx5="http://schemas.microsoft.com/office/drawing/2016/5/11/chartex" xmlns:cx6="http://schemas.microsoft.com/office/drawing/2016/5/12/chartex" xmlns:cx7="http://schemas.microsoft.com/office/drawing/2016/5/13/chartex" xmlns:cx8="http://schemas.microsoft.com/office/drawing/2016/5/14/chartex" xmlns:mc="http://schemas.openxmlformats.org/markup-compatibility/2006" xmlns:aink="http://schemas.microsoft.com/office/drawing/2016/ink" xmlns:am3d="http://schemas.microsoft.com/office/drawing/2017/model3d" xmlns:o="urn:schemas-microsoft-com:office:office" xmlns:oel="http://schemas.microsoft.com/office/2019/extlst" xmlns:r="http://schemas.openxmlformats.org/officeDocument/2006/relationships" xmlns:m="http://schemas.openxmlformats.org/officeDocument/2006/math" xmlns:v="urn:schemas-microsoft-com:vml" xmlns:wp14="http://schemas.microsoft.com/office/word/2010/wordprocessingDrawing" xmlns:wp="http://schemas.openxmlformats.org/drawingml/2006/wordprocessingDrawing" xmlns:w10="urn:schemas-microsoft-com:office:word" xmlns:w="http://schemas.openxmlformats.org/wordprocessingml/2006/main" xmlns:w14="http://schemas.microsoft.com/office/word/2010/wordml" xmlns:w15="http://schemas.microsoft.com/office/word/2012/wordml" xmlns:w16cex="http://schemas.microsoft.com/office/word/2018/wordml/cex" xmlns:w16cid="http://schemas.microsoft.com/office/word/2016/wordml/cid" xmlns:w16="http://schemas.microsoft.com/office/word/2018/wordml" xmlns:w16sdtdh="http://schemas.microsoft.com/office/word/2020/wordml/sdtdatahash" xmlns:w16se="http://schemas.microsoft.com/office/word/2015/wordml/symex" xmlns:wpg="http://schemas.microsoft.com/office/word/2010/wordprocessingGroup" xmlns:wpi="http://schemas.microsoft.com/office/word/2010/wordprocessingInk" xmlns:wne="http://schemas.microsoft.com/office/word/2006/wordml" xmlns:wps="http://schemas.microsoft.com/office/word/2010/wordprocessingShape" mc:Ignorable="w14 w15 w16se w16cid w16 w16cex w16sdtdh wp14">
   <w:body>
     <w:p/>
     <w:p/>
@@ -103,7 +103,7 @@
           <w:sz w:val="48"/>
           <w:szCs w:val="48"/>
         </w:rPr>
-        <w:t>Reading Recovery™ annual report for School A</w:t>
+        <w:t xml:space="preserve">Reading Recovery™ annual report for </w:t>
       </w:r>
       <w:r>
         <w:rPr>
@@ -113,7 +113,7 @@
           <w:sz w:val="48"/>
           <w:szCs w:val="48"/>
         </w:rPr>
-        <w:t xml:space="preserve">: </w:t>
+        <w:t>School A</w:t>
       </w:r>
       <w:r>
         <w:rPr>
@@ -122,9 +122,8 @@
           <w:bCs/>
           <w:sz w:val="48"/>
           <w:szCs w:val="48"/>
-          <w:highlight w:val="yellow"/>
-        </w:rPr>
-        <w:t>20</w:t>
+        </w:rPr>
+        <w:t>: 20</w:t>
       </w:r>
       <w:r>
         <w:rPr>
@@ -133,7 +132,6 @@
           <w:bCs/>
           <w:sz w:val="48"/>
           <w:szCs w:val="48"/>
-          <w:highlight w:val="yellow"/>
         </w:rPr>
         <w:t>2</w:t>
       </w:r>
@@ -144,7 +142,6 @@
           <w:bCs/>
           <w:sz w:val="48"/>
           <w:szCs w:val="48"/>
-          <w:highlight w:val="yellow"/>
         </w:rPr>
         <w:t>1</w:t>
       </w:r>
@@ -155,7 +152,6 @@
           <w:bCs/>
           <w:sz w:val="48"/>
           <w:szCs w:val="48"/>
-          <w:highlight w:val="yellow"/>
         </w:rPr>
         <w:t>-</w:t>
       </w:r>
@@ -166,7 +162,6 @@
           <w:bCs/>
           <w:sz w:val="48"/>
           <w:szCs w:val="48"/>
-          <w:highlight w:val="yellow"/>
         </w:rPr>
         <w:t>20</w:t>
       </w:r>
@@ -177,7 +172,6 @@
           <w:bCs/>
           <w:sz w:val="48"/>
           <w:szCs w:val="48"/>
-          <w:highlight w:val="yellow"/>
         </w:rPr>
         <w:t>2</w:t>
       </w:r>
@@ -188,7 +182,6 @@
           <w:bCs/>
           <w:sz w:val="48"/>
           <w:szCs w:val="48"/>
-          <w:highlight w:val="yellow"/>
         </w:rPr>
         <w:t>2</w:t>
       </w:r>
@@ -244,29 +237,6 @@
       </w:pPr>
       <w:r>
         <w:rPr>
-          <w:rStyle w:val="normaltextrun"/>
-          <w:rFonts w:ascii="Arial" w:hAnsi="Arial" w:cs="Arial"/>
-          <w:b/>
-          <w:bCs/>
-          <w:strike/>
-          <w:sz w:val="22"/>
-          <w:szCs w:val="22"/>
-          <w:lang w:val="en-GB" w:eastAsia="en-GB"/>
-        </w:rPr>
-        <w:t>UCL</w:t>
-      </w:r>
-      <w:r>
-        <w:rPr>
-          <w:rStyle w:val="normaltextrun"/>
-          <w:strike/>
-          <w:sz w:val="22"/>
-          <w:szCs w:val="22"/>
-          <w:lang w:val="en-GB" w:eastAsia="en-GB"/>
-        </w:rPr>
-        <w:t xml:space="preserve"> </w:t>
-      </w:r>
-      <w:r>
-        <w:rPr>
           <w:rFonts w:ascii="Arial" w:hAnsi="Arial" w:cs="Arial"/>
           <w:b/>
           <w:lang w:bidi="ar-SA"/>
@@ -285,7 +255,6 @@
       <w:r>
         <w:rPr>
           <w:rFonts w:ascii="Arial" w:hAnsi="Arial" w:cs="Arial"/>
-          <w:highlight w:val="yellow"/>
           <w:lang w:bidi="ar-SA"/>
         </w:rPr>
         <w:t>IOE, UCL's Faculty of Education and Society</w:t>
@@ -295,30 +264,6 @@
       <w:pPr>
         <w:keepNext/>
         <w:rPr>
-          <w:rStyle w:val="normaltextrun"/>
-          <w:rFonts w:ascii="Arial" w:hAnsi="Arial" w:cs="Arial"/>
-          <w:strike/>
-          <w:sz w:val="22"/>
-          <w:szCs w:val="22"/>
-          <w:lang w:val="en-GB" w:eastAsia="en-GB"/>
-        </w:rPr>
-      </w:pPr>
-      <w:r>
-        <w:rPr>
-          <w:rStyle w:val="normaltextrun"/>
-          <w:rFonts w:ascii="Arial" w:hAnsi="Arial" w:cs="Arial"/>
-          <w:strike/>
-          <w:sz w:val="22"/>
-          <w:szCs w:val="22"/>
-          <w:lang w:val="en-GB" w:eastAsia="en-GB"/>
-        </w:rPr>
-        <w:t>Institute of Education</w:t>
-      </w:r>
-    </w:p>
-    <w:p>
-      <w:pPr>
-        <w:keepNext/>
-        <w:rPr>
           <w:rFonts w:ascii="Arial" w:hAnsi="Arial" w:cs="Arial"/>
           <w:lang w:bidi="ar-SA"/>
         </w:rPr>
@@ -328,7 +273,14 @@
           <w:rFonts w:ascii="Arial" w:hAnsi="Arial" w:cs="Arial"/>
           <w:lang w:bidi="ar-SA"/>
         </w:rPr>
-        <w:t>University College London</w:t>
+        <w:t xml:space="preserve">University College </w:t>
+      </w:r>
+      <w:r>
+        <w:rPr>
+          <w:rFonts w:ascii="Arial" w:hAnsi="Arial" w:cs="Arial"/>
+          <w:lang w:bidi="ar-SA"/>
+        </w:rPr>
+        <w:t>London</w:t>
       </w:r>
     </w:p>
     <w:p>
@@ -818,77 +770,15 @@
       </w:pPr>
       <w:r>
         <w:rPr>
-          <w:rStyle w:val="normaltextrun"/>
-          <w:rFonts w:ascii="Arial" w:hAnsi="Arial" w:cs="Arial"/>
-          <w:b/>
-          <w:bCs/>
-          <w:strike/>
-          <w:sz w:val="22"/>
-          <w:szCs w:val="22"/>
-          <w:u w:val="single"/>
-        </w:rPr>
-        <w:t xml:space="preserve">Reading Recovery during the </w:t>
-      </w:r>
-      <w:proofErr w:type="gramStart"/>
-      <w:r>
-        <w:rPr>
-          <w:rStyle w:val="normaltextrun"/>
-          <w:rFonts w:ascii="Arial" w:hAnsi="Arial" w:cs="Arial"/>
-          <w:b/>
-          <w:bCs/>
-          <w:strike/>
-          <w:sz w:val="22"/>
-          <w:szCs w:val="22"/>
-          <w:u w:val="single"/>
-        </w:rPr>
-        <w:t>pandemic</w:t>
-      </w:r>
-      <w:r>
-        <w:rPr>
-          <w:rStyle w:val="eop"/>
-          <w:rFonts w:cs="Arial"/>
-          <w:strike/>
-          <w:sz w:val="22"/>
-          <w:szCs w:val="22"/>
-        </w:rPr>
-        <w:t> </w:t>
-      </w:r>
-      <w:r>
-        <w:rPr>
-          <w:rStyle w:val="eop"/>
-          <w:rFonts w:cs="Arial"/>
-          <w:sz w:val="22"/>
-          <w:szCs w:val="22"/>
-          <w:u w:val="single"/>
-        </w:rPr>
-        <w:t xml:space="preserve"> </w:t>
-      </w:r>
-      <w:r>
-        <w:rPr>
           <w:rStyle w:val="eop"/>
           <w:rFonts w:ascii="Arial" w:hAnsi="Arial" w:cs="Arial"/>
           <w:b/>
           <w:bCs/>
           <w:sz w:val="22"/>
           <w:szCs w:val="22"/>
-          <w:highlight w:val="yellow"/>
           <w:u w:val="single"/>
         </w:rPr>
-        <w:t>Continued</w:t>
-      </w:r>
-      <w:proofErr w:type="gramEnd"/>
-      <w:r>
-        <w:rPr>
-          <w:rStyle w:val="eop"/>
-          <w:rFonts w:ascii="Arial" w:hAnsi="Arial" w:cs="Arial"/>
-          <w:b/>
-          <w:bCs/>
-          <w:sz w:val="22"/>
-          <w:szCs w:val="22"/>
-          <w:highlight w:val="yellow"/>
-          <w:u w:val="single"/>
-        </w:rPr>
-        <w:t xml:space="preserve"> Disruption in Schools</w:t>
+        <w:t>Continued Disruption in Schools</w:t>
       </w:r>
     </w:p>
     <w:p>
@@ -907,153 +797,11 @@
         <w:rPr>
           <w:rStyle w:val="normaltextrun"/>
           <w:rFonts w:ascii="Arial" w:hAnsi="Arial" w:cs="Arial"/>
-          <w:strike/>
-          <w:sz w:val="22"/>
-          <w:szCs w:val="22"/>
-        </w:rPr>
-        <w:t xml:space="preserve">Monitoring continued during the pandemic so that Reading Recovery programmes which were interrupted could be tracked as decisions </w:t>
-      </w:r>
-      <w:r>
-        <w:rPr>
-          <w:rStyle w:val="normaltextrun"/>
-          <w:rFonts w:ascii="Arial" w:hAnsi="Arial" w:cs="Arial"/>
-          <w:strike/>
-          <w:sz w:val="22"/>
-          <w:szCs w:val="22"/>
-        </w:rPr>
-        <w:t>were</w:t>
-      </w:r>
-      <w:r>
-        <w:rPr>
-          <w:rStyle w:val="normaltextrun"/>
-          <w:rFonts w:ascii="Arial" w:hAnsi="Arial" w:cs="Arial"/>
-          <w:strike/>
-          <w:sz w:val="22"/>
-          <w:szCs w:val="22"/>
-        </w:rPr>
-        <w:t xml:space="preserve"> made locally about continuing with Reading Recovery.</w:t>
-      </w:r>
-      <w:r>
-        <w:rPr>
-          <w:rStyle w:val="normaltextrun"/>
-          <w:rFonts w:ascii="Arial" w:hAnsi="Arial" w:cs="Arial"/>
-          <w:sz w:val="22"/>
-          <w:szCs w:val="22"/>
-        </w:rPr>
-        <w:t> </w:t>
-      </w:r>
-      <w:r>
-        <w:rPr>
-          <w:rStyle w:val="normaltextrun"/>
-          <w:rFonts w:ascii="Arial" w:hAnsi="Arial" w:cs="Arial"/>
-          <w:sz w:val="22"/>
-          <w:szCs w:val="22"/>
-          <w:highlight w:val="yellow"/>
-          <w:lang w:val="en-US"/>
-        </w:rPr>
-        <w:t>Many children</w:t>
-      </w:r>
-      <w:r>
-        <w:rPr>
-          <w:rStyle w:val="normaltextrun"/>
-          <w:rFonts w:ascii="Arial" w:hAnsi="Arial" w:cs="Arial"/>
-          <w:sz w:val="22"/>
-          <w:szCs w:val="22"/>
-          <w:highlight w:val="yellow"/>
-          <w:lang w:val="en-US"/>
-        </w:rPr>
-        <w:t xml:space="preserve"> </w:t>
-      </w:r>
-      <w:r>
-        <w:rPr>
-          <w:rStyle w:val="normaltextrun"/>
-          <w:rFonts w:ascii="Arial" w:hAnsi="Arial" w:cs="Arial"/>
-          <w:sz w:val="22"/>
-          <w:szCs w:val="22"/>
-          <w:highlight w:val="yellow"/>
-          <w:lang w:val="en-US"/>
-        </w:rPr>
-        <w:t>have been unable to complete their </w:t>
-      </w:r>
-      <w:proofErr w:type="spellStart"/>
-      <w:r>
-        <w:rPr>
-          <w:rStyle w:val="normaltextrun"/>
-          <w:rFonts w:ascii="Arial" w:hAnsi="Arial" w:cs="Arial"/>
-          <w:sz w:val="22"/>
-          <w:szCs w:val="22"/>
-          <w:highlight w:val="yellow"/>
-          <w:lang w:val="en-US"/>
-        </w:rPr>
-        <w:t>programmes</w:t>
-      </w:r>
-      <w:proofErr w:type="spellEnd"/>
-      <w:r>
-        <w:rPr>
-          <w:rStyle w:val="normaltextrun"/>
-          <w:rFonts w:ascii="Arial" w:hAnsi="Arial" w:cs="Arial"/>
-          <w:sz w:val="22"/>
-          <w:szCs w:val="22"/>
-          <w:highlight w:val="yellow"/>
-          <w:lang w:val="en-US"/>
-        </w:rPr>
-        <w:t> in the usual way due to school closures, deployment of Reading Recovery teachers in ‘bubbles’ of contact</w:t>
-      </w:r>
-      <w:r>
-        <w:rPr>
-          <w:rStyle w:val="normaltextrun"/>
-          <w:rFonts w:ascii="Arial" w:hAnsi="Arial" w:cs="Arial"/>
-          <w:sz w:val="22"/>
-          <w:szCs w:val="22"/>
-          <w:highlight w:val="yellow"/>
-          <w:lang w:val="en-US"/>
-        </w:rPr>
-        <w:t xml:space="preserve">, covering absent colleagues, teaching </w:t>
-      </w:r>
-      <w:r>
-        <w:rPr>
-          <w:rStyle w:val="normaltextrun"/>
-          <w:rFonts w:ascii="Arial" w:hAnsi="Arial" w:cs="Arial"/>
-          <w:sz w:val="22"/>
-          <w:szCs w:val="22"/>
-          <w:highlight w:val="yellow"/>
-          <w:lang w:val="en-US"/>
-        </w:rPr>
-        <w:t>classes and disruption in schools</w:t>
-      </w:r>
-      <w:r>
-        <w:rPr>
-          <w:rStyle w:val="normaltextrun"/>
-          <w:rFonts w:ascii="Arial" w:hAnsi="Arial" w:cs="Arial"/>
           <w:sz w:val="22"/>
           <w:szCs w:val="22"/>
           <w:lang w:val="en-US"/>
         </w:rPr>
-        <w:t xml:space="preserve">; </w:t>
-      </w:r>
-      <w:proofErr w:type="spellStart"/>
-      <w:r>
-        <w:rPr>
-          <w:rStyle w:val="normaltextrun"/>
-          <w:rFonts w:ascii="Arial" w:hAnsi="Arial" w:cs="Arial"/>
-          <w:sz w:val="22"/>
-          <w:szCs w:val="22"/>
-          <w:highlight w:val="yellow"/>
-          <w:lang w:val="en-US"/>
-        </w:rPr>
-        <w:t>programmes</w:t>
-      </w:r>
-      <w:proofErr w:type="spellEnd"/>
-      <w:r>
-        <w:rPr>
-          <w:rStyle w:val="normaltextrun"/>
-          <w:rFonts w:ascii="Arial" w:hAnsi="Arial" w:cs="Arial"/>
-          <w:sz w:val="22"/>
-          <w:szCs w:val="22"/>
-          <w:highlight w:val="yellow"/>
-          <w:lang w:val="en-US"/>
-        </w:rPr>
-        <w:t xml:space="preserve"> with a small number of lessons that were delivered infrequently are described as ‘incomplete’</w:t>
+        <w:t>Many children</w:t>
       </w:r>
       <w:r>
         <w:rPr>
@@ -1063,19 +811,19 @@
           <w:szCs w:val="22"/>
           <w:lang w:val="en-US"/>
         </w:rPr>
-        <w:t xml:space="preserve">.  </w:t>
+        <w:t xml:space="preserve"> </w:t>
       </w:r>
       <w:r>
         <w:rPr>
           <w:rStyle w:val="normaltextrun"/>
           <w:rFonts w:ascii="Arial" w:hAnsi="Arial" w:cs="Arial"/>
-          <w:strike/>
           <w:sz w:val="22"/>
           <w:szCs w:val="22"/>
           <w:lang w:val="en-US"/>
         </w:rPr>
-        <w:t>due to outbreaks of the virus</w:t>
-      </w:r>
+        <w:t>have been unable to complete their </w:t>
+      </w:r>
+      <w:proofErr w:type="spellStart"/>
       <w:r>
         <w:rPr>
           <w:rStyle w:val="normaltextrun"/>
@@ -1084,54 +832,9 @@
           <w:szCs w:val="22"/>
           <w:lang w:val="en-US"/>
         </w:rPr>
-        <w:t xml:space="preserve">.  </w:t>
-      </w:r>
-      <w:r>
-        <w:rPr>
-          <w:rStyle w:val="normaltextrun"/>
-          <w:rFonts w:ascii="Arial" w:hAnsi="Arial" w:cs="Arial"/>
-          <w:sz w:val="22"/>
-          <w:szCs w:val="22"/>
-          <w:highlight w:val="yellow"/>
-          <w:lang w:val="en-US"/>
-        </w:rPr>
-        <w:t>Despite disruption, many children</w:t>
-      </w:r>
-      <w:r>
-        <w:rPr>
-          <w:rStyle w:val="normaltextrun"/>
-          <w:rFonts w:ascii="Arial" w:hAnsi="Arial" w:cs="Arial"/>
-          <w:sz w:val="22"/>
-          <w:szCs w:val="22"/>
-          <w:highlight w:val="yellow"/>
-          <w:lang w:val="en-US"/>
-        </w:rPr>
-        <w:t xml:space="preserve"> have received complete Reading Recovery </w:t>
-      </w:r>
-      <w:proofErr w:type="spellStart"/>
-      <w:r>
-        <w:rPr>
-          <w:rStyle w:val="normaltextrun"/>
-          <w:rFonts w:ascii="Arial" w:hAnsi="Arial" w:cs="Arial"/>
-          <w:sz w:val="22"/>
-          <w:szCs w:val="22"/>
-          <w:highlight w:val="yellow"/>
-          <w:lang w:val="en-US"/>
-        </w:rPr>
         <w:t>programmes</w:t>
       </w:r>
       <w:proofErr w:type="spellEnd"/>
-      <w:r>
-        <w:rPr>
-          <w:rStyle w:val="normaltextrun"/>
-          <w:rFonts w:ascii="Arial" w:hAnsi="Arial" w:cs="Arial"/>
-          <w:sz w:val="22"/>
-          <w:szCs w:val="22"/>
-          <w:highlight w:val="yellow"/>
-          <w:lang w:val="en-US"/>
-        </w:rPr>
-        <w:t>.</w:t>
-      </w:r>
       <w:r>
         <w:rPr>
           <w:rStyle w:val="normaltextrun"/>
@@ -1140,18 +843,17 @@
           <w:szCs w:val="22"/>
           <w:lang w:val="en-US"/>
         </w:rPr>
-        <w:t xml:space="preserve"> </w:t>
+        <w:t> in the usual way due to school closures, deployment of Reading Recovery teachers in ‘bubbles’ of contact</w:t>
       </w:r>
       <w:r>
         <w:rPr>
           <w:rStyle w:val="normaltextrun"/>
           <w:rFonts w:ascii="Arial" w:hAnsi="Arial" w:cs="Arial"/>
-          <w:strike/>
           <w:sz w:val="22"/>
           <w:szCs w:val="22"/>
           <w:lang w:val="en-US"/>
         </w:rPr>
-        <w:t>continued to receive lessons with their Reading Recovery teachers, sometimes augmented by online support</w:t>
+        <w:t xml:space="preserve">, covering absent colleagues, teaching </w:t>
       </w:r>
       <w:r>
         <w:rPr>
@@ -1161,16 +863,91 @@
           <w:szCs w:val="22"/>
           <w:lang w:val="en-US"/>
         </w:rPr>
-        <w:t>.  </w:t>
-      </w:r>
-      <w:r>
-        <w:rPr>
-          <w:rStyle w:val="eop"/>
-          <w:rFonts w:cs="Arial"/>
+        <w:t>classes and disruption in schools</w:t>
+      </w:r>
+      <w:r>
+        <w:rPr>
+          <w:rStyle w:val="normaltextrun"/>
+          <w:rFonts w:ascii="Arial" w:hAnsi="Arial" w:cs="Arial"/>
           <w:sz w:val="22"/>
           <w:szCs w:val="22"/>
-        </w:rPr>
-        <w:t> </w:t>
+          <w:lang w:val="en-US"/>
+        </w:rPr>
+        <w:t xml:space="preserve">; </w:t>
+      </w:r>
+      <w:proofErr w:type="spellStart"/>
+      <w:r>
+        <w:rPr>
+          <w:rStyle w:val="normaltextrun"/>
+          <w:rFonts w:ascii="Arial" w:hAnsi="Arial" w:cs="Arial"/>
+          <w:sz w:val="22"/>
+          <w:szCs w:val="22"/>
+          <w:lang w:val="en-US"/>
+        </w:rPr>
+        <w:t>programmes</w:t>
+      </w:r>
+      <w:proofErr w:type="spellEnd"/>
+      <w:r>
+        <w:rPr>
+          <w:rStyle w:val="normaltextrun"/>
+          <w:rFonts w:ascii="Arial" w:hAnsi="Arial" w:cs="Arial"/>
+          <w:sz w:val="22"/>
+          <w:szCs w:val="22"/>
+          <w:lang w:val="en-US"/>
+        </w:rPr>
+        <w:t xml:space="preserve"> with a small number of lessons that were delivered infrequently are described as ‘incomplete’. </w:t>
+      </w:r>
+      <w:r>
+        <w:rPr>
+          <w:rStyle w:val="normaltextrun"/>
+          <w:rFonts w:ascii="Arial" w:hAnsi="Arial" w:cs="Arial"/>
+          <w:sz w:val="22"/>
+          <w:szCs w:val="22"/>
+          <w:lang w:val="en-US"/>
+        </w:rPr>
+        <w:t>Despite disruption, many children</w:t>
+      </w:r>
+      <w:r>
+        <w:rPr>
+          <w:rStyle w:val="normaltextrun"/>
+          <w:rFonts w:ascii="Arial" w:hAnsi="Arial" w:cs="Arial"/>
+          <w:sz w:val="22"/>
+          <w:szCs w:val="22"/>
+          <w:lang w:val="en-US"/>
+        </w:rPr>
+        <w:t xml:space="preserve"> have received complete Reading Recovery </w:t>
+      </w:r>
+      <w:proofErr w:type="spellStart"/>
+      <w:r>
+        <w:rPr>
+          <w:rStyle w:val="normaltextrun"/>
+          <w:rFonts w:ascii="Arial" w:hAnsi="Arial" w:cs="Arial"/>
+          <w:sz w:val="22"/>
+          <w:szCs w:val="22"/>
+          <w:lang w:val="en-US"/>
+        </w:rPr>
+        <w:t>programmes</w:t>
+      </w:r>
+      <w:proofErr w:type="spellEnd"/>
+      <w:r>
+        <w:rPr>
+          <w:rStyle w:val="normaltextrun"/>
+          <w:rFonts w:ascii="Arial" w:hAnsi="Arial" w:cs="Arial"/>
+          <w:sz w:val="22"/>
+          <w:szCs w:val="22"/>
+          <w:lang w:val="en-US"/>
+        </w:rPr>
+        <w:t>.</w:t>
+      </w:r>
+      <w:r>
+        <w:rPr>
+          <w:rStyle w:val="normaltextrun"/>
+          <w:rFonts w:ascii="Arial" w:hAnsi="Arial" w:cs="Arial"/>
+          <w:sz w:val="22"/>
+          <w:szCs w:val="22"/>
+          <w:lang w:val="en-US"/>
+        </w:rPr>
+        <w:t xml:space="preserve"> </w:t>
       </w:r>
     </w:p>
     <w:p>
@@ -1222,43 +999,39 @@
           <w:sz w:val="22"/>
           <w:szCs w:val="22"/>
         </w:rPr>
-        <w:t xml:space="preserve"> during the academic year </w:t>
+        <w:t xml:space="preserve"> during the academic </w:t>
       </w:r>
       <w:r>
         <w:rPr>
           <w:rFonts w:ascii="Arial" w:hAnsi="Arial" w:cs="Arial"/>
           <w:sz w:val="22"/>
           <w:szCs w:val="22"/>
-          <w:highlight w:val="yellow"/>
-        </w:rPr>
-        <w:t>202</w:t>
+        </w:rPr>
+        <w:t xml:space="preserve">year </w:t>
       </w:r>
       <w:r>
         <w:rPr>
           <w:rFonts w:ascii="Arial" w:hAnsi="Arial" w:cs="Arial"/>
           <w:sz w:val="22"/>
           <w:szCs w:val="22"/>
-          <w:highlight w:val="yellow"/>
-        </w:rPr>
-        <w:t>1</w:t>
+        </w:rPr>
+        <w:t>202</w:t>
       </w:r>
       <w:r>
         <w:rPr>
           <w:rFonts w:ascii="Arial" w:hAnsi="Arial" w:cs="Arial"/>
           <w:sz w:val="22"/>
           <w:szCs w:val="22"/>
-          <w:highlight w:val="yellow"/>
-        </w:rPr>
-        <w:t>-2</w:t>
+        </w:rPr>
+        <w:t>1</w:t>
       </w:r>
       <w:r>
         <w:rPr>
           <w:rFonts w:ascii="Arial" w:hAnsi="Arial" w:cs="Arial"/>
           <w:sz w:val="22"/>
           <w:szCs w:val="22"/>
-          <w:highlight w:val="yellow"/>
-        </w:rPr>
-        <w:t>2</w:t>
+        </w:rPr>
+        <w:t>-2</w:t>
       </w:r>
       <w:r>
         <w:rPr>
@@ -1266,7 +1039,23 @@
           <w:sz w:val="22"/>
           <w:szCs w:val="22"/>
         </w:rPr>
-        <w:t xml:space="preserve"> under three headings; </w:t>
+        <w:t>2</w:t>
+      </w:r>
+      <w:r>
+        <w:rPr>
+          <w:rFonts w:ascii="Arial" w:hAnsi="Arial" w:cs="Arial"/>
+          <w:sz w:val="22"/>
+          <w:szCs w:val="22"/>
+        </w:rPr>
+        <w:t xml:space="preserve"> under</w:t>
+      </w:r>
+      <w:r>
+        <w:rPr>
+          <w:rFonts w:ascii="Arial" w:hAnsi="Arial" w:cs="Arial"/>
+          <w:sz w:val="22"/>
+          <w:szCs w:val="22"/>
+        </w:rPr>
+        <w:t xml:space="preserve"> three headings; </w:t>
       </w:r>
       <w:r>
         <w:rPr>
@@ -1818,6 +1607,28 @@
     </w:p>
     <w:p>
       <w:pPr>
+        <w:pStyle w:val="Default"/>
+        <w:jc w:val="both"/>
+        <w:rPr>
+          <w:rFonts w:ascii="Arial" w:hAnsi="Arial" w:cs="Arial"/>
+          <w:sz w:val="22"/>
+          <w:szCs w:val="22"/>
+        </w:rPr>
+      </w:pPr>
+    </w:p>
+    <w:p>
+      <w:pPr>
+        <w:pStyle w:val="Default"/>
+        <w:jc w:val="both"/>
+        <w:rPr>
+          <w:rFonts w:ascii="Arial" w:hAnsi="Arial" w:cs="Arial"/>
+          <w:sz w:val="22"/>
+          <w:szCs w:val="22"/>
+        </w:rPr>
+      </w:pPr>
+    </w:p>
+    <w:p>
+      <w:pPr>
         <w:ind w:left="170" w:right="170"/>
         <w:rPr>
           <w:rFonts w:ascii="Arial" w:hAnsi="Arial" w:cs="Arial"/>
@@ -1873,7 +1684,25 @@
           <w:sz w:val="22"/>
           <w:szCs w:val="22"/>
         </w:rPr>
-        <w:t xml:space="preserve"> is documented in Table 5.  Possible pupil outcomes are:</w:t>
+        <w:t xml:space="preserve"> is documented</w:t>
+      </w:r>
+      <w:proofErr w:type="spellStart"/>
+      <w:r>
+        <w:rPr>
+          <w:rFonts w:ascii="Arial" w:hAnsi="Arial" w:cs="Arial"/>
+          <w:sz w:val="22"/>
+          <w:szCs w:val="22"/>
+        </w:rPr>
+        <w:t xml:space="preserve"> in Table</w:t>
+      </w:r>
+      <w:proofErr w:type="spellEnd"/>
+      <w:r>
+        <w:rPr>
+          <w:rFonts w:ascii="Arial" w:hAnsi="Arial" w:cs="Arial"/>
+          <w:sz w:val="22"/>
+          <w:szCs w:val="22"/>
+        </w:rPr>
+        <w:t xml:space="preserve"> 5.  Possible pupil outcomes are:</w:t>
       </w:r>
     </w:p>
     <w:p>
@@ -2033,11 +1862,10 @@
       <w:r>
         <w:rPr>
           <w:rFonts w:ascii="Arial" w:hAnsi="Arial" w:cs="Arial"/>
-          <w:strike/>
           <w:sz w:val="22"/>
           <w:szCs w:val="22"/>
         </w:rPr>
-        <w:t>were part way through their</w:t>
+        <w:t xml:space="preserve">had not received a full </w:t>
       </w:r>
       <w:r>
         <w:rPr>
@@ -2045,17 +1873,18 @@
           <w:sz w:val="22"/>
           <w:szCs w:val="22"/>
         </w:rPr>
-        <w:t xml:space="preserve"> </w:t>
-      </w:r>
+        <w:t xml:space="preserve">series of lessons when the </w:t>
+      </w:r>
+      <w:proofErr w:type="spellStart"/>
       <w:r>
         <w:rPr>
           <w:rFonts w:ascii="Arial" w:hAnsi="Arial" w:cs="Arial"/>
           <w:sz w:val="22"/>
           <w:szCs w:val="22"/>
-          <w:highlight w:val="yellow"/>
-        </w:rPr>
-        <w:t>had not received a full</w:t>
-      </w:r>
+        </w:rPr>
+        <w:t>programme</w:t>
+      </w:r>
+      <w:proofErr w:type="spellEnd"/>
       <w:r>
         <w:rPr>
           <w:rFonts w:ascii="Arial" w:hAnsi="Arial" w:cs="Arial"/>
@@ -2070,18 +1899,16 @@
           <w:sz w:val="22"/>
           <w:szCs w:val="22"/>
         </w:rPr>
-        <w:t xml:space="preserve">series of lessons when the </w:t>
-      </w:r>
-      <w:proofErr w:type="spellStart"/>
+        <w:t>was</w:t>
+      </w:r>
       <w:r>
         <w:rPr>
           <w:rFonts w:ascii="Arial" w:hAnsi="Arial" w:cs="Arial"/>
           <w:sz w:val="22"/>
           <w:szCs w:val="22"/>
         </w:rPr>
-        <w:t>programme</w:t>
-      </w:r>
-      <w:proofErr w:type="spellEnd"/>
+        <w:t xml:space="preserve"> ceased</w:t>
+      </w:r>
       <w:r>
         <w:rPr>
           <w:rFonts w:ascii="Arial" w:hAnsi="Arial" w:cs="Arial"/>
@@ -2095,60 +1922,16 @@
           <w:rFonts w:ascii="Arial" w:hAnsi="Arial" w:cs="Arial"/>
           <w:sz w:val="22"/>
           <w:szCs w:val="22"/>
-          <w:highlight w:val="yellow"/>
-        </w:rPr>
-        <w:t>was</w:t>
+        </w:rPr>
+        <w:t>(</w:t>
       </w:r>
       <w:r>
         <w:rPr>
           <w:rFonts w:ascii="Arial" w:hAnsi="Arial" w:cs="Arial"/>
           <w:sz w:val="22"/>
           <w:szCs w:val="22"/>
-          <w:highlight w:val="yellow"/>
-        </w:rPr>
-        <w:t xml:space="preserve"> ceased</w:t>
-      </w:r>
-      <w:r>
-        <w:rPr>
-          <w:rFonts w:ascii="Arial" w:hAnsi="Arial" w:cs="Arial"/>
-          <w:sz w:val="22"/>
-          <w:szCs w:val="22"/>
-        </w:rPr>
-        <w:t xml:space="preserve"> </w:t>
-      </w:r>
-      <w:r>
-        <w:rPr>
-          <w:rFonts w:ascii="Arial" w:hAnsi="Arial" w:cs="Arial"/>
-          <w:strike/>
-          <w:sz w:val="22"/>
-          <w:szCs w:val="22"/>
-        </w:rPr>
-        <w:t>withdrawn</w:t>
-      </w:r>
-      <w:r>
-        <w:rPr>
-          <w:rFonts w:ascii="Arial" w:hAnsi="Arial" w:cs="Arial"/>
-          <w:sz w:val="22"/>
-          <w:szCs w:val="22"/>
-        </w:rPr>
-        <w:t xml:space="preserve"> (</w:t>
-      </w:r>
-      <w:r>
-        <w:rPr>
-          <w:rFonts w:ascii="Arial" w:hAnsi="Arial" w:cs="Arial"/>
-          <w:sz w:val="22"/>
-          <w:szCs w:val="22"/>
-          <w:highlight w:val="yellow"/>
-        </w:rPr>
-        <w:t>reasons for this include maternity leave, teacher used for cover during the teaching slots allocated for Reading Recovery</w:t>
-      </w:r>
-      <w:r>
-        <w:rPr>
-          <w:rFonts w:ascii="Arial" w:hAnsi="Arial" w:cs="Arial"/>
-          <w:sz w:val="22"/>
-          <w:szCs w:val="22"/>
-        </w:rPr>
-        <w:t>,</w:t>
+        </w:rPr>
+        <w:t>reasons for this include maternity leave, teacher used for cover during the teaching slots allocated for Reading Recovery,</w:t>
       </w:r>
       <w:r>
         <w:rPr>
@@ -2242,7 +2025,6 @@
           <w:b/>
           <w:sz w:val="22"/>
           <w:szCs w:val="22"/>
-          <w:highlight w:val="yellow"/>
         </w:rPr>
       </w:pPr>
       <w:r>
@@ -2251,7 +2033,6 @@
           <w:b/>
           <w:sz w:val="22"/>
           <w:szCs w:val="22"/>
-          <w:highlight w:val="yellow"/>
         </w:rPr>
         <w:t>Ongoing</w:t>
       </w:r>
@@ -2261,7 +2042,6 @@
           <w:b/>
           <w:sz w:val="22"/>
           <w:szCs w:val="22"/>
-          <w:highlight w:val="yellow"/>
         </w:rPr>
         <w:t xml:space="preserve">: </w:t>
       </w:r>
@@ -2271,7 +2051,6 @@
           <w:bCs/>
           <w:sz w:val="22"/>
           <w:szCs w:val="22"/>
-          <w:highlight w:val="yellow"/>
         </w:rPr>
         <w:t xml:space="preserve">These pupils began their series of lessons during the year and have not yet completed their </w:t>
       </w:r>
@@ -2282,7 +2061,6 @@
           <w:bCs/>
           <w:sz w:val="22"/>
           <w:szCs w:val="22"/>
-          <w:highlight w:val="yellow"/>
         </w:rPr>
         <w:t>programme</w:t>
       </w:r>
@@ -2293,7 +2071,6 @@
           <w:bCs/>
           <w:sz w:val="22"/>
           <w:szCs w:val="22"/>
-          <w:highlight w:val="yellow"/>
         </w:rPr>
         <w:t xml:space="preserve">. Therefore, they do not yet have exit data to </w:t>
       </w:r>
@@ -2304,7 +2081,6 @@
           <w:bCs/>
           <w:sz w:val="22"/>
           <w:szCs w:val="22"/>
-          <w:highlight w:val="yellow"/>
         </w:rPr>
         <w:t>report</w:t>
       </w:r>
@@ -2530,7 +2306,6 @@
           <w:b/>
           <w:sz w:val="20"/>
           <w:szCs w:val="20"/>
-          <w:highlight w:val="yellow"/>
         </w:rPr>
         <w:t>202</w:t>
       </w:r>
@@ -2540,7 +2315,6 @@
           <w:b/>
           <w:sz w:val="20"/>
           <w:szCs w:val="20"/>
-          <w:highlight w:val="yellow"/>
         </w:rPr>
         <w:t>1</w:t>
       </w:r>
@@ -2550,7 +2324,6 @@
           <w:b/>
           <w:sz w:val="20"/>
           <w:szCs w:val="20"/>
-          <w:highlight w:val="yellow"/>
         </w:rPr>
         <w:t>-2</w:t>
       </w:r>
@@ -2560,7 +2333,6 @@
           <w:b/>
           <w:sz w:val="20"/>
           <w:szCs w:val="20"/>
-          <w:highlight w:val="yellow"/>
         </w:rPr>
         <w:t>2</w:t>
       </w:r>
@@ -3446,7 +3218,6 @@
           <w:color w:val="333333"/>
           <w:sz w:val="20"/>
           <w:szCs w:val="20"/>
-          <w:highlight w:val="yellow"/>
         </w:rPr>
         <w:t>202</w:t>
       </w:r>
@@ -3458,7 +3229,6 @@
           <w:color w:val="333333"/>
           <w:sz w:val="20"/>
           <w:szCs w:val="20"/>
-          <w:highlight w:val="yellow"/>
         </w:rPr>
         <w:t>1</w:t>
       </w:r>
@@ -3470,7 +3240,6 @@
           <w:color w:val="333333"/>
           <w:sz w:val="20"/>
           <w:szCs w:val="20"/>
-          <w:highlight w:val="yellow"/>
         </w:rPr>
         <w:t>-2</w:t>
       </w:r>
@@ -3482,7 +3251,6 @@
           <w:color w:val="333333"/>
           <w:sz w:val="20"/>
           <w:szCs w:val="20"/>
-          <w:highlight w:val="yellow"/>
         </w:rPr>
         <w:t>2</w:t>
       </w:r>
@@ -6055,7 +5823,6 @@
           <w:b/>
           <w:sz w:val="20"/>
           <w:szCs w:val="20"/>
-          <w:highlight w:val="yellow"/>
           <w:lang w:val="en-GB"/>
         </w:rPr>
         <w:t>202</w:t>
@@ -6066,7 +5833,6 @@
           <w:b/>
           <w:sz w:val="20"/>
           <w:szCs w:val="20"/>
-          <w:highlight w:val="yellow"/>
           <w:lang w:val="en-GB"/>
         </w:rPr>
         <w:t>1</w:t>
@@ -6077,7 +5843,6 @@
           <w:b/>
           <w:sz w:val="20"/>
           <w:szCs w:val="20"/>
-          <w:highlight w:val="yellow"/>
           <w:lang w:val="en-GB"/>
         </w:rPr>
         <w:t>-2</w:t>
@@ -6088,7 +5853,6 @@
           <w:b/>
           <w:sz w:val="20"/>
           <w:szCs w:val="20"/>
-          <w:highlight w:val="yellow"/>
           <w:lang w:val="en-GB"/>
         </w:rPr>
         <w:t>2</w:t>
@@ -6679,7 +6443,6 @@
           <w:bCs/>
           <w:sz w:val="20"/>
           <w:szCs w:val="20"/>
-          <w:highlight w:val="yellow"/>
           <w:lang w:val="en-GB"/>
         </w:rPr>
         <w:t>202</w:t>
@@ -6691,7 +6454,6 @@
           <w:bCs/>
           <w:sz w:val="20"/>
           <w:szCs w:val="20"/>
-          <w:highlight w:val="yellow"/>
           <w:lang w:val="en-GB"/>
         </w:rPr>
         <w:t>1</w:t>
@@ -6703,7 +6465,6 @@
           <w:bCs/>
           <w:sz w:val="20"/>
           <w:szCs w:val="20"/>
-          <w:highlight w:val="yellow"/>
           <w:lang w:val="en-GB"/>
         </w:rPr>
         <w:t>-2</w:t>
@@ -6715,7 +6476,6 @@
           <w:bCs/>
           <w:sz w:val="20"/>
           <w:szCs w:val="20"/>
-          <w:highlight w:val="yellow"/>
           <w:lang w:val="en-GB"/>
         </w:rPr>
         <w:t>2</w:t>
@@ -7701,7 +7461,6 @@
           <w:b/>
           <w:sz w:val="20"/>
           <w:szCs w:val="20"/>
-          <w:highlight w:val="yellow"/>
           <w:lang w:val="en-GB"/>
         </w:rPr>
         <w:t>202</w:t>
@@ -7712,7 +7471,6 @@
           <w:b/>
           <w:sz w:val="20"/>
           <w:szCs w:val="20"/>
-          <w:highlight w:val="yellow"/>
           <w:lang w:val="en-GB"/>
         </w:rPr>
         <w:t>1</w:t>
@@ -7723,7 +7481,6 @@
           <w:b/>
           <w:sz w:val="20"/>
           <w:szCs w:val="20"/>
-          <w:highlight w:val="yellow"/>
           <w:lang w:val="en-GB"/>
         </w:rPr>
         <w:t>-2</w:t>
@@ -7734,7 +7491,6 @@
           <w:b/>
           <w:sz w:val="20"/>
           <w:szCs w:val="20"/>
-          <w:highlight w:val="yellow"/>
           <w:lang w:val="en-GB"/>
         </w:rPr>
         <w:t>2</w:t>
@@ -9328,7 +9084,6 @@
           <w:bCs/>
           <w:sz w:val="20"/>
           <w:szCs w:val="20"/>
-          <w:highlight w:val="yellow"/>
           <w:lang w:val="en-GB"/>
         </w:rPr>
         <w:t>202</w:t>
@@ -9340,7 +9095,6 @@
           <w:bCs/>
           <w:sz w:val="20"/>
           <w:szCs w:val="20"/>
-          <w:highlight w:val="yellow"/>
           <w:lang w:val="en-GB"/>
         </w:rPr>
         <w:t>1</w:t>
@@ -9352,7 +9106,6 @@
           <w:bCs/>
           <w:sz w:val="20"/>
           <w:szCs w:val="20"/>
-          <w:highlight w:val="yellow"/>
           <w:lang w:val="en-GB"/>
         </w:rPr>
         <w:t>-2</w:t>
@@ -9364,7 +9117,6 @@
           <w:bCs/>
           <w:sz w:val="20"/>
           <w:szCs w:val="20"/>
-          <w:highlight w:val="yellow"/>
           <w:lang w:val="en-GB"/>
         </w:rPr>
         <w:t>2</w:t>
@@ -9376,7 +9128,6 @@
           <w:bCs/>
           <w:sz w:val="20"/>
           <w:szCs w:val="20"/>
-          <w:highlight w:val="yellow"/>
           <w:u w:val="single"/>
         </w:rPr>
         <w:t>.</w:t>
@@ -12853,28 +12604,24 @@
       </w:r>
       <w:r>
         <w:rPr>
-          <w:highlight w:val="yellow"/>
           <w:lang w:val="en-GB"/>
         </w:rPr>
         <w:t>202</w:t>
       </w:r>
       <w:r>
         <w:rPr>
-          <w:highlight w:val="yellow"/>
           <w:lang w:val="en-GB"/>
         </w:rPr>
         <w:t>1</w:t>
       </w:r>
       <w:r>
         <w:rPr>
-          <w:highlight w:val="yellow"/>
           <w:lang w:val="en-GB"/>
         </w:rPr>
         <w:t>-2</w:t>
       </w:r>
       <w:r>
         <w:rPr>
-          <w:highlight w:val="yellow"/>
           <w:lang w:val="en-GB"/>
         </w:rPr>
         <w:t>2</w:t>
@@ -14653,7 +14400,7 @@
 </file>
 
 <file path=word/endnotes.xml><?xml version="1.0" encoding="utf-8"?>
-<w:endnotes xmlns:wpc="http://schemas.microsoft.com/office/word/2010/wordprocessingCanvas" xmlns:cx="http://schemas.microsoft.com/office/drawing/2014/chartex" xmlns:cx1="http://schemas.microsoft.com/office/drawing/2015/9/8/chartex" xmlns:cx2="http://schemas.microsoft.com/office/drawing/2015/10/21/chartex" xmlns:cx3="http://schemas.microsoft.com/office/drawing/2016/5/9/chartex" xmlns:cx4="http://schemas.microsoft.com/office/drawing/2016/5/10/chartex" xmlns:cx5="http://schemas.microsoft.com/office/drawing/2016/5/11/chartex" xmlns:cx6="http://schemas.microsoft.com/office/drawing/2016/5/12/chartex" xmlns:cx7="http://schemas.microsoft.com/office/drawing/2016/5/13/chartex" xmlns:cx8="http://schemas.microsoft.com/office/drawing/2016/5/14/chartex" xmlns:mc="http://schemas.openxmlformats.org/markup-compatibility/2006" xmlns:aink="http://schemas.microsoft.com/office/drawing/2016/ink" xmlns:am3d="http://schemas.microsoft.com/office/drawing/2017/model3d" xmlns:o="urn:schemas-microsoft-com:office:office" xmlns:oel="http://schemas.microsoft.com/office/2019/extlst" xmlns:r="http://schemas.openxmlformats.org/officeDocument/2006/relationships" xmlns:m="http://schemas.openxmlformats.org/officeDocument/2006/math" xmlns:v="urn:schemas-microsoft-com:vml" xmlns:wp14="http://schemas.microsoft.com/office/word/2010/wordprocessingDrawing" xmlns:wp="http://schemas.openxmlformats.org/drawingml/2006/wordprocessingDrawing" xmlns:w10="urn:schemas-microsoft-com:office:word" xmlns:w="http://schemas.openxmlformats.org/wordprocessingml/2006/main" xmlns:w14="http://schemas.microsoft.com/office/word/2010/wordml" xmlns:w15="http://schemas.microsoft.com/office/word/2012/wordml" xmlns:w16cex="http://schemas.microsoft.com/office/word/2018/wordml/cex" xmlns:w16cid="http://schemas.microsoft.com/office/word/2016/wordml/cid" xmlns:w16="http://schemas.microsoft.com/office/word/2018/wordml" xmlns:w16du="http://schemas.microsoft.com/office/word/2023/wordml/word16du" xmlns:w16sdtdh="http://schemas.microsoft.com/office/word/2020/wordml/sdtdatahash" xmlns:w16se="http://schemas.microsoft.com/office/word/2015/wordml/symex" xmlns:wpg="http://schemas.microsoft.com/office/word/2010/wordprocessingGroup" xmlns:wpi="http://schemas.microsoft.com/office/word/2010/wordprocessingInk" xmlns:wne="http://schemas.microsoft.com/office/word/2006/wordml" xmlns:wps="http://schemas.microsoft.com/office/word/2010/wordprocessingShape" mc:Ignorable="w14 w15 w16se w16cid w16 w16cex w16sdtdh wp14">
+<w:endnotes xmlns:wpc="http://schemas.microsoft.com/office/word/2010/wordprocessingCanvas" xmlns:cx="http://schemas.microsoft.com/office/drawing/2014/chartex" xmlns:cx1="http://schemas.microsoft.com/office/drawing/2015/9/8/chartex" xmlns:cx2="http://schemas.microsoft.com/office/drawing/2015/10/21/chartex" xmlns:cx3="http://schemas.microsoft.com/office/drawing/2016/5/9/chartex" xmlns:cx4="http://schemas.microsoft.com/office/drawing/2016/5/10/chartex" xmlns:cx5="http://schemas.microsoft.com/office/drawing/2016/5/11/chartex" xmlns:cx6="http://schemas.microsoft.com/office/drawing/2016/5/12/chartex" xmlns:cx7="http://schemas.microsoft.com/office/drawing/2016/5/13/chartex" xmlns:cx8="http://schemas.microsoft.com/office/drawing/2016/5/14/chartex" xmlns:mc="http://schemas.openxmlformats.org/markup-compatibility/2006" xmlns:aink="http://schemas.microsoft.com/office/drawing/2016/ink" xmlns:am3d="http://schemas.microsoft.com/office/drawing/2017/model3d" xmlns:o="urn:schemas-microsoft-com:office:office" xmlns:oel="http://schemas.microsoft.com/office/2019/extlst" xmlns:r="http://schemas.openxmlformats.org/officeDocument/2006/relationships" xmlns:m="http://schemas.openxmlformats.org/officeDocument/2006/math" xmlns:v="urn:schemas-microsoft-com:vml" xmlns:wp14="http://schemas.microsoft.com/office/word/2010/wordprocessingDrawing" xmlns:wp="http://schemas.openxmlformats.org/drawingml/2006/wordprocessingDrawing" xmlns:w10="urn:schemas-microsoft-com:office:word" xmlns:w="http://schemas.openxmlformats.org/wordprocessingml/2006/main" xmlns:w14="http://schemas.microsoft.com/office/word/2010/wordml" xmlns:w15="http://schemas.microsoft.com/office/word/2012/wordml" xmlns:w16cex="http://schemas.microsoft.com/office/word/2018/wordml/cex" xmlns:w16cid="http://schemas.microsoft.com/office/word/2016/wordml/cid" xmlns:w16="http://schemas.microsoft.com/office/word/2018/wordml" xmlns:w16sdtdh="http://schemas.microsoft.com/office/word/2020/wordml/sdtdatahash" xmlns:w16se="http://schemas.microsoft.com/office/word/2015/wordml/symex" xmlns:wpg="http://schemas.microsoft.com/office/word/2010/wordprocessingGroup" xmlns:wpi="http://schemas.microsoft.com/office/word/2010/wordprocessingInk" xmlns:wne="http://schemas.microsoft.com/office/word/2006/wordml" xmlns:wps="http://schemas.microsoft.com/office/word/2010/wordprocessingShape" mc:Ignorable="w14 w15 w16se w16cid w16 w16cex w16sdtdh wp14">
   <w:endnote w:type="separator" w:id="-1">
     <w:p>
       <w:r>
@@ -14672,7 +14419,7 @@
 </file>
 
 <file path=word/footer1.xml><?xml version="1.0" encoding="utf-8"?>
-<w:ftr xmlns:wpc="http://schemas.microsoft.com/office/word/2010/wordprocessingCanvas" xmlns:cx="http://schemas.microsoft.com/office/drawing/2014/chartex" xmlns:cx1="http://schemas.microsoft.com/office/drawing/2015/9/8/chartex" xmlns:cx2="http://schemas.microsoft.com/office/drawing/2015/10/21/chartex" xmlns:cx3="http://schemas.microsoft.com/office/drawing/2016/5/9/chartex" xmlns:cx4="http://schemas.microsoft.com/office/drawing/2016/5/10/chartex" xmlns:cx5="http://schemas.microsoft.com/office/drawing/2016/5/11/chartex" xmlns:cx6="http://schemas.microsoft.com/office/drawing/2016/5/12/chartex" xmlns:cx7="http://schemas.microsoft.com/office/drawing/2016/5/13/chartex" xmlns:cx8="http://schemas.microsoft.com/office/drawing/2016/5/14/chartex" xmlns:mc="http://schemas.openxmlformats.org/markup-compatibility/2006" xmlns:aink="http://schemas.microsoft.com/office/drawing/2016/ink" xmlns:am3d="http://schemas.microsoft.com/office/drawing/2017/model3d" xmlns:o="urn:schemas-microsoft-com:office:office" xmlns:oel="http://schemas.microsoft.com/office/2019/extlst" xmlns:r="http://schemas.openxmlformats.org/officeDocument/2006/relationships" xmlns:m="http://schemas.openxmlformats.org/officeDocument/2006/math" xmlns:v="urn:schemas-microsoft-com:vml" xmlns:wp14="http://schemas.microsoft.com/office/word/2010/wordprocessingDrawing" xmlns:wp="http://schemas.openxmlformats.org/drawingml/2006/wordprocessingDrawing" xmlns:w10="urn:schemas-microsoft-com:office:word" xmlns:w="http://schemas.openxmlformats.org/wordprocessingml/2006/main" xmlns:w14="http://schemas.microsoft.com/office/word/2010/wordml" xmlns:w15="http://schemas.microsoft.com/office/word/2012/wordml" xmlns:w16cex="http://schemas.microsoft.com/office/word/2018/wordml/cex" xmlns:w16cid="http://schemas.microsoft.com/office/word/2016/wordml/cid" xmlns:w16="http://schemas.microsoft.com/office/word/2018/wordml" xmlns:w16du="http://schemas.microsoft.com/office/word/2023/wordml/word16du" xmlns:w16sdtdh="http://schemas.microsoft.com/office/word/2020/wordml/sdtdatahash" xmlns:w16se="http://schemas.microsoft.com/office/word/2015/wordml/symex" xmlns:wpg="http://schemas.microsoft.com/office/word/2010/wordprocessingGroup" xmlns:wpi="http://schemas.microsoft.com/office/word/2010/wordprocessingInk" xmlns:wne="http://schemas.microsoft.com/office/word/2006/wordml" xmlns:wps="http://schemas.microsoft.com/office/word/2010/wordprocessingShape" mc:Ignorable="w14 w15 w16se w16cid w16 w16cex w16sdtdh wp14">
+<w:ftr xmlns:wpc="http://schemas.microsoft.com/office/word/2010/wordprocessingCanvas" xmlns:cx="http://schemas.microsoft.com/office/drawing/2014/chartex" xmlns:cx1="http://schemas.microsoft.com/office/drawing/2015/9/8/chartex" xmlns:cx2="http://schemas.microsoft.com/office/drawing/2015/10/21/chartex" xmlns:cx3="http://schemas.microsoft.com/office/drawing/2016/5/9/chartex" xmlns:cx4="http://schemas.microsoft.com/office/drawing/2016/5/10/chartex" xmlns:cx5="http://schemas.microsoft.com/office/drawing/2016/5/11/chartex" xmlns:cx6="http://schemas.microsoft.com/office/drawing/2016/5/12/chartex" xmlns:cx7="http://schemas.microsoft.com/office/drawing/2016/5/13/chartex" xmlns:cx8="http://schemas.microsoft.com/office/drawing/2016/5/14/chartex" xmlns:mc="http://schemas.openxmlformats.org/markup-compatibility/2006" xmlns:aink="http://schemas.microsoft.com/office/drawing/2016/ink" xmlns:am3d="http://schemas.microsoft.com/office/drawing/2017/model3d" xmlns:o="urn:schemas-microsoft-com:office:office" xmlns:oel="http://schemas.microsoft.com/office/2019/extlst" xmlns:r="http://schemas.openxmlformats.org/officeDocument/2006/relationships" xmlns:m="http://schemas.openxmlformats.org/officeDocument/2006/math" xmlns:v="urn:schemas-microsoft-com:vml" xmlns:wp14="http://schemas.microsoft.com/office/word/2010/wordprocessingDrawing" xmlns:wp="http://schemas.openxmlformats.org/drawingml/2006/wordprocessingDrawing" xmlns:w10="urn:schemas-microsoft-com:office:word" xmlns:w="http://schemas.openxmlformats.org/wordprocessingml/2006/main" xmlns:w14="http://schemas.microsoft.com/office/word/2010/wordml" xmlns:w15="http://schemas.microsoft.com/office/word/2012/wordml" xmlns:w16cex="http://schemas.microsoft.com/office/word/2018/wordml/cex" xmlns:w16cid="http://schemas.microsoft.com/office/word/2016/wordml/cid" xmlns:w16="http://schemas.microsoft.com/office/word/2018/wordml" xmlns:w16sdtdh="http://schemas.microsoft.com/office/word/2020/wordml/sdtdatahash" xmlns:w16se="http://schemas.microsoft.com/office/word/2015/wordml/symex" xmlns:wpg="http://schemas.microsoft.com/office/word/2010/wordprocessingGroup" xmlns:wpi="http://schemas.microsoft.com/office/word/2010/wordprocessingInk" xmlns:wne="http://schemas.microsoft.com/office/word/2006/wordml" xmlns:wps="http://schemas.microsoft.com/office/word/2010/wordprocessingShape" mc:Ignorable="w14 w15 w16se w16cid w16 w16cex w16sdtdh wp14">
   <w:p>
     <w:pPr>
       <w:pStyle w:val="Footer"/>
@@ -14722,7 +14469,7 @@
 </file>
 
 <file path=word/footnotes.xml><?xml version="1.0" encoding="utf-8"?>
-<w:footnotes xmlns:wpc="http://schemas.microsoft.com/office/word/2010/wordprocessingCanvas" xmlns:cx="http://schemas.microsoft.com/office/drawing/2014/chartex" xmlns:cx1="http://schemas.microsoft.com/office/drawing/2015/9/8/chartex" xmlns:cx2="http://schemas.microsoft.com/office/drawing/2015/10/21/chartex" xmlns:cx3="http://schemas.microsoft.com/office/drawing/2016/5/9/chartex" xmlns:cx4="http://schemas.microsoft.com/office/drawing/2016/5/10/chartex" xmlns:cx5="http://schemas.microsoft.com/office/drawing/2016/5/11/chartex" xmlns:cx6="http://schemas.microsoft.com/office/drawing/2016/5/12/chartex" xmlns:cx7="http://schemas.microsoft.com/office/drawing/2016/5/13/chartex" xmlns:cx8="http://schemas.microsoft.com/office/drawing/2016/5/14/chartex" xmlns:mc="http://schemas.openxmlformats.org/markup-compatibility/2006" xmlns:aink="http://schemas.microsoft.com/office/drawing/2016/ink" xmlns:am3d="http://schemas.microsoft.com/office/drawing/2017/model3d" xmlns:o="urn:schemas-microsoft-com:office:office" xmlns:oel="http://schemas.microsoft.com/office/2019/extlst" xmlns:r="http://schemas.openxmlformats.org/officeDocument/2006/relationships" xmlns:m="http://schemas.openxmlformats.org/officeDocument/2006/math" xmlns:v="urn:schemas-microsoft-com:vml" xmlns:wp14="http://schemas.microsoft.com/office/word/2010/wordprocessingDrawing" xmlns:wp="http://schemas.openxmlformats.org/drawingml/2006/wordprocessingDrawing" xmlns:w10="urn:schemas-microsoft-com:office:word" xmlns:w="http://schemas.openxmlformats.org/wordprocessingml/2006/main" xmlns:w14="http://schemas.microsoft.com/office/word/2010/wordml" xmlns:w15="http://schemas.microsoft.com/office/word/2012/wordml" xmlns:w16cex="http://schemas.microsoft.com/office/word/2018/wordml/cex" xmlns:w16cid="http://schemas.microsoft.com/office/word/2016/wordml/cid" xmlns:w16="http://schemas.microsoft.com/office/word/2018/wordml" xmlns:w16du="http://schemas.microsoft.com/office/word/2023/wordml/word16du" xmlns:w16sdtdh="http://schemas.microsoft.com/office/word/2020/wordml/sdtdatahash" xmlns:w16se="http://schemas.microsoft.com/office/word/2015/wordml/symex" xmlns:wpg="http://schemas.microsoft.com/office/word/2010/wordprocessingGroup" xmlns:wpi="http://schemas.microsoft.com/office/word/2010/wordprocessingInk" xmlns:wne="http://schemas.microsoft.com/office/word/2006/wordml" xmlns:wps="http://schemas.microsoft.com/office/word/2010/wordprocessingShape" mc:Ignorable="w14 w15 w16se w16cid w16 w16cex w16sdtdh wp14">
+<w:footnotes xmlns:wpc="http://schemas.microsoft.com/office/word/2010/wordprocessingCanvas" xmlns:cx="http://schemas.microsoft.com/office/drawing/2014/chartex" xmlns:cx1="http://schemas.microsoft.com/office/drawing/2015/9/8/chartex" xmlns:cx2="http://schemas.microsoft.com/office/drawing/2015/10/21/chartex" xmlns:cx3="http://schemas.microsoft.com/office/drawing/2016/5/9/chartex" xmlns:cx4="http://schemas.microsoft.com/office/drawing/2016/5/10/chartex" xmlns:cx5="http://schemas.microsoft.com/office/drawing/2016/5/11/chartex" xmlns:cx6="http://schemas.microsoft.com/office/drawing/2016/5/12/chartex" xmlns:cx7="http://schemas.microsoft.com/office/drawing/2016/5/13/chartex" xmlns:cx8="http://schemas.microsoft.com/office/drawing/2016/5/14/chartex" xmlns:mc="http://schemas.openxmlformats.org/markup-compatibility/2006" xmlns:aink="http://schemas.microsoft.com/office/drawing/2016/ink" xmlns:am3d="http://schemas.microsoft.com/office/drawing/2017/model3d" xmlns:o="urn:schemas-microsoft-com:office:office" xmlns:oel="http://schemas.microsoft.com/office/2019/extlst" xmlns:r="http://schemas.openxmlformats.org/officeDocument/2006/relationships" xmlns:m="http://schemas.openxmlformats.org/officeDocument/2006/math" xmlns:v="urn:schemas-microsoft-com:vml" xmlns:wp14="http://schemas.microsoft.com/office/word/2010/wordprocessingDrawing" xmlns:wp="http://schemas.openxmlformats.org/drawingml/2006/wordprocessingDrawing" xmlns:w10="urn:schemas-microsoft-com:office:word" xmlns:w="http://schemas.openxmlformats.org/wordprocessingml/2006/main" xmlns:w14="http://schemas.microsoft.com/office/word/2010/wordml" xmlns:w15="http://schemas.microsoft.com/office/word/2012/wordml" xmlns:w16cex="http://schemas.microsoft.com/office/word/2018/wordml/cex" xmlns:w16cid="http://schemas.microsoft.com/office/word/2016/wordml/cid" xmlns:w16="http://schemas.microsoft.com/office/word/2018/wordml" xmlns:w16sdtdh="http://schemas.microsoft.com/office/word/2020/wordml/sdtdatahash" xmlns:w16se="http://schemas.microsoft.com/office/word/2015/wordml/symex" xmlns:wpg="http://schemas.microsoft.com/office/word/2010/wordprocessingGroup" xmlns:wpi="http://schemas.microsoft.com/office/word/2010/wordprocessingInk" xmlns:wne="http://schemas.microsoft.com/office/word/2006/wordml" xmlns:wps="http://schemas.microsoft.com/office/word/2010/wordprocessingShape" mc:Ignorable="w14 w15 w16se w16cid w16 w16cex w16sdtdh wp14">
   <w:footnote w:type="separator" w:id="-1">
     <w:p>
       <w:r>
@@ -14741,7 +14488,7 @@
 </file>
 
 <file path=word/header1.xml><?xml version="1.0" encoding="utf-8"?>
-<w:hdr xmlns:wpc="http://schemas.microsoft.com/office/word/2010/wordprocessingCanvas" xmlns:cx="http://schemas.microsoft.com/office/drawing/2014/chartex" xmlns:cx1="http://schemas.microsoft.com/office/drawing/2015/9/8/chartex" xmlns:cx2="http://schemas.microsoft.com/office/drawing/2015/10/21/chartex" xmlns:cx3="http://schemas.microsoft.com/office/drawing/2016/5/9/chartex" xmlns:cx4="http://schemas.microsoft.com/office/drawing/2016/5/10/chartex" xmlns:cx5="http://schemas.microsoft.com/office/drawing/2016/5/11/chartex" xmlns:cx6="http://schemas.microsoft.com/office/drawing/2016/5/12/chartex" xmlns:cx7="http://schemas.microsoft.com/office/drawing/2016/5/13/chartex" xmlns:cx8="http://schemas.microsoft.com/office/drawing/2016/5/14/chartex" xmlns:mc="http://schemas.openxmlformats.org/markup-compatibility/2006" xmlns:aink="http://schemas.microsoft.com/office/drawing/2016/ink" xmlns:am3d="http://schemas.microsoft.com/office/drawing/2017/model3d" xmlns:o="urn:schemas-microsoft-com:office:office" xmlns:oel="http://schemas.microsoft.com/office/2019/extlst" xmlns:r="http://schemas.openxmlformats.org/officeDocument/2006/relationships" xmlns:m="http://schemas.openxmlformats.org/officeDocument/2006/math" xmlns:v="urn:schemas-microsoft-com:vml" xmlns:wp14="http://schemas.microsoft.com/office/word/2010/wordprocessingDrawing" xmlns:wp="http://schemas.openxmlformats.org/drawingml/2006/wordprocessingDrawing" xmlns:w10="urn:schemas-microsoft-com:office:word" xmlns:w="http://schemas.openxmlformats.org/wordprocessingml/2006/main" xmlns:w14="http://schemas.microsoft.com/office/word/2010/wordml" xmlns:w15="http://schemas.microsoft.com/office/word/2012/wordml" xmlns:w16cex="http://schemas.microsoft.com/office/word/2018/wordml/cex" xmlns:w16cid="http://schemas.microsoft.com/office/word/2016/wordml/cid" xmlns:w16="http://schemas.microsoft.com/office/word/2018/wordml" xmlns:w16du="http://schemas.microsoft.com/office/word/2023/wordml/word16du" xmlns:w16sdtdh="http://schemas.microsoft.com/office/word/2020/wordml/sdtdatahash" xmlns:w16se="http://schemas.microsoft.com/office/word/2015/wordml/symex" xmlns:wpg="http://schemas.microsoft.com/office/word/2010/wordprocessingGroup" xmlns:wpi="http://schemas.microsoft.com/office/word/2010/wordprocessingInk" xmlns:wne="http://schemas.microsoft.com/office/word/2006/wordml" xmlns:wps="http://schemas.microsoft.com/office/word/2010/wordprocessingShape" mc:Ignorable="w14 w15 w16se w16cid w16 w16cex w16sdtdh wp14">
+<w:hdr xmlns:wpc="http://schemas.microsoft.com/office/word/2010/wordprocessingCanvas" xmlns:cx="http://schemas.microsoft.com/office/drawing/2014/chartex" xmlns:cx1="http://schemas.microsoft.com/office/drawing/2015/9/8/chartex" xmlns:cx2="http://schemas.microsoft.com/office/drawing/2015/10/21/chartex" xmlns:cx3="http://schemas.microsoft.com/office/drawing/2016/5/9/chartex" xmlns:cx4="http://schemas.microsoft.com/office/drawing/2016/5/10/chartex" xmlns:cx5="http://schemas.microsoft.com/office/drawing/2016/5/11/chartex" xmlns:cx6="http://schemas.microsoft.com/office/drawing/2016/5/12/chartex" xmlns:cx7="http://schemas.microsoft.com/office/drawing/2016/5/13/chartex" xmlns:cx8="http://schemas.microsoft.com/office/drawing/2016/5/14/chartex" xmlns:mc="http://schemas.openxmlformats.org/markup-compatibility/2006" xmlns:aink="http://schemas.microsoft.com/office/drawing/2016/ink" xmlns:am3d="http://schemas.microsoft.com/office/drawing/2017/model3d" xmlns:o="urn:schemas-microsoft-com:office:office" xmlns:oel="http://schemas.microsoft.com/office/2019/extlst" xmlns:r="http://schemas.openxmlformats.org/officeDocument/2006/relationships" xmlns:m="http://schemas.openxmlformats.org/officeDocument/2006/math" xmlns:v="urn:schemas-microsoft-com:vml" xmlns:wp14="http://schemas.microsoft.com/office/word/2010/wordprocessingDrawing" xmlns:wp="http://schemas.openxmlformats.org/drawingml/2006/wordprocessingDrawing" xmlns:w10="urn:schemas-microsoft-com:office:word" xmlns:w="http://schemas.openxmlformats.org/wordprocessingml/2006/main" xmlns:w14="http://schemas.microsoft.com/office/word/2010/wordml" xmlns:w15="http://schemas.microsoft.com/office/word/2012/wordml" xmlns:w16cex="http://schemas.microsoft.com/office/word/2018/wordml/cex" xmlns:w16cid="http://schemas.microsoft.com/office/word/2016/wordml/cid" xmlns:w16="http://schemas.microsoft.com/office/word/2018/wordml" xmlns:w16sdtdh="http://schemas.microsoft.com/office/word/2020/wordml/sdtdatahash" xmlns:w16se="http://schemas.microsoft.com/office/word/2015/wordml/symex" xmlns:wpg="http://schemas.microsoft.com/office/word/2010/wordprocessingGroup" xmlns:wpi="http://schemas.microsoft.com/office/word/2010/wordprocessingInk" xmlns:wne="http://schemas.microsoft.com/office/word/2006/wordml" xmlns:wps="http://schemas.microsoft.com/office/word/2010/wordprocessingShape" mc:Ignorable="w14 w15 w16se w16cid w16 w16cex w16sdtdh wp14">
   <w:p>
     <w:pPr>
       <w:pStyle w:val="Header"/>
@@ -14751,7 +14498,7 @@
 </file>
 
 <file path=word/header2.xml><?xml version="1.0" encoding="utf-8"?>
-<w:hdr xmlns:wpc="http://schemas.microsoft.com/office/word/2010/wordprocessingCanvas" xmlns:cx="http://schemas.microsoft.com/office/drawing/2014/chartex" xmlns:cx1="http://schemas.microsoft.com/office/drawing/2015/9/8/chartex" xmlns:cx2="http://schemas.microsoft.com/office/drawing/2015/10/21/chartex" xmlns:cx3="http://schemas.microsoft.com/office/drawing/2016/5/9/chartex" xmlns:cx4="http://schemas.microsoft.com/office/drawing/2016/5/10/chartex" xmlns:cx5="http://schemas.microsoft.com/office/drawing/2016/5/11/chartex" xmlns:cx6="http://schemas.microsoft.com/office/drawing/2016/5/12/chartex" xmlns:cx7="http://schemas.microsoft.com/office/drawing/2016/5/13/chartex" xmlns:cx8="http://schemas.microsoft.com/office/drawing/2016/5/14/chartex" xmlns:mc="http://schemas.openxmlformats.org/markup-compatibility/2006" xmlns:aink="http://schemas.microsoft.com/office/drawing/2016/ink" xmlns:am3d="http://schemas.microsoft.com/office/drawing/2017/model3d" xmlns:o="urn:schemas-microsoft-com:office:office" xmlns:oel="http://schemas.microsoft.com/office/2019/extlst" xmlns:r="http://schemas.openxmlformats.org/officeDocument/2006/relationships" xmlns:m="http://schemas.openxmlformats.org/officeDocument/2006/math" xmlns:v="urn:schemas-microsoft-com:vml" xmlns:wp14="http://schemas.microsoft.com/office/word/2010/wordprocessingDrawing" xmlns:wp="http://schemas.openxmlformats.org/drawingml/2006/wordprocessingDrawing" xmlns:w10="urn:schemas-microsoft-com:office:word" xmlns:w="http://schemas.openxmlformats.org/wordprocessingml/2006/main" xmlns:w14="http://schemas.microsoft.com/office/word/2010/wordml" xmlns:w15="http://schemas.microsoft.com/office/word/2012/wordml" xmlns:w16cex="http://schemas.microsoft.com/office/word/2018/wordml/cex" xmlns:w16cid="http://schemas.microsoft.com/office/word/2016/wordml/cid" xmlns:w16="http://schemas.microsoft.com/office/word/2018/wordml" xmlns:w16du="http://schemas.microsoft.com/office/word/2023/wordml/word16du" xmlns:w16sdtdh="http://schemas.microsoft.com/office/word/2020/wordml/sdtdatahash" xmlns:w16se="http://schemas.microsoft.com/office/word/2015/wordml/symex" xmlns:wpg="http://schemas.microsoft.com/office/word/2010/wordprocessingGroup" xmlns:wpi="http://schemas.microsoft.com/office/word/2010/wordprocessingInk" xmlns:wne="http://schemas.microsoft.com/office/word/2006/wordml" xmlns:wps="http://schemas.microsoft.com/office/word/2010/wordprocessingShape" mc:Ignorable="w14 w15 w16se w16cid w16 w16cex w16sdtdh wp14">
+<w:hdr xmlns:wpc="http://schemas.microsoft.com/office/word/2010/wordprocessingCanvas" xmlns:cx="http://schemas.microsoft.com/office/drawing/2014/chartex" xmlns:cx1="http://schemas.microsoft.com/office/drawing/2015/9/8/chartex" xmlns:cx2="http://schemas.microsoft.com/office/drawing/2015/10/21/chartex" xmlns:cx3="http://schemas.microsoft.com/office/drawing/2016/5/9/chartex" xmlns:cx4="http://schemas.microsoft.com/office/drawing/2016/5/10/chartex" xmlns:cx5="http://schemas.microsoft.com/office/drawing/2016/5/11/chartex" xmlns:cx6="http://schemas.microsoft.com/office/drawing/2016/5/12/chartex" xmlns:cx7="http://schemas.microsoft.com/office/drawing/2016/5/13/chartex" xmlns:cx8="http://schemas.microsoft.com/office/drawing/2016/5/14/chartex" xmlns:mc="http://schemas.openxmlformats.org/markup-compatibility/2006" xmlns:aink="http://schemas.microsoft.com/office/drawing/2016/ink" xmlns:am3d="http://schemas.microsoft.com/office/drawing/2017/model3d" xmlns:o="urn:schemas-microsoft-com:office:office" xmlns:oel="http://schemas.microsoft.com/office/2019/extlst" xmlns:r="http://schemas.openxmlformats.org/officeDocument/2006/relationships" xmlns:m="http://schemas.openxmlformats.org/officeDocument/2006/math" xmlns:v="urn:schemas-microsoft-com:vml" xmlns:wp14="http://schemas.microsoft.com/office/word/2010/wordprocessingDrawing" xmlns:wp="http://schemas.openxmlformats.org/drawingml/2006/wordprocessingDrawing" xmlns:w10="urn:schemas-microsoft-com:office:word" xmlns:w="http://schemas.openxmlformats.org/wordprocessingml/2006/main" xmlns:w14="http://schemas.microsoft.com/office/word/2010/wordml" xmlns:w15="http://schemas.microsoft.com/office/word/2012/wordml" xmlns:w16cex="http://schemas.microsoft.com/office/word/2018/wordml/cex" xmlns:w16cid="http://schemas.microsoft.com/office/word/2016/wordml/cid" xmlns:w16="http://schemas.microsoft.com/office/word/2018/wordml" xmlns:w16sdtdh="http://schemas.microsoft.com/office/word/2020/wordml/sdtdatahash" xmlns:w16se="http://schemas.microsoft.com/office/word/2015/wordml/symex" xmlns:wpg="http://schemas.microsoft.com/office/word/2010/wordprocessingGroup" xmlns:wpi="http://schemas.microsoft.com/office/word/2010/wordprocessingInk" xmlns:wne="http://schemas.microsoft.com/office/word/2006/wordml" xmlns:wps="http://schemas.microsoft.com/office/word/2010/wordprocessingShape" mc:Ignorable="w14 w15 w16se w16cid w16 w16cex w16sdtdh wp14">
   <w:p>
     <w:pPr>
       <w:pStyle w:val="Header"/>
@@ -14761,7 +14508,7 @@
 </file>
 
 <file path=word/numbering.xml><?xml version="1.0" encoding="utf-8"?>
-<w:numbering xmlns:wpc="http://schemas.microsoft.com/office/word/2010/wordprocessingCanvas" xmlns:cx="http://schemas.microsoft.com/office/drawing/2014/chartex" xmlns:cx1="http://schemas.microsoft.com/office/drawing/2015/9/8/chartex" xmlns:cx2="http://schemas.microsoft.com/office/drawing/2015/10/21/chartex" xmlns:cx3="http://schemas.microsoft.com/office/drawing/2016/5/9/chartex" xmlns:cx4="http://schemas.microsoft.com/office/drawing/2016/5/10/chartex" xmlns:cx5="http://schemas.microsoft.com/office/drawing/2016/5/11/chartex" xmlns:cx6="http://schemas.microsoft.com/office/drawing/2016/5/12/chartex" xmlns:cx7="http://schemas.microsoft.com/office/drawing/2016/5/13/chartex" xmlns:cx8="http://schemas.microsoft.com/office/drawing/2016/5/14/chartex" xmlns:mc="http://schemas.openxmlformats.org/markup-compatibility/2006" xmlns:aink="http://schemas.microsoft.com/office/drawing/2016/ink" xmlns:am3d="http://schemas.microsoft.com/office/drawing/2017/model3d" xmlns:o="urn:schemas-microsoft-com:office:office" xmlns:oel="http://schemas.microsoft.com/office/2019/extlst" xmlns:r="http://schemas.openxmlformats.org/officeDocument/2006/relationships" xmlns:m="http://schemas.openxmlformats.org/officeDocument/2006/math" xmlns:v="urn:schemas-microsoft-com:vml" xmlns:wp14="http://schemas.microsoft.com/office/word/2010/wordprocessingDrawing" xmlns:wp="http://schemas.openxmlformats.org/drawingml/2006/wordprocessingDrawing" xmlns:w10="urn:schemas-microsoft-com:office:word" xmlns:w="http://schemas.openxmlformats.org/wordprocessingml/2006/main" xmlns:w14="http://schemas.microsoft.com/office/word/2010/wordml" xmlns:w15="http://schemas.microsoft.com/office/word/2012/wordml" xmlns:w16cex="http://schemas.microsoft.com/office/word/2018/wordml/cex" xmlns:w16cid="http://schemas.microsoft.com/office/word/2016/wordml/cid" xmlns:w16="http://schemas.microsoft.com/office/word/2018/wordml" xmlns:w16du="http://schemas.microsoft.com/office/word/2023/wordml/word16du" xmlns:w16sdtdh="http://schemas.microsoft.com/office/word/2020/wordml/sdtdatahash" xmlns:w16se="http://schemas.microsoft.com/office/word/2015/wordml/symex" xmlns:wpg="http://schemas.microsoft.com/office/word/2010/wordprocessingGroup" xmlns:wpi="http://schemas.microsoft.com/office/word/2010/wordprocessingInk" xmlns:wne="http://schemas.microsoft.com/office/word/2006/wordml" xmlns:wps="http://schemas.microsoft.com/office/word/2010/wordprocessingShape" mc:Ignorable="w14 w15 w16se w16cid w16 w16cex w16sdtdh wp14">
+<w:numbering xmlns:wpc="http://schemas.microsoft.com/office/word/2010/wordprocessingCanvas" xmlns:cx="http://schemas.microsoft.com/office/drawing/2014/chartex" xmlns:cx1="http://schemas.microsoft.com/office/drawing/2015/9/8/chartex" xmlns:cx2="http://schemas.microsoft.com/office/drawing/2015/10/21/chartex" xmlns:cx3="http://schemas.microsoft.com/office/drawing/2016/5/9/chartex" xmlns:cx4="http://schemas.microsoft.com/office/drawing/2016/5/10/chartex" xmlns:cx5="http://schemas.microsoft.com/office/drawing/2016/5/11/chartex" xmlns:cx6="http://schemas.microsoft.com/office/drawing/2016/5/12/chartex" xmlns:cx7="http://schemas.microsoft.com/office/drawing/2016/5/13/chartex" xmlns:cx8="http://schemas.microsoft.com/office/drawing/2016/5/14/chartex" xmlns:mc="http://schemas.openxmlformats.org/markup-compatibility/2006" xmlns:aink="http://schemas.microsoft.com/office/drawing/2016/ink" xmlns:am3d="http://schemas.microsoft.com/office/drawing/2017/model3d" xmlns:o="urn:schemas-microsoft-com:office:office" xmlns:oel="http://schemas.microsoft.com/office/2019/extlst" xmlns:r="http://schemas.openxmlformats.org/officeDocument/2006/relationships" xmlns:m="http://schemas.openxmlformats.org/officeDocument/2006/math" xmlns:v="urn:schemas-microsoft-com:vml" xmlns:wp14="http://schemas.microsoft.com/office/word/2010/wordprocessingDrawing" xmlns:wp="http://schemas.openxmlformats.org/drawingml/2006/wordprocessingDrawing" xmlns:w10="urn:schemas-microsoft-com:office:word" xmlns:w="http://schemas.openxmlformats.org/wordprocessingml/2006/main" xmlns:w14="http://schemas.microsoft.com/office/word/2010/wordml" xmlns:w15="http://schemas.microsoft.com/office/word/2012/wordml" xmlns:w16cex="http://schemas.microsoft.com/office/word/2018/wordml/cex" xmlns:w16cid="http://schemas.microsoft.com/office/word/2016/wordml/cid" xmlns:w16="http://schemas.microsoft.com/office/word/2018/wordml" xmlns:w16sdtdh="http://schemas.microsoft.com/office/word/2020/wordml/sdtdatahash" xmlns:w16se="http://schemas.microsoft.com/office/word/2015/wordml/symex" xmlns:wpg="http://schemas.microsoft.com/office/word/2010/wordprocessingGroup" xmlns:wpi="http://schemas.microsoft.com/office/word/2010/wordprocessingInk" xmlns:wne="http://schemas.microsoft.com/office/word/2006/wordml" xmlns:wps="http://schemas.microsoft.com/office/word/2010/wordprocessingShape" mc:Ignorable="w14 w15 w16se w16cid w16 w16cex w16sdtdh wp14">
   <w:abstractNum w:abstractNumId="0" w15:restartNumberingAfterBreak="0">
     <w:nsid w:val="00061DE9"/>
     <w:multiLevelType w:val="hybridMultilevel"/>

</xml_diff>

<commit_message>
Update report table styling
</commit_message>
<xml_diff>
--- a/input/templates/2021/2021-22_template.docx
+++ b/input/templates/2021/2021-22_template.docx
@@ -3283,8 +3283,8 @@
     </w:p>
     <w:tbl>
       <w:tblPr>
+        <w:tblStyle w:val="GridTable1Light"/>
         <w:tblW w:w="15503" w:type="dxa"/>
-        <w:tblInd w:w="-5" w:type="dxa"/>
         <w:tblLook w:val="04A0" w:firstRow="1" w:lastRow="0" w:firstColumn="1" w:lastColumn="0" w:noHBand="0" w:noVBand="1"/>
       </w:tblPr>
       <w:tblGrid>
@@ -3301,37 +3301,29 @@
       </w:tblGrid>
       <w:tr>
         <w:trPr>
+          <w:cnfStyle w:val="100000000000" w:firstRow="1" w:lastRow="0" w:firstColumn="0" w:lastColumn="0" w:oddVBand="0" w:evenVBand="0" w:oddHBand="0" w:evenHBand="0" w:firstRowFirstColumn="0" w:firstRowLastColumn="0" w:lastRowFirstColumn="0" w:lastRowLastColumn="0"/>
           <w:trHeight w:val="608"/>
         </w:trPr>
         <w:tc>
           <w:tcPr>
+            <w:cnfStyle w:val="001000000000" w:firstRow="0" w:lastRow="0" w:firstColumn="1" w:lastColumn="0" w:oddVBand="0" w:evenVBand="0" w:oddHBand="0" w:evenHBand="0" w:firstRowFirstColumn="0" w:firstRowLastColumn="0" w:lastRowFirstColumn="0" w:lastRowLastColumn="0"/>
             <w:tcW w:w="1418" w:type="dxa"/>
-            <w:tcBorders>
-              <w:top w:val="single" w:sz="4" w:space="0" w:color="auto"/>
-              <w:left w:val="single" w:sz="4" w:space="0" w:color="auto"/>
-              <w:bottom w:val="single" w:sz="4" w:space="0" w:color="auto"/>
-              <w:right w:val="single" w:sz="4" w:space="0" w:color="auto"/>
-            </w:tcBorders>
-            <w:shd w:val="clear" w:color="auto" w:fill="auto"/>
-            <w:vAlign w:val="center"/>
-            <w:hideMark/>
-          </w:tcPr>
-          <w:p>
-            <w:pPr>
-              <w:rPr>
-                <w:rFonts w:ascii="Arial" w:hAnsi="Arial" w:cs="Arial"/>
-                <w:b/>
-                <w:bCs/>
-                <w:sz w:val="16"/>
-                <w:szCs w:val="16"/>
-                <w:lang w:val="en-GB" w:eastAsia="en-GB" w:bidi="ar-SA"/>
-              </w:rPr>
-            </w:pPr>
-            <w:r>
-              <w:rPr>
-                <w:rFonts w:ascii="Arial" w:hAnsi="Arial" w:cs="Arial"/>
-                <w:b/>
-                <w:bCs/>
+            <w:hideMark/>
+          </w:tcPr>
+          <w:p>
+            <w:pPr>
+              <w:rPr>
+                <w:rFonts w:ascii="Arial" w:hAnsi="Arial" w:cs="Arial"/>
+                <w:b w:val="0"/>
+                <w:bCs w:val="0"/>
+                <w:sz w:val="16"/>
+                <w:szCs w:val="16"/>
+                <w:lang w:val="en-GB" w:eastAsia="en-GB" w:bidi="ar-SA"/>
+              </w:rPr>
+            </w:pPr>
+            <w:r>
+              <w:rPr>
+                <w:rFonts w:ascii="Arial" w:hAnsi="Arial" w:cs="Arial"/>
                 <w:sz w:val="16"/>
                 <w:szCs w:val="16"/>
                 <w:lang w:eastAsia="en-GB" w:bidi="ar-SA"/>
@@ -3343,32 +3335,23 @@
         <w:tc>
           <w:tcPr>
             <w:tcW w:w="1417" w:type="dxa"/>
-            <w:tcBorders>
-              <w:top w:val="single" w:sz="4" w:space="0" w:color="auto"/>
-              <w:left w:val="nil"/>
-              <w:bottom w:val="single" w:sz="4" w:space="0" w:color="auto"/>
-              <w:right w:val="single" w:sz="4" w:space="0" w:color="auto"/>
-            </w:tcBorders>
-            <w:shd w:val="clear" w:color="auto" w:fill="auto"/>
-            <w:vAlign w:val="center"/>
-            <w:hideMark/>
-          </w:tcPr>
-          <w:p>
-            <w:pPr>
-              <w:rPr>
-                <w:rFonts w:ascii="Arial" w:hAnsi="Arial" w:cs="Arial"/>
-                <w:b/>
-                <w:bCs/>
-                <w:sz w:val="16"/>
-                <w:szCs w:val="16"/>
-                <w:lang w:val="en-GB" w:eastAsia="en-GB" w:bidi="ar-SA"/>
-              </w:rPr>
-            </w:pPr>
-            <w:r>
-              <w:rPr>
-                <w:rFonts w:ascii="Arial" w:hAnsi="Arial" w:cs="Arial"/>
-                <w:b/>
-                <w:bCs/>
+            <w:hideMark/>
+          </w:tcPr>
+          <w:p>
+            <w:pPr>
+              <w:cnfStyle w:val="100000000000" w:firstRow="1" w:lastRow="0" w:firstColumn="0" w:lastColumn="0" w:oddVBand="0" w:evenVBand="0" w:oddHBand="0" w:evenHBand="0" w:firstRowFirstColumn="0" w:firstRowLastColumn="0" w:lastRowFirstColumn="0" w:lastRowLastColumn="0"/>
+              <w:rPr>
+                <w:rFonts w:ascii="Arial" w:hAnsi="Arial" w:cs="Arial"/>
+                <w:b w:val="0"/>
+                <w:bCs w:val="0"/>
+                <w:sz w:val="16"/>
+                <w:szCs w:val="16"/>
+                <w:lang w:val="en-GB" w:eastAsia="en-GB" w:bidi="ar-SA"/>
+              </w:rPr>
+            </w:pPr>
+            <w:r>
+              <w:rPr>
+                <w:rFonts w:ascii="Arial" w:hAnsi="Arial" w:cs="Arial"/>
                 <w:sz w:val="16"/>
                 <w:szCs w:val="16"/>
                 <w:lang w:eastAsia="en-GB" w:bidi="ar-SA"/>
@@ -3380,32 +3363,23 @@
         <w:tc>
           <w:tcPr>
             <w:tcW w:w="1418" w:type="dxa"/>
-            <w:tcBorders>
-              <w:top w:val="single" w:sz="4" w:space="0" w:color="auto"/>
-              <w:left w:val="nil"/>
-              <w:bottom w:val="single" w:sz="4" w:space="0" w:color="auto"/>
-              <w:right w:val="single" w:sz="4" w:space="0" w:color="auto"/>
-            </w:tcBorders>
-            <w:shd w:val="clear" w:color="auto" w:fill="auto"/>
-            <w:vAlign w:val="center"/>
-            <w:hideMark/>
-          </w:tcPr>
-          <w:p>
-            <w:pPr>
-              <w:rPr>
-                <w:rFonts w:ascii="Arial" w:hAnsi="Arial" w:cs="Arial"/>
-                <w:b/>
-                <w:bCs/>
-                <w:sz w:val="16"/>
-                <w:szCs w:val="16"/>
-                <w:lang w:val="en-GB" w:eastAsia="en-GB" w:bidi="ar-SA"/>
-              </w:rPr>
-            </w:pPr>
-            <w:r>
-              <w:rPr>
-                <w:rFonts w:ascii="Arial" w:hAnsi="Arial" w:cs="Arial"/>
-                <w:b/>
-                <w:bCs/>
+            <w:hideMark/>
+          </w:tcPr>
+          <w:p>
+            <w:pPr>
+              <w:cnfStyle w:val="100000000000" w:firstRow="1" w:lastRow="0" w:firstColumn="0" w:lastColumn="0" w:oddVBand="0" w:evenVBand="0" w:oddHBand="0" w:evenHBand="0" w:firstRowFirstColumn="0" w:firstRowLastColumn="0" w:lastRowFirstColumn="0" w:lastRowLastColumn="0"/>
+              <w:rPr>
+                <w:rFonts w:ascii="Arial" w:hAnsi="Arial" w:cs="Arial"/>
+                <w:b w:val="0"/>
+                <w:bCs w:val="0"/>
+                <w:sz w:val="16"/>
+                <w:szCs w:val="16"/>
+                <w:lang w:val="en-GB" w:eastAsia="en-GB" w:bidi="ar-SA"/>
+              </w:rPr>
+            </w:pPr>
+            <w:r>
+              <w:rPr>
+                <w:rFonts w:ascii="Arial" w:hAnsi="Arial" w:cs="Arial"/>
                 <w:sz w:val="16"/>
                 <w:szCs w:val="16"/>
                 <w:lang w:eastAsia="en-GB" w:bidi="ar-SA"/>
@@ -3417,32 +3391,23 @@
         <w:tc>
           <w:tcPr>
             <w:tcW w:w="1276" w:type="dxa"/>
-            <w:tcBorders>
-              <w:top w:val="single" w:sz="4" w:space="0" w:color="auto"/>
-              <w:left w:val="nil"/>
-              <w:bottom w:val="single" w:sz="4" w:space="0" w:color="auto"/>
-              <w:right w:val="single" w:sz="4" w:space="0" w:color="auto"/>
-            </w:tcBorders>
-            <w:shd w:val="clear" w:color="auto" w:fill="auto"/>
-            <w:vAlign w:val="center"/>
-            <w:hideMark/>
-          </w:tcPr>
-          <w:p>
-            <w:pPr>
-              <w:rPr>
-                <w:rFonts w:ascii="Arial" w:hAnsi="Arial" w:cs="Arial"/>
-                <w:b/>
-                <w:bCs/>
-                <w:sz w:val="16"/>
-                <w:szCs w:val="16"/>
-                <w:lang w:val="en-GB" w:eastAsia="en-GB" w:bidi="ar-SA"/>
-              </w:rPr>
-            </w:pPr>
-            <w:r>
-              <w:rPr>
-                <w:rFonts w:ascii="Arial" w:hAnsi="Arial" w:cs="Arial"/>
-                <w:b/>
-                <w:bCs/>
+            <w:hideMark/>
+          </w:tcPr>
+          <w:p>
+            <w:pPr>
+              <w:cnfStyle w:val="100000000000" w:firstRow="1" w:lastRow="0" w:firstColumn="0" w:lastColumn="0" w:oddVBand="0" w:evenVBand="0" w:oddHBand="0" w:evenHBand="0" w:firstRowFirstColumn="0" w:firstRowLastColumn="0" w:lastRowFirstColumn="0" w:lastRowLastColumn="0"/>
+              <w:rPr>
+                <w:rFonts w:ascii="Arial" w:hAnsi="Arial" w:cs="Arial"/>
+                <w:b w:val="0"/>
+                <w:bCs w:val="0"/>
+                <w:sz w:val="16"/>
+                <w:szCs w:val="16"/>
+                <w:lang w:val="en-GB" w:eastAsia="en-GB" w:bidi="ar-SA"/>
+              </w:rPr>
+            </w:pPr>
+            <w:r>
+              <w:rPr>
+                <w:rFonts w:ascii="Arial" w:hAnsi="Arial" w:cs="Arial"/>
                 <w:sz w:val="16"/>
                 <w:szCs w:val="16"/>
                 <w:lang w:eastAsia="en-GB" w:bidi="ar-SA"/>
@@ -3454,32 +3419,23 @@
         <w:tc>
           <w:tcPr>
             <w:tcW w:w="1498" w:type="dxa"/>
-            <w:tcBorders>
-              <w:top w:val="single" w:sz="4" w:space="0" w:color="auto"/>
-              <w:left w:val="nil"/>
-              <w:bottom w:val="single" w:sz="4" w:space="0" w:color="auto"/>
-              <w:right w:val="single" w:sz="4" w:space="0" w:color="auto"/>
-            </w:tcBorders>
-            <w:shd w:val="clear" w:color="auto" w:fill="auto"/>
-            <w:vAlign w:val="center"/>
-            <w:hideMark/>
-          </w:tcPr>
-          <w:p>
-            <w:pPr>
-              <w:rPr>
-                <w:rFonts w:ascii="Arial" w:hAnsi="Arial" w:cs="Arial"/>
-                <w:b/>
-                <w:bCs/>
-                <w:sz w:val="16"/>
-                <w:szCs w:val="16"/>
-                <w:lang w:val="en-GB" w:eastAsia="en-GB" w:bidi="ar-SA"/>
-              </w:rPr>
-            </w:pPr>
-            <w:r>
-              <w:rPr>
-                <w:rFonts w:ascii="Arial" w:hAnsi="Arial" w:cs="Arial"/>
-                <w:b/>
-                <w:bCs/>
+            <w:hideMark/>
+          </w:tcPr>
+          <w:p>
+            <w:pPr>
+              <w:cnfStyle w:val="100000000000" w:firstRow="1" w:lastRow="0" w:firstColumn="0" w:lastColumn="0" w:oddVBand="0" w:evenVBand="0" w:oddHBand="0" w:evenHBand="0" w:firstRowFirstColumn="0" w:firstRowLastColumn="0" w:lastRowFirstColumn="0" w:lastRowLastColumn="0"/>
+              <w:rPr>
+                <w:rFonts w:ascii="Arial" w:hAnsi="Arial" w:cs="Arial"/>
+                <w:b w:val="0"/>
+                <w:bCs w:val="0"/>
+                <w:sz w:val="16"/>
+                <w:szCs w:val="16"/>
+                <w:lang w:val="en-GB" w:eastAsia="en-GB" w:bidi="ar-SA"/>
+              </w:rPr>
+            </w:pPr>
+            <w:r>
+              <w:rPr>
+                <w:rFonts w:ascii="Arial" w:hAnsi="Arial" w:cs="Arial"/>
                 <w:sz w:val="16"/>
                 <w:szCs w:val="16"/>
                 <w:lang w:eastAsia="en-GB" w:bidi="ar-SA"/>
@@ -3491,32 +3447,23 @@
         <w:tc>
           <w:tcPr>
             <w:tcW w:w="1620" w:type="dxa"/>
-            <w:tcBorders>
-              <w:top w:val="single" w:sz="4" w:space="0" w:color="auto"/>
-              <w:left w:val="nil"/>
-              <w:bottom w:val="single" w:sz="4" w:space="0" w:color="auto"/>
-              <w:right w:val="single" w:sz="4" w:space="0" w:color="auto"/>
-            </w:tcBorders>
-            <w:shd w:val="clear" w:color="auto" w:fill="auto"/>
-            <w:vAlign w:val="center"/>
-            <w:hideMark/>
-          </w:tcPr>
-          <w:p>
-            <w:pPr>
-              <w:rPr>
-                <w:rFonts w:ascii="Arial" w:hAnsi="Arial" w:cs="Arial"/>
-                <w:b/>
-                <w:bCs/>
-                <w:sz w:val="16"/>
-                <w:szCs w:val="16"/>
-                <w:lang w:val="en-GB" w:eastAsia="en-GB" w:bidi="ar-SA"/>
-              </w:rPr>
-            </w:pPr>
-            <w:r>
-              <w:rPr>
-                <w:rFonts w:ascii="Arial" w:hAnsi="Arial" w:cs="Arial"/>
-                <w:b/>
-                <w:bCs/>
+            <w:hideMark/>
+          </w:tcPr>
+          <w:p>
+            <w:pPr>
+              <w:cnfStyle w:val="100000000000" w:firstRow="1" w:lastRow="0" w:firstColumn="0" w:lastColumn="0" w:oddVBand="0" w:evenVBand="0" w:oddHBand="0" w:evenHBand="0" w:firstRowFirstColumn="0" w:firstRowLastColumn="0" w:lastRowFirstColumn="0" w:lastRowLastColumn="0"/>
+              <w:rPr>
+                <w:rFonts w:ascii="Arial" w:hAnsi="Arial" w:cs="Arial"/>
+                <w:b w:val="0"/>
+                <w:bCs w:val="0"/>
+                <w:sz w:val="16"/>
+                <w:szCs w:val="16"/>
+                <w:lang w:val="en-GB" w:eastAsia="en-GB" w:bidi="ar-SA"/>
+              </w:rPr>
+            </w:pPr>
+            <w:r>
+              <w:rPr>
+                <w:rFonts w:ascii="Arial" w:hAnsi="Arial" w:cs="Arial"/>
                 <w:sz w:val="16"/>
                 <w:szCs w:val="16"/>
                 <w:lang w:eastAsia="en-GB" w:bidi="ar-SA"/>
@@ -3528,32 +3475,23 @@
         <w:tc>
           <w:tcPr>
             <w:tcW w:w="1418" w:type="dxa"/>
-            <w:tcBorders>
-              <w:top w:val="single" w:sz="4" w:space="0" w:color="auto"/>
-              <w:left w:val="nil"/>
-              <w:bottom w:val="single" w:sz="4" w:space="0" w:color="auto"/>
-              <w:right w:val="single" w:sz="4" w:space="0" w:color="auto"/>
-            </w:tcBorders>
-            <w:shd w:val="clear" w:color="auto" w:fill="auto"/>
-            <w:vAlign w:val="center"/>
-            <w:hideMark/>
-          </w:tcPr>
-          <w:p>
-            <w:pPr>
-              <w:rPr>
-                <w:rFonts w:ascii="Arial" w:hAnsi="Arial" w:cs="Arial"/>
-                <w:b/>
-                <w:bCs/>
-                <w:sz w:val="16"/>
-                <w:szCs w:val="16"/>
-                <w:lang w:val="en-GB" w:eastAsia="en-GB" w:bidi="ar-SA"/>
-              </w:rPr>
-            </w:pPr>
-            <w:r>
-              <w:rPr>
-                <w:rFonts w:ascii="Arial" w:hAnsi="Arial" w:cs="Arial"/>
-                <w:b/>
-                <w:bCs/>
+            <w:hideMark/>
+          </w:tcPr>
+          <w:p>
+            <w:pPr>
+              <w:cnfStyle w:val="100000000000" w:firstRow="1" w:lastRow="0" w:firstColumn="0" w:lastColumn="0" w:oddVBand="0" w:evenVBand="0" w:oddHBand="0" w:evenHBand="0" w:firstRowFirstColumn="0" w:firstRowLastColumn="0" w:lastRowFirstColumn="0" w:lastRowLastColumn="0"/>
+              <w:rPr>
+                <w:rFonts w:ascii="Arial" w:hAnsi="Arial" w:cs="Arial"/>
+                <w:b w:val="0"/>
+                <w:bCs w:val="0"/>
+                <w:sz w:val="16"/>
+                <w:szCs w:val="16"/>
+                <w:lang w:val="en-GB" w:eastAsia="en-GB" w:bidi="ar-SA"/>
+              </w:rPr>
+            </w:pPr>
+            <w:r>
+              <w:rPr>
+                <w:rFonts w:ascii="Arial" w:hAnsi="Arial" w:cs="Arial"/>
                 <w:sz w:val="16"/>
                 <w:szCs w:val="16"/>
                 <w:lang w:eastAsia="en-GB" w:bidi="ar-SA"/>
@@ -3565,32 +3503,23 @@
         <w:tc>
           <w:tcPr>
             <w:tcW w:w="1559" w:type="dxa"/>
-            <w:tcBorders>
-              <w:top w:val="single" w:sz="4" w:space="0" w:color="auto"/>
-              <w:left w:val="nil"/>
-              <w:bottom w:val="single" w:sz="4" w:space="0" w:color="auto"/>
-              <w:right w:val="single" w:sz="4" w:space="0" w:color="auto"/>
-            </w:tcBorders>
-            <w:shd w:val="clear" w:color="auto" w:fill="auto"/>
-            <w:vAlign w:val="center"/>
-            <w:hideMark/>
-          </w:tcPr>
-          <w:p>
-            <w:pPr>
-              <w:rPr>
-                <w:rFonts w:ascii="Arial" w:hAnsi="Arial" w:cs="Arial"/>
-                <w:b/>
-                <w:bCs/>
-                <w:sz w:val="16"/>
-                <w:szCs w:val="16"/>
-                <w:lang w:val="en-GB" w:eastAsia="en-GB" w:bidi="ar-SA"/>
-              </w:rPr>
-            </w:pPr>
-            <w:r>
-              <w:rPr>
-                <w:rFonts w:ascii="Arial" w:hAnsi="Arial" w:cs="Arial"/>
-                <w:b/>
-                <w:bCs/>
+            <w:hideMark/>
+          </w:tcPr>
+          <w:p>
+            <w:pPr>
+              <w:cnfStyle w:val="100000000000" w:firstRow="1" w:lastRow="0" w:firstColumn="0" w:lastColumn="0" w:oddVBand="0" w:evenVBand="0" w:oddHBand="0" w:evenHBand="0" w:firstRowFirstColumn="0" w:firstRowLastColumn="0" w:lastRowFirstColumn="0" w:lastRowLastColumn="0"/>
+              <w:rPr>
+                <w:rFonts w:ascii="Arial" w:hAnsi="Arial" w:cs="Arial"/>
+                <w:b w:val="0"/>
+                <w:bCs w:val="0"/>
+                <w:sz w:val="16"/>
+                <w:szCs w:val="16"/>
+                <w:lang w:val="en-GB" w:eastAsia="en-GB" w:bidi="ar-SA"/>
+              </w:rPr>
+            </w:pPr>
+            <w:r>
+              <w:rPr>
+                <w:rFonts w:ascii="Arial" w:hAnsi="Arial" w:cs="Arial"/>
                 <w:sz w:val="16"/>
                 <w:szCs w:val="16"/>
                 <w:lang w:eastAsia="en-GB" w:bidi="ar-SA"/>
@@ -3602,32 +3531,23 @@
         <w:tc>
           <w:tcPr>
             <w:tcW w:w="1701" w:type="dxa"/>
-            <w:tcBorders>
-              <w:top w:val="single" w:sz="4" w:space="0" w:color="auto"/>
-              <w:left w:val="nil"/>
-              <w:bottom w:val="single" w:sz="4" w:space="0" w:color="auto"/>
-              <w:right w:val="single" w:sz="4" w:space="0" w:color="auto"/>
-            </w:tcBorders>
-            <w:shd w:val="clear" w:color="auto" w:fill="auto"/>
-            <w:vAlign w:val="center"/>
-            <w:hideMark/>
-          </w:tcPr>
-          <w:p>
-            <w:pPr>
-              <w:rPr>
-                <w:rFonts w:ascii="Arial" w:hAnsi="Arial" w:cs="Arial"/>
-                <w:b/>
-                <w:bCs/>
-                <w:sz w:val="16"/>
-                <w:szCs w:val="16"/>
-                <w:lang w:val="en-GB" w:eastAsia="en-GB" w:bidi="ar-SA"/>
-              </w:rPr>
-            </w:pPr>
-            <w:r>
-              <w:rPr>
-                <w:rFonts w:ascii="Arial" w:hAnsi="Arial" w:cs="Arial"/>
-                <w:b/>
-                <w:bCs/>
+            <w:hideMark/>
+          </w:tcPr>
+          <w:p>
+            <w:pPr>
+              <w:cnfStyle w:val="100000000000" w:firstRow="1" w:lastRow="0" w:firstColumn="0" w:lastColumn="0" w:oddVBand="0" w:evenVBand="0" w:oddHBand="0" w:evenHBand="0" w:firstRowFirstColumn="0" w:firstRowLastColumn="0" w:lastRowFirstColumn="0" w:lastRowLastColumn="0"/>
+              <w:rPr>
+                <w:rFonts w:ascii="Arial" w:hAnsi="Arial" w:cs="Arial"/>
+                <w:b w:val="0"/>
+                <w:bCs w:val="0"/>
+                <w:sz w:val="16"/>
+                <w:szCs w:val="16"/>
+                <w:lang w:val="en-GB" w:eastAsia="en-GB" w:bidi="ar-SA"/>
+              </w:rPr>
+            </w:pPr>
+            <w:r>
+              <w:rPr>
+                <w:rFonts w:ascii="Arial" w:hAnsi="Arial" w:cs="Arial"/>
                 <w:sz w:val="16"/>
                 <w:szCs w:val="16"/>
                 <w:lang w:eastAsia="en-GB" w:bidi="ar-SA"/>
@@ -3639,32 +3559,23 @@
         <w:tc>
           <w:tcPr>
             <w:tcW w:w="2178" w:type="dxa"/>
-            <w:tcBorders>
-              <w:top w:val="single" w:sz="4" w:space="0" w:color="auto"/>
-              <w:left w:val="nil"/>
-              <w:bottom w:val="single" w:sz="4" w:space="0" w:color="auto"/>
-              <w:right w:val="single" w:sz="4" w:space="0" w:color="auto"/>
-            </w:tcBorders>
-            <w:shd w:val="clear" w:color="auto" w:fill="auto"/>
-            <w:vAlign w:val="center"/>
-            <w:hideMark/>
-          </w:tcPr>
-          <w:p>
-            <w:pPr>
-              <w:rPr>
-                <w:rFonts w:ascii="Arial" w:hAnsi="Arial" w:cs="Arial"/>
-                <w:b/>
-                <w:bCs/>
-                <w:sz w:val="16"/>
-                <w:szCs w:val="16"/>
-                <w:lang w:val="en-GB" w:eastAsia="en-GB" w:bidi="ar-SA"/>
-              </w:rPr>
-            </w:pPr>
-            <w:r>
-              <w:rPr>
-                <w:rFonts w:ascii="Arial" w:hAnsi="Arial" w:cs="Arial"/>
-                <w:b/>
-                <w:bCs/>
+            <w:hideMark/>
+          </w:tcPr>
+          <w:p>
+            <w:pPr>
+              <w:cnfStyle w:val="100000000000" w:firstRow="1" w:lastRow="0" w:firstColumn="0" w:lastColumn="0" w:oddVBand="0" w:evenVBand="0" w:oddHBand="0" w:evenHBand="0" w:firstRowFirstColumn="0" w:firstRowLastColumn="0" w:lastRowFirstColumn="0" w:lastRowLastColumn="0"/>
+              <w:rPr>
+                <w:rFonts w:ascii="Arial" w:hAnsi="Arial" w:cs="Arial"/>
+                <w:b w:val="0"/>
+                <w:bCs w:val="0"/>
+                <w:sz w:val="16"/>
+                <w:szCs w:val="16"/>
+                <w:lang w:val="en-GB" w:eastAsia="en-GB" w:bidi="ar-SA"/>
+              </w:rPr>
+            </w:pPr>
+            <w:r>
+              <w:rPr>
+                <w:rFonts w:ascii="Arial" w:hAnsi="Arial" w:cs="Arial"/>
                 <w:sz w:val="16"/>
                 <w:szCs w:val="16"/>
                 <w:lang w:eastAsia="en-GB" w:bidi="ar-SA"/>
@@ -3680,15 +3591,8 @@
         </w:trPr>
         <w:tc>
           <w:tcPr>
+            <w:cnfStyle w:val="001000000000" w:firstRow="0" w:lastRow="0" w:firstColumn="1" w:lastColumn="0" w:oddVBand="0" w:evenVBand="0" w:oddHBand="0" w:evenHBand="0" w:firstRowFirstColumn="0" w:firstRowLastColumn="0" w:lastRowFirstColumn="0" w:lastRowLastColumn="0"/>
             <w:tcW w:w="1418" w:type="dxa"/>
-            <w:tcBorders>
-              <w:top w:val="nil"/>
-              <w:left w:val="single" w:sz="4" w:space="0" w:color="auto"/>
-              <w:bottom w:val="single" w:sz="4" w:space="0" w:color="auto"/>
-              <w:right w:val="single" w:sz="4" w:space="0" w:color="auto"/>
-            </w:tcBorders>
-            <w:shd w:val="clear" w:color="auto" w:fill="auto"/>
-            <w:vAlign w:val="center"/>
             <w:hideMark/>
           </w:tcPr>
           <w:p>
@@ -3714,18 +3618,11 @@
         <w:tc>
           <w:tcPr>
             <w:tcW w:w="1417" w:type="dxa"/>
-            <w:tcBorders>
-              <w:top w:val="nil"/>
-              <w:left w:val="nil"/>
-              <w:bottom w:val="single" w:sz="4" w:space="0" w:color="auto"/>
-              <w:right w:val="single" w:sz="4" w:space="0" w:color="auto"/>
-            </w:tcBorders>
-            <w:shd w:val="clear" w:color="auto" w:fill="auto"/>
-            <w:vAlign w:val="center"/>
-            <w:hideMark/>
-          </w:tcPr>
-          <w:p>
-            <w:pPr>
+            <w:hideMark/>
+          </w:tcPr>
+          <w:p>
+            <w:pPr>
+              <w:cnfStyle w:val="000000000000" w:firstRow="0" w:lastRow="0" w:firstColumn="0" w:lastColumn="0" w:oddVBand="0" w:evenVBand="0" w:oddHBand="0" w:evenHBand="0" w:firstRowFirstColumn="0" w:firstRowLastColumn="0" w:lastRowFirstColumn="0" w:lastRowLastColumn="0"/>
               <w:rPr>
                 <w:rFonts w:ascii="Arial" w:hAnsi="Arial" w:cs="Arial"/>
                 <w:sz w:val="16"/>
@@ -3747,18 +3644,11 @@
         <w:tc>
           <w:tcPr>
             <w:tcW w:w="1418" w:type="dxa"/>
-            <w:tcBorders>
-              <w:top w:val="nil"/>
-              <w:left w:val="nil"/>
-              <w:bottom w:val="single" w:sz="4" w:space="0" w:color="auto"/>
-              <w:right w:val="single" w:sz="4" w:space="0" w:color="auto"/>
-            </w:tcBorders>
-            <w:shd w:val="clear" w:color="auto" w:fill="auto"/>
-            <w:vAlign w:val="center"/>
-            <w:hideMark/>
-          </w:tcPr>
-          <w:p>
-            <w:pPr>
+            <w:hideMark/>
+          </w:tcPr>
+          <w:p>
+            <w:pPr>
+              <w:cnfStyle w:val="000000000000" w:firstRow="0" w:lastRow="0" w:firstColumn="0" w:lastColumn="0" w:oddVBand="0" w:evenVBand="0" w:oddHBand="0" w:evenHBand="0" w:firstRowFirstColumn="0" w:firstRowLastColumn="0" w:lastRowFirstColumn="0" w:lastRowLastColumn="0"/>
               <w:rPr>
                 <w:rFonts w:ascii="Arial" w:hAnsi="Arial" w:cs="Arial"/>
                 <w:sz w:val="16"/>
@@ -3780,18 +3670,11 @@
         <w:tc>
           <w:tcPr>
             <w:tcW w:w="1276" w:type="dxa"/>
-            <w:tcBorders>
-              <w:top w:val="nil"/>
-              <w:left w:val="nil"/>
-              <w:bottom w:val="single" w:sz="4" w:space="0" w:color="auto"/>
-              <w:right w:val="single" w:sz="4" w:space="0" w:color="auto"/>
-            </w:tcBorders>
-            <w:shd w:val="clear" w:color="auto" w:fill="auto"/>
-            <w:vAlign w:val="center"/>
-            <w:hideMark/>
-          </w:tcPr>
-          <w:p>
-            <w:pPr>
+            <w:hideMark/>
+          </w:tcPr>
+          <w:p>
+            <w:pPr>
+              <w:cnfStyle w:val="000000000000" w:firstRow="0" w:lastRow="0" w:firstColumn="0" w:lastColumn="0" w:oddVBand="0" w:evenVBand="0" w:oddHBand="0" w:evenHBand="0" w:firstRowFirstColumn="0" w:firstRowLastColumn="0" w:lastRowFirstColumn="0" w:lastRowLastColumn="0"/>
               <w:rPr>
                 <w:rFonts w:ascii="Arial" w:hAnsi="Arial" w:cs="Arial"/>
                 <w:sz w:val="16"/>
@@ -3813,18 +3696,11 @@
         <w:tc>
           <w:tcPr>
             <w:tcW w:w="1498" w:type="dxa"/>
-            <w:tcBorders>
-              <w:top w:val="nil"/>
-              <w:left w:val="nil"/>
-              <w:bottom w:val="single" w:sz="4" w:space="0" w:color="auto"/>
-              <w:right w:val="single" w:sz="4" w:space="0" w:color="auto"/>
-            </w:tcBorders>
-            <w:shd w:val="clear" w:color="auto" w:fill="auto"/>
-            <w:vAlign w:val="center"/>
-            <w:hideMark/>
-          </w:tcPr>
-          <w:p>
-            <w:pPr>
+            <w:hideMark/>
+          </w:tcPr>
+          <w:p>
+            <w:pPr>
+              <w:cnfStyle w:val="000000000000" w:firstRow="0" w:lastRow="0" w:firstColumn="0" w:lastColumn="0" w:oddVBand="0" w:evenVBand="0" w:oddHBand="0" w:evenHBand="0" w:firstRowFirstColumn="0" w:firstRowLastColumn="0" w:lastRowFirstColumn="0" w:lastRowLastColumn="0"/>
               <w:rPr>
                 <w:rFonts w:ascii="Arial" w:hAnsi="Arial" w:cs="Arial"/>
                 <w:sz w:val="16"/>
@@ -3846,18 +3722,11 @@
         <w:tc>
           <w:tcPr>
             <w:tcW w:w="1620" w:type="dxa"/>
-            <w:tcBorders>
-              <w:top w:val="nil"/>
-              <w:left w:val="nil"/>
-              <w:bottom w:val="single" w:sz="4" w:space="0" w:color="auto"/>
-              <w:right w:val="single" w:sz="4" w:space="0" w:color="auto"/>
-            </w:tcBorders>
-            <w:shd w:val="clear" w:color="auto" w:fill="auto"/>
-            <w:vAlign w:val="center"/>
-            <w:hideMark/>
-          </w:tcPr>
-          <w:p>
-            <w:pPr>
+            <w:hideMark/>
+          </w:tcPr>
+          <w:p>
+            <w:pPr>
+              <w:cnfStyle w:val="000000000000" w:firstRow="0" w:lastRow="0" w:firstColumn="0" w:lastColumn="0" w:oddVBand="0" w:evenVBand="0" w:oddHBand="0" w:evenHBand="0" w:firstRowFirstColumn="0" w:firstRowLastColumn="0" w:lastRowFirstColumn="0" w:lastRowLastColumn="0"/>
               <w:rPr>
                 <w:rFonts w:ascii="Arial" w:hAnsi="Arial" w:cs="Arial"/>
                 <w:sz w:val="16"/>
@@ -3879,18 +3748,11 @@
         <w:tc>
           <w:tcPr>
             <w:tcW w:w="1418" w:type="dxa"/>
-            <w:tcBorders>
-              <w:top w:val="nil"/>
-              <w:left w:val="nil"/>
-              <w:bottom w:val="single" w:sz="4" w:space="0" w:color="auto"/>
-              <w:right w:val="single" w:sz="4" w:space="0" w:color="auto"/>
-            </w:tcBorders>
-            <w:shd w:val="clear" w:color="auto" w:fill="auto"/>
-            <w:vAlign w:val="center"/>
-            <w:hideMark/>
-          </w:tcPr>
-          <w:p>
-            <w:pPr>
+            <w:hideMark/>
+          </w:tcPr>
+          <w:p>
+            <w:pPr>
+              <w:cnfStyle w:val="000000000000" w:firstRow="0" w:lastRow="0" w:firstColumn="0" w:lastColumn="0" w:oddVBand="0" w:evenVBand="0" w:oddHBand="0" w:evenHBand="0" w:firstRowFirstColumn="0" w:firstRowLastColumn="0" w:lastRowFirstColumn="0" w:lastRowLastColumn="0"/>
               <w:rPr>
                 <w:rFonts w:ascii="Arial" w:hAnsi="Arial" w:cs="Arial"/>
                 <w:sz w:val="16"/>
@@ -3912,18 +3774,11 @@
         <w:tc>
           <w:tcPr>
             <w:tcW w:w="1559" w:type="dxa"/>
-            <w:tcBorders>
-              <w:top w:val="nil"/>
-              <w:left w:val="nil"/>
-              <w:bottom w:val="single" w:sz="4" w:space="0" w:color="auto"/>
-              <w:right w:val="single" w:sz="4" w:space="0" w:color="auto"/>
-            </w:tcBorders>
-            <w:shd w:val="clear" w:color="auto" w:fill="auto"/>
-            <w:vAlign w:val="center"/>
-            <w:hideMark/>
-          </w:tcPr>
-          <w:p>
-            <w:pPr>
+            <w:hideMark/>
+          </w:tcPr>
+          <w:p>
+            <w:pPr>
+              <w:cnfStyle w:val="000000000000" w:firstRow="0" w:lastRow="0" w:firstColumn="0" w:lastColumn="0" w:oddVBand="0" w:evenVBand="0" w:oddHBand="0" w:evenHBand="0" w:firstRowFirstColumn="0" w:firstRowLastColumn="0" w:lastRowFirstColumn="0" w:lastRowLastColumn="0"/>
               <w:rPr>
                 <w:rFonts w:ascii="Arial" w:hAnsi="Arial" w:cs="Arial"/>
                 <w:sz w:val="16"/>
@@ -3945,18 +3800,11 @@
         <w:tc>
           <w:tcPr>
             <w:tcW w:w="1701" w:type="dxa"/>
-            <w:tcBorders>
-              <w:top w:val="nil"/>
-              <w:left w:val="nil"/>
-              <w:bottom w:val="single" w:sz="4" w:space="0" w:color="auto"/>
-              <w:right w:val="single" w:sz="4" w:space="0" w:color="auto"/>
-            </w:tcBorders>
-            <w:shd w:val="clear" w:color="auto" w:fill="auto"/>
-            <w:vAlign w:val="center"/>
-            <w:hideMark/>
-          </w:tcPr>
-          <w:p>
-            <w:pPr>
+            <w:hideMark/>
+          </w:tcPr>
+          <w:p>
+            <w:pPr>
+              <w:cnfStyle w:val="000000000000" w:firstRow="0" w:lastRow="0" w:firstColumn="0" w:lastColumn="0" w:oddVBand="0" w:evenVBand="0" w:oddHBand="0" w:evenHBand="0" w:firstRowFirstColumn="0" w:firstRowLastColumn="0" w:lastRowFirstColumn="0" w:lastRowLastColumn="0"/>
               <w:rPr>
                 <w:rFonts w:ascii="Arial" w:hAnsi="Arial" w:cs="Arial"/>
                 <w:sz w:val="16"/>
@@ -3978,18 +3826,11 @@
         <w:tc>
           <w:tcPr>
             <w:tcW w:w="2178" w:type="dxa"/>
-            <w:tcBorders>
-              <w:top w:val="nil"/>
-              <w:left w:val="nil"/>
-              <w:bottom w:val="single" w:sz="4" w:space="0" w:color="auto"/>
-              <w:right w:val="single" w:sz="4" w:space="0" w:color="auto"/>
-            </w:tcBorders>
-            <w:shd w:val="clear" w:color="auto" w:fill="auto"/>
-            <w:vAlign w:val="center"/>
-            <w:hideMark/>
-          </w:tcPr>
-          <w:p>
-            <w:pPr>
+            <w:hideMark/>
+          </w:tcPr>
+          <w:p>
+            <w:pPr>
+              <w:cnfStyle w:val="000000000000" w:firstRow="0" w:lastRow="0" w:firstColumn="0" w:lastColumn="0" w:oddVBand="0" w:evenVBand="0" w:oddHBand="0" w:evenHBand="0" w:firstRowFirstColumn="0" w:firstRowLastColumn="0" w:lastRowFirstColumn="0" w:lastRowLastColumn="0"/>
               <w:rPr>
                 <w:rFonts w:ascii="Arial" w:hAnsi="Arial" w:cs="Arial"/>
                 <w:sz w:val="16"/>
@@ -4015,15 +3856,8 @@
         </w:trPr>
         <w:tc>
           <w:tcPr>
+            <w:cnfStyle w:val="001000000000" w:firstRow="0" w:lastRow="0" w:firstColumn="1" w:lastColumn="0" w:oddVBand="0" w:evenVBand="0" w:oddHBand="0" w:evenHBand="0" w:firstRowFirstColumn="0" w:firstRowLastColumn="0" w:lastRowFirstColumn="0" w:lastRowLastColumn="0"/>
             <w:tcW w:w="1418" w:type="dxa"/>
-            <w:tcBorders>
-              <w:top w:val="nil"/>
-              <w:left w:val="single" w:sz="4" w:space="0" w:color="auto"/>
-              <w:bottom w:val="single" w:sz="4" w:space="0" w:color="auto"/>
-              <w:right w:val="single" w:sz="4" w:space="0" w:color="auto"/>
-            </w:tcBorders>
-            <w:shd w:val="clear" w:color="auto" w:fill="auto"/>
-            <w:vAlign w:val="center"/>
             <w:hideMark/>
           </w:tcPr>
           <w:p>
@@ -4049,18 +3883,11 @@
         <w:tc>
           <w:tcPr>
             <w:tcW w:w="1417" w:type="dxa"/>
-            <w:tcBorders>
-              <w:top w:val="nil"/>
-              <w:left w:val="nil"/>
-              <w:bottom w:val="single" w:sz="4" w:space="0" w:color="auto"/>
-              <w:right w:val="single" w:sz="4" w:space="0" w:color="auto"/>
-            </w:tcBorders>
-            <w:shd w:val="clear" w:color="auto" w:fill="auto"/>
-            <w:vAlign w:val="center"/>
-            <w:hideMark/>
-          </w:tcPr>
-          <w:p>
-            <w:pPr>
+            <w:hideMark/>
+          </w:tcPr>
+          <w:p>
+            <w:pPr>
+              <w:cnfStyle w:val="000000000000" w:firstRow="0" w:lastRow="0" w:firstColumn="0" w:lastColumn="0" w:oddVBand="0" w:evenVBand="0" w:oddHBand="0" w:evenHBand="0" w:firstRowFirstColumn="0" w:firstRowLastColumn="0" w:lastRowFirstColumn="0" w:lastRowLastColumn="0"/>
               <w:rPr>
                 <w:rFonts w:ascii="Arial" w:hAnsi="Arial" w:cs="Arial"/>
                 <w:sz w:val="16"/>
@@ -4082,18 +3909,11 @@
         <w:tc>
           <w:tcPr>
             <w:tcW w:w="1418" w:type="dxa"/>
-            <w:tcBorders>
-              <w:top w:val="nil"/>
-              <w:left w:val="nil"/>
-              <w:bottom w:val="single" w:sz="4" w:space="0" w:color="auto"/>
-              <w:right w:val="single" w:sz="4" w:space="0" w:color="auto"/>
-            </w:tcBorders>
-            <w:shd w:val="clear" w:color="auto" w:fill="auto"/>
-            <w:vAlign w:val="center"/>
-            <w:hideMark/>
-          </w:tcPr>
-          <w:p>
-            <w:pPr>
+            <w:hideMark/>
+          </w:tcPr>
+          <w:p>
+            <w:pPr>
+              <w:cnfStyle w:val="000000000000" w:firstRow="0" w:lastRow="0" w:firstColumn="0" w:lastColumn="0" w:oddVBand="0" w:evenVBand="0" w:oddHBand="0" w:evenHBand="0" w:firstRowFirstColumn="0" w:firstRowLastColumn="0" w:lastRowFirstColumn="0" w:lastRowLastColumn="0"/>
               <w:rPr>
                 <w:rFonts w:ascii="Arial" w:hAnsi="Arial" w:cs="Arial"/>
                 <w:sz w:val="16"/>
@@ -4115,18 +3935,11 @@
         <w:tc>
           <w:tcPr>
             <w:tcW w:w="1276" w:type="dxa"/>
-            <w:tcBorders>
-              <w:top w:val="nil"/>
-              <w:left w:val="nil"/>
-              <w:bottom w:val="single" w:sz="4" w:space="0" w:color="auto"/>
-              <w:right w:val="single" w:sz="4" w:space="0" w:color="auto"/>
-            </w:tcBorders>
-            <w:shd w:val="clear" w:color="auto" w:fill="auto"/>
-            <w:vAlign w:val="center"/>
-            <w:hideMark/>
-          </w:tcPr>
-          <w:p>
-            <w:pPr>
+            <w:hideMark/>
+          </w:tcPr>
+          <w:p>
+            <w:pPr>
+              <w:cnfStyle w:val="000000000000" w:firstRow="0" w:lastRow="0" w:firstColumn="0" w:lastColumn="0" w:oddVBand="0" w:evenVBand="0" w:oddHBand="0" w:evenHBand="0" w:firstRowFirstColumn="0" w:firstRowLastColumn="0" w:lastRowFirstColumn="0" w:lastRowLastColumn="0"/>
               <w:rPr>
                 <w:rFonts w:ascii="Arial" w:hAnsi="Arial" w:cs="Arial"/>
                 <w:sz w:val="16"/>
@@ -4148,18 +3961,11 @@
         <w:tc>
           <w:tcPr>
             <w:tcW w:w="1498" w:type="dxa"/>
-            <w:tcBorders>
-              <w:top w:val="nil"/>
-              <w:left w:val="nil"/>
-              <w:bottom w:val="single" w:sz="4" w:space="0" w:color="auto"/>
-              <w:right w:val="single" w:sz="4" w:space="0" w:color="auto"/>
-            </w:tcBorders>
-            <w:shd w:val="clear" w:color="auto" w:fill="auto"/>
-            <w:vAlign w:val="center"/>
-            <w:hideMark/>
-          </w:tcPr>
-          <w:p>
-            <w:pPr>
+            <w:hideMark/>
+          </w:tcPr>
+          <w:p>
+            <w:pPr>
+              <w:cnfStyle w:val="000000000000" w:firstRow="0" w:lastRow="0" w:firstColumn="0" w:lastColumn="0" w:oddVBand="0" w:evenVBand="0" w:oddHBand="0" w:evenHBand="0" w:firstRowFirstColumn="0" w:firstRowLastColumn="0" w:lastRowFirstColumn="0" w:lastRowLastColumn="0"/>
               <w:rPr>
                 <w:rFonts w:ascii="Arial" w:hAnsi="Arial" w:cs="Arial"/>
                 <w:sz w:val="16"/>
@@ -4181,18 +3987,11 @@
         <w:tc>
           <w:tcPr>
             <w:tcW w:w="1620" w:type="dxa"/>
-            <w:tcBorders>
-              <w:top w:val="nil"/>
-              <w:left w:val="nil"/>
-              <w:bottom w:val="single" w:sz="4" w:space="0" w:color="auto"/>
-              <w:right w:val="single" w:sz="4" w:space="0" w:color="auto"/>
-            </w:tcBorders>
-            <w:shd w:val="clear" w:color="auto" w:fill="auto"/>
-            <w:vAlign w:val="center"/>
-            <w:hideMark/>
-          </w:tcPr>
-          <w:p>
-            <w:pPr>
+            <w:hideMark/>
+          </w:tcPr>
+          <w:p>
+            <w:pPr>
+              <w:cnfStyle w:val="000000000000" w:firstRow="0" w:lastRow="0" w:firstColumn="0" w:lastColumn="0" w:oddVBand="0" w:evenVBand="0" w:oddHBand="0" w:evenHBand="0" w:firstRowFirstColumn="0" w:firstRowLastColumn="0" w:lastRowFirstColumn="0" w:lastRowLastColumn="0"/>
               <w:rPr>
                 <w:rFonts w:ascii="Arial" w:hAnsi="Arial" w:cs="Arial"/>
                 <w:sz w:val="16"/>
@@ -4214,18 +4013,11 @@
         <w:tc>
           <w:tcPr>
             <w:tcW w:w="1418" w:type="dxa"/>
-            <w:tcBorders>
-              <w:top w:val="nil"/>
-              <w:left w:val="nil"/>
-              <w:bottom w:val="single" w:sz="4" w:space="0" w:color="auto"/>
-              <w:right w:val="single" w:sz="4" w:space="0" w:color="auto"/>
-            </w:tcBorders>
-            <w:shd w:val="clear" w:color="auto" w:fill="auto"/>
-            <w:vAlign w:val="center"/>
-            <w:hideMark/>
-          </w:tcPr>
-          <w:p>
-            <w:pPr>
+            <w:hideMark/>
+          </w:tcPr>
+          <w:p>
+            <w:pPr>
+              <w:cnfStyle w:val="000000000000" w:firstRow="0" w:lastRow="0" w:firstColumn="0" w:lastColumn="0" w:oddVBand="0" w:evenVBand="0" w:oddHBand="0" w:evenHBand="0" w:firstRowFirstColumn="0" w:firstRowLastColumn="0" w:lastRowFirstColumn="0" w:lastRowLastColumn="0"/>
               <w:rPr>
                 <w:rFonts w:ascii="Arial" w:hAnsi="Arial" w:cs="Arial"/>
                 <w:sz w:val="16"/>
@@ -4247,18 +4039,11 @@
         <w:tc>
           <w:tcPr>
             <w:tcW w:w="1559" w:type="dxa"/>
-            <w:tcBorders>
-              <w:top w:val="nil"/>
-              <w:left w:val="nil"/>
-              <w:bottom w:val="single" w:sz="4" w:space="0" w:color="auto"/>
-              <w:right w:val="single" w:sz="4" w:space="0" w:color="auto"/>
-            </w:tcBorders>
-            <w:shd w:val="clear" w:color="auto" w:fill="auto"/>
-            <w:vAlign w:val="center"/>
-            <w:hideMark/>
-          </w:tcPr>
-          <w:p>
-            <w:pPr>
+            <w:hideMark/>
+          </w:tcPr>
+          <w:p>
+            <w:pPr>
+              <w:cnfStyle w:val="000000000000" w:firstRow="0" w:lastRow="0" w:firstColumn="0" w:lastColumn="0" w:oddVBand="0" w:evenVBand="0" w:oddHBand="0" w:evenHBand="0" w:firstRowFirstColumn="0" w:firstRowLastColumn="0" w:lastRowFirstColumn="0" w:lastRowLastColumn="0"/>
               <w:rPr>
                 <w:rFonts w:ascii="Arial" w:hAnsi="Arial" w:cs="Arial"/>
                 <w:sz w:val="16"/>
@@ -4280,18 +4065,11 @@
         <w:tc>
           <w:tcPr>
             <w:tcW w:w="1701" w:type="dxa"/>
-            <w:tcBorders>
-              <w:top w:val="nil"/>
-              <w:left w:val="nil"/>
-              <w:bottom w:val="single" w:sz="4" w:space="0" w:color="auto"/>
-              <w:right w:val="single" w:sz="4" w:space="0" w:color="auto"/>
-            </w:tcBorders>
-            <w:shd w:val="clear" w:color="auto" w:fill="auto"/>
-            <w:vAlign w:val="center"/>
-            <w:hideMark/>
-          </w:tcPr>
-          <w:p>
-            <w:pPr>
+            <w:hideMark/>
+          </w:tcPr>
+          <w:p>
+            <w:pPr>
+              <w:cnfStyle w:val="000000000000" w:firstRow="0" w:lastRow="0" w:firstColumn="0" w:lastColumn="0" w:oddVBand="0" w:evenVBand="0" w:oddHBand="0" w:evenHBand="0" w:firstRowFirstColumn="0" w:firstRowLastColumn="0" w:lastRowFirstColumn="0" w:lastRowLastColumn="0"/>
               <w:rPr>
                 <w:rFonts w:ascii="Arial" w:hAnsi="Arial" w:cs="Arial"/>
                 <w:sz w:val="16"/>
@@ -4313,18 +4091,11 @@
         <w:tc>
           <w:tcPr>
             <w:tcW w:w="2178" w:type="dxa"/>
-            <w:tcBorders>
-              <w:top w:val="nil"/>
-              <w:left w:val="nil"/>
-              <w:bottom w:val="single" w:sz="4" w:space="0" w:color="auto"/>
-              <w:right w:val="single" w:sz="4" w:space="0" w:color="auto"/>
-            </w:tcBorders>
-            <w:shd w:val="clear" w:color="auto" w:fill="auto"/>
-            <w:vAlign w:val="center"/>
-            <w:hideMark/>
-          </w:tcPr>
-          <w:p>
-            <w:pPr>
+            <w:hideMark/>
+          </w:tcPr>
+          <w:p>
+            <w:pPr>
+              <w:cnfStyle w:val="000000000000" w:firstRow="0" w:lastRow="0" w:firstColumn="0" w:lastColumn="0" w:oddVBand="0" w:evenVBand="0" w:oddHBand="0" w:evenHBand="0" w:firstRowFirstColumn="0" w:firstRowLastColumn="0" w:lastRowFirstColumn="0" w:lastRowLastColumn="0"/>
               <w:rPr>
                 <w:rFonts w:ascii="Arial" w:hAnsi="Arial" w:cs="Arial"/>
                 <w:sz w:val="16"/>
@@ -4350,15 +4121,8 @@
         </w:trPr>
         <w:tc>
           <w:tcPr>
+            <w:cnfStyle w:val="001000000000" w:firstRow="0" w:lastRow="0" w:firstColumn="1" w:lastColumn="0" w:oddVBand="0" w:evenVBand="0" w:oddHBand="0" w:evenHBand="0" w:firstRowFirstColumn="0" w:firstRowLastColumn="0" w:lastRowFirstColumn="0" w:lastRowLastColumn="0"/>
             <w:tcW w:w="1418" w:type="dxa"/>
-            <w:tcBorders>
-              <w:top w:val="nil"/>
-              <w:left w:val="single" w:sz="4" w:space="0" w:color="auto"/>
-              <w:bottom w:val="single" w:sz="4" w:space="0" w:color="auto"/>
-              <w:right w:val="single" w:sz="4" w:space="0" w:color="auto"/>
-            </w:tcBorders>
-            <w:shd w:val="clear" w:color="auto" w:fill="auto"/>
-            <w:vAlign w:val="center"/>
             <w:hideMark/>
           </w:tcPr>
           <w:p>
@@ -4384,18 +4148,11 @@
         <w:tc>
           <w:tcPr>
             <w:tcW w:w="1417" w:type="dxa"/>
-            <w:tcBorders>
-              <w:top w:val="nil"/>
-              <w:left w:val="nil"/>
-              <w:bottom w:val="single" w:sz="4" w:space="0" w:color="auto"/>
-              <w:right w:val="single" w:sz="4" w:space="0" w:color="auto"/>
-            </w:tcBorders>
-            <w:shd w:val="clear" w:color="auto" w:fill="auto"/>
-            <w:vAlign w:val="center"/>
-            <w:hideMark/>
-          </w:tcPr>
-          <w:p>
-            <w:pPr>
+            <w:hideMark/>
+          </w:tcPr>
+          <w:p>
+            <w:pPr>
+              <w:cnfStyle w:val="000000000000" w:firstRow="0" w:lastRow="0" w:firstColumn="0" w:lastColumn="0" w:oddVBand="0" w:evenVBand="0" w:oddHBand="0" w:evenHBand="0" w:firstRowFirstColumn="0" w:firstRowLastColumn="0" w:lastRowFirstColumn="0" w:lastRowLastColumn="0"/>
               <w:rPr>
                 <w:rFonts w:ascii="Arial" w:hAnsi="Arial" w:cs="Arial"/>
                 <w:sz w:val="16"/>
@@ -4417,18 +4174,11 @@
         <w:tc>
           <w:tcPr>
             <w:tcW w:w="1418" w:type="dxa"/>
-            <w:tcBorders>
-              <w:top w:val="nil"/>
-              <w:left w:val="nil"/>
-              <w:bottom w:val="single" w:sz="4" w:space="0" w:color="auto"/>
-              <w:right w:val="single" w:sz="4" w:space="0" w:color="auto"/>
-            </w:tcBorders>
-            <w:shd w:val="clear" w:color="auto" w:fill="auto"/>
-            <w:vAlign w:val="center"/>
-            <w:hideMark/>
-          </w:tcPr>
-          <w:p>
-            <w:pPr>
+            <w:hideMark/>
+          </w:tcPr>
+          <w:p>
+            <w:pPr>
+              <w:cnfStyle w:val="000000000000" w:firstRow="0" w:lastRow="0" w:firstColumn="0" w:lastColumn="0" w:oddVBand="0" w:evenVBand="0" w:oddHBand="0" w:evenHBand="0" w:firstRowFirstColumn="0" w:firstRowLastColumn="0" w:lastRowFirstColumn="0" w:lastRowLastColumn="0"/>
               <w:rPr>
                 <w:rFonts w:ascii="Arial" w:hAnsi="Arial" w:cs="Arial"/>
                 <w:sz w:val="16"/>
@@ -4450,18 +4200,11 @@
         <w:tc>
           <w:tcPr>
             <w:tcW w:w="1276" w:type="dxa"/>
-            <w:tcBorders>
-              <w:top w:val="nil"/>
-              <w:left w:val="nil"/>
-              <w:bottom w:val="single" w:sz="4" w:space="0" w:color="auto"/>
-              <w:right w:val="single" w:sz="4" w:space="0" w:color="auto"/>
-            </w:tcBorders>
-            <w:shd w:val="clear" w:color="auto" w:fill="auto"/>
-            <w:vAlign w:val="center"/>
-            <w:hideMark/>
-          </w:tcPr>
-          <w:p>
-            <w:pPr>
+            <w:hideMark/>
+          </w:tcPr>
+          <w:p>
+            <w:pPr>
+              <w:cnfStyle w:val="000000000000" w:firstRow="0" w:lastRow="0" w:firstColumn="0" w:lastColumn="0" w:oddVBand="0" w:evenVBand="0" w:oddHBand="0" w:evenHBand="0" w:firstRowFirstColumn="0" w:firstRowLastColumn="0" w:lastRowFirstColumn="0" w:lastRowLastColumn="0"/>
               <w:rPr>
                 <w:rFonts w:ascii="Arial" w:hAnsi="Arial" w:cs="Arial"/>
                 <w:sz w:val="16"/>
@@ -4483,18 +4226,11 @@
         <w:tc>
           <w:tcPr>
             <w:tcW w:w="1498" w:type="dxa"/>
-            <w:tcBorders>
-              <w:top w:val="nil"/>
-              <w:left w:val="nil"/>
-              <w:bottom w:val="single" w:sz="4" w:space="0" w:color="auto"/>
-              <w:right w:val="single" w:sz="4" w:space="0" w:color="auto"/>
-            </w:tcBorders>
-            <w:shd w:val="clear" w:color="auto" w:fill="auto"/>
-            <w:vAlign w:val="center"/>
-            <w:hideMark/>
-          </w:tcPr>
-          <w:p>
-            <w:pPr>
+            <w:hideMark/>
+          </w:tcPr>
+          <w:p>
+            <w:pPr>
+              <w:cnfStyle w:val="000000000000" w:firstRow="0" w:lastRow="0" w:firstColumn="0" w:lastColumn="0" w:oddVBand="0" w:evenVBand="0" w:oddHBand="0" w:evenHBand="0" w:firstRowFirstColumn="0" w:firstRowLastColumn="0" w:lastRowFirstColumn="0" w:lastRowLastColumn="0"/>
               <w:rPr>
                 <w:rFonts w:ascii="Arial" w:hAnsi="Arial" w:cs="Arial"/>
                 <w:sz w:val="16"/>
@@ -4516,18 +4252,11 @@
         <w:tc>
           <w:tcPr>
             <w:tcW w:w="1620" w:type="dxa"/>
-            <w:tcBorders>
-              <w:top w:val="nil"/>
-              <w:left w:val="nil"/>
-              <w:bottom w:val="single" w:sz="4" w:space="0" w:color="auto"/>
-              <w:right w:val="single" w:sz="4" w:space="0" w:color="auto"/>
-            </w:tcBorders>
-            <w:shd w:val="clear" w:color="auto" w:fill="auto"/>
-            <w:vAlign w:val="center"/>
-            <w:hideMark/>
-          </w:tcPr>
-          <w:p>
-            <w:pPr>
+            <w:hideMark/>
+          </w:tcPr>
+          <w:p>
+            <w:pPr>
+              <w:cnfStyle w:val="000000000000" w:firstRow="0" w:lastRow="0" w:firstColumn="0" w:lastColumn="0" w:oddVBand="0" w:evenVBand="0" w:oddHBand="0" w:evenHBand="0" w:firstRowFirstColumn="0" w:firstRowLastColumn="0" w:lastRowFirstColumn="0" w:lastRowLastColumn="0"/>
               <w:rPr>
                 <w:rFonts w:ascii="Arial" w:hAnsi="Arial" w:cs="Arial"/>
                 <w:sz w:val="16"/>
@@ -4549,18 +4278,11 @@
         <w:tc>
           <w:tcPr>
             <w:tcW w:w="1418" w:type="dxa"/>
-            <w:tcBorders>
-              <w:top w:val="nil"/>
-              <w:left w:val="nil"/>
-              <w:bottom w:val="single" w:sz="4" w:space="0" w:color="auto"/>
-              <w:right w:val="single" w:sz="4" w:space="0" w:color="auto"/>
-            </w:tcBorders>
-            <w:shd w:val="clear" w:color="auto" w:fill="auto"/>
-            <w:vAlign w:val="center"/>
-            <w:hideMark/>
-          </w:tcPr>
-          <w:p>
-            <w:pPr>
+            <w:hideMark/>
+          </w:tcPr>
+          <w:p>
+            <w:pPr>
+              <w:cnfStyle w:val="000000000000" w:firstRow="0" w:lastRow="0" w:firstColumn="0" w:lastColumn="0" w:oddVBand="0" w:evenVBand="0" w:oddHBand="0" w:evenHBand="0" w:firstRowFirstColumn="0" w:firstRowLastColumn="0" w:lastRowFirstColumn="0" w:lastRowLastColumn="0"/>
               <w:rPr>
                 <w:rFonts w:ascii="Arial" w:hAnsi="Arial" w:cs="Arial"/>
                 <w:sz w:val="16"/>
@@ -4582,18 +4304,11 @@
         <w:tc>
           <w:tcPr>
             <w:tcW w:w="1559" w:type="dxa"/>
-            <w:tcBorders>
-              <w:top w:val="nil"/>
-              <w:left w:val="nil"/>
-              <w:bottom w:val="single" w:sz="4" w:space="0" w:color="auto"/>
-              <w:right w:val="single" w:sz="4" w:space="0" w:color="auto"/>
-            </w:tcBorders>
-            <w:shd w:val="clear" w:color="auto" w:fill="auto"/>
-            <w:vAlign w:val="center"/>
-            <w:hideMark/>
-          </w:tcPr>
-          <w:p>
-            <w:pPr>
+            <w:hideMark/>
+          </w:tcPr>
+          <w:p>
+            <w:pPr>
+              <w:cnfStyle w:val="000000000000" w:firstRow="0" w:lastRow="0" w:firstColumn="0" w:lastColumn="0" w:oddVBand="0" w:evenVBand="0" w:oddHBand="0" w:evenHBand="0" w:firstRowFirstColumn="0" w:firstRowLastColumn="0" w:lastRowFirstColumn="0" w:lastRowLastColumn="0"/>
               <w:rPr>
                 <w:rFonts w:ascii="Arial" w:hAnsi="Arial" w:cs="Arial"/>
                 <w:sz w:val="16"/>
@@ -4615,18 +4330,11 @@
         <w:tc>
           <w:tcPr>
             <w:tcW w:w="1701" w:type="dxa"/>
-            <w:tcBorders>
-              <w:top w:val="nil"/>
-              <w:left w:val="nil"/>
-              <w:bottom w:val="single" w:sz="4" w:space="0" w:color="auto"/>
-              <w:right w:val="single" w:sz="4" w:space="0" w:color="auto"/>
-            </w:tcBorders>
-            <w:shd w:val="clear" w:color="auto" w:fill="auto"/>
-            <w:vAlign w:val="center"/>
-            <w:hideMark/>
-          </w:tcPr>
-          <w:p>
-            <w:pPr>
+            <w:hideMark/>
+          </w:tcPr>
+          <w:p>
+            <w:pPr>
+              <w:cnfStyle w:val="000000000000" w:firstRow="0" w:lastRow="0" w:firstColumn="0" w:lastColumn="0" w:oddVBand="0" w:evenVBand="0" w:oddHBand="0" w:evenHBand="0" w:firstRowFirstColumn="0" w:firstRowLastColumn="0" w:lastRowFirstColumn="0" w:lastRowLastColumn="0"/>
               <w:rPr>
                 <w:rFonts w:ascii="Arial" w:hAnsi="Arial" w:cs="Arial"/>
                 <w:sz w:val="16"/>
@@ -4648,18 +4356,11 @@
         <w:tc>
           <w:tcPr>
             <w:tcW w:w="2178" w:type="dxa"/>
-            <w:tcBorders>
-              <w:top w:val="nil"/>
-              <w:left w:val="nil"/>
-              <w:bottom w:val="single" w:sz="4" w:space="0" w:color="auto"/>
-              <w:right w:val="single" w:sz="4" w:space="0" w:color="auto"/>
-            </w:tcBorders>
-            <w:shd w:val="clear" w:color="auto" w:fill="auto"/>
-            <w:vAlign w:val="center"/>
-            <w:hideMark/>
-          </w:tcPr>
-          <w:p>
-            <w:pPr>
+            <w:hideMark/>
+          </w:tcPr>
+          <w:p>
+            <w:pPr>
+              <w:cnfStyle w:val="000000000000" w:firstRow="0" w:lastRow="0" w:firstColumn="0" w:lastColumn="0" w:oddVBand="0" w:evenVBand="0" w:oddHBand="0" w:evenHBand="0" w:firstRowFirstColumn="0" w:firstRowLastColumn="0" w:lastRowFirstColumn="0" w:lastRowLastColumn="0"/>
               <w:rPr>
                 <w:rFonts w:ascii="Arial" w:hAnsi="Arial" w:cs="Arial"/>
                 <w:sz w:val="16"/>
@@ -4685,15 +4386,8 @@
         </w:trPr>
         <w:tc>
           <w:tcPr>
+            <w:cnfStyle w:val="001000000000" w:firstRow="0" w:lastRow="0" w:firstColumn="1" w:lastColumn="0" w:oddVBand="0" w:evenVBand="0" w:oddHBand="0" w:evenHBand="0" w:firstRowFirstColumn="0" w:firstRowLastColumn="0" w:lastRowFirstColumn="0" w:lastRowLastColumn="0"/>
             <w:tcW w:w="1418" w:type="dxa"/>
-            <w:tcBorders>
-              <w:top w:val="nil"/>
-              <w:left w:val="single" w:sz="4" w:space="0" w:color="auto"/>
-              <w:bottom w:val="single" w:sz="4" w:space="0" w:color="auto"/>
-              <w:right w:val="single" w:sz="4" w:space="0" w:color="auto"/>
-            </w:tcBorders>
-            <w:shd w:val="clear" w:color="auto" w:fill="auto"/>
-            <w:vAlign w:val="center"/>
             <w:hideMark/>
           </w:tcPr>
           <w:p>
@@ -4719,18 +4413,11 @@
         <w:tc>
           <w:tcPr>
             <w:tcW w:w="1417" w:type="dxa"/>
-            <w:tcBorders>
-              <w:top w:val="nil"/>
-              <w:left w:val="nil"/>
-              <w:bottom w:val="single" w:sz="4" w:space="0" w:color="auto"/>
-              <w:right w:val="single" w:sz="4" w:space="0" w:color="auto"/>
-            </w:tcBorders>
-            <w:shd w:val="clear" w:color="auto" w:fill="auto"/>
-            <w:vAlign w:val="center"/>
-            <w:hideMark/>
-          </w:tcPr>
-          <w:p>
-            <w:pPr>
+            <w:hideMark/>
+          </w:tcPr>
+          <w:p>
+            <w:pPr>
+              <w:cnfStyle w:val="000000000000" w:firstRow="0" w:lastRow="0" w:firstColumn="0" w:lastColumn="0" w:oddVBand="0" w:evenVBand="0" w:oddHBand="0" w:evenHBand="0" w:firstRowFirstColumn="0" w:firstRowLastColumn="0" w:lastRowFirstColumn="0" w:lastRowLastColumn="0"/>
               <w:rPr>
                 <w:rFonts w:ascii="Arial" w:hAnsi="Arial" w:cs="Arial"/>
                 <w:sz w:val="16"/>
@@ -4752,18 +4439,11 @@
         <w:tc>
           <w:tcPr>
             <w:tcW w:w="1418" w:type="dxa"/>
-            <w:tcBorders>
-              <w:top w:val="nil"/>
-              <w:left w:val="nil"/>
-              <w:bottom w:val="single" w:sz="4" w:space="0" w:color="auto"/>
-              <w:right w:val="single" w:sz="4" w:space="0" w:color="auto"/>
-            </w:tcBorders>
-            <w:shd w:val="clear" w:color="auto" w:fill="auto"/>
-            <w:vAlign w:val="center"/>
-            <w:hideMark/>
-          </w:tcPr>
-          <w:p>
-            <w:pPr>
+            <w:hideMark/>
+          </w:tcPr>
+          <w:p>
+            <w:pPr>
+              <w:cnfStyle w:val="000000000000" w:firstRow="0" w:lastRow="0" w:firstColumn="0" w:lastColumn="0" w:oddVBand="0" w:evenVBand="0" w:oddHBand="0" w:evenHBand="0" w:firstRowFirstColumn="0" w:firstRowLastColumn="0" w:lastRowFirstColumn="0" w:lastRowLastColumn="0"/>
               <w:rPr>
                 <w:rFonts w:ascii="Arial" w:hAnsi="Arial" w:cs="Arial"/>
                 <w:sz w:val="16"/>
@@ -4785,18 +4465,11 @@
         <w:tc>
           <w:tcPr>
             <w:tcW w:w="1276" w:type="dxa"/>
-            <w:tcBorders>
-              <w:top w:val="nil"/>
-              <w:left w:val="nil"/>
-              <w:bottom w:val="single" w:sz="4" w:space="0" w:color="auto"/>
-              <w:right w:val="single" w:sz="4" w:space="0" w:color="auto"/>
-            </w:tcBorders>
-            <w:shd w:val="clear" w:color="auto" w:fill="auto"/>
-            <w:vAlign w:val="center"/>
-            <w:hideMark/>
-          </w:tcPr>
-          <w:p>
-            <w:pPr>
+            <w:hideMark/>
+          </w:tcPr>
+          <w:p>
+            <w:pPr>
+              <w:cnfStyle w:val="000000000000" w:firstRow="0" w:lastRow="0" w:firstColumn="0" w:lastColumn="0" w:oddVBand="0" w:evenVBand="0" w:oddHBand="0" w:evenHBand="0" w:firstRowFirstColumn="0" w:firstRowLastColumn="0" w:lastRowFirstColumn="0" w:lastRowLastColumn="0"/>
               <w:rPr>
                 <w:rFonts w:ascii="Arial" w:hAnsi="Arial" w:cs="Arial"/>
                 <w:sz w:val="16"/>
@@ -4818,18 +4491,11 @@
         <w:tc>
           <w:tcPr>
             <w:tcW w:w="1498" w:type="dxa"/>
-            <w:tcBorders>
-              <w:top w:val="nil"/>
-              <w:left w:val="nil"/>
-              <w:bottom w:val="single" w:sz="4" w:space="0" w:color="auto"/>
-              <w:right w:val="single" w:sz="4" w:space="0" w:color="auto"/>
-            </w:tcBorders>
-            <w:shd w:val="clear" w:color="auto" w:fill="auto"/>
-            <w:vAlign w:val="center"/>
-            <w:hideMark/>
-          </w:tcPr>
-          <w:p>
-            <w:pPr>
+            <w:hideMark/>
+          </w:tcPr>
+          <w:p>
+            <w:pPr>
+              <w:cnfStyle w:val="000000000000" w:firstRow="0" w:lastRow="0" w:firstColumn="0" w:lastColumn="0" w:oddVBand="0" w:evenVBand="0" w:oddHBand="0" w:evenHBand="0" w:firstRowFirstColumn="0" w:firstRowLastColumn="0" w:lastRowFirstColumn="0" w:lastRowLastColumn="0"/>
               <w:rPr>
                 <w:rFonts w:ascii="Arial" w:hAnsi="Arial" w:cs="Arial"/>
                 <w:sz w:val="16"/>
@@ -4851,18 +4517,11 @@
         <w:tc>
           <w:tcPr>
             <w:tcW w:w="1620" w:type="dxa"/>
-            <w:tcBorders>
-              <w:top w:val="nil"/>
-              <w:left w:val="nil"/>
-              <w:bottom w:val="single" w:sz="4" w:space="0" w:color="auto"/>
-              <w:right w:val="single" w:sz="4" w:space="0" w:color="auto"/>
-            </w:tcBorders>
-            <w:shd w:val="clear" w:color="auto" w:fill="auto"/>
-            <w:vAlign w:val="center"/>
-            <w:hideMark/>
-          </w:tcPr>
-          <w:p>
-            <w:pPr>
+            <w:hideMark/>
+          </w:tcPr>
+          <w:p>
+            <w:pPr>
+              <w:cnfStyle w:val="000000000000" w:firstRow="0" w:lastRow="0" w:firstColumn="0" w:lastColumn="0" w:oddVBand="0" w:evenVBand="0" w:oddHBand="0" w:evenHBand="0" w:firstRowFirstColumn="0" w:firstRowLastColumn="0" w:lastRowFirstColumn="0" w:lastRowLastColumn="0"/>
               <w:rPr>
                 <w:rFonts w:ascii="Arial" w:hAnsi="Arial" w:cs="Arial"/>
                 <w:sz w:val="16"/>
@@ -4884,18 +4543,11 @@
         <w:tc>
           <w:tcPr>
             <w:tcW w:w="1418" w:type="dxa"/>
-            <w:tcBorders>
-              <w:top w:val="nil"/>
-              <w:left w:val="nil"/>
-              <w:bottom w:val="single" w:sz="4" w:space="0" w:color="auto"/>
-              <w:right w:val="single" w:sz="4" w:space="0" w:color="auto"/>
-            </w:tcBorders>
-            <w:shd w:val="clear" w:color="auto" w:fill="auto"/>
-            <w:vAlign w:val="center"/>
-            <w:hideMark/>
-          </w:tcPr>
-          <w:p>
-            <w:pPr>
+            <w:hideMark/>
+          </w:tcPr>
+          <w:p>
+            <w:pPr>
+              <w:cnfStyle w:val="000000000000" w:firstRow="0" w:lastRow="0" w:firstColumn="0" w:lastColumn="0" w:oddVBand="0" w:evenVBand="0" w:oddHBand="0" w:evenHBand="0" w:firstRowFirstColumn="0" w:firstRowLastColumn="0" w:lastRowFirstColumn="0" w:lastRowLastColumn="0"/>
               <w:rPr>
                 <w:rFonts w:ascii="Arial" w:hAnsi="Arial" w:cs="Arial"/>
                 <w:sz w:val="16"/>
@@ -4917,18 +4569,11 @@
         <w:tc>
           <w:tcPr>
             <w:tcW w:w="1559" w:type="dxa"/>
-            <w:tcBorders>
-              <w:top w:val="nil"/>
-              <w:left w:val="nil"/>
-              <w:bottom w:val="single" w:sz="4" w:space="0" w:color="auto"/>
-              <w:right w:val="single" w:sz="4" w:space="0" w:color="auto"/>
-            </w:tcBorders>
-            <w:shd w:val="clear" w:color="auto" w:fill="auto"/>
-            <w:vAlign w:val="center"/>
-            <w:hideMark/>
-          </w:tcPr>
-          <w:p>
-            <w:pPr>
+            <w:hideMark/>
+          </w:tcPr>
+          <w:p>
+            <w:pPr>
+              <w:cnfStyle w:val="000000000000" w:firstRow="0" w:lastRow="0" w:firstColumn="0" w:lastColumn="0" w:oddVBand="0" w:evenVBand="0" w:oddHBand="0" w:evenHBand="0" w:firstRowFirstColumn="0" w:firstRowLastColumn="0" w:lastRowFirstColumn="0" w:lastRowLastColumn="0"/>
               <w:rPr>
                 <w:rFonts w:ascii="Arial" w:hAnsi="Arial" w:cs="Arial"/>
                 <w:sz w:val="16"/>
@@ -4950,18 +4595,11 @@
         <w:tc>
           <w:tcPr>
             <w:tcW w:w="1701" w:type="dxa"/>
-            <w:tcBorders>
-              <w:top w:val="nil"/>
-              <w:left w:val="nil"/>
-              <w:bottom w:val="single" w:sz="4" w:space="0" w:color="auto"/>
-              <w:right w:val="single" w:sz="4" w:space="0" w:color="auto"/>
-            </w:tcBorders>
-            <w:shd w:val="clear" w:color="auto" w:fill="auto"/>
-            <w:vAlign w:val="center"/>
-            <w:hideMark/>
-          </w:tcPr>
-          <w:p>
-            <w:pPr>
+            <w:hideMark/>
+          </w:tcPr>
+          <w:p>
+            <w:pPr>
+              <w:cnfStyle w:val="000000000000" w:firstRow="0" w:lastRow="0" w:firstColumn="0" w:lastColumn="0" w:oddVBand="0" w:evenVBand="0" w:oddHBand="0" w:evenHBand="0" w:firstRowFirstColumn="0" w:firstRowLastColumn="0" w:lastRowFirstColumn="0" w:lastRowLastColumn="0"/>
               <w:rPr>
                 <w:rFonts w:ascii="Arial" w:hAnsi="Arial" w:cs="Arial"/>
                 <w:sz w:val="16"/>
@@ -4983,18 +4621,11 @@
         <w:tc>
           <w:tcPr>
             <w:tcW w:w="2178" w:type="dxa"/>
-            <w:tcBorders>
-              <w:top w:val="nil"/>
-              <w:left w:val="nil"/>
-              <w:bottom w:val="single" w:sz="4" w:space="0" w:color="auto"/>
-              <w:right w:val="single" w:sz="4" w:space="0" w:color="auto"/>
-            </w:tcBorders>
-            <w:shd w:val="clear" w:color="auto" w:fill="auto"/>
-            <w:vAlign w:val="center"/>
-            <w:hideMark/>
-          </w:tcPr>
-          <w:p>
-            <w:pPr>
+            <w:hideMark/>
+          </w:tcPr>
+          <w:p>
+            <w:pPr>
+              <w:cnfStyle w:val="000000000000" w:firstRow="0" w:lastRow="0" w:firstColumn="0" w:lastColumn="0" w:oddVBand="0" w:evenVBand="0" w:oddHBand="0" w:evenHBand="0" w:firstRowFirstColumn="0" w:firstRowLastColumn="0" w:lastRowFirstColumn="0" w:lastRowLastColumn="0"/>
               <w:rPr>
                 <w:rFonts w:ascii="Arial" w:hAnsi="Arial" w:cs="Arial"/>
                 <w:sz w:val="16"/>
@@ -5020,15 +4651,8 @@
         </w:trPr>
         <w:tc>
           <w:tcPr>
+            <w:cnfStyle w:val="001000000000" w:firstRow="0" w:lastRow="0" w:firstColumn="1" w:lastColumn="0" w:oddVBand="0" w:evenVBand="0" w:oddHBand="0" w:evenHBand="0" w:firstRowFirstColumn="0" w:firstRowLastColumn="0" w:lastRowFirstColumn="0" w:lastRowLastColumn="0"/>
             <w:tcW w:w="1418" w:type="dxa"/>
-            <w:tcBorders>
-              <w:top w:val="nil"/>
-              <w:left w:val="single" w:sz="4" w:space="0" w:color="auto"/>
-              <w:bottom w:val="single" w:sz="4" w:space="0" w:color="auto"/>
-              <w:right w:val="single" w:sz="4" w:space="0" w:color="auto"/>
-            </w:tcBorders>
-            <w:shd w:val="clear" w:color="auto" w:fill="auto"/>
-            <w:vAlign w:val="center"/>
             <w:hideMark/>
           </w:tcPr>
           <w:p>
@@ -5054,18 +4678,11 @@
         <w:tc>
           <w:tcPr>
             <w:tcW w:w="1417" w:type="dxa"/>
-            <w:tcBorders>
-              <w:top w:val="nil"/>
-              <w:left w:val="nil"/>
-              <w:bottom w:val="single" w:sz="4" w:space="0" w:color="auto"/>
-              <w:right w:val="single" w:sz="4" w:space="0" w:color="auto"/>
-            </w:tcBorders>
-            <w:shd w:val="clear" w:color="auto" w:fill="auto"/>
-            <w:vAlign w:val="center"/>
-            <w:hideMark/>
-          </w:tcPr>
-          <w:p>
-            <w:pPr>
+            <w:hideMark/>
+          </w:tcPr>
+          <w:p>
+            <w:pPr>
+              <w:cnfStyle w:val="000000000000" w:firstRow="0" w:lastRow="0" w:firstColumn="0" w:lastColumn="0" w:oddVBand="0" w:evenVBand="0" w:oddHBand="0" w:evenHBand="0" w:firstRowFirstColumn="0" w:firstRowLastColumn="0" w:lastRowFirstColumn="0" w:lastRowLastColumn="0"/>
               <w:rPr>
                 <w:rFonts w:ascii="Arial" w:hAnsi="Arial" w:cs="Arial"/>
                 <w:sz w:val="16"/>
@@ -5087,18 +4704,11 @@
         <w:tc>
           <w:tcPr>
             <w:tcW w:w="1418" w:type="dxa"/>
-            <w:tcBorders>
-              <w:top w:val="nil"/>
-              <w:left w:val="nil"/>
-              <w:bottom w:val="single" w:sz="4" w:space="0" w:color="auto"/>
-              <w:right w:val="single" w:sz="4" w:space="0" w:color="auto"/>
-            </w:tcBorders>
-            <w:shd w:val="clear" w:color="auto" w:fill="auto"/>
-            <w:vAlign w:val="center"/>
-            <w:hideMark/>
-          </w:tcPr>
-          <w:p>
-            <w:pPr>
+            <w:hideMark/>
+          </w:tcPr>
+          <w:p>
+            <w:pPr>
+              <w:cnfStyle w:val="000000000000" w:firstRow="0" w:lastRow="0" w:firstColumn="0" w:lastColumn="0" w:oddVBand="0" w:evenVBand="0" w:oddHBand="0" w:evenHBand="0" w:firstRowFirstColumn="0" w:firstRowLastColumn="0" w:lastRowFirstColumn="0" w:lastRowLastColumn="0"/>
               <w:rPr>
                 <w:rFonts w:ascii="Arial" w:hAnsi="Arial" w:cs="Arial"/>
                 <w:sz w:val="16"/>
@@ -5120,18 +4730,11 @@
         <w:tc>
           <w:tcPr>
             <w:tcW w:w="1276" w:type="dxa"/>
-            <w:tcBorders>
-              <w:top w:val="nil"/>
-              <w:left w:val="nil"/>
-              <w:bottom w:val="single" w:sz="4" w:space="0" w:color="auto"/>
-              <w:right w:val="single" w:sz="4" w:space="0" w:color="auto"/>
-            </w:tcBorders>
-            <w:shd w:val="clear" w:color="auto" w:fill="auto"/>
-            <w:vAlign w:val="center"/>
-            <w:hideMark/>
-          </w:tcPr>
-          <w:p>
-            <w:pPr>
+            <w:hideMark/>
+          </w:tcPr>
+          <w:p>
+            <w:pPr>
+              <w:cnfStyle w:val="000000000000" w:firstRow="0" w:lastRow="0" w:firstColumn="0" w:lastColumn="0" w:oddVBand="0" w:evenVBand="0" w:oddHBand="0" w:evenHBand="0" w:firstRowFirstColumn="0" w:firstRowLastColumn="0" w:lastRowFirstColumn="0" w:lastRowLastColumn="0"/>
               <w:rPr>
                 <w:rFonts w:ascii="Arial" w:hAnsi="Arial" w:cs="Arial"/>
                 <w:sz w:val="16"/>
@@ -5153,18 +4756,11 @@
         <w:tc>
           <w:tcPr>
             <w:tcW w:w="1498" w:type="dxa"/>
-            <w:tcBorders>
-              <w:top w:val="nil"/>
-              <w:left w:val="nil"/>
-              <w:bottom w:val="single" w:sz="4" w:space="0" w:color="auto"/>
-              <w:right w:val="single" w:sz="4" w:space="0" w:color="auto"/>
-            </w:tcBorders>
-            <w:shd w:val="clear" w:color="auto" w:fill="auto"/>
-            <w:vAlign w:val="center"/>
-            <w:hideMark/>
-          </w:tcPr>
-          <w:p>
-            <w:pPr>
+            <w:hideMark/>
+          </w:tcPr>
+          <w:p>
+            <w:pPr>
+              <w:cnfStyle w:val="000000000000" w:firstRow="0" w:lastRow="0" w:firstColumn="0" w:lastColumn="0" w:oddVBand="0" w:evenVBand="0" w:oddHBand="0" w:evenHBand="0" w:firstRowFirstColumn="0" w:firstRowLastColumn="0" w:lastRowFirstColumn="0" w:lastRowLastColumn="0"/>
               <w:rPr>
                 <w:rFonts w:ascii="Arial" w:hAnsi="Arial" w:cs="Arial"/>
                 <w:sz w:val="16"/>
@@ -5186,18 +4782,11 @@
         <w:tc>
           <w:tcPr>
             <w:tcW w:w="1620" w:type="dxa"/>
-            <w:tcBorders>
-              <w:top w:val="nil"/>
-              <w:left w:val="nil"/>
-              <w:bottom w:val="single" w:sz="4" w:space="0" w:color="auto"/>
-              <w:right w:val="single" w:sz="4" w:space="0" w:color="auto"/>
-            </w:tcBorders>
-            <w:shd w:val="clear" w:color="auto" w:fill="auto"/>
-            <w:vAlign w:val="center"/>
-            <w:hideMark/>
-          </w:tcPr>
-          <w:p>
-            <w:pPr>
+            <w:hideMark/>
+          </w:tcPr>
+          <w:p>
+            <w:pPr>
+              <w:cnfStyle w:val="000000000000" w:firstRow="0" w:lastRow="0" w:firstColumn="0" w:lastColumn="0" w:oddVBand="0" w:evenVBand="0" w:oddHBand="0" w:evenHBand="0" w:firstRowFirstColumn="0" w:firstRowLastColumn="0" w:lastRowFirstColumn="0" w:lastRowLastColumn="0"/>
               <w:rPr>
                 <w:rFonts w:ascii="Arial" w:hAnsi="Arial" w:cs="Arial"/>
                 <w:sz w:val="16"/>
@@ -5219,18 +4808,11 @@
         <w:tc>
           <w:tcPr>
             <w:tcW w:w="1418" w:type="dxa"/>
-            <w:tcBorders>
-              <w:top w:val="nil"/>
-              <w:left w:val="nil"/>
-              <w:bottom w:val="single" w:sz="4" w:space="0" w:color="auto"/>
-              <w:right w:val="single" w:sz="4" w:space="0" w:color="auto"/>
-            </w:tcBorders>
-            <w:shd w:val="clear" w:color="auto" w:fill="auto"/>
-            <w:vAlign w:val="center"/>
-            <w:hideMark/>
-          </w:tcPr>
-          <w:p>
-            <w:pPr>
+            <w:hideMark/>
+          </w:tcPr>
+          <w:p>
+            <w:pPr>
+              <w:cnfStyle w:val="000000000000" w:firstRow="0" w:lastRow="0" w:firstColumn="0" w:lastColumn="0" w:oddVBand="0" w:evenVBand="0" w:oddHBand="0" w:evenHBand="0" w:firstRowFirstColumn="0" w:firstRowLastColumn="0" w:lastRowFirstColumn="0" w:lastRowLastColumn="0"/>
               <w:rPr>
                 <w:rFonts w:ascii="Arial" w:hAnsi="Arial" w:cs="Arial"/>
                 <w:sz w:val="16"/>
@@ -5252,18 +4834,11 @@
         <w:tc>
           <w:tcPr>
             <w:tcW w:w="1559" w:type="dxa"/>
-            <w:tcBorders>
-              <w:top w:val="nil"/>
-              <w:left w:val="nil"/>
-              <w:bottom w:val="single" w:sz="4" w:space="0" w:color="auto"/>
-              <w:right w:val="single" w:sz="4" w:space="0" w:color="auto"/>
-            </w:tcBorders>
-            <w:shd w:val="clear" w:color="auto" w:fill="auto"/>
-            <w:vAlign w:val="center"/>
-            <w:hideMark/>
-          </w:tcPr>
-          <w:p>
-            <w:pPr>
+            <w:hideMark/>
+          </w:tcPr>
+          <w:p>
+            <w:pPr>
+              <w:cnfStyle w:val="000000000000" w:firstRow="0" w:lastRow="0" w:firstColumn="0" w:lastColumn="0" w:oddVBand="0" w:evenVBand="0" w:oddHBand="0" w:evenHBand="0" w:firstRowFirstColumn="0" w:firstRowLastColumn="0" w:lastRowFirstColumn="0" w:lastRowLastColumn="0"/>
               <w:rPr>
                 <w:rFonts w:ascii="Arial" w:hAnsi="Arial" w:cs="Arial"/>
                 <w:sz w:val="16"/>
@@ -5285,18 +4860,11 @@
         <w:tc>
           <w:tcPr>
             <w:tcW w:w="1701" w:type="dxa"/>
-            <w:tcBorders>
-              <w:top w:val="nil"/>
-              <w:left w:val="nil"/>
-              <w:bottom w:val="single" w:sz="4" w:space="0" w:color="auto"/>
-              <w:right w:val="single" w:sz="4" w:space="0" w:color="auto"/>
-            </w:tcBorders>
-            <w:shd w:val="clear" w:color="auto" w:fill="auto"/>
-            <w:vAlign w:val="center"/>
-            <w:hideMark/>
-          </w:tcPr>
-          <w:p>
-            <w:pPr>
+            <w:hideMark/>
+          </w:tcPr>
+          <w:p>
+            <w:pPr>
+              <w:cnfStyle w:val="000000000000" w:firstRow="0" w:lastRow="0" w:firstColumn="0" w:lastColumn="0" w:oddVBand="0" w:evenVBand="0" w:oddHBand="0" w:evenHBand="0" w:firstRowFirstColumn="0" w:firstRowLastColumn="0" w:lastRowFirstColumn="0" w:lastRowLastColumn="0"/>
               <w:rPr>
                 <w:rFonts w:ascii="Arial" w:hAnsi="Arial" w:cs="Arial"/>
                 <w:sz w:val="16"/>
@@ -5318,18 +4886,11 @@
         <w:tc>
           <w:tcPr>
             <w:tcW w:w="2178" w:type="dxa"/>
-            <w:tcBorders>
-              <w:top w:val="nil"/>
-              <w:left w:val="nil"/>
-              <w:bottom w:val="single" w:sz="4" w:space="0" w:color="auto"/>
-              <w:right w:val="single" w:sz="4" w:space="0" w:color="auto"/>
-            </w:tcBorders>
-            <w:shd w:val="clear" w:color="auto" w:fill="auto"/>
-            <w:vAlign w:val="center"/>
-            <w:hideMark/>
-          </w:tcPr>
-          <w:p>
-            <w:pPr>
+            <w:hideMark/>
+          </w:tcPr>
+          <w:p>
+            <w:pPr>
+              <w:cnfStyle w:val="000000000000" w:firstRow="0" w:lastRow="0" w:firstColumn="0" w:lastColumn="0" w:oddVBand="0" w:evenVBand="0" w:oddHBand="0" w:evenHBand="0" w:firstRowFirstColumn="0" w:firstRowLastColumn="0" w:lastRowFirstColumn="0" w:lastRowLastColumn="0"/>
               <w:rPr>
                 <w:rFonts w:ascii="Arial" w:hAnsi="Arial" w:cs="Arial"/>
                 <w:sz w:val="16"/>
@@ -5355,15 +4916,8 @@
         </w:trPr>
         <w:tc>
           <w:tcPr>
+            <w:cnfStyle w:val="001000000000" w:firstRow="0" w:lastRow="0" w:firstColumn="1" w:lastColumn="0" w:oddVBand="0" w:evenVBand="0" w:oddHBand="0" w:evenHBand="0" w:firstRowFirstColumn="0" w:firstRowLastColumn="0" w:lastRowFirstColumn="0" w:lastRowLastColumn="0"/>
             <w:tcW w:w="1418" w:type="dxa"/>
-            <w:tcBorders>
-              <w:top w:val="nil"/>
-              <w:left w:val="single" w:sz="4" w:space="0" w:color="auto"/>
-              <w:bottom w:val="single" w:sz="4" w:space="0" w:color="auto"/>
-              <w:right w:val="single" w:sz="4" w:space="0" w:color="auto"/>
-            </w:tcBorders>
-            <w:shd w:val="clear" w:color="auto" w:fill="auto"/>
-            <w:vAlign w:val="center"/>
             <w:hideMark/>
           </w:tcPr>
           <w:p>
@@ -5389,18 +4943,11 @@
         <w:tc>
           <w:tcPr>
             <w:tcW w:w="1417" w:type="dxa"/>
-            <w:tcBorders>
-              <w:top w:val="nil"/>
-              <w:left w:val="nil"/>
-              <w:bottom w:val="single" w:sz="4" w:space="0" w:color="auto"/>
-              <w:right w:val="single" w:sz="4" w:space="0" w:color="auto"/>
-            </w:tcBorders>
-            <w:shd w:val="clear" w:color="auto" w:fill="auto"/>
-            <w:vAlign w:val="center"/>
-            <w:hideMark/>
-          </w:tcPr>
-          <w:p>
-            <w:pPr>
+            <w:hideMark/>
+          </w:tcPr>
+          <w:p>
+            <w:pPr>
+              <w:cnfStyle w:val="000000000000" w:firstRow="0" w:lastRow="0" w:firstColumn="0" w:lastColumn="0" w:oddVBand="0" w:evenVBand="0" w:oddHBand="0" w:evenHBand="0" w:firstRowFirstColumn="0" w:firstRowLastColumn="0" w:lastRowFirstColumn="0" w:lastRowLastColumn="0"/>
               <w:rPr>
                 <w:rFonts w:ascii="Arial" w:hAnsi="Arial" w:cs="Arial"/>
                 <w:sz w:val="16"/>
@@ -5422,18 +4969,11 @@
         <w:tc>
           <w:tcPr>
             <w:tcW w:w="1418" w:type="dxa"/>
-            <w:tcBorders>
-              <w:top w:val="nil"/>
-              <w:left w:val="nil"/>
-              <w:bottom w:val="single" w:sz="4" w:space="0" w:color="auto"/>
-              <w:right w:val="single" w:sz="4" w:space="0" w:color="auto"/>
-            </w:tcBorders>
-            <w:shd w:val="clear" w:color="auto" w:fill="auto"/>
-            <w:vAlign w:val="center"/>
-            <w:hideMark/>
-          </w:tcPr>
-          <w:p>
-            <w:pPr>
+            <w:hideMark/>
+          </w:tcPr>
+          <w:p>
+            <w:pPr>
+              <w:cnfStyle w:val="000000000000" w:firstRow="0" w:lastRow="0" w:firstColumn="0" w:lastColumn="0" w:oddVBand="0" w:evenVBand="0" w:oddHBand="0" w:evenHBand="0" w:firstRowFirstColumn="0" w:firstRowLastColumn="0" w:lastRowFirstColumn="0" w:lastRowLastColumn="0"/>
               <w:rPr>
                 <w:rFonts w:ascii="Arial" w:hAnsi="Arial" w:cs="Arial"/>
                 <w:sz w:val="16"/>
@@ -5455,18 +4995,11 @@
         <w:tc>
           <w:tcPr>
             <w:tcW w:w="1276" w:type="dxa"/>
-            <w:tcBorders>
-              <w:top w:val="nil"/>
-              <w:left w:val="nil"/>
-              <w:bottom w:val="single" w:sz="4" w:space="0" w:color="auto"/>
-              <w:right w:val="single" w:sz="4" w:space="0" w:color="auto"/>
-            </w:tcBorders>
-            <w:shd w:val="clear" w:color="auto" w:fill="auto"/>
-            <w:vAlign w:val="center"/>
-            <w:hideMark/>
-          </w:tcPr>
-          <w:p>
-            <w:pPr>
+            <w:hideMark/>
+          </w:tcPr>
+          <w:p>
+            <w:pPr>
+              <w:cnfStyle w:val="000000000000" w:firstRow="0" w:lastRow="0" w:firstColumn="0" w:lastColumn="0" w:oddVBand="0" w:evenVBand="0" w:oddHBand="0" w:evenHBand="0" w:firstRowFirstColumn="0" w:firstRowLastColumn="0" w:lastRowFirstColumn="0" w:lastRowLastColumn="0"/>
               <w:rPr>
                 <w:rFonts w:ascii="Arial" w:hAnsi="Arial" w:cs="Arial"/>
                 <w:sz w:val="16"/>
@@ -5488,18 +5021,11 @@
         <w:tc>
           <w:tcPr>
             <w:tcW w:w="1498" w:type="dxa"/>
-            <w:tcBorders>
-              <w:top w:val="nil"/>
-              <w:left w:val="nil"/>
-              <w:bottom w:val="single" w:sz="4" w:space="0" w:color="auto"/>
-              <w:right w:val="single" w:sz="4" w:space="0" w:color="auto"/>
-            </w:tcBorders>
-            <w:shd w:val="clear" w:color="auto" w:fill="auto"/>
-            <w:vAlign w:val="center"/>
-            <w:hideMark/>
-          </w:tcPr>
-          <w:p>
-            <w:pPr>
+            <w:hideMark/>
+          </w:tcPr>
+          <w:p>
+            <w:pPr>
+              <w:cnfStyle w:val="000000000000" w:firstRow="0" w:lastRow="0" w:firstColumn="0" w:lastColumn="0" w:oddVBand="0" w:evenVBand="0" w:oddHBand="0" w:evenHBand="0" w:firstRowFirstColumn="0" w:firstRowLastColumn="0" w:lastRowFirstColumn="0" w:lastRowLastColumn="0"/>
               <w:rPr>
                 <w:rFonts w:ascii="Arial" w:hAnsi="Arial" w:cs="Arial"/>
                 <w:sz w:val="16"/>
@@ -5521,18 +5047,11 @@
         <w:tc>
           <w:tcPr>
             <w:tcW w:w="1620" w:type="dxa"/>
-            <w:tcBorders>
-              <w:top w:val="nil"/>
-              <w:left w:val="nil"/>
-              <w:bottom w:val="single" w:sz="4" w:space="0" w:color="auto"/>
-              <w:right w:val="single" w:sz="4" w:space="0" w:color="auto"/>
-            </w:tcBorders>
-            <w:shd w:val="clear" w:color="auto" w:fill="auto"/>
-            <w:vAlign w:val="center"/>
-            <w:hideMark/>
-          </w:tcPr>
-          <w:p>
-            <w:pPr>
+            <w:hideMark/>
+          </w:tcPr>
+          <w:p>
+            <w:pPr>
+              <w:cnfStyle w:val="000000000000" w:firstRow="0" w:lastRow="0" w:firstColumn="0" w:lastColumn="0" w:oddVBand="0" w:evenVBand="0" w:oddHBand="0" w:evenHBand="0" w:firstRowFirstColumn="0" w:firstRowLastColumn="0" w:lastRowFirstColumn="0" w:lastRowLastColumn="0"/>
               <w:rPr>
                 <w:rFonts w:ascii="Arial" w:hAnsi="Arial" w:cs="Arial"/>
                 <w:sz w:val="16"/>
@@ -5554,18 +5073,11 @@
         <w:tc>
           <w:tcPr>
             <w:tcW w:w="1418" w:type="dxa"/>
-            <w:tcBorders>
-              <w:top w:val="nil"/>
-              <w:left w:val="nil"/>
-              <w:bottom w:val="single" w:sz="4" w:space="0" w:color="auto"/>
-              <w:right w:val="single" w:sz="4" w:space="0" w:color="auto"/>
-            </w:tcBorders>
-            <w:shd w:val="clear" w:color="auto" w:fill="auto"/>
-            <w:vAlign w:val="center"/>
-            <w:hideMark/>
-          </w:tcPr>
-          <w:p>
-            <w:pPr>
+            <w:hideMark/>
+          </w:tcPr>
+          <w:p>
+            <w:pPr>
+              <w:cnfStyle w:val="000000000000" w:firstRow="0" w:lastRow="0" w:firstColumn="0" w:lastColumn="0" w:oddVBand="0" w:evenVBand="0" w:oddHBand="0" w:evenHBand="0" w:firstRowFirstColumn="0" w:firstRowLastColumn="0" w:lastRowFirstColumn="0" w:lastRowLastColumn="0"/>
               <w:rPr>
                 <w:rFonts w:ascii="Arial" w:hAnsi="Arial" w:cs="Arial"/>
                 <w:sz w:val="16"/>
@@ -5587,18 +5099,11 @@
         <w:tc>
           <w:tcPr>
             <w:tcW w:w="1559" w:type="dxa"/>
-            <w:tcBorders>
-              <w:top w:val="nil"/>
-              <w:left w:val="nil"/>
-              <w:bottom w:val="single" w:sz="4" w:space="0" w:color="auto"/>
-              <w:right w:val="single" w:sz="4" w:space="0" w:color="auto"/>
-            </w:tcBorders>
-            <w:shd w:val="clear" w:color="auto" w:fill="auto"/>
-            <w:vAlign w:val="center"/>
-            <w:hideMark/>
-          </w:tcPr>
-          <w:p>
-            <w:pPr>
+            <w:hideMark/>
+          </w:tcPr>
+          <w:p>
+            <w:pPr>
+              <w:cnfStyle w:val="000000000000" w:firstRow="0" w:lastRow="0" w:firstColumn="0" w:lastColumn="0" w:oddVBand="0" w:evenVBand="0" w:oddHBand="0" w:evenHBand="0" w:firstRowFirstColumn="0" w:firstRowLastColumn="0" w:lastRowFirstColumn="0" w:lastRowLastColumn="0"/>
               <w:rPr>
                 <w:rFonts w:ascii="Arial" w:hAnsi="Arial" w:cs="Arial"/>
                 <w:sz w:val="16"/>
@@ -5620,18 +5125,11 @@
         <w:tc>
           <w:tcPr>
             <w:tcW w:w="1701" w:type="dxa"/>
-            <w:tcBorders>
-              <w:top w:val="nil"/>
-              <w:left w:val="nil"/>
-              <w:bottom w:val="single" w:sz="4" w:space="0" w:color="auto"/>
-              <w:right w:val="single" w:sz="4" w:space="0" w:color="auto"/>
-            </w:tcBorders>
-            <w:shd w:val="clear" w:color="auto" w:fill="auto"/>
-            <w:vAlign w:val="center"/>
-            <w:hideMark/>
-          </w:tcPr>
-          <w:p>
-            <w:pPr>
+            <w:hideMark/>
+          </w:tcPr>
+          <w:p>
+            <w:pPr>
+              <w:cnfStyle w:val="000000000000" w:firstRow="0" w:lastRow="0" w:firstColumn="0" w:lastColumn="0" w:oddVBand="0" w:evenVBand="0" w:oddHBand="0" w:evenHBand="0" w:firstRowFirstColumn="0" w:firstRowLastColumn="0" w:lastRowFirstColumn="0" w:lastRowLastColumn="0"/>
               <w:rPr>
                 <w:rFonts w:ascii="Arial" w:hAnsi="Arial" w:cs="Arial"/>
                 <w:sz w:val="16"/>
@@ -5653,18 +5151,11 @@
         <w:tc>
           <w:tcPr>
             <w:tcW w:w="2178" w:type="dxa"/>
-            <w:tcBorders>
-              <w:top w:val="nil"/>
-              <w:left w:val="nil"/>
-              <w:bottom w:val="single" w:sz="4" w:space="0" w:color="auto"/>
-              <w:right w:val="single" w:sz="4" w:space="0" w:color="auto"/>
-            </w:tcBorders>
-            <w:shd w:val="clear" w:color="auto" w:fill="auto"/>
-            <w:vAlign w:val="center"/>
-            <w:hideMark/>
-          </w:tcPr>
-          <w:p>
-            <w:pPr>
+            <w:hideMark/>
+          </w:tcPr>
+          <w:p>
+            <w:pPr>
+              <w:cnfStyle w:val="000000000000" w:firstRow="0" w:lastRow="0" w:firstColumn="0" w:lastColumn="0" w:oddVBand="0" w:evenVBand="0" w:oddHBand="0" w:evenHBand="0" w:firstRowFirstColumn="0" w:firstRowLastColumn="0" w:lastRowFirstColumn="0" w:lastRowLastColumn="0"/>
               <w:rPr>
                 <w:rFonts w:ascii="Arial" w:hAnsi="Arial" w:cs="Arial"/>
                 <w:sz w:val="16"/>
@@ -16784,6 +16275,63 @@
       </w:tblBorders>
     </w:tblPr>
   </w:style>
+  <w:style w:type="table" w:styleId="GridTable1Light">
+    <w:name w:val="Grid Table 1 Light"/>
+    <w:basedOn w:val="TableNormal"/>
+    <w:uiPriority w:val="46"/>
+    <w:rsid w:val="00305D59"/>
+    <w:pPr>
+      <w:spacing w:after="0" w:line="240" w:lineRule="auto"/>
+    </w:pPr>
+    <w:tblPr>
+      <w:tblStyleRowBandSize w:val="1"/>
+      <w:tblStyleColBandSize w:val="1"/>
+      <w:tblBorders>
+        <w:top w:val="single" w:sz="4" w:space="0" w:color="999999" w:themeColor="text1" w:themeTint="66"/>
+        <w:left w:val="single" w:sz="4" w:space="0" w:color="999999" w:themeColor="text1" w:themeTint="66"/>
+        <w:bottom w:val="single" w:sz="4" w:space="0" w:color="999999" w:themeColor="text1" w:themeTint="66"/>
+        <w:right w:val="single" w:sz="4" w:space="0" w:color="999999" w:themeColor="text1" w:themeTint="66"/>
+        <w:insideH w:val="single" w:sz="4" w:space="0" w:color="999999" w:themeColor="text1" w:themeTint="66"/>
+        <w:insideV w:val="single" w:sz="4" w:space="0" w:color="999999" w:themeColor="text1" w:themeTint="66"/>
+      </w:tblBorders>
+    </w:tblPr>
+    <w:tblStylePr w:type="firstRow">
+      <w:rPr>
+        <w:b/>
+        <w:bCs/>
+      </w:rPr>
+      <w:tblPr/>
+      <w:tcPr>
+        <w:tcBorders>
+          <w:bottom w:val="single" w:sz="12" w:space="0" w:color="666666" w:themeColor="text1" w:themeTint="99"/>
+        </w:tcBorders>
+      </w:tcPr>
+    </w:tblStylePr>
+    <w:tblStylePr w:type="lastRow">
+      <w:rPr>
+        <w:b/>
+        <w:bCs/>
+      </w:rPr>
+      <w:tblPr/>
+      <w:tcPr>
+        <w:tcBorders>
+          <w:top w:val="double" w:sz="2" w:space="0" w:color="666666" w:themeColor="text1" w:themeTint="99"/>
+        </w:tcBorders>
+      </w:tcPr>
+    </w:tblStylePr>
+    <w:tblStylePr w:type="firstCol">
+      <w:rPr>
+        <w:b/>
+        <w:bCs/>
+      </w:rPr>
+    </w:tblStylePr>
+    <w:tblStylePr w:type="lastCol">
+      <w:rPr>
+        <w:b/>
+        <w:bCs/>
+      </w:rPr>
+    </w:tblStylePr>
+  </w:style>
 </w:styles>
 </file>
 

</xml_diff>

<commit_message>
Allow running up until pdf report generation
</commit_message>
<xml_diff>
--- a/input/templates/2021/2021-22_template.docx
+++ b/input/templates/2021/2021-22_template.docx
@@ -1684,25 +1684,7 @@
           <w:sz w:val="22"/>
           <w:szCs w:val="22"/>
         </w:rPr>
-        <w:t xml:space="preserve"> is documented</w:t>
-      </w:r>
-      <w:proofErr w:type="spellStart"/>
-      <w:r>
-        <w:rPr>
-          <w:rFonts w:ascii="Arial" w:hAnsi="Arial" w:cs="Arial"/>
-          <w:sz w:val="22"/>
-          <w:szCs w:val="22"/>
-        </w:rPr>
-        <w:t xml:space="preserve"> in Table</w:t>
-      </w:r>
-      <w:proofErr w:type="spellEnd"/>
-      <w:r>
-        <w:rPr>
-          <w:rFonts w:ascii="Arial" w:hAnsi="Arial" w:cs="Arial"/>
-          <w:sz w:val="22"/>
-          <w:szCs w:val="22"/>
-        </w:rPr>
-        <w:t xml:space="preserve"> 5.  Possible pupil outcomes are:</w:t>
+        <w:t xml:space="preserve"> is documented in Table 5.  Possible pupil outcomes are:</w:t>
       </w:r>
     </w:p>
     <w:p>
@@ -5697,10 +5679,7 @@
           <w:lang w:bidi="ar-SA"/>
         </w:rPr>
       </w:pPr>
-    </w:p>
-    <w:p>
-      <w:pPr>
-        <w:spacing w:after="160" w:line="259" w:lineRule="auto"/>
+      <w:r>
         <w:rPr>
           <w:rFonts w:cs="Calibri"/>
           <w:color w:val="000000"/>
@@ -5708,72 +5687,8 @@
           <w:szCs w:val="22"/>
           <w:lang w:bidi="ar-SA"/>
         </w:rPr>
-      </w:pPr>
-    </w:p>
-    <w:p>
-      <w:pPr>
-        <w:spacing w:after="160" w:line="259" w:lineRule="auto"/>
-        <w:rPr>
-          <w:rFonts w:cs="Calibri"/>
-          <w:color w:val="000000"/>
-          <w:sz w:val="22"/>
-          <w:szCs w:val="22"/>
-          <w:lang w:bidi="ar-SA"/>
-        </w:rPr>
-      </w:pPr>
-    </w:p>
-    <w:p>
-      <w:pPr>
-        <w:spacing w:after="160" w:line="259" w:lineRule="auto"/>
-        <w:rPr>
-          <w:rFonts w:cs="Calibri"/>
-          <w:color w:val="000000"/>
-          <w:sz w:val="22"/>
-          <w:szCs w:val="22"/>
-          <w:lang w:bidi="ar-SA"/>
-        </w:rPr>
-      </w:pPr>
-    </w:p>
-    <w:p>
-      <w:pPr>
-        <w:spacing w:after="160" w:line="259" w:lineRule="auto"/>
-        <w:rPr>
-          <w:rFonts w:cs="Calibri"/>
-          <w:color w:val="000000"/>
-          <w:sz w:val="22"/>
-          <w:szCs w:val="22"/>
-          <w:lang w:bidi="ar-SA"/>
-        </w:rPr>
-      </w:pPr>
-    </w:p>
-    <w:p>
-      <w:pPr>
-        <w:spacing w:after="160" w:line="259" w:lineRule="auto"/>
-        <w:rPr>
-          <w:rFonts w:cs="Calibri"/>
-          <w:color w:val="000000"/>
-          <w:sz w:val="22"/>
-          <w:szCs w:val="22"/>
-          <w:lang w:bidi="ar-SA"/>
-        </w:rPr>
-      </w:pPr>
-    </w:p>
-    <w:p>
-      <w:pPr>
-        <w:spacing w:after="160" w:line="259" w:lineRule="auto"/>
-        <w:rPr>
-          <w:rFonts w:cs="Calibri"/>
-          <w:color w:val="000000"/>
-          <w:sz w:val="22"/>
-          <w:szCs w:val="22"/>
-          <w:lang w:bidi="ar-SA"/>
-        </w:rPr>
-      </w:pPr>
-    </w:p>
-    <w:p>
-      <w:pPr>
-        <w:spacing w:after="160" w:line="259" w:lineRule="auto"/>
-      </w:pPr>
+        <w:br w:type="page"/>
+      </w:r>
     </w:p>
     <w:p>
       <w:pPr>
@@ -5792,6 +5707,7 @@
           <w:rFonts w:ascii="Arial" w:hAnsi="Arial" w:cs="Arial"/>
           <w:b/>
         </w:rPr>
+        <w:lastRenderedPageBreak/>
         <w:t>Efficiency</w:t>
       </w:r>
     </w:p>
@@ -8403,78 +8319,15 @@
     </w:p>
     <w:p>
       <w:pPr>
-        <w:pStyle w:val="TableNote"/>
-      </w:pPr>
-    </w:p>
-    <w:p>
-      <w:pPr>
-        <w:pStyle w:val="TableNote"/>
-      </w:pPr>
-    </w:p>
-    <w:p>
-      <w:pPr>
-        <w:pStyle w:val="TableNote"/>
-      </w:pPr>
-    </w:p>
-    <w:p>
-      <w:pPr>
-        <w:pStyle w:val="TableNote"/>
-      </w:pPr>
-    </w:p>
-    <w:p>
-      <w:pPr>
-        <w:pStyle w:val="TableNote"/>
-      </w:pPr>
-    </w:p>
-    <w:p>
-      <w:pPr>
-        <w:pStyle w:val="TableNote"/>
-      </w:pPr>
-    </w:p>
-    <w:p>
-      <w:pPr>
-        <w:pStyle w:val="TableNote"/>
-      </w:pPr>
-    </w:p>
-    <w:p>
-      <w:pPr>
-        <w:pStyle w:val="TableNote"/>
-      </w:pPr>
-    </w:p>
-    <w:p>
-      <w:pPr>
-        <w:pStyle w:val="TableNote"/>
-      </w:pPr>
-    </w:p>
-    <w:p>
-      <w:pPr>
-        <w:rPr>
-          <w:b/>
-          <w:u w:val="single"/>
-        </w:rPr>
-      </w:pPr>
-    </w:p>
-    <w:p>
-      <w:pPr>
-        <w:rPr>
-          <w:b/>
-          <w:u w:val="single"/>
-        </w:rPr>
-      </w:pPr>
-    </w:p>
-    <w:p>
-      <w:pPr>
         <w:spacing w:after="160" w:line="259" w:lineRule="auto"/>
         <w:rPr>
-          <w:b/>
-          <w:u w:val="single"/>
-        </w:rPr>
-      </w:pPr>
-      <w:r>
-        <w:rPr>
-          <w:b/>
-          <w:u w:val="single"/>
-        </w:rPr>
+          <w:rFonts w:ascii="Arial" w:hAnsi="Arial"/>
+          <w:sz w:val="16"/>
+          <w:szCs w:val="20"/>
+          <w:lang w:val="en-GB" w:bidi="ar-SA"/>
+        </w:rPr>
+      </w:pPr>
+      <w:r>
         <w:br w:type="page"/>
       </w:r>
     </w:p>
@@ -13859,17 +13712,6 @@
     </w:tbl>
     <w:p>
       <w:pPr>
-        <w:spacing w:after="160" w:line="259" w:lineRule="auto"/>
-        <w:sectPr>
-          <w:pgSz w:w="16834" w:h="11909" w:orient="landscape" w:code="9"/>
-          <w:pgMar w:top="652" w:right="652" w:bottom="652" w:left="652" w:header="652" w:footer="652" w:gutter="0"/>
-          <w:cols w:space="720"/>
-          <w:docGrid w:linePitch="326"/>
-        </w:sectPr>
-      </w:pPr>
-    </w:p>
-    <w:p>
-      <w:pPr>
         <w:rPr>
           <w:b/>
           <w:color w:val="FF0000"/>
@@ -13881,7 +13723,7 @@
     <w:sectPr>
       <w:headerReference w:type="default" r:id="rId10"/>
       <w:footerReference w:type="default" r:id="rId11"/>
-      <w:pgSz w:w="11909" w:h="16834" w:code="9"/>
+      <w:pgSz w:w="16834" w:h="11909" w:orient="landscape" w:code="9"/>
       <w:pgMar w:top="652" w:right="652" w:bottom="652" w:left="652" w:header="652" w:footer="652" w:gutter="0"/>
       <w:cols w:space="720"/>
       <w:docGrid w:linePitch="326"/>

</xml_diff>

<commit_message>
Keep report tables together
</commit_message>
<xml_diff>
--- a/input/templates/2021/2021-22_template.docx
+++ b/input/templates/2021/2021-22_template.docx
@@ -423,21 +423,7 @@
         <w:rPr>
           <w:rFonts w:ascii="Arial" w:hAnsi="Arial" w:cs="Arial"/>
         </w:rPr>
-        <w:t xml:space="preserve">Data were collected and managed using </w:t>
-      </w:r>
-      <w:proofErr w:type="spellStart"/>
-      <w:r>
-        <w:rPr>
-          <w:rFonts w:ascii="Arial" w:hAnsi="Arial" w:cs="Arial"/>
-        </w:rPr>
-        <w:t>REDCap</w:t>
-      </w:r>
-      <w:proofErr w:type="spellEnd"/>
-      <w:r>
-        <w:rPr>
-          <w:rFonts w:ascii="Arial" w:hAnsi="Arial" w:cs="Arial"/>
-        </w:rPr>
-        <w:t xml:space="preserve"> electronic data capture tools hosted at University College London </w:t>
+        <w:t xml:space="preserve">Data were collected and managed using REDCap electronic data capture tools hosted at University College London </w:t>
       </w:r>
       <w:r>
         <w:rPr>
@@ -462,21 +448,7 @@
         <w:rPr>
           <w:rFonts w:ascii="Arial" w:hAnsi="Arial" w:cs="Arial"/>
         </w:rPr>
-        <w:t> </w:t>
-      </w:r>
-      <w:proofErr w:type="spellStart"/>
-      <w:r>
-        <w:rPr>
-          <w:rFonts w:ascii="Arial" w:hAnsi="Arial" w:cs="Arial"/>
-        </w:rPr>
-        <w:t>REDCap</w:t>
-      </w:r>
-      <w:proofErr w:type="spellEnd"/>
-      <w:r>
-        <w:rPr>
-          <w:rFonts w:ascii="Arial" w:hAnsi="Arial" w:cs="Arial"/>
-        </w:rPr>
-        <w:t xml:space="preserve"> (Research Electronic Data Capture) is a secure, web-based software platform designed to support data capture for research studies, providing 1) an intuitive interface for validated data capture; 2) audit trails for tracking data manipulation and export procedures; 3) automated export procedures for seamless data downloads to common statistical packages; and 4) procedures for data integration and interoperability with external sources.</w:t>
+        <w:t> REDCap (Research Electronic Data Capture) is a secure, web-based software platform designed to support data capture for research studies, providing 1) an intuitive interface for validated data capture; 2) audit trails for tracking data manipulation and export procedures; 3) automated export procedures for seamless data downloads to common statistical packages; and 4) procedures for data integration and interoperability with external sources.</w:t>
       </w:r>
     </w:p>
     <w:p>
@@ -497,35 +469,7 @@
         <w:rPr>
           <w:rFonts w:ascii="Arial" w:hAnsi="Arial" w:cs="Arial"/>
         </w:rPr>
-        <w:t xml:space="preserve">PA Harris, R Taylor, R </w:t>
-      </w:r>
-      <w:proofErr w:type="spellStart"/>
-      <w:r>
-        <w:rPr>
-          <w:rFonts w:ascii="Arial" w:hAnsi="Arial" w:cs="Arial"/>
-        </w:rPr>
-        <w:t>Thielke</w:t>
-      </w:r>
-      <w:proofErr w:type="spellEnd"/>
-      <w:r>
-        <w:rPr>
-          <w:rFonts w:ascii="Arial" w:hAnsi="Arial" w:cs="Arial"/>
-        </w:rPr>
-        <w:t>, J Payne, N Gonzalez, JG. Conde, Research electronic data capture (</w:t>
-      </w:r>
-      <w:proofErr w:type="spellStart"/>
-      <w:r>
-        <w:rPr>
-          <w:rFonts w:ascii="Arial" w:hAnsi="Arial" w:cs="Arial"/>
-        </w:rPr>
-        <w:t>REDCap</w:t>
-      </w:r>
-      <w:proofErr w:type="spellEnd"/>
-      <w:r>
-        <w:rPr>
-          <w:rFonts w:ascii="Arial" w:hAnsi="Arial" w:cs="Arial"/>
-        </w:rPr>
-        <w:t>) – A metadata-driven methodology and workflow process for providing translational research informatics support, J Biomed Inform. 2009 Apr;42(2):377-81.</w:t>
+        <w:t>PA Harris, R Taylor, R Thielke, J Payne, N Gonzalez, JG. Conde, Research electronic data capture (REDCap) – A metadata-driven methodology and workflow process for providing translational research informatics support, J Biomed Inform. 2009 Apr;42(2):377-81.</w:t>
       </w:r>
     </w:p>
     <w:p>
@@ -546,91 +490,7 @@
         <w:rPr>
           <w:rFonts w:ascii="Arial" w:hAnsi="Arial" w:cs="Arial"/>
         </w:rPr>
-        <w:t xml:space="preserve">PA Harris, R Taylor, BL Minor, V Elliott, M Fernandez, L O’Neal, L McLeod, G </w:t>
-      </w:r>
-      <w:proofErr w:type="spellStart"/>
-      <w:r>
-        <w:rPr>
-          <w:rFonts w:ascii="Arial" w:hAnsi="Arial" w:cs="Arial"/>
-        </w:rPr>
-        <w:t>Delacqua</w:t>
-      </w:r>
-      <w:proofErr w:type="spellEnd"/>
-      <w:r>
-        <w:rPr>
-          <w:rFonts w:ascii="Arial" w:hAnsi="Arial" w:cs="Arial"/>
-        </w:rPr>
-        <w:t xml:space="preserve">, F </w:t>
-      </w:r>
-      <w:proofErr w:type="spellStart"/>
-      <w:r>
-        <w:rPr>
-          <w:rFonts w:ascii="Arial" w:hAnsi="Arial" w:cs="Arial"/>
-        </w:rPr>
-        <w:t>Delacqua</w:t>
-      </w:r>
-      <w:proofErr w:type="spellEnd"/>
-      <w:r>
-        <w:rPr>
-          <w:rFonts w:ascii="Arial" w:hAnsi="Arial" w:cs="Arial"/>
-        </w:rPr>
-        <w:t xml:space="preserve">, J Kirby, SN </w:t>
-      </w:r>
-      <w:proofErr w:type="spellStart"/>
-      <w:r>
-        <w:rPr>
-          <w:rFonts w:ascii="Arial" w:hAnsi="Arial" w:cs="Arial"/>
-        </w:rPr>
-        <w:t>Duda</w:t>
-      </w:r>
-      <w:proofErr w:type="spellEnd"/>
-      <w:r>
-        <w:rPr>
-          <w:rFonts w:ascii="Arial" w:hAnsi="Arial" w:cs="Arial"/>
-        </w:rPr>
-        <w:t xml:space="preserve">, </w:t>
-      </w:r>
-      <w:proofErr w:type="spellStart"/>
-      <w:r>
-        <w:rPr>
-          <w:rFonts w:ascii="Arial" w:hAnsi="Arial" w:cs="Arial"/>
-        </w:rPr>
-        <w:t>REDCap</w:t>
-      </w:r>
-      <w:proofErr w:type="spellEnd"/>
-      <w:r>
-        <w:rPr>
-          <w:rFonts w:ascii="Arial" w:hAnsi="Arial" w:cs="Arial"/>
-        </w:rPr>
-        <w:t xml:space="preserve"> Consortium, The </w:t>
-      </w:r>
-      <w:proofErr w:type="spellStart"/>
-      <w:r>
-        <w:rPr>
-          <w:rFonts w:ascii="Arial" w:hAnsi="Arial" w:cs="Arial"/>
-        </w:rPr>
-        <w:t>REDCap</w:t>
-      </w:r>
-      <w:proofErr w:type="spellEnd"/>
-      <w:r>
-        <w:rPr>
-          <w:rFonts w:ascii="Arial" w:hAnsi="Arial" w:cs="Arial"/>
-        </w:rPr>
-        <w:t xml:space="preserve"> consortium: Building an international community of software partners, J Biomed Inform. 2019 May 9 [</w:t>
-      </w:r>
-      <w:proofErr w:type="spellStart"/>
-      <w:r>
-        <w:rPr>
-          <w:rFonts w:ascii="Arial" w:hAnsi="Arial" w:cs="Arial"/>
-        </w:rPr>
-        <w:t>doi</w:t>
-      </w:r>
-      <w:proofErr w:type="spellEnd"/>
-      <w:r>
-        <w:rPr>
-          <w:rFonts w:ascii="Arial" w:hAnsi="Arial" w:cs="Arial"/>
-        </w:rPr>
-        <w:t>: 10.1016/j.jbi.2019.103208]</w:t>
+        <w:t>PA Harris, R Taylor, BL Minor, V Elliott, M Fernandez, L O’Neal, L McLeod, G Delacqua, F Delacqua, J Kirby, SN Duda, REDCap Consortium, The REDCap consortium: Building an international community of software partners, J Biomed Inform. 2019 May 9 [doi: 10.1016/j.jbi.2019.103208]</w:t>
       </w:r>
     </w:p>
     <w:p>
@@ -821,9 +681,8 @@
           <w:szCs w:val="22"/>
           <w:lang w:val="en-US"/>
         </w:rPr>
-        <w:t>have been unable to complete their </w:t>
-      </w:r>
-      <w:proofErr w:type="spellStart"/>
+        <w:t>have been unable to complete their programmes in the usual way due to school closures, deployment of Reading Recovery teachers in ‘bubbles’ of contact</w:t>
+      </w:r>
       <w:r>
         <w:rPr>
           <w:rStyle w:val="normaltextrun"/>
@@ -832,9 +691,8 @@
           <w:szCs w:val="22"/>
           <w:lang w:val="en-US"/>
         </w:rPr>
-        <w:t>programmes</w:t>
-      </w:r>
-      <w:proofErr w:type="spellEnd"/>
+        <w:t xml:space="preserve">, covering absent colleagues, teaching </w:t>
+      </w:r>
       <w:r>
         <w:rPr>
           <w:rStyle w:val="normaltextrun"/>
@@ -843,7 +701,7 @@
           <w:szCs w:val="22"/>
           <w:lang w:val="en-US"/>
         </w:rPr>
-        <w:t> in the usual way due to school closures, deployment of Reading Recovery teachers in ‘bubbles’ of contact</w:t>
+        <w:t>classes and disruption in schools</w:t>
       </w:r>
       <w:r>
         <w:rPr>
@@ -853,7 +711,7 @@
           <w:szCs w:val="22"/>
           <w:lang w:val="en-US"/>
         </w:rPr>
-        <w:t xml:space="preserve">, covering absent colleagues, teaching </w:t>
+        <w:t xml:space="preserve">; programmes with a small number of lessons that were delivered infrequently are described as ‘incomplete’. </w:t>
       </w:r>
       <w:r>
         <w:rPr>
@@ -863,7 +721,7 @@
           <w:szCs w:val="22"/>
           <w:lang w:val="en-US"/>
         </w:rPr>
-        <w:t>classes and disruption in schools</w:t>
+        <w:t>Despite disruption, many children</w:t>
       </w:r>
       <w:r>
         <w:rPr>
@@ -873,71 +731,7 @@
           <w:szCs w:val="22"/>
           <w:lang w:val="en-US"/>
         </w:rPr>
-        <w:t xml:space="preserve">; </w:t>
-      </w:r>
-      <w:proofErr w:type="spellStart"/>
-      <w:r>
-        <w:rPr>
-          <w:rStyle w:val="normaltextrun"/>
-          <w:rFonts w:ascii="Arial" w:hAnsi="Arial" w:cs="Arial"/>
-          <w:sz w:val="22"/>
-          <w:szCs w:val="22"/>
-          <w:lang w:val="en-US"/>
-        </w:rPr>
-        <w:t>programmes</w:t>
-      </w:r>
-      <w:proofErr w:type="spellEnd"/>
-      <w:r>
-        <w:rPr>
-          <w:rStyle w:val="normaltextrun"/>
-          <w:rFonts w:ascii="Arial" w:hAnsi="Arial" w:cs="Arial"/>
-          <w:sz w:val="22"/>
-          <w:szCs w:val="22"/>
-          <w:lang w:val="en-US"/>
-        </w:rPr>
-        <w:t xml:space="preserve"> with a small number of lessons that were delivered infrequently are described as ‘incomplete’. </w:t>
-      </w:r>
-      <w:r>
-        <w:rPr>
-          <w:rStyle w:val="normaltextrun"/>
-          <w:rFonts w:ascii="Arial" w:hAnsi="Arial" w:cs="Arial"/>
-          <w:sz w:val="22"/>
-          <w:szCs w:val="22"/>
-          <w:lang w:val="en-US"/>
-        </w:rPr>
-        <w:t>Despite disruption, many children</w:t>
-      </w:r>
-      <w:r>
-        <w:rPr>
-          <w:rStyle w:val="normaltextrun"/>
-          <w:rFonts w:ascii="Arial" w:hAnsi="Arial" w:cs="Arial"/>
-          <w:sz w:val="22"/>
-          <w:szCs w:val="22"/>
-          <w:lang w:val="en-US"/>
-        </w:rPr>
-        <w:t xml:space="preserve"> have received complete Reading Recovery </w:t>
-      </w:r>
-      <w:proofErr w:type="spellStart"/>
-      <w:r>
-        <w:rPr>
-          <w:rStyle w:val="normaltextrun"/>
-          <w:rFonts w:ascii="Arial" w:hAnsi="Arial" w:cs="Arial"/>
-          <w:sz w:val="22"/>
-          <w:szCs w:val="22"/>
-          <w:lang w:val="en-US"/>
-        </w:rPr>
-        <w:t>programmes</w:t>
-      </w:r>
-      <w:proofErr w:type="spellEnd"/>
-      <w:r>
-        <w:rPr>
-          <w:rStyle w:val="normaltextrun"/>
-          <w:rFonts w:ascii="Arial" w:hAnsi="Arial" w:cs="Arial"/>
-          <w:sz w:val="22"/>
-          <w:szCs w:val="22"/>
-          <w:lang w:val="en-US"/>
-        </w:rPr>
-        <w:t>.</w:t>
+        <w:t xml:space="preserve"> have received complete Reading Recovery programmes.</w:t>
       </w:r>
       <w:r>
         <w:rPr>
@@ -981,25 +775,7 @@
           <w:sz w:val="22"/>
           <w:szCs w:val="22"/>
         </w:rPr>
-        <w:t xml:space="preserve">This report documents all Reading Recovery </w:t>
-      </w:r>
-      <w:proofErr w:type="spellStart"/>
-      <w:r>
-        <w:rPr>
-          <w:rFonts w:ascii="Arial" w:hAnsi="Arial" w:cs="Arial"/>
-          <w:sz w:val="22"/>
-          <w:szCs w:val="22"/>
-        </w:rPr>
-        <w:t>programmes</w:t>
-      </w:r>
-      <w:proofErr w:type="spellEnd"/>
-      <w:r>
-        <w:rPr>
-          <w:rFonts w:ascii="Arial" w:hAnsi="Arial" w:cs="Arial"/>
-          <w:sz w:val="22"/>
-          <w:szCs w:val="22"/>
-        </w:rPr>
-        <w:t xml:space="preserve"> during the academic </w:t>
+        <w:t xml:space="preserve">This report documents all Reading Recovery programmes during the academic </w:t>
       </w:r>
       <w:r>
         <w:rPr>
@@ -1223,18 +999,8 @@
           <w:sz w:val="22"/>
           <w:szCs w:val="22"/>
         </w:rPr>
-        <w:t xml:space="preserve">ecovery and their outcomes at end of </w:t>
-      </w:r>
-      <w:proofErr w:type="spellStart"/>
-      <w:r>
-        <w:rPr>
-          <w:rFonts w:ascii="Arial" w:hAnsi="Arial" w:cs="Arial"/>
-          <w:sz w:val="22"/>
-          <w:szCs w:val="22"/>
-        </w:rPr>
-        <w:t>programme</w:t>
-      </w:r>
-      <w:proofErr w:type="spellEnd"/>
+        <w:t>ecovery and their outcomes at end of programme</w:t>
+      </w:r>
       <w:r>
         <w:rPr>
           <w:rFonts w:ascii="Arial" w:hAnsi="Arial" w:cs="Arial"/>
@@ -1343,25 +1109,7 @@
           <w:sz w:val="22"/>
           <w:szCs w:val="22"/>
         </w:rPr>
-        <w:t xml:space="preserve">Table 3 reports on the length of </w:t>
-      </w:r>
-      <w:proofErr w:type="spellStart"/>
-      <w:r>
-        <w:rPr>
-          <w:rFonts w:ascii="Arial" w:hAnsi="Arial" w:cs="Arial"/>
-          <w:sz w:val="22"/>
-          <w:szCs w:val="22"/>
-        </w:rPr>
-        <w:t>programmes</w:t>
-      </w:r>
-      <w:proofErr w:type="spellEnd"/>
-      <w:r>
-        <w:rPr>
-          <w:rFonts w:ascii="Arial" w:hAnsi="Arial" w:cs="Arial"/>
-          <w:sz w:val="22"/>
-          <w:szCs w:val="22"/>
-        </w:rPr>
-        <w:t xml:space="preserve"> and the number of lost lessons so that schools can monitor </w:t>
+        <w:t xml:space="preserve">Table 3 reports on the length of programmes and the number of lost lessons so that schools can monitor </w:t>
       </w:r>
       <w:r>
         <w:rPr>
@@ -1415,7 +1163,6 @@
           <w:szCs w:val="22"/>
         </w:rPr>
       </w:pPr>
-      <w:proofErr w:type="gramStart"/>
       <w:r>
         <w:rPr>
           <w:rFonts w:ascii="Arial" w:hAnsi="Arial" w:cs="Arial"/>
@@ -1423,17 +1170,7 @@
           <w:sz w:val="22"/>
           <w:szCs w:val="22"/>
         </w:rPr>
-        <w:t>Pupil</w:t>
-      </w:r>
-      <w:proofErr w:type="gramEnd"/>
-      <w:r>
-        <w:rPr>
-          <w:rFonts w:ascii="Arial" w:hAnsi="Arial" w:cs="Arial"/>
-          <w:b/>
-          <w:sz w:val="22"/>
-          <w:szCs w:val="22"/>
-        </w:rPr>
-        <w:t xml:space="preserve"> absent</w:t>
+        <w:t>Pupil absent</w:t>
       </w:r>
       <w:r>
         <w:rPr>
@@ -1666,25 +1403,7 @@
           <w:sz w:val="22"/>
           <w:szCs w:val="22"/>
         </w:rPr>
-        <w:t xml:space="preserve">Status for every Reading Recovery </w:t>
-      </w:r>
-      <w:proofErr w:type="spellStart"/>
-      <w:r>
-        <w:rPr>
-          <w:rFonts w:ascii="Arial" w:hAnsi="Arial" w:cs="Arial"/>
-          <w:sz w:val="22"/>
-          <w:szCs w:val="22"/>
-        </w:rPr>
-        <w:t>programme</w:t>
-      </w:r>
-      <w:proofErr w:type="spellEnd"/>
-      <w:r>
-        <w:rPr>
-          <w:rFonts w:ascii="Arial" w:hAnsi="Arial" w:cs="Arial"/>
-          <w:sz w:val="22"/>
-          <w:szCs w:val="22"/>
-        </w:rPr>
-        <w:t xml:space="preserve"> is documented in Table 5.  Possible pupil outcomes are:</w:t>
+        <w:t>Status for every Reading Recovery programme is documented in Table 5.  Possible pupil outcomes are:</w:t>
       </w:r>
     </w:p>
     <w:p>
@@ -1734,18 +1453,8 @@
           <w:sz w:val="22"/>
           <w:szCs w:val="22"/>
         </w:rPr>
-        <w:t xml:space="preserve"> during their </w:t>
-      </w:r>
-      <w:proofErr w:type="spellStart"/>
-      <w:r>
-        <w:rPr>
-          <w:rFonts w:ascii="Arial" w:hAnsi="Arial" w:cs="Arial"/>
-          <w:sz w:val="22"/>
-          <w:szCs w:val="22"/>
-        </w:rPr>
-        <w:t>programme</w:t>
-      </w:r>
-      <w:proofErr w:type="spellEnd"/>
+        <w:t xml:space="preserve"> during their programme</w:t>
+      </w:r>
       <w:r>
         <w:rPr>
           <w:rFonts w:ascii="Arial" w:hAnsi="Arial" w:cs="Arial"/>
@@ -1855,25 +1564,7 @@
           <w:sz w:val="22"/>
           <w:szCs w:val="22"/>
         </w:rPr>
-        <w:t xml:space="preserve">series of lessons when the </w:t>
-      </w:r>
-      <w:proofErr w:type="spellStart"/>
-      <w:r>
-        <w:rPr>
-          <w:rFonts w:ascii="Arial" w:hAnsi="Arial" w:cs="Arial"/>
-          <w:sz w:val="22"/>
-          <w:szCs w:val="22"/>
-        </w:rPr>
-        <w:t>programme</w:t>
-      </w:r>
-      <w:proofErr w:type="spellEnd"/>
-      <w:r>
-        <w:rPr>
-          <w:rFonts w:ascii="Arial" w:hAnsi="Arial" w:cs="Arial"/>
-          <w:sz w:val="22"/>
-          <w:szCs w:val="22"/>
-        </w:rPr>
-        <w:t xml:space="preserve"> </w:t>
+        <w:t xml:space="preserve">series of lessons when the programme </w:t>
       </w:r>
       <w:r>
         <w:rPr>
@@ -1972,25 +1663,7 @@
           <w:sz w:val="22"/>
           <w:szCs w:val="22"/>
         </w:rPr>
-        <w:t xml:space="preserve"> These children left the school part way through their </w:t>
-      </w:r>
-      <w:proofErr w:type="spellStart"/>
-      <w:r>
-        <w:rPr>
-          <w:rFonts w:ascii="Arial" w:hAnsi="Arial" w:cs="Arial"/>
-          <w:sz w:val="22"/>
-          <w:szCs w:val="22"/>
-        </w:rPr>
-        <w:t>programme</w:t>
-      </w:r>
-      <w:proofErr w:type="spellEnd"/>
-      <w:r>
-        <w:rPr>
-          <w:rFonts w:ascii="Arial" w:hAnsi="Arial" w:cs="Arial"/>
-          <w:sz w:val="22"/>
-          <w:szCs w:val="22"/>
-        </w:rPr>
-        <w:t>.</w:t>
+        <w:t xml:space="preserve"> These children left the school part way through their programme.</w:t>
       </w:r>
     </w:p>
     <w:p>
@@ -2034,39 +1707,8 @@
           <w:sz w:val="22"/>
           <w:szCs w:val="22"/>
         </w:rPr>
-        <w:t xml:space="preserve">These pupils began their series of lessons during the year and have not yet completed their </w:t>
-      </w:r>
-      <w:proofErr w:type="spellStart"/>
-      <w:r>
-        <w:rPr>
-          <w:rFonts w:ascii="Arial" w:hAnsi="Arial" w:cs="Arial"/>
-          <w:bCs/>
-          <w:sz w:val="22"/>
-          <w:szCs w:val="22"/>
-        </w:rPr>
-        <w:t>programme</w:t>
-      </w:r>
-      <w:proofErr w:type="spellEnd"/>
-      <w:r>
-        <w:rPr>
-          <w:rFonts w:ascii="Arial" w:hAnsi="Arial" w:cs="Arial"/>
-          <w:bCs/>
-          <w:sz w:val="22"/>
-          <w:szCs w:val="22"/>
-        </w:rPr>
-        <w:t xml:space="preserve">. Therefore, they do not yet have exit data to </w:t>
-      </w:r>
-      <w:proofErr w:type="gramStart"/>
-      <w:r>
-        <w:rPr>
-          <w:rFonts w:ascii="Arial" w:hAnsi="Arial" w:cs="Arial"/>
-          <w:bCs/>
-          <w:sz w:val="22"/>
-          <w:szCs w:val="22"/>
-        </w:rPr>
-        <w:t>report</w:t>
-      </w:r>
-      <w:proofErr w:type="gramEnd"/>
+        <w:t>These pupils began their series of lessons during the year and have not yet completed their programme. Therefore, they do not yet have exit data to report</w:t>
+      </w:r>
     </w:p>
     <w:p>
       <w:pPr>
@@ -2118,25 +1760,7 @@
           <w:sz w:val="22"/>
           <w:szCs w:val="22"/>
         </w:rPr>
-        <w:t xml:space="preserve">and a </w:t>
-      </w:r>
-      <w:proofErr w:type="spellStart"/>
-      <w:r>
-        <w:rPr>
-          <w:rFonts w:ascii="Arial" w:hAnsi="Arial" w:cs="Arial"/>
-          <w:sz w:val="22"/>
-          <w:szCs w:val="22"/>
-        </w:rPr>
-        <w:t>standardised</w:t>
-      </w:r>
-      <w:proofErr w:type="spellEnd"/>
-      <w:r>
-        <w:rPr>
-          <w:rFonts w:ascii="Arial" w:hAnsi="Arial" w:cs="Arial"/>
-          <w:sz w:val="22"/>
-          <w:szCs w:val="22"/>
-        </w:rPr>
-        <w:t xml:space="preserve"> assessment of word reading.</w:t>
+        <w:t>and a standardised assessment of word reading.</w:t>
       </w:r>
     </w:p>
     <w:p>
@@ -2155,25 +1779,7 @@
           <w:sz w:val="22"/>
           <w:szCs w:val="22"/>
         </w:rPr>
-        <w:t xml:space="preserve">Following completion of their </w:t>
-      </w:r>
-      <w:proofErr w:type="spellStart"/>
-      <w:r>
-        <w:rPr>
-          <w:rFonts w:ascii="Arial" w:hAnsi="Arial" w:cs="Arial"/>
-          <w:sz w:val="22"/>
-          <w:szCs w:val="22"/>
-        </w:rPr>
-        <w:t>programmes</w:t>
-      </w:r>
-      <w:proofErr w:type="spellEnd"/>
-      <w:r>
-        <w:rPr>
-          <w:rFonts w:ascii="Arial" w:hAnsi="Arial" w:cs="Arial"/>
-          <w:sz w:val="22"/>
-          <w:szCs w:val="22"/>
-        </w:rPr>
-        <w:t>, progress is carefully monitored. Ensuring that all children still at the school receive follow up testing at three and six months after intervention is important to monitor impact and effectiveness.</w:t>
+        <w:t>Following completion of their programmes, progress is carefully monitored. Ensuring that all children still at the school receive follow up testing at three and six months after intervention is important to monitor impact and effectiveness.</w:t>
       </w:r>
       <w:r>
         <w:rPr>
@@ -2242,15 +1848,13 @@
       </w:r>
     </w:p>
     <w:p/>
-    <w:p/>
     <w:p>
       <w:pPr>
-        <w:keepNext/>
-        <w:rPr>
-          <w:rFonts w:ascii="Arial" w:hAnsi="Arial" w:cs="Arial"/>
-          <w:b/>
-        </w:rPr>
-      </w:pPr>
+        <w:spacing w:after="160" w:line="259" w:lineRule="auto"/>
+      </w:pPr>
+      <w:r>
+        <w:br w:type="page"/>
+      </w:r>
     </w:p>
     <w:p>
       <w:pPr>
@@ -2269,6 +1873,7 @@
           <w:sz w:val="20"/>
           <w:szCs w:val="20"/>
         </w:rPr>
+        <w:lastRenderedPageBreak/>
         <w:t>Summary Table: Reading Recovery implementation and outcomes: School A,</w:t>
       </w:r>
       <w:r>
@@ -2418,22 +2023,8 @@
                 <w:szCs w:val="16"/>
                 <w:lang w:eastAsia="en-GB" w:bidi="ar-SA"/>
               </w:rPr>
-              <w:t xml:space="preserve">Number of </w:t>
-            </w:r>
-            <w:proofErr w:type="gramStart"/>
-            <w:r>
-              <w:rPr>
-                <w:rFonts w:ascii="Arial" w:hAnsi="Arial" w:cs="Arial"/>
-                <w:b/>
-                <w:bCs/>
-                <w:color w:val="000000"/>
-                <w:sz w:val="16"/>
-                <w:szCs w:val="16"/>
-                <w:lang w:eastAsia="en-GB" w:bidi="ar-SA"/>
-              </w:rPr>
-              <w:t>pupils  served</w:t>
-            </w:r>
-            <w:proofErr w:type="gramEnd"/>
+              <w:t>Number of pupils  served</w:t>
+            </w:r>
           </w:p>
         </w:tc>
         <w:tc>
@@ -5160,49 +4751,27 @@
     </w:tbl>
     <w:p>
       <w:pPr>
-        <w:ind w:right="170"/>
-        <w:rPr>
-          <w:rFonts w:ascii="Arial" w:hAnsi="Arial" w:cs="Arial"/>
+        <w:rPr>
           <w:b/>
           <w:bCs/>
-          <w:color w:val="333333"/>
-          <w:sz w:val="16"/>
-          <w:szCs w:val="16"/>
         </w:rPr>
       </w:pPr>
     </w:p>
     <w:p>
       <w:pPr>
-        <w:keepNext/>
-      </w:pPr>
-    </w:p>
-    <w:p>
-      <w:pPr>
-        <w:pStyle w:val="TableNote"/>
-      </w:pPr>
-    </w:p>
-    <w:p>
-      <w:pPr>
-        <w:rPr>
-          <w:rFonts w:cs="Calibri"/>
-          <w:color w:val="000000"/>
-          <w:sz w:val="22"/>
-          <w:szCs w:val="22"/>
-          <w:lang w:bidi="ar-SA"/>
-        </w:rPr>
-      </w:pPr>
-    </w:p>
-    <w:p/>
-    <w:p>
-      <w:pPr>
-        <w:rPr>
-          <w:rFonts w:cs="Calibri"/>
-          <w:color w:val="000000"/>
-          <w:sz w:val="22"/>
-          <w:szCs w:val="22"/>
-          <w:lang w:bidi="ar-SA"/>
-        </w:rPr>
-      </w:pPr>
+        <w:spacing w:after="160" w:line="259" w:lineRule="auto"/>
+        <w:rPr>
+          <w:b/>
+          <w:bCs/>
+        </w:rPr>
+      </w:pPr>
+      <w:r>
+        <w:rPr>
+          <w:b/>
+          <w:bCs/>
+        </w:rPr>
+        <w:br w:type="page"/>
+      </w:r>
     </w:p>
     <w:p>
       <w:pPr>
@@ -5221,6 +4790,7 @@
           <w:sz w:val="20"/>
           <w:szCs w:val="20"/>
         </w:rPr>
+        <w:lastRenderedPageBreak/>
         <w:t xml:space="preserve">Table </w:t>
       </w:r>
       <w:r>
@@ -5763,9 +5333,8 @@
           <w:sz w:val="20"/>
           <w:szCs w:val="20"/>
         </w:rPr>
-        <w:t xml:space="preserve">Length of completed </w:t>
-      </w:r>
-      <w:proofErr w:type="spellStart"/>
+        <w:t>Length of completed programme</w:t>
+      </w:r>
       <w:r>
         <w:rPr>
           <w:rFonts w:ascii="Arial" w:hAnsi="Arial" w:cs="Arial"/>
@@ -5773,7 +5342,7 @@
           <w:sz w:val="20"/>
           <w:szCs w:val="20"/>
         </w:rPr>
-        <w:t>programme</w:t>
+        <w:t>s</w:t>
       </w:r>
       <w:r>
         <w:rPr>
@@ -5782,37 +5351,7 @@
           <w:sz w:val="20"/>
           <w:szCs w:val="20"/>
         </w:rPr>
-        <w:t>s</w:t>
-      </w:r>
-      <w:proofErr w:type="spellEnd"/>
-      <w:r>
-        <w:rPr>
-          <w:rFonts w:ascii="Arial" w:hAnsi="Arial" w:cs="Arial"/>
-          <w:b/>
-          <w:sz w:val="20"/>
-          <w:szCs w:val="20"/>
-        </w:rPr>
-        <w:t xml:space="preserve"> and </w:t>
-      </w:r>
-      <w:proofErr w:type="spellStart"/>
-      <w:r>
-        <w:rPr>
-          <w:rFonts w:ascii="Arial" w:hAnsi="Arial" w:cs="Arial"/>
-          <w:b/>
-          <w:sz w:val="20"/>
-          <w:szCs w:val="20"/>
-        </w:rPr>
-        <w:t>programme</w:t>
-      </w:r>
-      <w:proofErr w:type="spellEnd"/>
-      <w:r>
-        <w:rPr>
-          <w:rFonts w:ascii="Arial" w:hAnsi="Arial" w:cs="Arial"/>
-          <w:b/>
-          <w:sz w:val="20"/>
-          <w:szCs w:val="20"/>
-        </w:rPr>
-        <w:t xml:space="preserve"> outcomes</w:t>
+        <w:t xml:space="preserve"> and programme outcomes</w:t>
       </w:r>
       <w:r>
         <w:rPr>
@@ -6040,29 +5579,7 @@
                 <w:sz w:val="16"/>
                 <w:szCs w:val="16"/>
               </w:rPr>
-              <w:t xml:space="preserve">Number of Weeks in </w:t>
-            </w:r>
-            <w:proofErr w:type="spellStart"/>
-            <w:r>
-              <w:rPr>
-                <w:rFonts w:ascii="Arial" w:hAnsi="Arial" w:cs="Arial"/>
-                <w:b/>
-                <w:bCs/>
-                <w:sz w:val="16"/>
-                <w:szCs w:val="16"/>
-              </w:rPr>
-              <w:t>Programme</w:t>
-            </w:r>
-            <w:proofErr w:type="spellEnd"/>
-            <w:r>
-              <w:rPr>
-                <w:rFonts w:ascii="Arial" w:hAnsi="Arial" w:cs="Arial"/>
-                <w:b/>
-                <w:bCs/>
-                <w:sz w:val="16"/>
-                <w:szCs w:val="16"/>
-              </w:rPr>
-              <w:t> </w:t>
+              <w:t>Number of Weeks in Programme </w:t>
             </w:r>
           </w:p>
         </w:tc>
@@ -6828,21 +6345,8 @@
           <w:sz w:val="20"/>
           <w:szCs w:val="20"/>
         </w:rPr>
-        <w:t xml:space="preserve">taught and missed in completed </w:t>
-      </w:r>
-      <w:proofErr w:type="spellStart"/>
-      <w:r>
-        <w:rPr>
-          <w:rFonts w:ascii="Arial" w:hAnsi="Arial" w:cs="Arial"/>
-          <w:b/>
-          <w:bCs/>
-          <w:color w:val="333333"/>
-          <w:sz w:val="20"/>
-          <w:szCs w:val="20"/>
-        </w:rPr>
-        <w:t>programmes</w:t>
-      </w:r>
-      <w:proofErr w:type="spellEnd"/>
+        <w:t>taught and missed in completed programmes</w:t>
+      </w:r>
       <w:r>
         <w:rPr>
           <w:rFonts w:ascii="Arial" w:hAnsi="Arial" w:cs="Arial"/>
@@ -8796,7 +8300,6 @@
                 <w:lang w:val="en-GB" w:eastAsia="en-GB" w:bidi="ar-SA"/>
               </w:rPr>
             </w:pPr>
-            <w:proofErr w:type="spellStart"/>
             <w:r>
               <w:rPr>
                 <w:rFonts w:ascii="Arial" w:hAnsi="Arial" w:cs="Arial"/>
@@ -8808,7 +8311,6 @@
               </w:rPr>
               <w:t>HRSinW</w:t>
             </w:r>
-            <w:proofErr w:type="spellEnd"/>
           </w:p>
         </w:tc>
         <w:tc>
@@ -12336,10 +11838,19 @@
                 <w:szCs w:val="16"/>
                 <w:lang w:val="en-GB" w:eastAsia="en-GB" w:bidi="ar-SA"/>
               </w:rPr>
-              <w:t xml:space="preserve">Three </w:t>
-            </w:r>
-            <w:proofErr w:type="gramStart"/>
-            <w:r>
+              <w:t>Three month </w:t>
+            </w:r>
+          </w:p>
+        </w:tc>
+        <w:tc>
+          <w:tcPr>
+            <w:tcW w:w="1461" w:type="dxa"/>
+            <w:shd w:val="clear" w:color="auto" w:fill="auto"/>
+            <w:vAlign w:val="center"/>
+            <w:hideMark/>
+          </w:tcPr>
+          <w:p>
+            <w:pPr>
               <w:rPr>
                 <w:rFonts w:ascii="Arial" w:hAnsi="Arial" w:cs="Arial"/>
                 <w:b/>
@@ -12348,9 +11859,7 @@
                 <w:szCs w:val="16"/>
                 <w:lang w:val="en-GB" w:eastAsia="en-GB" w:bidi="ar-SA"/>
               </w:rPr>
-              <w:t>month</w:t>
-            </w:r>
-            <w:proofErr w:type="gramEnd"/>
+            </w:pPr>
             <w:r>
               <w:rPr>
                 <w:rFonts w:ascii="Arial" w:hAnsi="Arial" w:cs="Arial"/>
@@ -12360,13 +11869,13 @@
                 <w:szCs w:val="16"/>
                 <w:lang w:val="en-GB" w:eastAsia="en-GB" w:bidi="ar-SA"/>
               </w:rPr>
-              <w:t> </w:t>
-            </w:r>
-          </w:p>
-        </w:tc>
-        <w:tc>
-          <w:tcPr>
-            <w:tcW w:w="1461" w:type="dxa"/>
+              <w:t>Six month </w:t>
+            </w:r>
+          </w:p>
+        </w:tc>
+        <w:tc>
+          <w:tcPr>
+            <w:tcW w:w="948" w:type="dxa"/>
             <w:shd w:val="clear" w:color="auto" w:fill="auto"/>
             <w:vAlign w:val="center"/>
             <w:hideMark/>
@@ -12391,10 +11900,19 @@
                 <w:szCs w:val="16"/>
                 <w:lang w:val="en-GB" w:eastAsia="en-GB" w:bidi="ar-SA"/>
               </w:rPr>
-              <w:t xml:space="preserve">Six </w:t>
-            </w:r>
-            <w:proofErr w:type="gramStart"/>
-            <w:r>
+              <w:t>Exit </w:t>
+            </w:r>
+          </w:p>
+        </w:tc>
+        <w:tc>
+          <w:tcPr>
+            <w:tcW w:w="1107" w:type="dxa"/>
+            <w:shd w:val="clear" w:color="auto" w:fill="auto"/>
+            <w:vAlign w:val="center"/>
+            <w:hideMark/>
+          </w:tcPr>
+          <w:p>
+            <w:pPr>
               <w:rPr>
                 <w:rFonts w:ascii="Arial" w:hAnsi="Arial" w:cs="Arial"/>
                 <w:b/>
@@ -12403,9 +11921,7 @@
                 <w:szCs w:val="16"/>
                 <w:lang w:val="en-GB" w:eastAsia="en-GB" w:bidi="ar-SA"/>
               </w:rPr>
-              <w:t>month</w:t>
-            </w:r>
-            <w:proofErr w:type="gramEnd"/>
+            </w:pPr>
             <w:r>
               <w:rPr>
                 <w:rFonts w:ascii="Arial" w:hAnsi="Arial" w:cs="Arial"/>
@@ -12415,13 +11931,13 @@
                 <w:szCs w:val="16"/>
                 <w:lang w:val="en-GB" w:eastAsia="en-GB" w:bidi="ar-SA"/>
               </w:rPr>
-              <w:t> </w:t>
-            </w:r>
-          </w:p>
-        </w:tc>
-        <w:tc>
-          <w:tcPr>
-            <w:tcW w:w="948" w:type="dxa"/>
+              <w:t>Three month  </w:t>
+            </w:r>
+          </w:p>
+        </w:tc>
+        <w:tc>
+          <w:tcPr>
+            <w:tcW w:w="1156" w:type="dxa"/>
             <w:shd w:val="clear" w:color="auto" w:fill="auto"/>
             <w:vAlign w:val="center"/>
             <w:hideMark/>
@@ -12446,13 +11962,13 @@
                 <w:szCs w:val="16"/>
                 <w:lang w:val="en-GB" w:eastAsia="en-GB" w:bidi="ar-SA"/>
               </w:rPr>
-              <w:t>Exit </w:t>
-            </w:r>
-          </w:p>
-        </w:tc>
-        <w:tc>
-          <w:tcPr>
-            <w:tcW w:w="1107" w:type="dxa"/>
+              <w:t>Six month </w:t>
+            </w:r>
+          </w:p>
+        </w:tc>
+        <w:tc>
+          <w:tcPr>
+            <w:tcW w:w="1139" w:type="dxa"/>
             <w:shd w:val="clear" w:color="auto" w:fill="auto"/>
             <w:vAlign w:val="center"/>
             <w:hideMark/>
@@ -12477,10 +11993,19 @@
                 <w:szCs w:val="16"/>
                 <w:lang w:val="en-GB" w:eastAsia="en-GB" w:bidi="ar-SA"/>
               </w:rPr>
-              <w:t xml:space="preserve">Three </w:t>
-            </w:r>
-            <w:proofErr w:type="gramStart"/>
-            <w:r>
+              <w:t>Exit </w:t>
+            </w:r>
+          </w:p>
+        </w:tc>
+        <w:tc>
+          <w:tcPr>
+            <w:tcW w:w="1418" w:type="dxa"/>
+            <w:shd w:val="clear" w:color="auto" w:fill="auto"/>
+            <w:vAlign w:val="center"/>
+            <w:hideMark/>
+          </w:tcPr>
+          <w:p>
+            <w:pPr>
               <w:rPr>
                 <w:rFonts w:ascii="Arial" w:hAnsi="Arial" w:cs="Arial"/>
                 <w:b/>
@@ -12489,9 +12014,7 @@
                 <w:szCs w:val="16"/>
                 <w:lang w:val="en-GB" w:eastAsia="en-GB" w:bidi="ar-SA"/>
               </w:rPr>
-              <w:t>month</w:t>
-            </w:r>
-            <w:proofErr w:type="gramEnd"/>
+            </w:pPr>
             <w:r>
               <w:rPr>
                 <w:rFonts w:ascii="Arial" w:hAnsi="Arial" w:cs="Arial"/>
@@ -12501,13 +12024,13 @@
                 <w:szCs w:val="16"/>
                 <w:lang w:val="en-GB" w:eastAsia="en-GB" w:bidi="ar-SA"/>
               </w:rPr>
-              <w:t xml:space="preserve">  </w:t>
-            </w:r>
-          </w:p>
-        </w:tc>
-        <w:tc>
-          <w:tcPr>
-            <w:tcW w:w="1156" w:type="dxa"/>
+              <w:t>Three month </w:t>
+            </w:r>
+          </w:p>
+        </w:tc>
+        <w:tc>
+          <w:tcPr>
+            <w:tcW w:w="1553" w:type="dxa"/>
             <w:shd w:val="clear" w:color="auto" w:fill="auto"/>
             <w:vAlign w:val="center"/>
             <w:hideMark/>
@@ -12532,162 +12055,8 @@
                 <w:szCs w:val="16"/>
                 <w:lang w:val="en-GB" w:eastAsia="en-GB" w:bidi="ar-SA"/>
               </w:rPr>
-              <w:t xml:space="preserve">Six </w:t>
-            </w:r>
-            <w:proofErr w:type="gramStart"/>
-            <w:r>
-              <w:rPr>
-                <w:rFonts w:ascii="Arial" w:hAnsi="Arial" w:cs="Arial"/>
-                <w:b/>
-                <w:bCs/>
-                <w:sz w:val="16"/>
-                <w:szCs w:val="16"/>
-                <w:lang w:val="en-GB" w:eastAsia="en-GB" w:bidi="ar-SA"/>
-              </w:rPr>
-              <w:t>month</w:t>
-            </w:r>
-            <w:proofErr w:type="gramEnd"/>
-            <w:r>
-              <w:rPr>
-                <w:rFonts w:ascii="Arial" w:hAnsi="Arial" w:cs="Arial"/>
-                <w:b/>
-                <w:bCs/>
-                <w:sz w:val="16"/>
-                <w:szCs w:val="16"/>
-                <w:lang w:val="en-GB" w:eastAsia="en-GB" w:bidi="ar-SA"/>
-              </w:rPr>
-              <w:t> </w:t>
-            </w:r>
-          </w:p>
-        </w:tc>
-        <w:tc>
-          <w:tcPr>
-            <w:tcW w:w="1139" w:type="dxa"/>
-            <w:shd w:val="clear" w:color="auto" w:fill="auto"/>
-            <w:vAlign w:val="center"/>
-            <w:hideMark/>
-          </w:tcPr>
-          <w:p>
-            <w:pPr>
-              <w:rPr>
-                <w:rFonts w:ascii="Arial" w:hAnsi="Arial" w:cs="Arial"/>
-                <w:b/>
-                <w:bCs/>
-                <w:sz w:val="16"/>
-                <w:szCs w:val="16"/>
-                <w:lang w:val="en-GB" w:eastAsia="en-GB" w:bidi="ar-SA"/>
-              </w:rPr>
-            </w:pPr>
-            <w:r>
-              <w:rPr>
-                <w:rFonts w:ascii="Arial" w:hAnsi="Arial" w:cs="Arial"/>
-                <w:b/>
-                <w:bCs/>
-                <w:sz w:val="16"/>
-                <w:szCs w:val="16"/>
-                <w:lang w:val="en-GB" w:eastAsia="en-GB" w:bidi="ar-SA"/>
-              </w:rPr>
-              <w:t>Exit </w:t>
-            </w:r>
-          </w:p>
-        </w:tc>
-        <w:tc>
-          <w:tcPr>
-            <w:tcW w:w="1418" w:type="dxa"/>
-            <w:shd w:val="clear" w:color="auto" w:fill="auto"/>
-            <w:vAlign w:val="center"/>
-            <w:hideMark/>
-          </w:tcPr>
-          <w:p>
-            <w:pPr>
-              <w:rPr>
-                <w:rFonts w:ascii="Arial" w:hAnsi="Arial" w:cs="Arial"/>
-                <w:b/>
-                <w:bCs/>
-                <w:sz w:val="16"/>
-                <w:szCs w:val="16"/>
-                <w:lang w:val="en-GB" w:eastAsia="en-GB" w:bidi="ar-SA"/>
-              </w:rPr>
-            </w:pPr>
-            <w:r>
-              <w:rPr>
-                <w:rFonts w:ascii="Arial" w:hAnsi="Arial" w:cs="Arial"/>
-                <w:b/>
-                <w:bCs/>
-                <w:sz w:val="16"/>
-                <w:szCs w:val="16"/>
-                <w:lang w:val="en-GB" w:eastAsia="en-GB" w:bidi="ar-SA"/>
-              </w:rPr>
-              <w:t xml:space="preserve">Three </w:t>
-            </w:r>
-            <w:proofErr w:type="gramStart"/>
-            <w:r>
-              <w:rPr>
-                <w:rFonts w:ascii="Arial" w:hAnsi="Arial" w:cs="Arial"/>
-                <w:b/>
-                <w:bCs/>
-                <w:sz w:val="16"/>
-                <w:szCs w:val="16"/>
-                <w:lang w:val="en-GB" w:eastAsia="en-GB" w:bidi="ar-SA"/>
-              </w:rPr>
-              <w:t>month</w:t>
-            </w:r>
-            <w:proofErr w:type="gramEnd"/>
-            <w:r>
-              <w:rPr>
-                <w:rFonts w:ascii="Arial" w:hAnsi="Arial" w:cs="Arial"/>
-                <w:b/>
-                <w:bCs/>
-                <w:sz w:val="16"/>
-                <w:szCs w:val="16"/>
-                <w:lang w:val="en-GB" w:eastAsia="en-GB" w:bidi="ar-SA"/>
-              </w:rPr>
-              <w:t> </w:t>
-            </w:r>
-          </w:p>
-        </w:tc>
-        <w:tc>
-          <w:tcPr>
-            <w:tcW w:w="1553" w:type="dxa"/>
-            <w:shd w:val="clear" w:color="auto" w:fill="auto"/>
-            <w:vAlign w:val="center"/>
-            <w:hideMark/>
-          </w:tcPr>
-          <w:p>
-            <w:pPr>
-              <w:rPr>
-                <w:rFonts w:ascii="Arial" w:hAnsi="Arial" w:cs="Arial"/>
-                <w:b/>
-                <w:bCs/>
-                <w:sz w:val="16"/>
-                <w:szCs w:val="16"/>
-                <w:lang w:val="en-GB" w:eastAsia="en-GB" w:bidi="ar-SA"/>
-              </w:rPr>
-            </w:pPr>
-            <w:r>
-              <w:rPr>
-                <w:rFonts w:ascii="Arial" w:hAnsi="Arial" w:cs="Arial"/>
-                <w:b/>
-                <w:bCs/>
-                <w:sz w:val="16"/>
-                <w:szCs w:val="16"/>
-                <w:lang w:val="en-GB" w:eastAsia="en-GB" w:bidi="ar-SA"/>
-              </w:rPr>
-              <w:t xml:space="preserve">Six </w:t>
-            </w:r>
-            <w:proofErr w:type="gramStart"/>
-            <w:r>
-              <w:rPr>
-                <w:rFonts w:ascii="Arial" w:hAnsi="Arial" w:cs="Arial"/>
-                <w:b/>
-                <w:bCs/>
-                <w:sz w:val="16"/>
-                <w:szCs w:val="16"/>
-                <w:lang w:val="en-GB" w:eastAsia="en-GB" w:bidi="ar-SA"/>
-              </w:rPr>
-              <w:t>month</w:t>
-            </w:r>
-            <w:proofErr w:type="gramEnd"/>
+              <w:t>Six month</w:t>
+            </w:r>
           </w:p>
         </w:tc>
         <w:tc>

</xml_diff>

<commit_message>
Each table in template on a new page
</commit_message>
<xml_diff>
--- a/input/templates/2021/2021-22_template.docx
+++ b/input/templates/2021/2021-22_template.docx
@@ -423,7 +423,21 @@
         <w:rPr>
           <w:rFonts w:ascii="Arial" w:hAnsi="Arial" w:cs="Arial"/>
         </w:rPr>
-        <w:t xml:space="preserve">Data were collected and managed using REDCap electronic data capture tools hosted at University College London </w:t>
+        <w:t xml:space="preserve">Data were collected and managed using </w:t>
+      </w:r>
+      <w:proofErr w:type="spellStart"/>
+      <w:r>
+        <w:rPr>
+          <w:rFonts w:ascii="Arial" w:hAnsi="Arial" w:cs="Arial"/>
+        </w:rPr>
+        <w:t>REDCap</w:t>
+      </w:r>
+      <w:proofErr w:type="spellEnd"/>
+      <w:r>
+        <w:rPr>
+          <w:rFonts w:ascii="Arial" w:hAnsi="Arial" w:cs="Arial"/>
+        </w:rPr>
+        <w:t xml:space="preserve"> electronic data capture tools hosted at University College London </w:t>
       </w:r>
       <w:r>
         <w:rPr>
@@ -448,7 +462,21 @@
         <w:rPr>
           <w:rFonts w:ascii="Arial" w:hAnsi="Arial" w:cs="Arial"/>
         </w:rPr>
-        <w:t> REDCap (Research Electronic Data Capture) is a secure, web-based software platform designed to support data capture for research studies, providing 1) an intuitive interface for validated data capture; 2) audit trails for tracking data manipulation and export procedures; 3) automated export procedures for seamless data downloads to common statistical packages; and 4) procedures for data integration and interoperability with external sources.</w:t>
+        <w:t> </w:t>
+      </w:r>
+      <w:proofErr w:type="spellStart"/>
+      <w:r>
+        <w:rPr>
+          <w:rFonts w:ascii="Arial" w:hAnsi="Arial" w:cs="Arial"/>
+        </w:rPr>
+        <w:t>REDCap</w:t>
+      </w:r>
+      <w:proofErr w:type="spellEnd"/>
+      <w:r>
+        <w:rPr>
+          <w:rFonts w:ascii="Arial" w:hAnsi="Arial" w:cs="Arial"/>
+        </w:rPr>
+        <w:t xml:space="preserve"> (Research Electronic Data Capture) is a secure, web-based software platform designed to support data capture for research studies, providing 1) an intuitive interface for validated data capture; 2) audit trails for tracking data manipulation and export procedures; 3) automated export procedures for seamless data downloads to common statistical packages; and 4) procedures for data integration and interoperability with external sources.</w:t>
       </w:r>
     </w:p>
     <w:p>
@@ -469,7 +497,35 @@
         <w:rPr>
           <w:rFonts w:ascii="Arial" w:hAnsi="Arial" w:cs="Arial"/>
         </w:rPr>
-        <w:t>PA Harris, R Taylor, R Thielke, J Payne, N Gonzalez, JG. Conde, Research electronic data capture (REDCap) – A metadata-driven methodology and workflow process for providing translational research informatics support, J Biomed Inform. 2009 Apr;42(2):377-81.</w:t>
+        <w:t xml:space="preserve">PA Harris, R Taylor, R </w:t>
+      </w:r>
+      <w:proofErr w:type="spellStart"/>
+      <w:r>
+        <w:rPr>
+          <w:rFonts w:ascii="Arial" w:hAnsi="Arial" w:cs="Arial"/>
+        </w:rPr>
+        <w:t>Thielke</w:t>
+      </w:r>
+      <w:proofErr w:type="spellEnd"/>
+      <w:r>
+        <w:rPr>
+          <w:rFonts w:ascii="Arial" w:hAnsi="Arial" w:cs="Arial"/>
+        </w:rPr>
+        <w:t>, J Payne, N Gonzalez, JG. Conde, Research electronic data capture (</w:t>
+      </w:r>
+      <w:proofErr w:type="spellStart"/>
+      <w:r>
+        <w:rPr>
+          <w:rFonts w:ascii="Arial" w:hAnsi="Arial" w:cs="Arial"/>
+        </w:rPr>
+        <w:t>REDCap</w:t>
+      </w:r>
+      <w:proofErr w:type="spellEnd"/>
+      <w:r>
+        <w:rPr>
+          <w:rFonts w:ascii="Arial" w:hAnsi="Arial" w:cs="Arial"/>
+        </w:rPr>
+        <w:t>) – A metadata-driven methodology and workflow process for providing translational research informatics support, J Biomed Inform. 2009 Apr;42(2):377-81.</w:t>
       </w:r>
     </w:p>
     <w:p>
@@ -490,7 +546,91 @@
         <w:rPr>
           <w:rFonts w:ascii="Arial" w:hAnsi="Arial" w:cs="Arial"/>
         </w:rPr>
-        <w:t>PA Harris, R Taylor, BL Minor, V Elliott, M Fernandez, L O’Neal, L McLeod, G Delacqua, F Delacqua, J Kirby, SN Duda, REDCap Consortium, The REDCap consortium: Building an international community of software partners, J Biomed Inform. 2019 May 9 [doi: 10.1016/j.jbi.2019.103208]</w:t>
+        <w:t xml:space="preserve">PA Harris, R Taylor, BL Minor, V Elliott, M Fernandez, L O’Neal, L McLeod, G </w:t>
+      </w:r>
+      <w:proofErr w:type="spellStart"/>
+      <w:r>
+        <w:rPr>
+          <w:rFonts w:ascii="Arial" w:hAnsi="Arial" w:cs="Arial"/>
+        </w:rPr>
+        <w:t>Delacqua</w:t>
+      </w:r>
+      <w:proofErr w:type="spellEnd"/>
+      <w:r>
+        <w:rPr>
+          <w:rFonts w:ascii="Arial" w:hAnsi="Arial" w:cs="Arial"/>
+        </w:rPr>
+        <w:t xml:space="preserve">, F </w:t>
+      </w:r>
+      <w:proofErr w:type="spellStart"/>
+      <w:r>
+        <w:rPr>
+          <w:rFonts w:ascii="Arial" w:hAnsi="Arial" w:cs="Arial"/>
+        </w:rPr>
+        <w:t>Delacqua</w:t>
+      </w:r>
+      <w:proofErr w:type="spellEnd"/>
+      <w:r>
+        <w:rPr>
+          <w:rFonts w:ascii="Arial" w:hAnsi="Arial" w:cs="Arial"/>
+        </w:rPr>
+        <w:t xml:space="preserve">, J Kirby, SN </w:t>
+      </w:r>
+      <w:proofErr w:type="spellStart"/>
+      <w:r>
+        <w:rPr>
+          <w:rFonts w:ascii="Arial" w:hAnsi="Arial" w:cs="Arial"/>
+        </w:rPr>
+        <w:t>Duda</w:t>
+      </w:r>
+      <w:proofErr w:type="spellEnd"/>
+      <w:r>
+        <w:rPr>
+          <w:rFonts w:ascii="Arial" w:hAnsi="Arial" w:cs="Arial"/>
+        </w:rPr>
+        <w:t xml:space="preserve">, </w:t>
+      </w:r>
+      <w:proofErr w:type="spellStart"/>
+      <w:r>
+        <w:rPr>
+          <w:rFonts w:ascii="Arial" w:hAnsi="Arial" w:cs="Arial"/>
+        </w:rPr>
+        <w:t>REDCap</w:t>
+      </w:r>
+      <w:proofErr w:type="spellEnd"/>
+      <w:r>
+        <w:rPr>
+          <w:rFonts w:ascii="Arial" w:hAnsi="Arial" w:cs="Arial"/>
+        </w:rPr>
+        <w:t xml:space="preserve"> Consortium, The </w:t>
+      </w:r>
+      <w:proofErr w:type="spellStart"/>
+      <w:r>
+        <w:rPr>
+          <w:rFonts w:ascii="Arial" w:hAnsi="Arial" w:cs="Arial"/>
+        </w:rPr>
+        <w:t>REDCap</w:t>
+      </w:r>
+      <w:proofErr w:type="spellEnd"/>
+      <w:r>
+        <w:rPr>
+          <w:rFonts w:ascii="Arial" w:hAnsi="Arial" w:cs="Arial"/>
+        </w:rPr>
+        <w:t xml:space="preserve"> consortium: Building an international community of software partners, J Biomed Inform. 2019 May 9 [</w:t>
+      </w:r>
+      <w:proofErr w:type="spellStart"/>
+      <w:r>
+        <w:rPr>
+          <w:rFonts w:ascii="Arial" w:hAnsi="Arial" w:cs="Arial"/>
+        </w:rPr>
+        <w:t>doi</w:t>
+      </w:r>
+      <w:proofErr w:type="spellEnd"/>
+      <w:r>
+        <w:rPr>
+          <w:rFonts w:ascii="Arial" w:hAnsi="Arial" w:cs="Arial"/>
+        </w:rPr>
+        <w:t>: 10.1016/j.jbi.2019.103208]</w:t>
       </w:r>
     </w:p>
     <w:p>
@@ -611,7 +751,25 @@
           <w:sz w:val="22"/>
           <w:szCs w:val="22"/>
         </w:rPr>
-        <w:t xml:space="preserve">Reading Recovery™ is a short-term intervention for the lowest attaining literacy learners in their first years at school. Children are taught individually, by a specially trained teacher for 30 minutes each day for between 12-20 weeks of instruction. The goal is for children to develop effective reading and writing strategies in order to work within the average range of classroom performance for their chronological age. There is substantial independent research evidence (D’Agostino &amp; Harmey, 2016) supporting the conclusion that Reading Recovery can be an efficient and effective means of overcoming literacy difficulties for many children when delivered as designed.  It is particularly effective for those most at risk of failure, such as children in poverty, children with limited control of English and those who have made the least progress in their pre-school and early school experience.  </w:t>
+        <w:t xml:space="preserve">Reading Recovery™ is a short-term intervention for the lowest attaining literacy learners in their first years at school. Children are taught individually, by a specially trained teacher for 30 minutes each day for between 12-20 weeks of instruction. The goal is for children to develop effective reading and writing strategies in order to work within the average range of classroom performance for their chronological age. There is substantial independent research evidence (D’Agostino &amp; </w:t>
+      </w:r>
+      <w:proofErr w:type="spellStart"/>
+      <w:r>
+        <w:rPr>
+          <w:rFonts w:ascii="Arial" w:hAnsi="Arial" w:cs="Arial"/>
+          <w:sz w:val="22"/>
+          <w:szCs w:val="22"/>
+        </w:rPr>
+        <w:t>Harmey</w:t>
+      </w:r>
+      <w:proofErr w:type="spellEnd"/>
+      <w:r>
+        <w:rPr>
+          <w:rFonts w:ascii="Arial" w:hAnsi="Arial" w:cs="Arial"/>
+          <w:sz w:val="22"/>
+          <w:szCs w:val="22"/>
+        </w:rPr>
+        <w:t xml:space="preserve">, 2016) supporting the conclusion that Reading Recovery can be an efficient and effective means of overcoming literacy difficulties for many children when delivered as designed.  It is particularly effective for those most at risk of failure, such as children in poverty, children with limited control of English and those who have made the least progress in their pre-school and early school experience.  </w:t>
       </w:r>
     </w:p>
     <w:p>
@@ -681,8 +839,9 @@
           <w:szCs w:val="22"/>
           <w:lang w:val="en-US"/>
         </w:rPr>
-        <w:t>have been unable to complete their programmes in the usual way due to school closures, deployment of Reading Recovery teachers in ‘bubbles’ of contact</w:t>
-      </w:r>
+        <w:t>have been unable to complete their </w:t>
+      </w:r>
+      <w:proofErr w:type="spellStart"/>
       <w:r>
         <w:rPr>
           <w:rStyle w:val="normaltextrun"/>
@@ -691,8 +850,9 @@
           <w:szCs w:val="22"/>
           <w:lang w:val="en-US"/>
         </w:rPr>
-        <w:t xml:space="preserve">, covering absent colleagues, teaching </w:t>
-      </w:r>
+        <w:t>programmes</w:t>
+      </w:r>
+      <w:proofErr w:type="spellEnd"/>
       <w:r>
         <w:rPr>
           <w:rStyle w:val="normaltextrun"/>
@@ -701,7 +861,7 @@
           <w:szCs w:val="22"/>
           <w:lang w:val="en-US"/>
         </w:rPr>
-        <w:t>classes and disruption in schools</w:t>
+        <w:t> in the usual way due to school closures, deployment of Reading Recovery teachers in ‘bubbles’ of contact</w:t>
       </w:r>
       <w:r>
         <w:rPr>
@@ -711,7 +871,7 @@
           <w:szCs w:val="22"/>
           <w:lang w:val="en-US"/>
         </w:rPr>
-        <w:t xml:space="preserve">; programmes with a small number of lessons that were delivered infrequently are described as ‘incomplete’. </w:t>
+        <w:t xml:space="preserve">, covering absent colleagues, teaching </w:t>
       </w:r>
       <w:r>
         <w:rPr>
@@ -721,7 +881,7 @@
           <w:szCs w:val="22"/>
           <w:lang w:val="en-US"/>
         </w:rPr>
-        <w:t>Despite disruption, many children</w:t>
+        <w:t>classes and disruption in schools</w:t>
       </w:r>
       <w:r>
         <w:rPr>
@@ -731,7 +891,71 @@
           <w:szCs w:val="22"/>
           <w:lang w:val="en-US"/>
         </w:rPr>
-        <w:t xml:space="preserve"> have received complete Reading Recovery programmes.</w:t>
+        <w:t xml:space="preserve">; </w:t>
+      </w:r>
+      <w:proofErr w:type="spellStart"/>
+      <w:r>
+        <w:rPr>
+          <w:rStyle w:val="normaltextrun"/>
+          <w:rFonts w:ascii="Arial" w:hAnsi="Arial" w:cs="Arial"/>
+          <w:sz w:val="22"/>
+          <w:szCs w:val="22"/>
+          <w:lang w:val="en-US"/>
+        </w:rPr>
+        <w:t>programmes</w:t>
+      </w:r>
+      <w:proofErr w:type="spellEnd"/>
+      <w:r>
+        <w:rPr>
+          <w:rStyle w:val="normaltextrun"/>
+          <w:rFonts w:ascii="Arial" w:hAnsi="Arial" w:cs="Arial"/>
+          <w:sz w:val="22"/>
+          <w:szCs w:val="22"/>
+          <w:lang w:val="en-US"/>
+        </w:rPr>
+        <w:t xml:space="preserve"> with a small number of lessons that were delivered infrequently are described as ‘incomplete’. </w:t>
+      </w:r>
+      <w:r>
+        <w:rPr>
+          <w:rStyle w:val="normaltextrun"/>
+          <w:rFonts w:ascii="Arial" w:hAnsi="Arial" w:cs="Arial"/>
+          <w:sz w:val="22"/>
+          <w:szCs w:val="22"/>
+          <w:lang w:val="en-US"/>
+        </w:rPr>
+        <w:t>Despite disruption, many children</w:t>
+      </w:r>
+      <w:r>
+        <w:rPr>
+          <w:rStyle w:val="normaltextrun"/>
+          <w:rFonts w:ascii="Arial" w:hAnsi="Arial" w:cs="Arial"/>
+          <w:sz w:val="22"/>
+          <w:szCs w:val="22"/>
+          <w:lang w:val="en-US"/>
+        </w:rPr>
+        <w:t xml:space="preserve"> have received complete Reading Recovery </w:t>
+      </w:r>
+      <w:proofErr w:type="spellStart"/>
+      <w:r>
+        <w:rPr>
+          <w:rStyle w:val="normaltextrun"/>
+          <w:rFonts w:ascii="Arial" w:hAnsi="Arial" w:cs="Arial"/>
+          <w:sz w:val="22"/>
+          <w:szCs w:val="22"/>
+          <w:lang w:val="en-US"/>
+        </w:rPr>
+        <w:t>programmes</w:t>
+      </w:r>
+      <w:proofErr w:type="spellEnd"/>
+      <w:r>
+        <w:rPr>
+          <w:rStyle w:val="normaltextrun"/>
+          <w:rFonts w:ascii="Arial" w:hAnsi="Arial" w:cs="Arial"/>
+          <w:sz w:val="22"/>
+          <w:szCs w:val="22"/>
+          <w:lang w:val="en-US"/>
+        </w:rPr>
+        <w:t>.</w:t>
       </w:r>
       <w:r>
         <w:rPr>
@@ -775,7 +999,25 @@
           <w:sz w:val="22"/>
           <w:szCs w:val="22"/>
         </w:rPr>
-        <w:t xml:space="preserve">This report documents all Reading Recovery programmes during the academic </w:t>
+        <w:t xml:space="preserve">This report documents all Reading Recovery </w:t>
+      </w:r>
+      <w:proofErr w:type="spellStart"/>
+      <w:r>
+        <w:rPr>
+          <w:rFonts w:ascii="Arial" w:hAnsi="Arial" w:cs="Arial"/>
+          <w:sz w:val="22"/>
+          <w:szCs w:val="22"/>
+        </w:rPr>
+        <w:t>programmes</w:t>
+      </w:r>
+      <w:proofErr w:type="spellEnd"/>
+      <w:r>
+        <w:rPr>
+          <w:rFonts w:ascii="Arial" w:hAnsi="Arial" w:cs="Arial"/>
+          <w:sz w:val="22"/>
+          <w:szCs w:val="22"/>
+        </w:rPr>
+        <w:t xml:space="preserve"> during the academic </w:t>
       </w:r>
       <w:r>
         <w:rPr>
@@ -999,8 +1241,18 @@
           <w:sz w:val="22"/>
           <w:szCs w:val="22"/>
         </w:rPr>
-        <w:t>ecovery and their outcomes at end of programme</w:t>
-      </w:r>
+        <w:t xml:space="preserve">ecovery and their outcomes at end of </w:t>
+      </w:r>
+      <w:proofErr w:type="spellStart"/>
+      <w:r>
+        <w:rPr>
+          <w:rFonts w:ascii="Arial" w:hAnsi="Arial" w:cs="Arial"/>
+          <w:sz w:val="22"/>
+          <w:szCs w:val="22"/>
+        </w:rPr>
+        <w:t>programme</w:t>
+      </w:r>
+      <w:proofErr w:type="spellEnd"/>
       <w:r>
         <w:rPr>
           <w:rFonts w:ascii="Arial" w:hAnsi="Arial" w:cs="Arial"/>
@@ -1109,7 +1361,25 @@
           <w:sz w:val="22"/>
           <w:szCs w:val="22"/>
         </w:rPr>
-        <w:t xml:space="preserve">Table 3 reports on the length of programmes and the number of lost lessons so that schools can monitor </w:t>
+        <w:t xml:space="preserve">Table 3 reports on the length of </w:t>
+      </w:r>
+      <w:proofErr w:type="spellStart"/>
+      <w:r>
+        <w:rPr>
+          <w:rFonts w:ascii="Arial" w:hAnsi="Arial" w:cs="Arial"/>
+          <w:sz w:val="22"/>
+          <w:szCs w:val="22"/>
+        </w:rPr>
+        <w:t>programmes</w:t>
+      </w:r>
+      <w:proofErr w:type="spellEnd"/>
+      <w:r>
+        <w:rPr>
+          <w:rFonts w:ascii="Arial" w:hAnsi="Arial" w:cs="Arial"/>
+          <w:sz w:val="22"/>
+          <w:szCs w:val="22"/>
+        </w:rPr>
+        <w:t xml:space="preserve"> and the number of lost lessons so that schools can monitor </w:t>
       </w:r>
       <w:r>
         <w:rPr>
@@ -1403,7 +1673,25 @@
           <w:sz w:val="22"/>
           <w:szCs w:val="22"/>
         </w:rPr>
-        <w:t>Status for every Reading Recovery programme is documented in Table 5.  Possible pupil outcomes are:</w:t>
+        <w:t xml:space="preserve">Status for every Reading Recovery </w:t>
+      </w:r>
+      <w:proofErr w:type="spellStart"/>
+      <w:r>
+        <w:rPr>
+          <w:rFonts w:ascii="Arial" w:hAnsi="Arial" w:cs="Arial"/>
+          <w:sz w:val="22"/>
+          <w:szCs w:val="22"/>
+        </w:rPr>
+        <w:t>programme</w:t>
+      </w:r>
+      <w:proofErr w:type="spellEnd"/>
+      <w:r>
+        <w:rPr>
+          <w:rFonts w:ascii="Arial" w:hAnsi="Arial" w:cs="Arial"/>
+          <w:sz w:val="22"/>
+          <w:szCs w:val="22"/>
+        </w:rPr>
+        <w:t xml:space="preserve"> is documented in Table 5.  Possible pupil outcomes are:</w:t>
       </w:r>
     </w:p>
     <w:p>
@@ -1453,8 +1741,18 @@
           <w:sz w:val="22"/>
           <w:szCs w:val="22"/>
         </w:rPr>
-        <w:t xml:space="preserve"> during their programme</w:t>
-      </w:r>
+        <w:t xml:space="preserve"> during their </w:t>
+      </w:r>
+      <w:proofErr w:type="spellStart"/>
+      <w:r>
+        <w:rPr>
+          <w:rFonts w:ascii="Arial" w:hAnsi="Arial" w:cs="Arial"/>
+          <w:sz w:val="22"/>
+          <w:szCs w:val="22"/>
+        </w:rPr>
+        <w:t>programme</w:t>
+      </w:r>
+      <w:proofErr w:type="spellEnd"/>
       <w:r>
         <w:rPr>
           <w:rFonts w:ascii="Arial" w:hAnsi="Arial" w:cs="Arial"/>
@@ -1564,7 +1862,25 @@
           <w:sz w:val="22"/>
           <w:szCs w:val="22"/>
         </w:rPr>
-        <w:t xml:space="preserve">series of lessons when the programme </w:t>
+        <w:t xml:space="preserve">series of lessons when the </w:t>
+      </w:r>
+      <w:proofErr w:type="spellStart"/>
+      <w:r>
+        <w:rPr>
+          <w:rFonts w:ascii="Arial" w:hAnsi="Arial" w:cs="Arial"/>
+          <w:sz w:val="22"/>
+          <w:szCs w:val="22"/>
+        </w:rPr>
+        <w:t>programme</w:t>
+      </w:r>
+      <w:proofErr w:type="spellEnd"/>
+      <w:r>
+        <w:rPr>
+          <w:rFonts w:ascii="Arial" w:hAnsi="Arial" w:cs="Arial"/>
+          <w:sz w:val="22"/>
+          <w:szCs w:val="22"/>
+        </w:rPr>
+        <w:t xml:space="preserve"> </w:t>
       </w:r>
       <w:r>
         <w:rPr>
@@ -1663,7 +1979,25 @@
           <w:sz w:val="22"/>
           <w:szCs w:val="22"/>
         </w:rPr>
-        <w:t xml:space="preserve"> These children left the school part way through their programme.</w:t>
+        <w:t xml:space="preserve"> These children left the school part way through their </w:t>
+      </w:r>
+      <w:proofErr w:type="spellStart"/>
+      <w:r>
+        <w:rPr>
+          <w:rFonts w:ascii="Arial" w:hAnsi="Arial" w:cs="Arial"/>
+          <w:sz w:val="22"/>
+          <w:szCs w:val="22"/>
+        </w:rPr>
+        <w:t>programme</w:t>
+      </w:r>
+      <w:proofErr w:type="spellEnd"/>
+      <w:r>
+        <w:rPr>
+          <w:rFonts w:ascii="Arial" w:hAnsi="Arial" w:cs="Arial"/>
+          <w:sz w:val="22"/>
+          <w:szCs w:val="22"/>
+        </w:rPr>
+        <w:t>.</w:t>
       </w:r>
     </w:p>
     <w:p>
@@ -1707,7 +2041,27 @@
           <w:sz w:val="22"/>
           <w:szCs w:val="22"/>
         </w:rPr>
-        <w:t>These pupils began their series of lessons during the year and have not yet completed their programme. Therefore, they do not yet have exit data to report</w:t>
+        <w:t xml:space="preserve">These pupils began their series of lessons during the year and have not yet completed their </w:t>
+      </w:r>
+      <w:proofErr w:type="spellStart"/>
+      <w:r>
+        <w:rPr>
+          <w:rFonts w:ascii="Arial" w:hAnsi="Arial" w:cs="Arial"/>
+          <w:bCs/>
+          <w:sz w:val="22"/>
+          <w:szCs w:val="22"/>
+        </w:rPr>
+        <w:t>programme</w:t>
+      </w:r>
+      <w:proofErr w:type="spellEnd"/>
+      <w:r>
+        <w:rPr>
+          <w:rFonts w:ascii="Arial" w:hAnsi="Arial" w:cs="Arial"/>
+          <w:bCs/>
+          <w:sz w:val="22"/>
+          <w:szCs w:val="22"/>
+        </w:rPr>
+        <w:t>. Therefore, they do not yet have exit data to report</w:t>
       </w:r>
     </w:p>
     <w:p>
@@ -1760,7 +2114,25 @@
           <w:sz w:val="22"/>
           <w:szCs w:val="22"/>
         </w:rPr>
-        <w:t>and a standardised assessment of word reading.</w:t>
+        <w:t xml:space="preserve">and a </w:t>
+      </w:r>
+      <w:proofErr w:type="spellStart"/>
+      <w:r>
+        <w:rPr>
+          <w:rFonts w:ascii="Arial" w:hAnsi="Arial" w:cs="Arial"/>
+          <w:sz w:val="22"/>
+          <w:szCs w:val="22"/>
+        </w:rPr>
+        <w:t>standardised</w:t>
+      </w:r>
+      <w:proofErr w:type="spellEnd"/>
+      <w:r>
+        <w:rPr>
+          <w:rFonts w:ascii="Arial" w:hAnsi="Arial" w:cs="Arial"/>
+          <w:sz w:val="22"/>
+          <w:szCs w:val="22"/>
+        </w:rPr>
+        <w:t xml:space="preserve"> assessment of word reading.</w:t>
       </w:r>
     </w:p>
     <w:p>
@@ -1779,7 +2151,25 @@
           <w:sz w:val="22"/>
           <w:szCs w:val="22"/>
         </w:rPr>
-        <w:t>Following completion of their programmes, progress is carefully monitored. Ensuring that all children still at the school receive follow up testing at three and six months after intervention is important to monitor impact and effectiveness.</w:t>
+        <w:t xml:space="preserve">Following completion of their </w:t>
+      </w:r>
+      <w:proofErr w:type="spellStart"/>
+      <w:r>
+        <w:rPr>
+          <w:rFonts w:ascii="Arial" w:hAnsi="Arial" w:cs="Arial"/>
+          <w:sz w:val="22"/>
+          <w:szCs w:val="22"/>
+        </w:rPr>
+        <w:t>programmes</w:t>
+      </w:r>
+      <w:proofErr w:type="spellEnd"/>
+      <w:r>
+        <w:rPr>
+          <w:rFonts w:ascii="Arial" w:hAnsi="Arial" w:cs="Arial"/>
+          <w:sz w:val="22"/>
+          <w:szCs w:val="22"/>
+        </w:rPr>
+        <w:t>, progress is carefully monitored. Ensuring that all children still at the school receive follow up testing at three and six months after intervention is important to monitor impact and effectiveness.</w:t>
       </w:r>
       <w:r>
         <w:rPr>
@@ -5333,8 +5723,9 @@
           <w:sz w:val="20"/>
           <w:szCs w:val="20"/>
         </w:rPr>
-        <w:t>Length of completed programme</w:t>
-      </w:r>
+        <w:t xml:space="preserve">Length of completed </w:t>
+      </w:r>
+      <w:proofErr w:type="spellStart"/>
       <w:r>
         <w:rPr>
           <w:rFonts w:ascii="Arial" w:hAnsi="Arial" w:cs="Arial"/>
@@ -5342,7 +5733,7 @@
           <w:sz w:val="20"/>
           <w:szCs w:val="20"/>
         </w:rPr>
-        <w:t>s</w:t>
+        <w:t>programme</w:t>
       </w:r>
       <w:r>
         <w:rPr>
@@ -5351,7 +5742,37 @@
           <w:sz w:val="20"/>
           <w:szCs w:val="20"/>
         </w:rPr>
-        <w:t xml:space="preserve"> and programme outcomes</w:t>
+        <w:t>s</w:t>
+      </w:r>
+      <w:proofErr w:type="spellEnd"/>
+      <w:r>
+        <w:rPr>
+          <w:rFonts w:ascii="Arial" w:hAnsi="Arial" w:cs="Arial"/>
+          <w:b/>
+          <w:sz w:val="20"/>
+          <w:szCs w:val="20"/>
+        </w:rPr>
+        <w:t xml:space="preserve"> and </w:t>
+      </w:r>
+      <w:proofErr w:type="spellStart"/>
+      <w:r>
+        <w:rPr>
+          <w:rFonts w:ascii="Arial" w:hAnsi="Arial" w:cs="Arial"/>
+          <w:b/>
+          <w:sz w:val="20"/>
+          <w:szCs w:val="20"/>
+        </w:rPr>
+        <w:t>programme</w:t>
+      </w:r>
+      <w:proofErr w:type="spellEnd"/>
+      <w:r>
+        <w:rPr>
+          <w:rFonts w:ascii="Arial" w:hAnsi="Arial" w:cs="Arial"/>
+          <w:b/>
+          <w:sz w:val="20"/>
+          <w:szCs w:val="20"/>
+        </w:rPr>
+        <w:t xml:space="preserve"> outcomes</w:t>
       </w:r>
       <w:r>
         <w:rPr>
@@ -5579,7 +6000,29 @@
                 <w:sz w:val="16"/>
                 <w:szCs w:val="16"/>
               </w:rPr>
-              <w:t>Number of Weeks in Programme </w:t>
+              <w:t xml:space="preserve">Number of Weeks in </w:t>
+            </w:r>
+            <w:proofErr w:type="spellStart"/>
+            <w:r>
+              <w:rPr>
+                <w:rFonts w:ascii="Arial" w:hAnsi="Arial" w:cs="Arial"/>
+                <w:b/>
+                <w:bCs/>
+                <w:sz w:val="16"/>
+                <w:szCs w:val="16"/>
+              </w:rPr>
+              <w:t>Programme</w:t>
+            </w:r>
+            <w:proofErr w:type="spellEnd"/>
+            <w:r>
+              <w:rPr>
+                <w:rFonts w:ascii="Arial" w:hAnsi="Arial" w:cs="Arial"/>
+                <w:b/>
+                <w:bCs/>
+                <w:sz w:val="16"/>
+                <w:szCs w:val="16"/>
+              </w:rPr>
+              <w:t> </w:t>
             </w:r>
           </w:p>
         </w:tc>
@@ -6296,8 +6739,26 @@
       </w:tr>
     </w:tbl>
     <w:p/>
-    <w:p/>
-    <w:p/>
+    <w:p>
+      <w:pPr>
+        <w:spacing w:after="160" w:line="259" w:lineRule="auto"/>
+        <w:rPr>
+          <w:rFonts w:ascii="Arial" w:hAnsi="Arial" w:cs="Arial"/>
+          <w:b/>
+          <w:sz w:val="20"/>
+          <w:szCs w:val="20"/>
+        </w:rPr>
+      </w:pPr>
+      <w:r>
+        <w:rPr>
+          <w:rFonts w:ascii="Arial" w:hAnsi="Arial" w:cs="Arial"/>
+          <w:b/>
+          <w:sz w:val="20"/>
+          <w:szCs w:val="20"/>
+        </w:rPr>
+        <w:br w:type="page"/>
+      </w:r>
+    </w:p>
     <w:p>
       <w:pPr>
         <w:rPr>
@@ -6315,6 +6776,7 @@
           <w:sz w:val="20"/>
           <w:szCs w:val="20"/>
         </w:rPr>
+        <w:lastRenderedPageBreak/>
         <w:t xml:space="preserve">Table </w:t>
       </w:r>
       <w:r>
@@ -6345,8 +6807,21 @@
           <w:sz w:val="20"/>
           <w:szCs w:val="20"/>
         </w:rPr>
-        <w:t>taught and missed in completed programmes</w:t>
-      </w:r>
+        <w:t xml:space="preserve">taught and missed in completed </w:t>
+      </w:r>
+      <w:proofErr w:type="spellStart"/>
+      <w:r>
+        <w:rPr>
+          <w:rFonts w:ascii="Arial" w:hAnsi="Arial" w:cs="Arial"/>
+          <w:b/>
+          <w:bCs/>
+          <w:color w:val="333333"/>
+          <w:sz w:val="20"/>
+          <w:szCs w:val="20"/>
+        </w:rPr>
+        <w:t>programmes</w:t>
+      </w:r>
+      <w:proofErr w:type="spellEnd"/>
       <w:r>
         <w:rPr>
           <w:rFonts w:ascii="Arial" w:hAnsi="Arial" w:cs="Arial"/>
@@ -8300,6 +8775,7 @@
                 <w:lang w:val="en-GB" w:eastAsia="en-GB" w:bidi="ar-SA"/>
               </w:rPr>
             </w:pPr>
+            <w:proofErr w:type="spellStart"/>
             <w:r>
               <w:rPr>
                 <w:rFonts w:ascii="Arial" w:hAnsi="Arial" w:cs="Arial"/>
@@ -8311,6 +8787,7 @@
               </w:rPr>
               <w:t>HRSinW</w:t>
             </w:r>
+            <w:proofErr w:type="spellEnd"/>
           </w:p>
         </w:tc>
         <w:tc>
@@ -11399,11 +11876,6 @@
     <w:p/>
     <w:p>
       <w:pPr>
-        <w:pStyle w:val="TableNote"/>
-      </w:pPr>
-    </w:p>
-    <w:p>
-      <w:pPr>
         <w:keepNext/>
         <w:rPr>
           <w:rFonts w:cs="Calibri"/>
@@ -11416,9 +11888,25 @@
     </w:p>
     <w:p>
       <w:pPr>
+        <w:spacing w:after="160" w:line="259" w:lineRule="auto"/>
+        <w:rPr>
+          <w:rFonts w:ascii="Arial" w:hAnsi="Arial"/>
+          <w:b/>
+          <w:sz w:val="20"/>
+          <w:szCs w:val="20"/>
+          <w:lang w:val="x-none" w:bidi="ar-SA"/>
+        </w:rPr>
+      </w:pPr>
+      <w:r>
+        <w:br w:type="page"/>
+      </w:r>
+    </w:p>
+    <w:p>
+      <w:pPr>
         <w:pStyle w:val="TableTitle"/>
       </w:pPr>
       <w:r>
+        <w:lastRenderedPageBreak/>
         <w:t xml:space="preserve">Table </w:t>
       </w:r>
       <w:r>

</xml_diff>

<commit_message>
Update title page of school template
</commit_message>
<xml_diff>
--- a/input/templates/2021/2021-22_template.docx
+++ b/input/templates/2021/2021-22_template.docx
@@ -2,14 +2,56 @@
 <file path=word/document.xml><?xml version="1.0" encoding="utf-8"?>
 <w:document xmlns:wpc="http://schemas.microsoft.com/office/word/2010/wordprocessingCanvas" xmlns:cx="http://schemas.microsoft.com/office/drawing/2014/chartex" xmlns:cx1="http://schemas.microsoft.com/office/drawing/2015/9/8/chartex" xmlns:cx2="http://schemas.microsoft.com/office/drawing/2015/10/21/chartex" xmlns:cx3="http://schemas.microsoft.com/office/drawing/2016/5/9/chartex" xmlns:cx4="http://schemas.microsoft.com/office/drawing/2016/5/10/chartex" xmlns:cx5="http://schemas.microsoft.com/office/drawing/2016/5/11/chartex" xmlns:cx6="http://schemas.microsoft.com/office/drawing/2016/5/12/chartex" xmlns:cx7="http://schemas.microsoft.com/office/drawing/2016/5/13/chartex" xmlns:cx8="http://schemas.microsoft.com/office/drawing/2016/5/14/chartex" xmlns:mc="http://schemas.openxmlformats.org/markup-compatibility/2006" xmlns:aink="http://schemas.microsoft.com/office/drawing/2016/ink" xmlns:am3d="http://schemas.microsoft.com/office/drawing/2017/model3d" xmlns:o="urn:schemas-microsoft-com:office:office" xmlns:oel="http://schemas.microsoft.com/office/2019/extlst" xmlns:r="http://schemas.openxmlformats.org/officeDocument/2006/relationships" xmlns:m="http://schemas.openxmlformats.org/officeDocument/2006/math" xmlns:v="urn:schemas-microsoft-com:vml" xmlns:wp14="http://schemas.microsoft.com/office/word/2010/wordprocessingDrawing" xmlns:wp="http://schemas.openxmlformats.org/drawingml/2006/wordprocessingDrawing" xmlns:w10="urn:schemas-microsoft-com:office:word" xmlns:w="http://schemas.openxmlformats.org/wordprocessingml/2006/main" xmlns:w14="http://schemas.microsoft.com/office/word/2010/wordml" xmlns:w15="http://schemas.microsoft.com/office/word/2012/wordml" xmlns:w16cex="http://schemas.microsoft.com/office/word/2018/wordml/cex" xmlns:w16cid="http://schemas.microsoft.com/office/word/2016/wordml/cid" xmlns:w16="http://schemas.microsoft.com/office/word/2018/wordml" xmlns:w16sdtdh="http://schemas.microsoft.com/office/word/2020/wordml/sdtdatahash" xmlns:w16se="http://schemas.microsoft.com/office/word/2015/wordml/symex" xmlns:wpg="http://schemas.microsoft.com/office/word/2010/wordprocessingGroup" xmlns:wpi="http://schemas.microsoft.com/office/word/2010/wordprocessingInk" xmlns:wne="http://schemas.microsoft.com/office/word/2006/wordml" xmlns:wps="http://schemas.microsoft.com/office/word/2010/wordprocessingShape" mc:Ignorable="w14 w15 w16se w16cid w16 w16cex w16sdtdh wp14">
   <w:body>
-    <w:p/>
-    <w:p/>
-    <w:p/>
-    <w:p/>
     <w:p>
       <w:pPr>
         <w:keepNext/>
       </w:pPr>
+      <w:r>
+        <w:rPr>
+          <w:noProof/>
+        </w:rPr>
+        <w:drawing>
+          <wp:inline distT="0" distB="0" distL="0" distR="0" wp14:anchorId="14A3C86D" wp14:editId="6E583C16">
+            <wp:extent cx="9861550" cy="1367155"/>
+            <wp:effectExtent l="0" t="0" r="6350" b="4445"/>
+            <wp:docPr id="814626460" name="Picture 1" descr="A picture containing text, screenshot, font, electric blue&#10;&#10;Description automatically generated"/>
+            <wp:cNvGraphicFramePr>
+              <a:graphicFrameLocks xmlns:a="http://schemas.openxmlformats.org/drawingml/2006/main" noChangeAspect="1"/>
+            </wp:cNvGraphicFramePr>
+            <a:graphic xmlns:a="http://schemas.openxmlformats.org/drawingml/2006/main">
+              <a:graphicData uri="http://schemas.openxmlformats.org/drawingml/2006/picture">
+                <pic:pic xmlns:pic="http://schemas.openxmlformats.org/drawingml/2006/picture">
+                  <pic:nvPicPr>
+                    <pic:cNvPr id="814626460" name="Picture 1" descr="A picture containing text, screenshot, font, electric blue&#10;&#10;Description automatically generated"/>
+                    <pic:cNvPicPr/>
+                  </pic:nvPicPr>
+                  <pic:blipFill>
+                    <a:blip r:embed="rId7" cstate="print">
+                      <a:extLst>
+                        <a:ext uri="{28A0092B-C50C-407E-A947-70E740481C1C}">
+                          <a14:useLocalDpi xmlns:a14="http://schemas.microsoft.com/office/drawing/2010/main" val="0"/>
+                        </a:ext>
+                      </a:extLst>
+                    </a:blip>
+                    <a:stretch>
+                      <a:fillRect/>
+                    </a:stretch>
+                  </pic:blipFill>
+                  <pic:spPr>
+                    <a:xfrm>
+                      <a:off x="0" y="0"/>
+                      <a:ext cx="9861550" cy="1367155"/>
+                    </a:xfrm>
+                    <a:prstGeom prst="rect">
+                      <a:avLst/>
+                    </a:prstGeom>
+                  </pic:spPr>
+                </pic:pic>
+              </a:graphicData>
+            </a:graphic>
+          </wp:inline>
+        </w:drawing>
+      </w:r>
     </w:p>
     <w:p>
       <w:pPr>
@@ -34,38 +76,11 @@
     <w:p>
       <w:pPr>
         <w:keepNext/>
-        <w:rPr>
-          <w:rFonts w:ascii="Arial" w:hAnsi="Arial" w:cs="Arial"/>
-        </w:rPr>
       </w:pPr>
     </w:p>
     <w:p>
       <w:pPr>
         <w:keepNext/>
-        <w:rPr>
-          <w:rFonts w:ascii="Arial" w:hAnsi="Arial" w:cs="Arial"/>
-        </w:rPr>
-      </w:pPr>
-    </w:p>
-    <w:p>
-      <w:pPr>
-        <w:keepNext/>
-      </w:pPr>
-    </w:p>
-    <w:p>
-      <w:pPr>
-        <w:keepNext/>
-        <w:rPr>
-          <w:rFonts w:ascii="Arial" w:hAnsi="Arial" w:cs="Arial"/>
-          <w:b/>
-          <w:sz w:val="48"/>
-        </w:rPr>
-      </w:pPr>
-    </w:p>
-    <w:p>
-      <w:pPr>
-        <w:keepNext/>
-        <w:jc w:val="center"/>
         <w:rPr>
           <w:rFonts w:ascii="Arial" w:hAnsi="Arial" w:cs="Arial"/>
           <w:b/>
@@ -196,51 +211,73 @@
     <w:p/>
     <w:p/>
     <w:p/>
-    <w:p/>
-    <w:p/>
-    <w:p/>
-    <w:p/>
-    <w:p/>
-    <w:p/>
-    <w:p/>
-    <w:p/>
-    <w:p/>
-    <w:p/>
     <w:p>
-      <w:pPr>
-        <w:keepNext/>
+      <w:r>
+        <w:rPr>
+          <w:noProof/>
+        </w:rPr>
+        <w:drawing>
+          <wp:inline distT="0" distB="0" distL="0" distR="0" wp14:anchorId="64537006" wp14:editId="6D540CB9">
+            <wp:extent cx="2209800" cy="927100"/>
+            <wp:effectExtent l="0" t="0" r="0" b="0"/>
+            <wp:docPr id="328567592" name="Picture 2" descr="A blue and white sign with a hand holding a book&#10;&#10;Description automatically generated with low confidence"/>
+            <wp:cNvGraphicFramePr>
+              <a:graphicFrameLocks xmlns:a="http://schemas.openxmlformats.org/drawingml/2006/main" noChangeAspect="1"/>
+            </wp:cNvGraphicFramePr>
+            <a:graphic xmlns:a="http://schemas.openxmlformats.org/drawingml/2006/main">
+              <a:graphicData uri="http://schemas.openxmlformats.org/drawingml/2006/picture">
+                <pic:pic xmlns:pic="http://schemas.openxmlformats.org/drawingml/2006/picture">
+                  <pic:nvPicPr>
+                    <pic:cNvPr id="328567592" name="Picture 2" descr="A blue and white sign with a hand holding a book&#10;&#10;Description automatically generated with low confidence"/>
+                    <pic:cNvPicPr/>
+                  </pic:nvPicPr>
+                  <pic:blipFill>
+                    <a:blip r:embed="rId8" cstate="print">
+                      <a:extLst>
+                        <a:ext uri="{28A0092B-C50C-407E-A947-70E740481C1C}">
+                          <a14:useLocalDpi xmlns:a14="http://schemas.microsoft.com/office/drawing/2010/main" val="0"/>
+                        </a:ext>
+                      </a:extLst>
+                    </a:blip>
+                    <a:stretch>
+                      <a:fillRect/>
+                    </a:stretch>
+                  </pic:blipFill>
+                  <pic:spPr>
+                    <a:xfrm>
+                      <a:off x="0" y="0"/>
+                      <a:ext cx="2209800" cy="927100"/>
+                    </a:xfrm>
+                    <a:prstGeom prst="rect">
+                      <a:avLst/>
+                    </a:prstGeom>
+                  </pic:spPr>
+                </pic:pic>
+              </a:graphicData>
+            </a:graphic>
+          </wp:inline>
+        </w:drawing>
+      </w:r>
+      <w:r>
+        <w:t xml:space="preserve"> </w:t>
+      </w:r>
+    </w:p>
+    <w:p>
+      <w:pPr>
+        <w:spacing w:after="160" w:line="259" w:lineRule="auto"/>
+      </w:pPr>
+      <w:r>
+        <w:br w:type="page"/>
+      </w:r>
+    </w:p>
+    <w:p>
+      <w:r>
         <w:rPr>
           <w:rFonts w:ascii="Arial" w:hAnsi="Arial" w:cs="Arial"/>
           <w:b/>
           <w:lang w:bidi="ar-SA"/>
         </w:rPr>
-      </w:pPr>
-    </w:p>
-    <w:p>
-      <w:pPr>
-        <w:keepNext/>
-        <w:rPr>
-          <w:rFonts w:ascii="Arial" w:hAnsi="Arial" w:cs="Arial"/>
-          <w:b/>
-          <w:lang w:bidi="ar-SA"/>
-        </w:rPr>
-      </w:pPr>
-    </w:p>
-    <w:p>
-      <w:pPr>
-        <w:keepNext/>
-        <w:rPr>
-          <w:rFonts w:ascii="Arial" w:hAnsi="Arial" w:cs="Arial"/>
-          <w:b/>
-          <w:lang w:bidi="ar-SA"/>
-        </w:rPr>
-      </w:pPr>
-      <w:r>
-        <w:rPr>
-          <w:rFonts w:ascii="Arial" w:hAnsi="Arial" w:cs="Arial"/>
-          <w:b/>
-          <w:lang w:bidi="ar-SA"/>
-        </w:rPr>
+        <w:lastRenderedPageBreak/>
         <w:t>International Literacy Centre</w:t>
       </w:r>
     </w:p>
@@ -646,7 +683,7 @@
         </w:rPr>
         <w:t>Link to articles: </w:t>
       </w:r>
-      <w:hyperlink r:id="rId7" w:tgtFrame="_blank" w:history="1">
+      <w:hyperlink r:id="rId9" w:tgtFrame="_blank" w:history="1">
         <w:r>
           <w:rPr>
             <w:rStyle w:val="Hyperlink"/>
@@ -659,9 +696,15 @@
         <w:rPr>
           <w:rFonts w:ascii="Arial" w:hAnsi="Arial" w:cs="Arial"/>
         </w:rPr>
-        <w:t xml:space="preserve"> and </w:t>
-      </w:r>
-      <w:hyperlink r:id="rId8" w:history="1">
+        <w:t xml:space="preserve"> and</w:t>
+      </w:r>
+      <w:r>
+        <w:rPr>
+          <w:rFonts w:ascii="Arial" w:hAnsi="Arial" w:cs="Arial"/>
+        </w:rPr>
+        <w:t xml:space="preserve"> </w:t>
+      </w:r>
+      <w:hyperlink r:id="rId10" w:history="1">
         <w:r>
           <w:rPr>
             <w:rStyle w:val="Hyperlink"/>
@@ -697,14 +740,30 @@
           <w:rFonts w:ascii="Arial" w:hAnsi="Arial" w:cs="Arial"/>
           <w:lang w:bidi="ar-SA"/>
         </w:rPr>
-        <w:t xml:space="preserve"> © </w:t>
-      </w:r>
+        <w:t xml:space="preserve"> </w:t>
+      </w:r>
+      <w:proofErr w:type="gramStart"/>
       <w:r>
         <w:rPr>
           <w:rFonts w:ascii="Arial" w:hAnsi="Arial" w:cs="Arial"/>
           <w:lang w:bidi="ar-SA"/>
         </w:rPr>
-        <w:t xml:space="preserve"> is a registered trademark of the UCL Institute of Education, University College London.</w:t>
+        <w:t xml:space="preserve">© </w:t>
+      </w:r>
+      <w:r>
+        <w:rPr>
+          <w:rFonts w:ascii="Arial" w:hAnsi="Arial" w:cs="Arial"/>
+          <w:lang w:bidi="ar-SA"/>
+        </w:rPr>
+        <w:t xml:space="preserve"> is</w:t>
+      </w:r>
+      <w:proofErr w:type="gramEnd"/>
+      <w:r>
+        <w:rPr>
+          <w:rFonts w:ascii="Arial" w:hAnsi="Arial" w:cs="Arial"/>
+          <w:lang w:bidi="ar-SA"/>
+        </w:rPr>
+        <w:t xml:space="preserve"> a registered trademark of the UCL Institute of Education, University College London.</w:t>
       </w:r>
     </w:p>
     <w:p>
@@ -713,6 +772,27 @@
           <w:lang w:val="en-GB"/>
         </w:rPr>
       </w:pPr>
+    </w:p>
+    <w:p>
+      <w:pPr>
+        <w:spacing w:after="160" w:line="259" w:lineRule="auto"/>
+        <w:rPr>
+          <w:rFonts w:ascii="Arial" w:hAnsi="Arial" w:cs="Arial"/>
+          <w:b/>
+          <w:bCs/>
+          <w:kern w:val="32"/>
+          <w:sz w:val="22"/>
+          <w:szCs w:val="22"/>
+          <w:lang w:val="x-none" w:eastAsia="x-none"/>
+        </w:rPr>
+      </w:pPr>
+      <w:r>
+        <w:rPr>
+          <w:sz w:val="22"/>
+          <w:szCs w:val="22"/>
+        </w:rPr>
+        <w:br w:type="page"/>
+      </w:r>
     </w:p>
     <w:p>
       <w:pPr>
@@ -751,7 +831,25 @@
           <w:sz w:val="22"/>
           <w:szCs w:val="22"/>
         </w:rPr>
-        <w:t xml:space="preserve">Reading Recovery™ is a short-term intervention for the lowest attaining literacy learners in their first years at school. Children are taught individually, by a specially trained teacher for 30 minutes each day for between 12-20 weeks of instruction. The goal is for children to develop effective reading and writing strategies in order to work within the average range of classroom performance for their chronological age. There is substantial independent research evidence (D’Agostino &amp; </w:t>
+        <w:t xml:space="preserve">Reading Recovery™ is a short-term intervention for the lowest attaining literacy learners in their first years at school. Children are taught individually, by a specially trained teacher for 30 minutes each day for between 12-20 weeks of instruction. The goal is for children to develop effective reading and writing strategies </w:t>
+      </w:r>
+      <w:proofErr w:type="gramStart"/>
+      <w:r>
+        <w:rPr>
+          <w:rFonts w:ascii="Arial" w:hAnsi="Arial" w:cs="Arial"/>
+          <w:sz w:val="22"/>
+          <w:szCs w:val="22"/>
+        </w:rPr>
+        <w:t>in order to</w:t>
+      </w:r>
+      <w:proofErr w:type="gramEnd"/>
+      <w:r>
+        <w:rPr>
+          <w:rFonts w:ascii="Arial" w:hAnsi="Arial" w:cs="Arial"/>
+          <w:sz w:val="22"/>
+          <w:szCs w:val="22"/>
+        </w:rPr>
+        <w:t xml:space="preserve"> work within the average range of classroom performance for their chronological age. There is substantial independent research evidence (D’Agostino &amp; </w:t>
       </w:r>
       <w:proofErr w:type="spellStart"/>
       <w:r>
@@ -1201,7 +1299,25 @@
           <w:sz w:val="22"/>
           <w:szCs w:val="22"/>
         </w:rPr>
-        <w:t xml:space="preserve"> (Clay, 2013), with the lowest attaining children being given the first priority.</w:t>
+        <w:t xml:space="preserve"> (Clay, 2013), with the lowest attaining children being given the </w:t>
+      </w:r>
+      <w:proofErr w:type="gramStart"/>
+      <w:r>
+        <w:rPr>
+          <w:rFonts w:ascii="Arial" w:hAnsi="Arial" w:cs="Arial"/>
+          <w:sz w:val="22"/>
+          <w:szCs w:val="22"/>
+        </w:rPr>
+        <w:t>first priority</w:t>
+      </w:r>
+      <w:proofErr w:type="gramEnd"/>
+      <w:r>
+        <w:rPr>
+          <w:rFonts w:ascii="Arial" w:hAnsi="Arial" w:cs="Arial"/>
+          <w:sz w:val="22"/>
+          <w:szCs w:val="22"/>
+        </w:rPr>
+        <w:t>.</w:t>
       </w:r>
       <w:r>
         <w:rPr>
@@ -1280,7 +1396,25 @@
           <w:sz w:val="22"/>
           <w:szCs w:val="22"/>
         </w:rPr>
-        <w:t xml:space="preserve">These characteristics can be used to review outcomes for children receiving Reading Recovery based on aspects such as age, gender, ethnicity or special educational need. </w:t>
+        <w:t xml:space="preserve">These characteristics can be used to review outcomes for children receiving Reading Recovery based on aspects such as age, gender, </w:t>
+      </w:r>
+      <w:proofErr w:type="gramStart"/>
+      <w:r>
+        <w:rPr>
+          <w:rFonts w:ascii="Arial" w:hAnsi="Arial" w:cs="Arial"/>
+          <w:sz w:val="22"/>
+          <w:szCs w:val="22"/>
+        </w:rPr>
+        <w:t>ethnicity</w:t>
+      </w:r>
+      <w:proofErr w:type="gramEnd"/>
+      <w:r>
+        <w:rPr>
+          <w:rFonts w:ascii="Arial" w:hAnsi="Arial" w:cs="Arial"/>
+          <w:sz w:val="22"/>
+          <w:szCs w:val="22"/>
+        </w:rPr>
+        <w:t xml:space="preserve"> or special educational need. </w:t>
       </w:r>
     </w:p>
     <w:p>
@@ -1340,7 +1474,73 @@
           <w:szCs w:val="22"/>
           <w:lang w:val="en-GB" w:eastAsia="en-GB" w:bidi="ar-SA"/>
         </w:rPr>
-        <w:t>Reading Recovery is designed to be delivered every day.  Disruption during the pandemic meant that this was not possible and schools had to make decisions about the safety of pupils and staff which made access to a Reading Recovery teacher less frequent. Teachers supported pupils in many different ways, particularly in online contact.  Data shows that the range of ways, frequencies and times that support was accessed during school closures were diverse.  Therefore, lessons delivered in the usual face-to-face setting have been recorded here so that we can compare provision that children  were accessing across school, region and country. </w:t>
+        <w:t>Reading Recovery is designed to be delivered every day.  Disruption during the pandemic meant that this was not </w:t>
+      </w:r>
+      <w:proofErr w:type="gramStart"/>
+      <w:r>
+        <w:rPr>
+          <w:rFonts w:ascii="Arial" w:hAnsi="Arial" w:cs="Arial"/>
+          <w:color w:val="000000"/>
+          <w:sz w:val="22"/>
+          <w:szCs w:val="22"/>
+          <w:lang w:val="en-GB" w:eastAsia="en-GB" w:bidi="ar-SA"/>
+        </w:rPr>
+        <w:t>possible</w:t>
+      </w:r>
+      <w:proofErr w:type="gramEnd"/>
+      <w:r>
+        <w:rPr>
+          <w:rFonts w:ascii="Arial" w:hAnsi="Arial" w:cs="Arial"/>
+          <w:color w:val="000000"/>
+          <w:sz w:val="22"/>
+          <w:szCs w:val="22"/>
+          <w:lang w:val="en-GB" w:eastAsia="en-GB" w:bidi="ar-SA"/>
+        </w:rPr>
+        <w:t> and schools had to make decisions about the safety of pupils and staff which made access to a Reading Recovery teacher less frequent. Teachers supported pupils in </w:t>
+      </w:r>
+      <w:proofErr w:type="gramStart"/>
+      <w:r>
+        <w:rPr>
+          <w:rFonts w:ascii="Arial" w:hAnsi="Arial" w:cs="Arial"/>
+          <w:color w:val="000000"/>
+          <w:sz w:val="22"/>
+          <w:szCs w:val="22"/>
+          <w:lang w:val="en-GB" w:eastAsia="en-GB" w:bidi="ar-SA"/>
+        </w:rPr>
+        <w:t>many different ways</w:t>
+      </w:r>
+      <w:proofErr w:type="gramEnd"/>
+      <w:r>
+        <w:rPr>
+          <w:rFonts w:ascii="Arial" w:hAnsi="Arial" w:cs="Arial"/>
+          <w:color w:val="000000"/>
+          <w:sz w:val="22"/>
+          <w:szCs w:val="22"/>
+          <w:lang w:val="en-GB" w:eastAsia="en-GB" w:bidi="ar-SA"/>
+        </w:rPr>
+        <w:t>, particularly in online contact.  Data shows that the range of ways, frequencies and times that support was accessed during school closures were diverse.  Therefore, lessons delivered in the usual face-to-face setting have been recorded here so that we can compare provision that </w:t>
+      </w:r>
+      <w:proofErr w:type="gramStart"/>
+      <w:r>
+        <w:rPr>
+          <w:rFonts w:ascii="Arial" w:hAnsi="Arial" w:cs="Arial"/>
+          <w:color w:val="000000"/>
+          <w:sz w:val="22"/>
+          <w:szCs w:val="22"/>
+          <w:lang w:val="en-GB" w:eastAsia="en-GB" w:bidi="ar-SA"/>
+        </w:rPr>
+        <w:t>children  were</w:t>
+      </w:r>
+      <w:proofErr w:type="gramEnd"/>
+      <w:r>
+        <w:rPr>
+          <w:rFonts w:ascii="Arial" w:hAnsi="Arial" w:cs="Arial"/>
+          <w:color w:val="000000"/>
+          <w:sz w:val="22"/>
+          <w:szCs w:val="22"/>
+          <w:lang w:val="en-GB" w:eastAsia="en-GB" w:bidi="ar-SA"/>
+        </w:rPr>
+        <w:t> accessing across school, region and country. </w:t>
       </w:r>
     </w:p>
     <w:p>
@@ -1433,6 +1633,7 @@
           <w:szCs w:val="22"/>
         </w:rPr>
       </w:pPr>
+      <w:proofErr w:type="gramStart"/>
       <w:r>
         <w:rPr>
           <w:rFonts w:ascii="Arial" w:hAnsi="Arial" w:cs="Arial"/>
@@ -1440,7 +1641,17 @@
           <w:sz w:val="22"/>
           <w:szCs w:val="22"/>
         </w:rPr>
-        <w:t>Pupil absent</w:t>
+        <w:t>Pupil</w:t>
+      </w:r>
+      <w:proofErr w:type="gramEnd"/>
+      <w:r>
+        <w:rPr>
+          <w:rFonts w:ascii="Arial" w:hAnsi="Arial" w:cs="Arial"/>
+          <w:b/>
+          <w:sz w:val="22"/>
+          <w:szCs w:val="22"/>
+        </w:rPr>
+        <w:t xml:space="preserve"> absent</w:t>
       </w:r>
       <w:r>
         <w:rPr>
@@ -1496,7 +1707,25 @@
           <w:sz w:val="22"/>
           <w:szCs w:val="22"/>
         </w:rPr>
-        <w:t xml:space="preserve"> days when the child was in school but did not have a lesson e.g. because of a special school event;</w:t>
+        <w:t xml:space="preserve"> days when the child was in school but did not have a lesson </w:t>
+      </w:r>
+      <w:proofErr w:type="gramStart"/>
+      <w:r>
+        <w:rPr>
+          <w:rFonts w:ascii="Arial" w:hAnsi="Arial" w:cs="Arial"/>
+          <w:sz w:val="22"/>
+          <w:szCs w:val="22"/>
+        </w:rPr>
+        <w:t>e.g.</w:t>
+      </w:r>
+      <w:proofErr w:type="gramEnd"/>
+      <w:r>
+        <w:rPr>
+          <w:rFonts w:ascii="Arial" w:hAnsi="Arial" w:cs="Arial"/>
+          <w:sz w:val="22"/>
+          <w:szCs w:val="22"/>
+        </w:rPr>
+        <w:t xml:space="preserve"> because of a special school event;</w:t>
       </w:r>
     </w:p>
     <w:p>
@@ -1520,8 +1749,19 @@
           <w:sz w:val="22"/>
           <w:szCs w:val="22"/>
         </w:rPr>
-        <w:t>Teacher absent</w:t>
-      </w:r>
+        <w:t xml:space="preserve">Teacher </w:t>
+      </w:r>
+      <w:proofErr w:type="gramStart"/>
+      <w:r>
+        <w:rPr>
+          <w:rFonts w:ascii="Arial" w:hAnsi="Arial" w:cs="Arial"/>
+          <w:b/>
+          <w:sz w:val="22"/>
+          <w:szCs w:val="22"/>
+        </w:rPr>
+        <w:t>absent</w:t>
+      </w:r>
+      <w:proofErr w:type="gramEnd"/>
       <w:r>
         <w:rPr>
           <w:rFonts w:ascii="Arial" w:hAnsi="Arial" w:cs="Arial"/>
@@ -1664,7 +1904,6 @@
           <w:sz w:val="22"/>
           <w:szCs w:val="22"/>
         </w:rPr>
-        <w:lastRenderedPageBreak/>
         <w:t xml:space="preserve">Effectiveness: </w:t>
       </w:r>
       <w:r>
@@ -1716,6 +1955,7 @@
           <w:sz w:val="22"/>
           <w:szCs w:val="22"/>
         </w:rPr>
+        <w:lastRenderedPageBreak/>
         <w:t>Accelerated Progress (</w:t>
       </w:r>
       <w:r>
@@ -2061,8 +2301,19 @@
           <w:sz w:val="22"/>
           <w:szCs w:val="22"/>
         </w:rPr>
-        <w:t>. Therefore, they do not yet have exit data to report</w:t>
-      </w:r>
+        <w:t xml:space="preserve">. Therefore, they do not yet have exit data to </w:t>
+      </w:r>
+      <w:proofErr w:type="gramStart"/>
+      <w:r>
+        <w:rPr>
+          <w:rFonts w:ascii="Arial" w:hAnsi="Arial" w:cs="Arial"/>
+          <w:bCs/>
+          <w:sz w:val="22"/>
+          <w:szCs w:val="22"/>
+        </w:rPr>
+        <w:t>report</w:t>
+      </w:r>
+      <w:proofErr w:type="gramEnd"/>
     </w:p>
     <w:p>
       <w:pPr>
@@ -2413,8 +2664,22 @@
                 <w:szCs w:val="16"/>
                 <w:lang w:eastAsia="en-GB" w:bidi="ar-SA"/>
               </w:rPr>
-              <w:t>Number of pupils  served</w:t>
-            </w:r>
+              <w:t xml:space="preserve">Number of </w:t>
+            </w:r>
+            <w:proofErr w:type="gramStart"/>
+            <w:r>
+              <w:rPr>
+                <w:rFonts w:ascii="Arial" w:hAnsi="Arial" w:cs="Arial"/>
+                <w:b/>
+                <w:bCs/>
+                <w:color w:val="000000"/>
+                <w:sz w:val="16"/>
+                <w:szCs w:val="16"/>
+                <w:lang w:eastAsia="en-GB" w:bidi="ar-SA"/>
+              </w:rPr>
+              <w:t>pupils  served</w:t>
+            </w:r>
+            <w:proofErr w:type="gramEnd"/>
           </w:p>
         </w:tc>
         <w:tc>
@@ -3084,7 +3349,6 @@
     <w:p>
       <w:pPr>
         <w:sectPr>
-          <w:headerReference w:type="default" r:id="rId9"/>
           <w:pgSz w:w="16834" w:h="11909" w:orient="landscape" w:code="9"/>
           <w:pgMar w:top="652" w:right="652" w:bottom="652" w:left="652" w:header="652" w:footer="652" w:gutter="0"/>
           <w:cols w:space="720"/>
@@ -3137,7 +3401,7 @@
           <w:rFonts w:ascii="Arial" w:hAnsi="Arial" w:cs="Arial"/>
           <w:b/>
           <w:bCs/>
-          <w:color w:val="333333"/>
+          <w:color w:val="000000" w:themeColor="text1"/>
           <w:sz w:val="20"/>
           <w:szCs w:val="20"/>
         </w:rPr>
@@ -3147,7 +3411,7 @@
           <w:rFonts w:ascii="Arial" w:hAnsi="Arial" w:cs="Arial"/>
           <w:b/>
           <w:bCs/>
-          <w:color w:val="333333"/>
+          <w:color w:val="000000" w:themeColor="text1"/>
           <w:sz w:val="20"/>
           <w:szCs w:val="20"/>
         </w:rPr>
@@ -3157,6 +3421,7 @@
         <w:rPr>
           <w:rFonts w:ascii="Arial" w:hAnsi="Arial" w:cs="Arial"/>
           <w:b/>
+          <w:color w:val="000000" w:themeColor="text1"/>
           <w:sz w:val="20"/>
           <w:szCs w:val="20"/>
         </w:rPr>
@@ -3167,7 +3432,7 @@
           <w:rFonts w:ascii="Arial" w:hAnsi="Arial" w:cs="Arial"/>
           <w:b/>
           <w:bCs/>
-          <w:color w:val="333333"/>
+          <w:color w:val="000000" w:themeColor="text1"/>
           <w:sz w:val="20"/>
           <w:szCs w:val="20"/>
         </w:rPr>
@@ -3178,7 +3443,7 @@
           <w:rFonts w:ascii="Arial" w:hAnsi="Arial" w:cs="Arial"/>
           <w:b/>
           <w:bCs/>
-          <w:color w:val="333333"/>
+          <w:color w:val="000000" w:themeColor="text1"/>
           <w:sz w:val="20"/>
           <w:szCs w:val="20"/>
         </w:rPr>
@@ -3189,7 +3454,7 @@
           <w:rFonts w:ascii="Arial" w:hAnsi="Arial" w:cs="Arial"/>
           <w:b/>
           <w:bCs/>
-          <w:color w:val="333333"/>
+          <w:color w:val="000000" w:themeColor="text1"/>
           <w:sz w:val="20"/>
           <w:szCs w:val="20"/>
         </w:rPr>
@@ -3200,7 +3465,7 @@
           <w:rFonts w:ascii="Arial" w:hAnsi="Arial" w:cs="Arial"/>
           <w:b/>
           <w:bCs/>
-          <w:color w:val="333333"/>
+          <w:color w:val="000000" w:themeColor="text1"/>
           <w:sz w:val="20"/>
           <w:szCs w:val="20"/>
         </w:rPr>
@@ -3211,7 +3476,7 @@
           <w:rFonts w:ascii="Arial" w:hAnsi="Arial" w:cs="Arial"/>
           <w:b/>
           <w:bCs/>
-          <w:color w:val="333333"/>
+          <w:color w:val="000000" w:themeColor="text1"/>
           <w:sz w:val="20"/>
           <w:szCs w:val="20"/>
         </w:rPr>
@@ -5168,6 +5433,7 @@
         <w:rPr>
           <w:rFonts w:ascii="Arial" w:hAnsi="Arial" w:cs="Arial"/>
           <w:b/>
+          <w:color w:val="000000" w:themeColor="text1"/>
           <w:sz w:val="20"/>
           <w:szCs w:val="20"/>
           <w:lang w:val="en-GB"/>
@@ -5177,6 +5443,7 @@
         <w:rPr>
           <w:rFonts w:ascii="Arial" w:hAnsi="Arial" w:cs="Arial"/>
           <w:b/>
+          <w:color w:val="000000" w:themeColor="text1"/>
           <w:sz w:val="20"/>
           <w:szCs w:val="20"/>
         </w:rPr>
@@ -5187,6 +5454,7 @@
         <w:rPr>
           <w:rFonts w:ascii="Arial" w:hAnsi="Arial" w:cs="Arial"/>
           <w:b/>
+          <w:color w:val="000000" w:themeColor="text1"/>
           <w:sz w:val="20"/>
           <w:szCs w:val="20"/>
           <w:lang w:val="en-GB"/>
@@ -5197,6 +5465,7 @@
         <w:rPr>
           <w:rFonts w:ascii="Arial" w:hAnsi="Arial" w:cs="Arial"/>
           <w:b/>
+          <w:color w:val="000000" w:themeColor="text1"/>
           <w:sz w:val="20"/>
           <w:szCs w:val="20"/>
         </w:rPr>
@@ -5206,6 +5475,7 @@
         <w:rPr>
           <w:rFonts w:ascii="Arial" w:hAnsi="Arial" w:cs="Arial"/>
           <w:b/>
+          <w:color w:val="000000" w:themeColor="text1"/>
           <w:sz w:val="20"/>
           <w:szCs w:val="20"/>
         </w:rPr>
@@ -5216,7 +5486,7 @@
           <w:rFonts w:ascii="Arial" w:hAnsi="Arial" w:cs="Arial"/>
           <w:b/>
           <w:bCs/>
-          <w:color w:val="333333"/>
+          <w:color w:val="000000" w:themeColor="text1"/>
           <w:sz w:val="20"/>
           <w:szCs w:val="20"/>
         </w:rPr>
@@ -5226,6 +5496,7 @@
         <w:rPr>
           <w:rFonts w:ascii="Arial" w:hAnsi="Arial" w:cs="Arial"/>
           <w:b/>
+          <w:color w:val="000000" w:themeColor="text1"/>
           <w:sz w:val="20"/>
           <w:szCs w:val="20"/>
         </w:rPr>
@@ -5235,6 +5506,7 @@
         <w:rPr>
           <w:rFonts w:ascii="Arial" w:hAnsi="Arial" w:cs="Arial"/>
           <w:b/>
+          <w:color w:val="000000" w:themeColor="text1"/>
           <w:sz w:val="20"/>
           <w:szCs w:val="20"/>
           <w:lang w:val="en-GB"/>
@@ -5245,6 +5517,7 @@
         <w:rPr>
           <w:rFonts w:ascii="Arial" w:hAnsi="Arial" w:cs="Arial"/>
           <w:b/>
+          <w:color w:val="000000" w:themeColor="text1"/>
           <w:sz w:val="20"/>
           <w:szCs w:val="20"/>
         </w:rPr>
@@ -5254,6 +5527,7 @@
         <w:rPr>
           <w:rFonts w:ascii="Arial" w:hAnsi="Arial" w:cs="Arial"/>
           <w:b/>
+          <w:color w:val="000000" w:themeColor="text1"/>
           <w:sz w:val="20"/>
           <w:szCs w:val="20"/>
           <w:lang w:val="en-GB"/>
@@ -5264,6 +5538,7 @@
         <w:rPr>
           <w:rFonts w:ascii="Arial" w:hAnsi="Arial" w:cs="Arial"/>
           <w:b/>
+          <w:color w:val="000000" w:themeColor="text1"/>
           <w:sz w:val="20"/>
           <w:szCs w:val="20"/>
           <w:lang w:val="en-GB"/>
@@ -5274,6 +5549,7 @@
         <w:rPr>
           <w:rFonts w:ascii="Arial" w:hAnsi="Arial" w:cs="Arial"/>
           <w:b/>
+          <w:color w:val="000000" w:themeColor="text1"/>
           <w:sz w:val="20"/>
           <w:szCs w:val="20"/>
           <w:lang w:val="en-GB"/>
@@ -5284,6 +5560,7 @@
         <w:rPr>
           <w:rFonts w:ascii="Arial" w:hAnsi="Arial" w:cs="Arial"/>
           <w:b/>
+          <w:color w:val="000000" w:themeColor="text1"/>
           <w:sz w:val="20"/>
           <w:szCs w:val="20"/>
           <w:lang w:val="en-GB"/>
@@ -5685,6 +5962,7 @@
         <w:rPr>
           <w:rFonts w:ascii="Arial" w:hAnsi="Arial" w:cs="Arial"/>
           <w:b/>
+          <w:color w:val="000000" w:themeColor="text1"/>
           <w:sz w:val="20"/>
           <w:szCs w:val="20"/>
         </w:rPr>
@@ -5693,6 +5971,7 @@
         <w:rPr>
           <w:rFonts w:ascii="Arial" w:hAnsi="Arial" w:cs="Arial"/>
           <w:b/>
+          <w:color w:val="000000" w:themeColor="text1"/>
           <w:sz w:val="20"/>
           <w:szCs w:val="20"/>
         </w:rPr>
@@ -5702,6 +5981,7 @@
         <w:rPr>
           <w:rFonts w:ascii="Arial" w:hAnsi="Arial" w:cs="Arial"/>
           <w:b/>
+          <w:color w:val="000000" w:themeColor="text1"/>
           <w:sz w:val="20"/>
           <w:szCs w:val="20"/>
           <w:lang w:val="en-GB"/>
@@ -5711,6 +5991,7 @@
       <w:r>
         <w:rPr>
           <w:rFonts w:ascii="Arial" w:hAnsi="Arial" w:cs="Arial"/>
+          <w:color w:val="000000" w:themeColor="text1"/>
           <w:sz w:val="20"/>
           <w:szCs w:val="20"/>
         </w:rPr>
@@ -5720,6 +6001,7 @@
         <w:rPr>
           <w:rFonts w:ascii="Arial" w:hAnsi="Arial" w:cs="Arial"/>
           <w:b/>
+          <w:color w:val="000000" w:themeColor="text1"/>
           <w:sz w:val="20"/>
           <w:szCs w:val="20"/>
         </w:rPr>
@@ -5730,6 +6012,7 @@
         <w:rPr>
           <w:rFonts w:ascii="Arial" w:hAnsi="Arial" w:cs="Arial"/>
           <w:b/>
+          <w:color w:val="000000" w:themeColor="text1"/>
           <w:sz w:val="20"/>
           <w:szCs w:val="20"/>
         </w:rPr>
@@ -5739,6 +6022,7 @@
         <w:rPr>
           <w:rFonts w:ascii="Arial" w:hAnsi="Arial" w:cs="Arial"/>
           <w:b/>
+          <w:color w:val="000000" w:themeColor="text1"/>
           <w:sz w:val="20"/>
           <w:szCs w:val="20"/>
         </w:rPr>
@@ -5749,6 +6033,7 @@
         <w:rPr>
           <w:rFonts w:ascii="Arial" w:hAnsi="Arial" w:cs="Arial"/>
           <w:b/>
+          <w:color w:val="000000" w:themeColor="text1"/>
           <w:sz w:val="20"/>
           <w:szCs w:val="20"/>
         </w:rPr>
@@ -5759,6 +6044,7 @@
         <w:rPr>
           <w:rFonts w:ascii="Arial" w:hAnsi="Arial" w:cs="Arial"/>
           <w:b/>
+          <w:color w:val="000000" w:themeColor="text1"/>
           <w:sz w:val="20"/>
           <w:szCs w:val="20"/>
         </w:rPr>
@@ -5769,6 +6055,7 @@
         <w:rPr>
           <w:rFonts w:ascii="Arial" w:hAnsi="Arial" w:cs="Arial"/>
           <w:b/>
+          <w:color w:val="000000" w:themeColor="text1"/>
           <w:sz w:val="20"/>
           <w:szCs w:val="20"/>
         </w:rPr>
@@ -5777,6 +6064,7 @@
       <w:r>
         <w:rPr>
           <w:rFonts w:ascii="Arial" w:hAnsi="Arial" w:cs="Arial"/>
+          <w:color w:val="000000" w:themeColor="text1"/>
           <w:sz w:val="20"/>
           <w:szCs w:val="20"/>
         </w:rPr>
@@ -5787,6 +6075,7 @@
           <w:rFonts w:ascii="Arial" w:hAnsi="Arial" w:cs="Arial"/>
           <w:b/>
           <w:bCs/>
+          <w:color w:val="000000" w:themeColor="text1"/>
           <w:sz w:val="20"/>
           <w:szCs w:val="20"/>
           <w:lang w:val="en-GB"/>
@@ -5798,6 +6087,7 @@
           <w:rFonts w:ascii="Arial" w:hAnsi="Arial" w:cs="Arial"/>
           <w:b/>
           <w:bCs/>
+          <w:color w:val="000000" w:themeColor="text1"/>
           <w:sz w:val="20"/>
           <w:szCs w:val="20"/>
         </w:rPr>
@@ -5808,6 +6098,7 @@
           <w:rFonts w:ascii="Arial" w:hAnsi="Arial" w:cs="Arial"/>
           <w:b/>
           <w:bCs/>
+          <w:color w:val="000000" w:themeColor="text1"/>
           <w:sz w:val="20"/>
           <w:szCs w:val="20"/>
           <w:lang w:val="en-GB"/>
@@ -5819,6 +6110,7 @@
           <w:rFonts w:ascii="Arial" w:hAnsi="Arial" w:cs="Arial"/>
           <w:b/>
           <w:bCs/>
+          <w:color w:val="000000" w:themeColor="text1"/>
           <w:sz w:val="20"/>
           <w:szCs w:val="20"/>
           <w:lang w:val="en-GB"/>
@@ -5830,6 +6122,7 @@
           <w:rFonts w:ascii="Arial" w:hAnsi="Arial" w:cs="Arial"/>
           <w:b/>
           <w:bCs/>
+          <w:color w:val="000000" w:themeColor="text1"/>
           <w:sz w:val="20"/>
           <w:szCs w:val="20"/>
           <w:lang w:val="en-GB"/>
@@ -5841,6 +6134,7 @@
           <w:rFonts w:ascii="Arial" w:hAnsi="Arial" w:cs="Arial"/>
           <w:b/>
           <w:bCs/>
+          <w:color w:val="000000" w:themeColor="text1"/>
           <w:sz w:val="20"/>
           <w:szCs w:val="20"/>
           <w:lang w:val="en-GB"/>
@@ -6764,6 +7058,7 @@
         <w:rPr>
           <w:rFonts w:ascii="Arial" w:hAnsi="Arial" w:cs="Arial"/>
           <w:b/>
+          <w:color w:val="000000" w:themeColor="text1"/>
           <w:sz w:val="20"/>
           <w:szCs w:val="20"/>
           <w:lang w:val="en-GB"/>
@@ -6773,6 +7068,7 @@
         <w:rPr>
           <w:rFonts w:ascii="Arial" w:hAnsi="Arial" w:cs="Arial"/>
           <w:b/>
+          <w:color w:val="000000" w:themeColor="text1"/>
           <w:sz w:val="20"/>
           <w:szCs w:val="20"/>
         </w:rPr>
@@ -6783,6 +7079,7 @@
         <w:rPr>
           <w:rFonts w:ascii="Arial" w:hAnsi="Arial" w:cs="Arial"/>
           <w:b/>
+          <w:color w:val="000000" w:themeColor="text1"/>
           <w:sz w:val="20"/>
           <w:szCs w:val="20"/>
           <w:lang w:val="en-GB"/>
@@ -6793,6 +7090,7 @@
         <w:rPr>
           <w:rFonts w:ascii="Arial" w:hAnsi="Arial" w:cs="Arial"/>
           <w:b/>
+          <w:color w:val="000000" w:themeColor="text1"/>
           <w:sz w:val="20"/>
           <w:szCs w:val="20"/>
         </w:rPr>
@@ -6803,7 +7101,7 @@
           <w:rFonts w:ascii="Arial" w:hAnsi="Arial" w:cs="Arial"/>
           <w:b/>
           <w:bCs/>
-          <w:color w:val="333333"/>
+          <w:color w:val="000000" w:themeColor="text1"/>
           <w:sz w:val="20"/>
           <w:szCs w:val="20"/>
         </w:rPr>
@@ -6815,7 +7113,7 @@
           <w:rFonts w:ascii="Arial" w:hAnsi="Arial" w:cs="Arial"/>
           <w:b/>
           <w:bCs/>
-          <w:color w:val="333333"/>
+          <w:color w:val="000000" w:themeColor="text1"/>
           <w:sz w:val="20"/>
           <w:szCs w:val="20"/>
         </w:rPr>
@@ -6826,6 +7124,7 @@
         <w:rPr>
           <w:rFonts w:ascii="Arial" w:hAnsi="Arial" w:cs="Arial"/>
           <w:b/>
+          <w:color w:val="000000" w:themeColor="text1"/>
           <w:sz w:val="20"/>
           <w:szCs w:val="20"/>
           <w:lang w:val="en-GB"/>
@@ -6836,6 +7135,7 @@
         <w:rPr>
           <w:rFonts w:ascii="Arial" w:hAnsi="Arial" w:cs="Arial"/>
           <w:b/>
+          <w:color w:val="000000" w:themeColor="text1"/>
           <w:sz w:val="20"/>
           <w:szCs w:val="20"/>
         </w:rPr>
@@ -6845,6 +7145,7 @@
         <w:rPr>
           <w:rFonts w:ascii="Arial" w:hAnsi="Arial" w:cs="Arial"/>
           <w:b/>
+          <w:color w:val="000000" w:themeColor="text1"/>
           <w:sz w:val="20"/>
           <w:szCs w:val="20"/>
           <w:lang w:val="en-GB"/>
@@ -6855,6 +7156,7 @@
         <w:rPr>
           <w:rFonts w:ascii="Arial" w:hAnsi="Arial" w:cs="Arial"/>
           <w:b/>
+          <w:color w:val="000000" w:themeColor="text1"/>
           <w:sz w:val="20"/>
           <w:szCs w:val="20"/>
           <w:lang w:val="en-GB"/>
@@ -6865,6 +7167,7 @@
         <w:rPr>
           <w:rFonts w:ascii="Arial" w:hAnsi="Arial" w:cs="Arial"/>
           <w:b/>
+          <w:color w:val="000000" w:themeColor="text1"/>
           <w:sz w:val="20"/>
           <w:szCs w:val="20"/>
           <w:lang w:val="en-GB"/>
@@ -6875,6 +7178,7 @@
         <w:rPr>
           <w:rFonts w:ascii="Arial" w:hAnsi="Arial" w:cs="Arial"/>
           <w:b/>
+          <w:color w:val="000000" w:themeColor="text1"/>
           <w:sz w:val="20"/>
           <w:szCs w:val="20"/>
           <w:lang w:val="en-GB"/>
@@ -8353,6 +8657,7 @@
           <w:rFonts w:ascii="Arial" w:hAnsi="Arial" w:cs="Arial"/>
           <w:b/>
           <w:bCs/>
+          <w:color w:val="000000" w:themeColor="text1"/>
           <w:sz w:val="20"/>
           <w:szCs w:val="20"/>
           <w:u w:val="single"/>
@@ -8363,6 +8668,7 @@
           <w:rFonts w:ascii="Arial" w:hAnsi="Arial" w:cs="Arial"/>
           <w:b/>
           <w:bCs/>
+          <w:color w:val="000000" w:themeColor="text1"/>
           <w:sz w:val="20"/>
           <w:szCs w:val="20"/>
         </w:rPr>
@@ -8373,9 +8679,9 @@
           <w:rFonts w:ascii="Arial" w:hAnsi="Arial" w:cs="Arial"/>
           <w:b/>
           <w:bCs/>
+          <w:color w:val="000000" w:themeColor="text1"/>
           <w:sz w:val="20"/>
           <w:szCs w:val="20"/>
-          <w:u w:val="single"/>
         </w:rPr>
         <w:t xml:space="preserve"> </w:t>
       </w:r>
@@ -8384,6 +8690,7 @@
           <w:rFonts w:ascii="Arial" w:hAnsi="Arial" w:cs="Arial"/>
           <w:b/>
           <w:bCs/>
+          <w:color w:val="000000" w:themeColor="text1"/>
           <w:sz w:val="20"/>
           <w:szCs w:val="20"/>
           <w:lang w:val="en-GB"/>
@@ -8395,6 +8702,7 @@
           <w:rFonts w:ascii="Arial" w:hAnsi="Arial" w:cs="Arial"/>
           <w:b/>
           <w:bCs/>
+          <w:color w:val="000000" w:themeColor="text1"/>
           <w:sz w:val="20"/>
           <w:szCs w:val="20"/>
         </w:rPr>
@@ -8405,6 +8713,7 @@
           <w:rFonts w:ascii="Arial" w:hAnsi="Arial" w:cs="Arial"/>
           <w:b/>
           <w:bCs/>
+          <w:color w:val="000000" w:themeColor="text1"/>
           <w:sz w:val="20"/>
           <w:szCs w:val="20"/>
           <w:lang w:val="en-GB"/>
@@ -8416,6 +8725,7 @@
           <w:rFonts w:ascii="Arial" w:hAnsi="Arial" w:cs="Arial"/>
           <w:b/>
           <w:bCs/>
+          <w:color w:val="000000" w:themeColor="text1"/>
           <w:sz w:val="20"/>
           <w:szCs w:val="20"/>
           <w:lang w:val="en-GB"/>
@@ -8427,6 +8737,7 @@
           <w:rFonts w:ascii="Arial" w:hAnsi="Arial" w:cs="Arial"/>
           <w:b/>
           <w:bCs/>
+          <w:color w:val="000000" w:themeColor="text1"/>
           <w:sz w:val="20"/>
           <w:szCs w:val="20"/>
           <w:lang w:val="en-GB"/>
@@ -8438,6 +8749,7 @@
           <w:rFonts w:ascii="Arial" w:hAnsi="Arial" w:cs="Arial"/>
           <w:b/>
           <w:bCs/>
+          <w:color w:val="000000" w:themeColor="text1"/>
           <w:sz w:val="20"/>
           <w:szCs w:val="20"/>
           <w:lang w:val="en-GB"/>
@@ -8449,9 +8761,9 @@
           <w:rFonts w:ascii="Arial" w:hAnsi="Arial" w:cs="Arial"/>
           <w:b/>
           <w:bCs/>
+          <w:color w:val="000000" w:themeColor="text1"/>
           <w:sz w:val="20"/>
           <w:szCs w:val="20"/>
-          <w:u w:val="single"/>
         </w:rPr>
         <w:t>.</w:t>
       </w:r>
@@ -8459,6 +8771,7 @@
         <w:rPr>
           <w:rFonts w:ascii="Arial" w:hAnsi="Arial" w:cs="Arial"/>
           <w:b/>
+          <w:color w:val="000000" w:themeColor="text1"/>
           <w:sz w:val="20"/>
           <w:szCs w:val="20"/>
           <w:u w:val="single"/>
@@ -12326,19 +12639,10 @@
                 <w:szCs w:val="16"/>
                 <w:lang w:val="en-GB" w:eastAsia="en-GB" w:bidi="ar-SA"/>
               </w:rPr>
-              <w:t>Three month </w:t>
-            </w:r>
-          </w:p>
-        </w:tc>
-        <w:tc>
-          <w:tcPr>
-            <w:tcW w:w="1461" w:type="dxa"/>
-            <w:shd w:val="clear" w:color="auto" w:fill="auto"/>
-            <w:vAlign w:val="center"/>
-            <w:hideMark/>
-          </w:tcPr>
-          <w:p>
-            <w:pPr>
+              <w:t xml:space="preserve">Three </w:t>
+            </w:r>
+            <w:proofErr w:type="gramStart"/>
+            <w:r>
               <w:rPr>
                 <w:rFonts w:ascii="Arial" w:hAnsi="Arial" w:cs="Arial"/>
                 <w:b/>
@@ -12347,7 +12651,9 @@
                 <w:szCs w:val="16"/>
                 <w:lang w:val="en-GB" w:eastAsia="en-GB" w:bidi="ar-SA"/>
               </w:rPr>
-            </w:pPr>
+              <w:t>month</w:t>
+            </w:r>
+            <w:proofErr w:type="gramEnd"/>
             <w:r>
               <w:rPr>
                 <w:rFonts w:ascii="Arial" w:hAnsi="Arial" w:cs="Arial"/>
@@ -12357,13 +12663,13 @@
                 <w:szCs w:val="16"/>
                 <w:lang w:val="en-GB" w:eastAsia="en-GB" w:bidi="ar-SA"/>
               </w:rPr>
-              <w:t>Six month </w:t>
-            </w:r>
-          </w:p>
-        </w:tc>
-        <w:tc>
-          <w:tcPr>
-            <w:tcW w:w="948" w:type="dxa"/>
+              <w:t> </w:t>
+            </w:r>
+          </w:p>
+        </w:tc>
+        <w:tc>
+          <w:tcPr>
+            <w:tcW w:w="1461" w:type="dxa"/>
             <w:shd w:val="clear" w:color="auto" w:fill="auto"/>
             <w:vAlign w:val="center"/>
             <w:hideMark/>
@@ -12388,19 +12694,10 @@
                 <w:szCs w:val="16"/>
                 <w:lang w:val="en-GB" w:eastAsia="en-GB" w:bidi="ar-SA"/>
               </w:rPr>
-              <w:t>Exit </w:t>
-            </w:r>
-          </w:p>
-        </w:tc>
-        <w:tc>
-          <w:tcPr>
-            <w:tcW w:w="1107" w:type="dxa"/>
-            <w:shd w:val="clear" w:color="auto" w:fill="auto"/>
-            <w:vAlign w:val="center"/>
-            <w:hideMark/>
-          </w:tcPr>
-          <w:p>
-            <w:pPr>
+              <w:t xml:space="preserve">Six </w:t>
+            </w:r>
+            <w:proofErr w:type="gramStart"/>
+            <w:r>
               <w:rPr>
                 <w:rFonts w:ascii="Arial" w:hAnsi="Arial" w:cs="Arial"/>
                 <w:b/>
@@ -12409,7 +12706,9 @@
                 <w:szCs w:val="16"/>
                 <w:lang w:val="en-GB" w:eastAsia="en-GB" w:bidi="ar-SA"/>
               </w:rPr>
-            </w:pPr>
+              <w:t>month</w:t>
+            </w:r>
+            <w:proofErr w:type="gramEnd"/>
             <w:r>
               <w:rPr>
                 <w:rFonts w:ascii="Arial" w:hAnsi="Arial" w:cs="Arial"/>
@@ -12419,13 +12718,13 @@
                 <w:szCs w:val="16"/>
                 <w:lang w:val="en-GB" w:eastAsia="en-GB" w:bidi="ar-SA"/>
               </w:rPr>
-              <w:t>Three month  </w:t>
-            </w:r>
-          </w:p>
-        </w:tc>
-        <w:tc>
-          <w:tcPr>
-            <w:tcW w:w="1156" w:type="dxa"/>
+              <w:t> </w:t>
+            </w:r>
+          </w:p>
+        </w:tc>
+        <w:tc>
+          <w:tcPr>
+            <w:tcW w:w="948" w:type="dxa"/>
             <w:shd w:val="clear" w:color="auto" w:fill="auto"/>
             <w:vAlign w:val="center"/>
             <w:hideMark/>
@@ -12450,13 +12749,13 @@
                 <w:szCs w:val="16"/>
                 <w:lang w:val="en-GB" w:eastAsia="en-GB" w:bidi="ar-SA"/>
               </w:rPr>
-              <w:t>Six month </w:t>
-            </w:r>
-          </w:p>
-        </w:tc>
-        <w:tc>
-          <w:tcPr>
-            <w:tcW w:w="1139" w:type="dxa"/>
+              <w:t>Exit </w:t>
+            </w:r>
+          </w:p>
+        </w:tc>
+        <w:tc>
+          <w:tcPr>
+            <w:tcW w:w="1107" w:type="dxa"/>
             <w:shd w:val="clear" w:color="auto" w:fill="auto"/>
             <w:vAlign w:val="center"/>
             <w:hideMark/>
@@ -12481,19 +12780,10 @@
                 <w:szCs w:val="16"/>
                 <w:lang w:val="en-GB" w:eastAsia="en-GB" w:bidi="ar-SA"/>
               </w:rPr>
-              <w:t>Exit </w:t>
-            </w:r>
-          </w:p>
-        </w:tc>
-        <w:tc>
-          <w:tcPr>
-            <w:tcW w:w="1418" w:type="dxa"/>
-            <w:shd w:val="clear" w:color="auto" w:fill="auto"/>
-            <w:vAlign w:val="center"/>
-            <w:hideMark/>
-          </w:tcPr>
-          <w:p>
-            <w:pPr>
+              <w:t xml:space="preserve">Three </w:t>
+            </w:r>
+            <w:proofErr w:type="gramStart"/>
+            <w:r>
               <w:rPr>
                 <w:rFonts w:ascii="Arial" w:hAnsi="Arial" w:cs="Arial"/>
                 <w:b/>
@@ -12502,7 +12792,9 @@
                 <w:szCs w:val="16"/>
                 <w:lang w:val="en-GB" w:eastAsia="en-GB" w:bidi="ar-SA"/>
               </w:rPr>
-            </w:pPr>
+              <w:t>month</w:t>
+            </w:r>
+            <w:proofErr w:type="gramEnd"/>
             <w:r>
               <w:rPr>
                 <w:rFonts w:ascii="Arial" w:hAnsi="Arial" w:cs="Arial"/>
@@ -12512,13 +12804,13 @@
                 <w:szCs w:val="16"/>
                 <w:lang w:val="en-GB" w:eastAsia="en-GB" w:bidi="ar-SA"/>
               </w:rPr>
-              <w:t>Three month </w:t>
-            </w:r>
-          </w:p>
-        </w:tc>
-        <w:tc>
-          <w:tcPr>
-            <w:tcW w:w="1553" w:type="dxa"/>
+              <w:t xml:space="preserve">  </w:t>
+            </w:r>
+          </w:p>
+        </w:tc>
+        <w:tc>
+          <w:tcPr>
+            <w:tcW w:w="1156" w:type="dxa"/>
             <w:shd w:val="clear" w:color="auto" w:fill="auto"/>
             <w:vAlign w:val="center"/>
             <w:hideMark/>
@@ -12543,8 +12835,162 @@
                 <w:szCs w:val="16"/>
                 <w:lang w:val="en-GB" w:eastAsia="en-GB" w:bidi="ar-SA"/>
               </w:rPr>
-              <w:t>Six month</w:t>
-            </w:r>
+              <w:t xml:space="preserve">Six </w:t>
+            </w:r>
+            <w:proofErr w:type="gramStart"/>
+            <w:r>
+              <w:rPr>
+                <w:rFonts w:ascii="Arial" w:hAnsi="Arial" w:cs="Arial"/>
+                <w:b/>
+                <w:bCs/>
+                <w:sz w:val="16"/>
+                <w:szCs w:val="16"/>
+                <w:lang w:val="en-GB" w:eastAsia="en-GB" w:bidi="ar-SA"/>
+              </w:rPr>
+              <w:t>month</w:t>
+            </w:r>
+            <w:proofErr w:type="gramEnd"/>
+            <w:r>
+              <w:rPr>
+                <w:rFonts w:ascii="Arial" w:hAnsi="Arial" w:cs="Arial"/>
+                <w:b/>
+                <w:bCs/>
+                <w:sz w:val="16"/>
+                <w:szCs w:val="16"/>
+                <w:lang w:val="en-GB" w:eastAsia="en-GB" w:bidi="ar-SA"/>
+              </w:rPr>
+              <w:t> </w:t>
+            </w:r>
+          </w:p>
+        </w:tc>
+        <w:tc>
+          <w:tcPr>
+            <w:tcW w:w="1139" w:type="dxa"/>
+            <w:shd w:val="clear" w:color="auto" w:fill="auto"/>
+            <w:vAlign w:val="center"/>
+            <w:hideMark/>
+          </w:tcPr>
+          <w:p>
+            <w:pPr>
+              <w:rPr>
+                <w:rFonts w:ascii="Arial" w:hAnsi="Arial" w:cs="Arial"/>
+                <w:b/>
+                <w:bCs/>
+                <w:sz w:val="16"/>
+                <w:szCs w:val="16"/>
+                <w:lang w:val="en-GB" w:eastAsia="en-GB" w:bidi="ar-SA"/>
+              </w:rPr>
+            </w:pPr>
+            <w:r>
+              <w:rPr>
+                <w:rFonts w:ascii="Arial" w:hAnsi="Arial" w:cs="Arial"/>
+                <w:b/>
+                <w:bCs/>
+                <w:sz w:val="16"/>
+                <w:szCs w:val="16"/>
+                <w:lang w:val="en-GB" w:eastAsia="en-GB" w:bidi="ar-SA"/>
+              </w:rPr>
+              <w:t>Exit </w:t>
+            </w:r>
+          </w:p>
+        </w:tc>
+        <w:tc>
+          <w:tcPr>
+            <w:tcW w:w="1418" w:type="dxa"/>
+            <w:shd w:val="clear" w:color="auto" w:fill="auto"/>
+            <w:vAlign w:val="center"/>
+            <w:hideMark/>
+          </w:tcPr>
+          <w:p>
+            <w:pPr>
+              <w:rPr>
+                <w:rFonts w:ascii="Arial" w:hAnsi="Arial" w:cs="Arial"/>
+                <w:b/>
+                <w:bCs/>
+                <w:sz w:val="16"/>
+                <w:szCs w:val="16"/>
+                <w:lang w:val="en-GB" w:eastAsia="en-GB" w:bidi="ar-SA"/>
+              </w:rPr>
+            </w:pPr>
+            <w:r>
+              <w:rPr>
+                <w:rFonts w:ascii="Arial" w:hAnsi="Arial" w:cs="Arial"/>
+                <w:b/>
+                <w:bCs/>
+                <w:sz w:val="16"/>
+                <w:szCs w:val="16"/>
+                <w:lang w:val="en-GB" w:eastAsia="en-GB" w:bidi="ar-SA"/>
+              </w:rPr>
+              <w:t xml:space="preserve">Three </w:t>
+            </w:r>
+            <w:proofErr w:type="gramStart"/>
+            <w:r>
+              <w:rPr>
+                <w:rFonts w:ascii="Arial" w:hAnsi="Arial" w:cs="Arial"/>
+                <w:b/>
+                <w:bCs/>
+                <w:sz w:val="16"/>
+                <w:szCs w:val="16"/>
+                <w:lang w:val="en-GB" w:eastAsia="en-GB" w:bidi="ar-SA"/>
+              </w:rPr>
+              <w:t>month</w:t>
+            </w:r>
+            <w:proofErr w:type="gramEnd"/>
+            <w:r>
+              <w:rPr>
+                <w:rFonts w:ascii="Arial" w:hAnsi="Arial" w:cs="Arial"/>
+                <w:b/>
+                <w:bCs/>
+                <w:sz w:val="16"/>
+                <w:szCs w:val="16"/>
+                <w:lang w:val="en-GB" w:eastAsia="en-GB" w:bidi="ar-SA"/>
+              </w:rPr>
+              <w:t> </w:t>
+            </w:r>
+          </w:p>
+        </w:tc>
+        <w:tc>
+          <w:tcPr>
+            <w:tcW w:w="1553" w:type="dxa"/>
+            <w:shd w:val="clear" w:color="auto" w:fill="auto"/>
+            <w:vAlign w:val="center"/>
+            <w:hideMark/>
+          </w:tcPr>
+          <w:p>
+            <w:pPr>
+              <w:rPr>
+                <w:rFonts w:ascii="Arial" w:hAnsi="Arial" w:cs="Arial"/>
+                <w:b/>
+                <w:bCs/>
+                <w:sz w:val="16"/>
+                <w:szCs w:val="16"/>
+                <w:lang w:val="en-GB" w:eastAsia="en-GB" w:bidi="ar-SA"/>
+              </w:rPr>
+            </w:pPr>
+            <w:r>
+              <w:rPr>
+                <w:rFonts w:ascii="Arial" w:hAnsi="Arial" w:cs="Arial"/>
+                <w:b/>
+                <w:bCs/>
+                <w:sz w:val="16"/>
+                <w:szCs w:val="16"/>
+                <w:lang w:val="en-GB" w:eastAsia="en-GB" w:bidi="ar-SA"/>
+              </w:rPr>
+              <w:t xml:space="preserve">Six </w:t>
+            </w:r>
+            <w:proofErr w:type="gramStart"/>
+            <w:r>
+              <w:rPr>
+                <w:rFonts w:ascii="Arial" w:hAnsi="Arial" w:cs="Arial"/>
+                <w:b/>
+                <w:bCs/>
+                <w:sz w:val="16"/>
+                <w:szCs w:val="16"/>
+                <w:lang w:val="en-GB" w:eastAsia="en-GB" w:bidi="ar-SA"/>
+              </w:rPr>
+              <w:t>month</w:t>
+            </w:r>
+            <w:proofErr w:type="gramEnd"/>
           </w:p>
         </w:tc>
         <w:tc>
@@ -13578,8 +14024,8 @@
       </w:pPr>
     </w:p>
     <w:sectPr>
-      <w:headerReference w:type="default" r:id="rId10"/>
-      <w:footerReference w:type="default" r:id="rId11"/>
+      <w:headerReference w:type="default" r:id="rId11"/>
+      <w:footerReference w:type="default" r:id="rId12"/>
       <w:pgSz w:w="16834" w:h="11909" w:orient="landscape" w:code="9"/>
       <w:pgMar w:top="652" w:right="652" w:bottom="652" w:left="652" w:header="652" w:footer="652" w:gutter="0"/>
       <w:cols w:space="720"/>
@@ -13678,16 +14124,6 @@
 </file>
 
 <file path=word/header1.xml><?xml version="1.0" encoding="utf-8"?>
-<w:hdr xmlns:wpc="http://schemas.microsoft.com/office/word/2010/wordprocessingCanvas" xmlns:cx="http://schemas.microsoft.com/office/drawing/2014/chartex" xmlns:cx1="http://schemas.microsoft.com/office/drawing/2015/9/8/chartex" xmlns:cx2="http://schemas.microsoft.com/office/drawing/2015/10/21/chartex" xmlns:cx3="http://schemas.microsoft.com/office/drawing/2016/5/9/chartex" xmlns:cx4="http://schemas.microsoft.com/office/drawing/2016/5/10/chartex" xmlns:cx5="http://schemas.microsoft.com/office/drawing/2016/5/11/chartex" xmlns:cx6="http://schemas.microsoft.com/office/drawing/2016/5/12/chartex" xmlns:cx7="http://schemas.microsoft.com/office/drawing/2016/5/13/chartex" xmlns:cx8="http://schemas.microsoft.com/office/drawing/2016/5/14/chartex" xmlns:mc="http://schemas.openxmlformats.org/markup-compatibility/2006" xmlns:aink="http://schemas.microsoft.com/office/drawing/2016/ink" xmlns:am3d="http://schemas.microsoft.com/office/drawing/2017/model3d" xmlns:o="urn:schemas-microsoft-com:office:office" xmlns:oel="http://schemas.microsoft.com/office/2019/extlst" xmlns:r="http://schemas.openxmlformats.org/officeDocument/2006/relationships" xmlns:m="http://schemas.openxmlformats.org/officeDocument/2006/math" xmlns:v="urn:schemas-microsoft-com:vml" xmlns:wp14="http://schemas.microsoft.com/office/word/2010/wordprocessingDrawing" xmlns:wp="http://schemas.openxmlformats.org/drawingml/2006/wordprocessingDrawing" xmlns:w10="urn:schemas-microsoft-com:office:word" xmlns:w="http://schemas.openxmlformats.org/wordprocessingml/2006/main" xmlns:w14="http://schemas.microsoft.com/office/word/2010/wordml" xmlns:w15="http://schemas.microsoft.com/office/word/2012/wordml" xmlns:w16cex="http://schemas.microsoft.com/office/word/2018/wordml/cex" xmlns:w16cid="http://schemas.microsoft.com/office/word/2016/wordml/cid" xmlns:w16="http://schemas.microsoft.com/office/word/2018/wordml" xmlns:w16sdtdh="http://schemas.microsoft.com/office/word/2020/wordml/sdtdatahash" xmlns:w16se="http://schemas.microsoft.com/office/word/2015/wordml/symex" xmlns:wpg="http://schemas.microsoft.com/office/word/2010/wordprocessingGroup" xmlns:wpi="http://schemas.microsoft.com/office/word/2010/wordprocessingInk" xmlns:wne="http://schemas.microsoft.com/office/word/2006/wordml" xmlns:wps="http://schemas.microsoft.com/office/word/2010/wordprocessingShape" mc:Ignorable="w14 w15 w16se w16cid w16 w16cex w16sdtdh wp14">
-  <w:p>
-    <w:pPr>
-      <w:pStyle w:val="Header"/>
-    </w:pPr>
-  </w:p>
-</w:hdr>
-</file>
-
-<file path=word/header2.xml><?xml version="1.0" encoding="utf-8"?>
 <w:hdr xmlns:wpc="http://schemas.microsoft.com/office/word/2010/wordprocessingCanvas" xmlns:cx="http://schemas.microsoft.com/office/drawing/2014/chartex" xmlns:cx1="http://schemas.microsoft.com/office/drawing/2015/9/8/chartex" xmlns:cx2="http://schemas.microsoft.com/office/drawing/2015/10/21/chartex" xmlns:cx3="http://schemas.microsoft.com/office/drawing/2016/5/9/chartex" xmlns:cx4="http://schemas.microsoft.com/office/drawing/2016/5/10/chartex" xmlns:cx5="http://schemas.microsoft.com/office/drawing/2016/5/11/chartex" xmlns:cx6="http://schemas.microsoft.com/office/drawing/2016/5/12/chartex" xmlns:cx7="http://schemas.microsoft.com/office/drawing/2016/5/13/chartex" xmlns:cx8="http://schemas.microsoft.com/office/drawing/2016/5/14/chartex" xmlns:mc="http://schemas.openxmlformats.org/markup-compatibility/2006" xmlns:aink="http://schemas.microsoft.com/office/drawing/2016/ink" xmlns:am3d="http://schemas.microsoft.com/office/drawing/2017/model3d" xmlns:o="urn:schemas-microsoft-com:office:office" xmlns:oel="http://schemas.microsoft.com/office/2019/extlst" xmlns:r="http://schemas.openxmlformats.org/officeDocument/2006/relationships" xmlns:m="http://schemas.openxmlformats.org/officeDocument/2006/math" xmlns:v="urn:schemas-microsoft-com:vml" xmlns:wp14="http://schemas.microsoft.com/office/word/2010/wordprocessingDrawing" xmlns:wp="http://schemas.openxmlformats.org/drawingml/2006/wordprocessingDrawing" xmlns:w10="urn:schemas-microsoft-com:office:word" xmlns:w="http://schemas.openxmlformats.org/wordprocessingml/2006/main" xmlns:w14="http://schemas.microsoft.com/office/word/2010/wordml" xmlns:w15="http://schemas.microsoft.com/office/word/2012/wordml" xmlns:w16cex="http://schemas.microsoft.com/office/word/2018/wordml/cex" xmlns:w16cid="http://schemas.microsoft.com/office/word/2016/wordml/cid" xmlns:w16="http://schemas.microsoft.com/office/word/2018/wordml" xmlns:w16sdtdh="http://schemas.microsoft.com/office/word/2020/wordml/sdtdatahash" xmlns:w16se="http://schemas.microsoft.com/office/word/2015/wordml/symex" xmlns:wpg="http://schemas.microsoft.com/office/word/2010/wordprocessingGroup" xmlns:wpi="http://schemas.microsoft.com/office/word/2010/wordprocessingInk" xmlns:wne="http://schemas.microsoft.com/office/word/2006/wordml" xmlns:wps="http://schemas.microsoft.com/office/word/2010/wordprocessingShape" mc:Ignorable="w14 w15 w16se w16cid w16 w16cex w16sdtdh wp14">
   <w:p>
     <w:pPr>
@@ -15699,7 +16135,6 @@
     <w:name w:val="Hyperlink"/>
     <w:basedOn w:val="DefaultParagraphFont"/>
     <w:uiPriority w:val="99"/>
-    <w:semiHidden/>
     <w:unhideWhenUsed/>
     <w:rsid w:val="00471BB0"/>
     <w:rPr>
@@ -16031,6 +16466,16 @@
       </w:rPr>
     </w:tblStylePr>
   </w:style>
+  <w:style w:type="character" w:styleId="UnresolvedMention">
+    <w:name w:val="Unresolved Mention"/>
+    <w:basedOn w:val="DefaultParagraphFont"/>
+    <w:uiPriority w:val="99"/>
+    <w:rsid w:val="00F201D9"/>
+    <w:rPr>
+      <w:color w:val="605E5C"/>
+      <w:shd w:val="clear" w:color="auto" w:fill="E1DFDD"/>
+    </w:rPr>
+  </w:style>
 </w:styles>
 </file>
 

</xml_diff>

<commit_message>
Update formatting of school template
</commit_message>
<xml_diff>
--- a/input/templates/2021/2021-22_template.docx
+++ b/input/templates/2021/2021-22_template.docx
@@ -460,21 +460,7 @@
         <w:rPr>
           <w:rFonts w:ascii="Arial" w:hAnsi="Arial" w:cs="Arial"/>
         </w:rPr>
-        <w:t xml:space="preserve">Data were collected and managed using </w:t>
-      </w:r>
-      <w:proofErr w:type="spellStart"/>
-      <w:r>
-        <w:rPr>
-          <w:rFonts w:ascii="Arial" w:hAnsi="Arial" w:cs="Arial"/>
-        </w:rPr>
-        <w:t>REDCap</w:t>
-      </w:r>
-      <w:proofErr w:type="spellEnd"/>
-      <w:r>
-        <w:rPr>
-          <w:rFonts w:ascii="Arial" w:hAnsi="Arial" w:cs="Arial"/>
-        </w:rPr>
-        <w:t xml:space="preserve"> electronic data capture tools hosted at University College London </w:t>
+        <w:t xml:space="preserve">Data were collected and managed using REDCap electronic data capture tools hosted at University College London </w:t>
       </w:r>
       <w:r>
         <w:rPr>
@@ -499,21 +485,7 @@
         <w:rPr>
           <w:rFonts w:ascii="Arial" w:hAnsi="Arial" w:cs="Arial"/>
         </w:rPr>
-        <w:t> </w:t>
-      </w:r>
-      <w:proofErr w:type="spellStart"/>
-      <w:r>
-        <w:rPr>
-          <w:rFonts w:ascii="Arial" w:hAnsi="Arial" w:cs="Arial"/>
-        </w:rPr>
-        <w:t>REDCap</w:t>
-      </w:r>
-      <w:proofErr w:type="spellEnd"/>
-      <w:r>
-        <w:rPr>
-          <w:rFonts w:ascii="Arial" w:hAnsi="Arial" w:cs="Arial"/>
-        </w:rPr>
-        <w:t xml:space="preserve"> (Research Electronic Data Capture) is a secure, web-based software platform designed to support data capture for research studies, providing 1) an intuitive interface for validated data capture; 2) audit trails for tracking data manipulation and export procedures; 3) automated export procedures for seamless data downloads to common statistical packages; and 4) procedures for data integration and interoperability with external sources.</w:t>
+        <w:t> REDCap (Research Electronic Data Capture) is a secure, web-based software platform designed to support data capture for research studies, providing 1) an intuitive interface for validated data capture; 2) audit trails for tracking data manipulation and export procedures; 3) automated export procedures for seamless data downloads to common statistical packages; and 4) procedures for data integration and interoperability with external sources.</w:t>
       </w:r>
     </w:p>
     <w:p>
@@ -534,35 +506,7 @@
         <w:rPr>
           <w:rFonts w:ascii="Arial" w:hAnsi="Arial" w:cs="Arial"/>
         </w:rPr>
-        <w:t xml:space="preserve">PA Harris, R Taylor, R </w:t>
-      </w:r>
-      <w:proofErr w:type="spellStart"/>
-      <w:r>
-        <w:rPr>
-          <w:rFonts w:ascii="Arial" w:hAnsi="Arial" w:cs="Arial"/>
-        </w:rPr>
-        <w:t>Thielke</w:t>
-      </w:r>
-      <w:proofErr w:type="spellEnd"/>
-      <w:r>
-        <w:rPr>
-          <w:rFonts w:ascii="Arial" w:hAnsi="Arial" w:cs="Arial"/>
-        </w:rPr>
-        <w:t>, J Payne, N Gonzalez, JG. Conde, Research electronic data capture (</w:t>
-      </w:r>
-      <w:proofErr w:type="spellStart"/>
-      <w:r>
-        <w:rPr>
-          <w:rFonts w:ascii="Arial" w:hAnsi="Arial" w:cs="Arial"/>
-        </w:rPr>
-        <w:t>REDCap</w:t>
-      </w:r>
-      <w:proofErr w:type="spellEnd"/>
-      <w:r>
-        <w:rPr>
-          <w:rFonts w:ascii="Arial" w:hAnsi="Arial" w:cs="Arial"/>
-        </w:rPr>
-        <w:t>) – A metadata-driven methodology and workflow process for providing translational research informatics support, J Biomed Inform. 2009 Apr;42(2):377-81.</w:t>
+        <w:t>PA Harris, R Taylor, R Thielke, J Payne, N Gonzalez, JG. Conde, Research electronic data capture (REDCap) – A metadata-driven methodology and workflow process for providing translational research informatics support, J Biomed Inform. 2009 Apr;42(2):377-81.</w:t>
       </w:r>
     </w:p>
     <w:p>
@@ -583,91 +527,7 @@
         <w:rPr>
           <w:rFonts w:ascii="Arial" w:hAnsi="Arial" w:cs="Arial"/>
         </w:rPr>
-        <w:t xml:space="preserve">PA Harris, R Taylor, BL Minor, V Elliott, M Fernandez, L O’Neal, L McLeod, G </w:t>
-      </w:r>
-      <w:proofErr w:type="spellStart"/>
-      <w:r>
-        <w:rPr>
-          <w:rFonts w:ascii="Arial" w:hAnsi="Arial" w:cs="Arial"/>
-        </w:rPr>
-        <w:t>Delacqua</w:t>
-      </w:r>
-      <w:proofErr w:type="spellEnd"/>
-      <w:r>
-        <w:rPr>
-          <w:rFonts w:ascii="Arial" w:hAnsi="Arial" w:cs="Arial"/>
-        </w:rPr>
-        <w:t xml:space="preserve">, F </w:t>
-      </w:r>
-      <w:proofErr w:type="spellStart"/>
-      <w:r>
-        <w:rPr>
-          <w:rFonts w:ascii="Arial" w:hAnsi="Arial" w:cs="Arial"/>
-        </w:rPr>
-        <w:t>Delacqua</w:t>
-      </w:r>
-      <w:proofErr w:type="spellEnd"/>
-      <w:r>
-        <w:rPr>
-          <w:rFonts w:ascii="Arial" w:hAnsi="Arial" w:cs="Arial"/>
-        </w:rPr>
-        <w:t xml:space="preserve">, J Kirby, SN </w:t>
-      </w:r>
-      <w:proofErr w:type="spellStart"/>
-      <w:r>
-        <w:rPr>
-          <w:rFonts w:ascii="Arial" w:hAnsi="Arial" w:cs="Arial"/>
-        </w:rPr>
-        <w:t>Duda</w:t>
-      </w:r>
-      <w:proofErr w:type="spellEnd"/>
-      <w:r>
-        <w:rPr>
-          <w:rFonts w:ascii="Arial" w:hAnsi="Arial" w:cs="Arial"/>
-        </w:rPr>
-        <w:t xml:space="preserve">, </w:t>
-      </w:r>
-      <w:proofErr w:type="spellStart"/>
-      <w:r>
-        <w:rPr>
-          <w:rFonts w:ascii="Arial" w:hAnsi="Arial" w:cs="Arial"/>
-        </w:rPr>
-        <w:t>REDCap</w:t>
-      </w:r>
-      <w:proofErr w:type="spellEnd"/>
-      <w:r>
-        <w:rPr>
-          <w:rFonts w:ascii="Arial" w:hAnsi="Arial" w:cs="Arial"/>
-        </w:rPr>
-        <w:t xml:space="preserve"> Consortium, The </w:t>
-      </w:r>
-      <w:proofErr w:type="spellStart"/>
-      <w:r>
-        <w:rPr>
-          <w:rFonts w:ascii="Arial" w:hAnsi="Arial" w:cs="Arial"/>
-        </w:rPr>
-        <w:t>REDCap</w:t>
-      </w:r>
-      <w:proofErr w:type="spellEnd"/>
-      <w:r>
-        <w:rPr>
-          <w:rFonts w:ascii="Arial" w:hAnsi="Arial" w:cs="Arial"/>
-        </w:rPr>
-        <w:t xml:space="preserve"> consortium: Building an international community of software partners, J Biomed Inform. 2019 May 9 [</w:t>
-      </w:r>
-      <w:proofErr w:type="spellStart"/>
-      <w:r>
-        <w:rPr>
-          <w:rFonts w:ascii="Arial" w:hAnsi="Arial" w:cs="Arial"/>
-        </w:rPr>
-        <w:t>doi</w:t>
-      </w:r>
-      <w:proofErr w:type="spellEnd"/>
-      <w:r>
-        <w:rPr>
-          <w:rFonts w:ascii="Arial" w:hAnsi="Arial" w:cs="Arial"/>
-        </w:rPr>
-        <w:t>: 10.1016/j.jbi.2019.103208]</w:t>
+        <w:t>PA Harris, R Taylor, BL Minor, V Elliott, M Fernandez, L O’Neal, L McLeod, G Delacqua, F Delacqua, J Kirby, SN Duda, REDCap Consortium, The REDCap consortium: Building an international community of software partners, J Biomed Inform. 2019 May 9 [doi: 10.1016/j.jbi.2019.103208]</w:t>
       </w:r>
     </w:p>
     <w:p>
@@ -740,30 +600,14 @@
           <w:rFonts w:ascii="Arial" w:hAnsi="Arial" w:cs="Arial"/>
           <w:lang w:bidi="ar-SA"/>
         </w:rPr>
-        <w:t xml:space="preserve"> </w:t>
-      </w:r>
-      <w:proofErr w:type="gramStart"/>
+        <w:t xml:space="preserve"> © </w:t>
+      </w:r>
       <w:r>
         <w:rPr>
           <w:rFonts w:ascii="Arial" w:hAnsi="Arial" w:cs="Arial"/>
           <w:lang w:bidi="ar-SA"/>
         </w:rPr>
-        <w:t xml:space="preserve">© </w:t>
-      </w:r>
-      <w:r>
-        <w:rPr>
-          <w:rFonts w:ascii="Arial" w:hAnsi="Arial" w:cs="Arial"/>
-          <w:lang w:bidi="ar-SA"/>
-        </w:rPr>
-        <w:t xml:space="preserve"> is</w:t>
-      </w:r>
-      <w:proofErr w:type="gramEnd"/>
-      <w:r>
-        <w:rPr>
-          <w:rFonts w:ascii="Arial" w:hAnsi="Arial" w:cs="Arial"/>
-          <w:lang w:bidi="ar-SA"/>
-        </w:rPr>
-        <w:t xml:space="preserve"> a registered trademark of the UCL Institute of Education, University College London.</w:t>
+        <w:t xml:space="preserve"> is a registered trademark of the UCL Institute of Education, University College London.</w:t>
       </w:r>
     </w:p>
     <w:p>
@@ -831,43 +675,7 @@
           <w:sz w:val="22"/>
           <w:szCs w:val="22"/>
         </w:rPr>
-        <w:t xml:space="preserve">Reading Recovery™ is a short-term intervention for the lowest attaining literacy learners in their first years at school. Children are taught individually, by a specially trained teacher for 30 minutes each day for between 12-20 weeks of instruction. The goal is for children to develop effective reading and writing strategies </w:t>
-      </w:r>
-      <w:proofErr w:type="gramStart"/>
-      <w:r>
-        <w:rPr>
-          <w:rFonts w:ascii="Arial" w:hAnsi="Arial" w:cs="Arial"/>
-          <w:sz w:val="22"/>
-          <w:szCs w:val="22"/>
-        </w:rPr>
-        <w:t>in order to</w:t>
-      </w:r>
-      <w:proofErr w:type="gramEnd"/>
-      <w:r>
-        <w:rPr>
-          <w:rFonts w:ascii="Arial" w:hAnsi="Arial" w:cs="Arial"/>
-          <w:sz w:val="22"/>
-          <w:szCs w:val="22"/>
-        </w:rPr>
-        <w:t xml:space="preserve"> work within the average range of classroom performance for their chronological age. There is substantial independent research evidence (D’Agostino &amp; </w:t>
-      </w:r>
-      <w:proofErr w:type="spellStart"/>
-      <w:r>
-        <w:rPr>
-          <w:rFonts w:ascii="Arial" w:hAnsi="Arial" w:cs="Arial"/>
-          <w:sz w:val="22"/>
-          <w:szCs w:val="22"/>
-        </w:rPr>
-        <w:t>Harmey</w:t>
-      </w:r>
-      <w:proofErr w:type="spellEnd"/>
-      <w:r>
-        <w:rPr>
-          <w:rFonts w:ascii="Arial" w:hAnsi="Arial" w:cs="Arial"/>
-          <w:sz w:val="22"/>
-          <w:szCs w:val="22"/>
-        </w:rPr>
-        <w:t xml:space="preserve">, 2016) supporting the conclusion that Reading Recovery can be an efficient and effective means of overcoming literacy difficulties for many children when delivered as designed.  It is particularly effective for those most at risk of failure, such as children in poverty, children with limited control of English and those who have made the least progress in their pre-school and early school experience.  </w:t>
+        <w:t xml:space="preserve">Reading Recovery™ is a short-term intervention for the lowest attaining literacy learners in their first years at school. Children are taught individually, by a specially trained teacher for 30 minutes each day for between 12-20 weeks of instruction. The goal is for children to develop effective reading and writing strategies in order to work within the average range of classroom performance for their chronological age. There is substantial independent research evidence (D’Agostino &amp; Harmey, 2016) supporting the conclusion that Reading Recovery can be an efficient and effective means of overcoming literacy difficulties for many children when delivered as designed.  It is particularly effective for those most at risk of failure, such as children in poverty, children with limited control of English and those who have made the least progress in their pre-school and early school experience.  </w:t>
       </w:r>
     </w:p>
     <w:p>
@@ -937,9 +745,8 @@
           <w:szCs w:val="22"/>
           <w:lang w:val="en-US"/>
         </w:rPr>
-        <w:t>have been unable to complete their </w:t>
-      </w:r>
-      <w:proofErr w:type="spellStart"/>
+        <w:t>have been unable to complete their programmes in the usual way due to school closures, deployment of Reading Recovery teachers in ‘bubbles’ of contact</w:t>
+      </w:r>
       <w:r>
         <w:rPr>
           <w:rStyle w:val="normaltextrun"/>
@@ -948,9 +755,8 @@
           <w:szCs w:val="22"/>
           <w:lang w:val="en-US"/>
         </w:rPr>
-        <w:t>programmes</w:t>
-      </w:r>
-      <w:proofErr w:type="spellEnd"/>
+        <w:t xml:space="preserve">, covering absent colleagues, teaching </w:t>
+      </w:r>
       <w:r>
         <w:rPr>
           <w:rStyle w:val="normaltextrun"/>
@@ -959,7 +765,7 @@
           <w:szCs w:val="22"/>
           <w:lang w:val="en-US"/>
         </w:rPr>
-        <w:t> in the usual way due to school closures, deployment of Reading Recovery teachers in ‘bubbles’ of contact</w:t>
+        <w:t>classes and disruption in schools</w:t>
       </w:r>
       <w:r>
         <w:rPr>
@@ -969,7 +775,7 @@
           <w:szCs w:val="22"/>
           <w:lang w:val="en-US"/>
         </w:rPr>
-        <w:t xml:space="preserve">, covering absent colleagues, teaching </w:t>
+        <w:t xml:space="preserve">; programmes with a small number of lessons that were delivered infrequently are described as ‘incomplete’. </w:t>
       </w:r>
       <w:r>
         <w:rPr>
@@ -979,7 +785,7 @@
           <w:szCs w:val="22"/>
           <w:lang w:val="en-US"/>
         </w:rPr>
-        <w:t>classes and disruption in schools</w:t>
+        <w:t>Despite disruption, many children</w:t>
       </w:r>
       <w:r>
         <w:rPr>
@@ -989,71 +795,7 @@
           <w:szCs w:val="22"/>
           <w:lang w:val="en-US"/>
         </w:rPr>
-        <w:t xml:space="preserve">; </w:t>
-      </w:r>
-      <w:proofErr w:type="spellStart"/>
-      <w:r>
-        <w:rPr>
-          <w:rStyle w:val="normaltextrun"/>
-          <w:rFonts w:ascii="Arial" w:hAnsi="Arial" w:cs="Arial"/>
-          <w:sz w:val="22"/>
-          <w:szCs w:val="22"/>
-          <w:lang w:val="en-US"/>
-        </w:rPr>
-        <w:t>programmes</w:t>
-      </w:r>
-      <w:proofErr w:type="spellEnd"/>
-      <w:r>
-        <w:rPr>
-          <w:rStyle w:val="normaltextrun"/>
-          <w:rFonts w:ascii="Arial" w:hAnsi="Arial" w:cs="Arial"/>
-          <w:sz w:val="22"/>
-          <w:szCs w:val="22"/>
-          <w:lang w:val="en-US"/>
-        </w:rPr>
-        <w:t xml:space="preserve"> with a small number of lessons that were delivered infrequently are described as ‘incomplete’. </w:t>
-      </w:r>
-      <w:r>
-        <w:rPr>
-          <w:rStyle w:val="normaltextrun"/>
-          <w:rFonts w:ascii="Arial" w:hAnsi="Arial" w:cs="Arial"/>
-          <w:sz w:val="22"/>
-          <w:szCs w:val="22"/>
-          <w:lang w:val="en-US"/>
-        </w:rPr>
-        <w:t>Despite disruption, many children</w:t>
-      </w:r>
-      <w:r>
-        <w:rPr>
-          <w:rStyle w:val="normaltextrun"/>
-          <w:rFonts w:ascii="Arial" w:hAnsi="Arial" w:cs="Arial"/>
-          <w:sz w:val="22"/>
-          <w:szCs w:val="22"/>
-          <w:lang w:val="en-US"/>
-        </w:rPr>
-        <w:t xml:space="preserve"> have received complete Reading Recovery </w:t>
-      </w:r>
-      <w:proofErr w:type="spellStart"/>
-      <w:r>
-        <w:rPr>
-          <w:rStyle w:val="normaltextrun"/>
-          <w:rFonts w:ascii="Arial" w:hAnsi="Arial" w:cs="Arial"/>
-          <w:sz w:val="22"/>
-          <w:szCs w:val="22"/>
-          <w:lang w:val="en-US"/>
-        </w:rPr>
-        <w:t>programmes</w:t>
-      </w:r>
-      <w:proofErr w:type="spellEnd"/>
-      <w:r>
-        <w:rPr>
-          <w:rStyle w:val="normaltextrun"/>
-          <w:rFonts w:ascii="Arial" w:hAnsi="Arial" w:cs="Arial"/>
-          <w:sz w:val="22"/>
-          <w:szCs w:val="22"/>
-          <w:lang w:val="en-US"/>
-        </w:rPr>
-        <w:t>.</w:t>
+        <w:t xml:space="preserve"> have received complete Reading Recovery programmes.</w:t>
       </w:r>
       <w:r>
         <w:rPr>
@@ -1097,25 +839,7 @@
           <w:sz w:val="22"/>
           <w:szCs w:val="22"/>
         </w:rPr>
-        <w:t xml:space="preserve">This report documents all Reading Recovery </w:t>
-      </w:r>
-      <w:proofErr w:type="spellStart"/>
-      <w:r>
-        <w:rPr>
-          <w:rFonts w:ascii="Arial" w:hAnsi="Arial" w:cs="Arial"/>
-          <w:sz w:val="22"/>
-          <w:szCs w:val="22"/>
-        </w:rPr>
-        <w:t>programmes</w:t>
-      </w:r>
-      <w:proofErr w:type="spellEnd"/>
-      <w:r>
-        <w:rPr>
-          <w:rFonts w:ascii="Arial" w:hAnsi="Arial" w:cs="Arial"/>
-          <w:sz w:val="22"/>
-          <w:szCs w:val="22"/>
-        </w:rPr>
-        <w:t xml:space="preserve"> during the academic </w:t>
+        <w:t xml:space="preserve">This report documents all Reading Recovery programmes during the academic </w:t>
       </w:r>
       <w:r>
         <w:rPr>
@@ -1299,25 +1023,23 @@
           <w:sz w:val="22"/>
           <w:szCs w:val="22"/>
         </w:rPr>
-        <w:t xml:space="preserve"> (Clay, 2013), with the lowest attaining children being given the </w:t>
-      </w:r>
-      <w:proofErr w:type="gramStart"/>
+        <w:t xml:space="preserve"> (Clay, 2013), with the lowest attaining children being given the first priority.</w:t>
+      </w:r>
       <w:r>
         <w:rPr>
           <w:rFonts w:ascii="Arial" w:hAnsi="Arial" w:cs="Arial"/>
           <w:sz w:val="22"/>
           <w:szCs w:val="22"/>
         </w:rPr>
-        <w:t>first priority</w:t>
-      </w:r>
-      <w:proofErr w:type="gramEnd"/>
+        <w:t xml:space="preserve"> </w:t>
+      </w:r>
       <w:r>
         <w:rPr>
           <w:rFonts w:ascii="Arial" w:hAnsi="Arial" w:cs="Arial"/>
           <w:sz w:val="22"/>
           <w:szCs w:val="22"/>
         </w:rPr>
-        <w:t>.</w:t>
+        <w:t xml:space="preserve">Table 1 shows the number of children identified for Reading Recovery and their characteristics.  Table 2 reports on the status </w:t>
       </w:r>
       <w:r>
         <w:rPr>
@@ -1325,7 +1047,7 @@
           <w:sz w:val="22"/>
           <w:szCs w:val="22"/>
         </w:rPr>
-        <w:t xml:space="preserve"> </w:t>
+        <w:t xml:space="preserve">of </w:t>
       </w:r>
       <w:r>
         <w:rPr>
@@ -1333,7 +1055,7 @@
           <w:sz w:val="22"/>
           <w:szCs w:val="22"/>
         </w:rPr>
-        <w:t xml:space="preserve">Table 1 shows the number of children identified for Reading Recovery and their characteristics.  Table 2 reports on the status </w:t>
+        <w:t>each child’s individual needs as they were identified for Reading R</w:t>
       </w:r>
       <w:r>
         <w:rPr>
@@ -1341,34 +1063,8 @@
           <w:sz w:val="22"/>
           <w:szCs w:val="22"/>
         </w:rPr>
-        <w:t xml:space="preserve">of </w:t>
-      </w:r>
-      <w:r>
-        <w:rPr>
-          <w:rFonts w:ascii="Arial" w:hAnsi="Arial" w:cs="Arial"/>
-          <w:sz w:val="22"/>
-          <w:szCs w:val="22"/>
-        </w:rPr>
-        <w:t>each child’s individual needs as they were identified for Reading R</w:t>
-      </w:r>
-      <w:r>
-        <w:rPr>
-          <w:rFonts w:ascii="Arial" w:hAnsi="Arial" w:cs="Arial"/>
-          <w:sz w:val="22"/>
-          <w:szCs w:val="22"/>
-        </w:rPr>
-        <w:t xml:space="preserve">ecovery and their outcomes at end of </w:t>
-      </w:r>
-      <w:proofErr w:type="spellStart"/>
-      <w:r>
-        <w:rPr>
-          <w:rFonts w:ascii="Arial" w:hAnsi="Arial" w:cs="Arial"/>
-          <w:sz w:val="22"/>
-          <w:szCs w:val="22"/>
-        </w:rPr>
-        <w:t>programme</w:t>
-      </w:r>
-      <w:proofErr w:type="spellEnd"/>
+        <w:t>ecovery and their outcomes at end of programme</w:t>
+      </w:r>
       <w:r>
         <w:rPr>
           <w:rFonts w:ascii="Arial" w:hAnsi="Arial" w:cs="Arial"/>
@@ -1396,25 +1092,7 @@
           <w:sz w:val="22"/>
           <w:szCs w:val="22"/>
         </w:rPr>
-        <w:t xml:space="preserve">These characteristics can be used to review outcomes for children receiving Reading Recovery based on aspects such as age, gender, </w:t>
-      </w:r>
-      <w:proofErr w:type="gramStart"/>
-      <w:r>
-        <w:rPr>
-          <w:rFonts w:ascii="Arial" w:hAnsi="Arial" w:cs="Arial"/>
-          <w:sz w:val="22"/>
-          <w:szCs w:val="22"/>
-        </w:rPr>
-        <w:t>ethnicity</w:t>
-      </w:r>
-      <w:proofErr w:type="gramEnd"/>
-      <w:r>
-        <w:rPr>
-          <w:rFonts w:ascii="Arial" w:hAnsi="Arial" w:cs="Arial"/>
-          <w:sz w:val="22"/>
-          <w:szCs w:val="22"/>
-        </w:rPr>
-        <w:t xml:space="preserve"> or special educational need. </w:t>
+        <w:t xml:space="preserve">These characteristics can be used to review outcomes for children receiving Reading Recovery based on aspects such as age, gender, ethnicity or special educational need. </w:t>
       </w:r>
     </w:p>
     <w:p>
@@ -1474,73 +1152,7 @@
           <w:szCs w:val="22"/>
           <w:lang w:val="en-GB" w:eastAsia="en-GB" w:bidi="ar-SA"/>
         </w:rPr>
-        <w:t>Reading Recovery is designed to be delivered every day.  Disruption during the pandemic meant that this was not </w:t>
-      </w:r>
-      <w:proofErr w:type="gramStart"/>
-      <w:r>
-        <w:rPr>
-          <w:rFonts w:ascii="Arial" w:hAnsi="Arial" w:cs="Arial"/>
-          <w:color w:val="000000"/>
-          <w:sz w:val="22"/>
-          <w:szCs w:val="22"/>
-          <w:lang w:val="en-GB" w:eastAsia="en-GB" w:bidi="ar-SA"/>
-        </w:rPr>
-        <w:t>possible</w:t>
-      </w:r>
-      <w:proofErr w:type="gramEnd"/>
-      <w:r>
-        <w:rPr>
-          <w:rFonts w:ascii="Arial" w:hAnsi="Arial" w:cs="Arial"/>
-          <w:color w:val="000000"/>
-          <w:sz w:val="22"/>
-          <w:szCs w:val="22"/>
-          <w:lang w:val="en-GB" w:eastAsia="en-GB" w:bidi="ar-SA"/>
-        </w:rPr>
-        <w:t> and schools had to make decisions about the safety of pupils and staff which made access to a Reading Recovery teacher less frequent. Teachers supported pupils in </w:t>
-      </w:r>
-      <w:proofErr w:type="gramStart"/>
-      <w:r>
-        <w:rPr>
-          <w:rFonts w:ascii="Arial" w:hAnsi="Arial" w:cs="Arial"/>
-          <w:color w:val="000000"/>
-          <w:sz w:val="22"/>
-          <w:szCs w:val="22"/>
-          <w:lang w:val="en-GB" w:eastAsia="en-GB" w:bidi="ar-SA"/>
-        </w:rPr>
-        <w:t>many different ways</w:t>
-      </w:r>
-      <w:proofErr w:type="gramEnd"/>
-      <w:r>
-        <w:rPr>
-          <w:rFonts w:ascii="Arial" w:hAnsi="Arial" w:cs="Arial"/>
-          <w:color w:val="000000"/>
-          <w:sz w:val="22"/>
-          <w:szCs w:val="22"/>
-          <w:lang w:val="en-GB" w:eastAsia="en-GB" w:bidi="ar-SA"/>
-        </w:rPr>
-        <w:t>, particularly in online contact.  Data shows that the range of ways, frequencies and times that support was accessed during school closures were diverse.  Therefore, lessons delivered in the usual face-to-face setting have been recorded here so that we can compare provision that </w:t>
-      </w:r>
-      <w:proofErr w:type="gramStart"/>
-      <w:r>
-        <w:rPr>
-          <w:rFonts w:ascii="Arial" w:hAnsi="Arial" w:cs="Arial"/>
-          <w:color w:val="000000"/>
-          <w:sz w:val="22"/>
-          <w:szCs w:val="22"/>
-          <w:lang w:val="en-GB" w:eastAsia="en-GB" w:bidi="ar-SA"/>
-        </w:rPr>
-        <w:t>children  were</w:t>
-      </w:r>
-      <w:proofErr w:type="gramEnd"/>
-      <w:r>
-        <w:rPr>
-          <w:rFonts w:ascii="Arial" w:hAnsi="Arial" w:cs="Arial"/>
-          <w:color w:val="000000"/>
-          <w:sz w:val="22"/>
-          <w:szCs w:val="22"/>
-          <w:lang w:val="en-GB" w:eastAsia="en-GB" w:bidi="ar-SA"/>
-        </w:rPr>
-        <w:t> accessing across school, region and country. </w:t>
+        <w:t>Reading Recovery is designed to be delivered every day.  Disruption during the pandemic meant that this was not possible and schools had to make decisions about the safety of pupils and staff which made access to a Reading Recovery teacher less frequent. Teachers supported pupils in many different ways, particularly in online contact.  Data shows that the range of ways, frequencies and times that support was accessed during school closures were diverse.  Therefore, lessons delivered in the usual face-to-face setting have been recorded here so that we can compare provision that children  were accessing across school, region and country. </w:t>
       </w:r>
     </w:p>
     <w:p>
@@ -1561,25 +1173,7 @@
           <w:sz w:val="22"/>
           <w:szCs w:val="22"/>
         </w:rPr>
-        <w:t xml:space="preserve">Table 3 reports on the length of </w:t>
-      </w:r>
-      <w:proofErr w:type="spellStart"/>
-      <w:r>
-        <w:rPr>
-          <w:rFonts w:ascii="Arial" w:hAnsi="Arial" w:cs="Arial"/>
-          <w:sz w:val="22"/>
-          <w:szCs w:val="22"/>
-        </w:rPr>
-        <w:t>programmes</w:t>
-      </w:r>
-      <w:proofErr w:type="spellEnd"/>
-      <w:r>
-        <w:rPr>
-          <w:rFonts w:ascii="Arial" w:hAnsi="Arial" w:cs="Arial"/>
-          <w:sz w:val="22"/>
-          <w:szCs w:val="22"/>
-        </w:rPr>
-        <w:t xml:space="preserve"> and the number of lost lessons so that schools can monitor </w:t>
+        <w:t xml:space="preserve">Table 3 reports on the length of programmes and the number of lost lessons so that schools can monitor </w:t>
       </w:r>
       <w:r>
         <w:rPr>
@@ -1633,7 +1227,6 @@
           <w:szCs w:val="22"/>
         </w:rPr>
       </w:pPr>
-      <w:proofErr w:type="gramStart"/>
       <w:r>
         <w:rPr>
           <w:rFonts w:ascii="Arial" w:hAnsi="Arial" w:cs="Arial"/>
@@ -1641,17 +1234,7 @@
           <w:sz w:val="22"/>
           <w:szCs w:val="22"/>
         </w:rPr>
-        <w:t>Pupil</w:t>
-      </w:r>
-      <w:proofErr w:type="gramEnd"/>
-      <w:r>
-        <w:rPr>
-          <w:rFonts w:ascii="Arial" w:hAnsi="Arial" w:cs="Arial"/>
-          <w:b/>
-          <w:sz w:val="22"/>
-          <w:szCs w:val="22"/>
-        </w:rPr>
-        <w:t xml:space="preserve"> absent</w:t>
+        <w:t>Pupil absent</w:t>
       </w:r>
       <w:r>
         <w:rPr>
@@ -1707,25 +1290,7 @@
           <w:sz w:val="22"/>
           <w:szCs w:val="22"/>
         </w:rPr>
-        <w:t xml:space="preserve"> days when the child was in school but did not have a lesson </w:t>
-      </w:r>
-      <w:proofErr w:type="gramStart"/>
-      <w:r>
-        <w:rPr>
-          <w:rFonts w:ascii="Arial" w:hAnsi="Arial" w:cs="Arial"/>
-          <w:sz w:val="22"/>
-          <w:szCs w:val="22"/>
-        </w:rPr>
-        <w:t>e.g.</w:t>
-      </w:r>
-      <w:proofErr w:type="gramEnd"/>
-      <w:r>
-        <w:rPr>
-          <w:rFonts w:ascii="Arial" w:hAnsi="Arial" w:cs="Arial"/>
-          <w:sz w:val="22"/>
-          <w:szCs w:val="22"/>
-        </w:rPr>
-        <w:t xml:space="preserve"> because of a special school event;</w:t>
+        <w:t xml:space="preserve"> days when the child was in school but did not have a lesson e.g. because of a special school event;</w:t>
       </w:r>
     </w:p>
     <w:p>
@@ -1749,19 +1314,8 @@
           <w:sz w:val="22"/>
           <w:szCs w:val="22"/>
         </w:rPr>
-        <w:t xml:space="preserve">Teacher </w:t>
-      </w:r>
-      <w:proofErr w:type="gramStart"/>
-      <w:r>
-        <w:rPr>
-          <w:rFonts w:ascii="Arial" w:hAnsi="Arial" w:cs="Arial"/>
-          <w:b/>
-          <w:sz w:val="22"/>
-          <w:szCs w:val="22"/>
-        </w:rPr>
-        <w:t>absent</w:t>
-      </w:r>
-      <w:proofErr w:type="gramEnd"/>
+        <w:t>Teacher absent</w:t>
+      </w:r>
       <w:r>
         <w:rPr>
           <w:rFonts w:ascii="Arial" w:hAnsi="Arial" w:cs="Arial"/>
@@ -1912,25 +1466,7 @@
           <w:sz w:val="22"/>
           <w:szCs w:val="22"/>
         </w:rPr>
-        <w:t xml:space="preserve">Status for every Reading Recovery </w:t>
-      </w:r>
-      <w:proofErr w:type="spellStart"/>
-      <w:r>
-        <w:rPr>
-          <w:rFonts w:ascii="Arial" w:hAnsi="Arial" w:cs="Arial"/>
-          <w:sz w:val="22"/>
-          <w:szCs w:val="22"/>
-        </w:rPr>
-        <w:t>programme</w:t>
-      </w:r>
-      <w:proofErr w:type="spellEnd"/>
-      <w:r>
-        <w:rPr>
-          <w:rFonts w:ascii="Arial" w:hAnsi="Arial" w:cs="Arial"/>
-          <w:sz w:val="22"/>
-          <w:szCs w:val="22"/>
-        </w:rPr>
-        <w:t xml:space="preserve"> is documented in Table 5.  Possible pupil outcomes are:</w:t>
+        <w:t>Status for every Reading Recovery programme is documented in Table 5.  Possible pupil outcomes are:</w:t>
       </w:r>
     </w:p>
     <w:p>
@@ -1981,18 +1517,8 @@
           <w:sz w:val="22"/>
           <w:szCs w:val="22"/>
         </w:rPr>
-        <w:t xml:space="preserve"> during their </w:t>
-      </w:r>
-      <w:proofErr w:type="spellStart"/>
-      <w:r>
-        <w:rPr>
-          <w:rFonts w:ascii="Arial" w:hAnsi="Arial" w:cs="Arial"/>
-          <w:sz w:val="22"/>
-          <w:szCs w:val="22"/>
-        </w:rPr>
-        <w:t>programme</w:t>
-      </w:r>
-      <w:proofErr w:type="spellEnd"/>
+        <w:t xml:space="preserve"> during their programme</w:t>
+      </w:r>
       <w:r>
         <w:rPr>
           <w:rFonts w:ascii="Arial" w:hAnsi="Arial" w:cs="Arial"/>
@@ -2102,25 +1628,7 @@
           <w:sz w:val="22"/>
           <w:szCs w:val="22"/>
         </w:rPr>
-        <w:t xml:space="preserve">series of lessons when the </w:t>
-      </w:r>
-      <w:proofErr w:type="spellStart"/>
-      <w:r>
-        <w:rPr>
-          <w:rFonts w:ascii="Arial" w:hAnsi="Arial" w:cs="Arial"/>
-          <w:sz w:val="22"/>
-          <w:szCs w:val="22"/>
-        </w:rPr>
-        <w:t>programme</w:t>
-      </w:r>
-      <w:proofErr w:type="spellEnd"/>
-      <w:r>
-        <w:rPr>
-          <w:rFonts w:ascii="Arial" w:hAnsi="Arial" w:cs="Arial"/>
-          <w:sz w:val="22"/>
-          <w:szCs w:val="22"/>
-        </w:rPr>
-        <w:t xml:space="preserve"> </w:t>
+        <w:t xml:space="preserve">series of lessons when the programme </w:t>
       </w:r>
       <w:r>
         <w:rPr>
@@ -2219,25 +1727,7 @@
           <w:sz w:val="22"/>
           <w:szCs w:val="22"/>
         </w:rPr>
-        <w:t xml:space="preserve"> These children left the school part way through their </w:t>
-      </w:r>
-      <w:proofErr w:type="spellStart"/>
-      <w:r>
-        <w:rPr>
-          <w:rFonts w:ascii="Arial" w:hAnsi="Arial" w:cs="Arial"/>
-          <w:sz w:val="22"/>
-          <w:szCs w:val="22"/>
-        </w:rPr>
-        <w:t>programme</w:t>
-      </w:r>
-      <w:proofErr w:type="spellEnd"/>
-      <w:r>
-        <w:rPr>
-          <w:rFonts w:ascii="Arial" w:hAnsi="Arial" w:cs="Arial"/>
-          <w:sz w:val="22"/>
-          <w:szCs w:val="22"/>
-        </w:rPr>
-        <w:t>.</w:t>
+        <w:t xml:space="preserve"> These children left the school part way through their programme.</w:t>
       </w:r>
     </w:p>
     <w:p>
@@ -2281,39 +1771,8 @@
           <w:sz w:val="22"/>
           <w:szCs w:val="22"/>
         </w:rPr>
-        <w:t xml:space="preserve">These pupils began their series of lessons during the year and have not yet completed their </w:t>
-      </w:r>
-      <w:proofErr w:type="spellStart"/>
-      <w:r>
-        <w:rPr>
-          <w:rFonts w:ascii="Arial" w:hAnsi="Arial" w:cs="Arial"/>
-          <w:bCs/>
-          <w:sz w:val="22"/>
-          <w:szCs w:val="22"/>
-        </w:rPr>
-        <w:t>programme</w:t>
-      </w:r>
-      <w:proofErr w:type="spellEnd"/>
-      <w:r>
-        <w:rPr>
-          <w:rFonts w:ascii="Arial" w:hAnsi="Arial" w:cs="Arial"/>
-          <w:bCs/>
-          <w:sz w:val="22"/>
-          <w:szCs w:val="22"/>
-        </w:rPr>
-        <w:t xml:space="preserve">. Therefore, they do not yet have exit data to </w:t>
-      </w:r>
-      <w:proofErr w:type="gramStart"/>
-      <w:r>
-        <w:rPr>
-          <w:rFonts w:ascii="Arial" w:hAnsi="Arial" w:cs="Arial"/>
-          <w:bCs/>
-          <w:sz w:val="22"/>
-          <w:szCs w:val="22"/>
-        </w:rPr>
-        <w:t>report</w:t>
-      </w:r>
-      <w:proofErr w:type="gramEnd"/>
+        <w:t>These pupils began their series of lessons during the year and have not yet completed their programme. Therefore, they do not yet have exit data to report</w:t>
+      </w:r>
     </w:p>
     <w:p>
       <w:pPr>
@@ -2365,25 +1824,7 @@
           <w:sz w:val="22"/>
           <w:szCs w:val="22"/>
         </w:rPr>
-        <w:t xml:space="preserve">and a </w:t>
-      </w:r>
-      <w:proofErr w:type="spellStart"/>
-      <w:r>
-        <w:rPr>
-          <w:rFonts w:ascii="Arial" w:hAnsi="Arial" w:cs="Arial"/>
-          <w:sz w:val="22"/>
-          <w:szCs w:val="22"/>
-        </w:rPr>
-        <w:t>standardised</w:t>
-      </w:r>
-      <w:proofErr w:type="spellEnd"/>
-      <w:r>
-        <w:rPr>
-          <w:rFonts w:ascii="Arial" w:hAnsi="Arial" w:cs="Arial"/>
-          <w:sz w:val="22"/>
-          <w:szCs w:val="22"/>
-        </w:rPr>
-        <w:t xml:space="preserve"> assessment of word reading.</w:t>
+        <w:t>and a standardised assessment of word reading.</w:t>
       </w:r>
     </w:p>
     <w:p>
@@ -2402,25 +1843,7 @@
           <w:sz w:val="22"/>
           <w:szCs w:val="22"/>
         </w:rPr>
-        <w:t xml:space="preserve">Following completion of their </w:t>
-      </w:r>
-      <w:proofErr w:type="spellStart"/>
-      <w:r>
-        <w:rPr>
-          <w:rFonts w:ascii="Arial" w:hAnsi="Arial" w:cs="Arial"/>
-          <w:sz w:val="22"/>
-          <w:szCs w:val="22"/>
-        </w:rPr>
-        <w:t>programmes</w:t>
-      </w:r>
-      <w:proofErr w:type="spellEnd"/>
-      <w:r>
-        <w:rPr>
-          <w:rFonts w:ascii="Arial" w:hAnsi="Arial" w:cs="Arial"/>
-          <w:sz w:val="22"/>
-          <w:szCs w:val="22"/>
-        </w:rPr>
-        <w:t>, progress is carefully monitored. Ensuring that all children still at the school receive follow up testing at three and six months after intervention is important to monitor impact and effectiveness.</w:t>
+        <w:t>Following completion of their programmes, progress is carefully monitored. Ensuring that all children still at the school receive follow up testing at three and six months after intervention is important to monitor impact and effectiveness.</w:t>
       </w:r>
       <w:r>
         <w:rPr>
@@ -2493,28 +1916,26 @@
       <w:pPr>
         <w:spacing w:after="160" w:line="259" w:lineRule="auto"/>
       </w:pPr>
-      <w:r>
-        <w:br w:type="page"/>
-      </w:r>
     </w:p>
     <w:p>
       <w:pPr>
-        <w:keepNext/>
+        <w:spacing w:after="160" w:line="259" w:lineRule="auto"/>
+        <w:rPr>
+          <w:b/>
+        </w:rPr>
+      </w:pPr>
+    </w:p>
+    <w:p>
+      <w:pPr>
+        <w:spacing w:after="160" w:line="259" w:lineRule="auto"/>
+      </w:pPr>
+      <w:r>
         <w:rPr>
           <w:rFonts w:ascii="Arial" w:hAnsi="Arial" w:cs="Arial"/>
           <w:b/>
           <w:sz w:val="20"/>
           <w:szCs w:val="20"/>
         </w:rPr>
-      </w:pPr>
-      <w:r>
-        <w:rPr>
-          <w:rFonts w:ascii="Arial" w:hAnsi="Arial" w:cs="Arial"/>
-          <w:b/>
-          <w:sz w:val="20"/>
-          <w:szCs w:val="20"/>
-        </w:rPr>
-        <w:lastRenderedPageBreak/>
         <w:t>Summary Table: Reading Recovery implementation and outcomes: School A,</w:t>
       </w:r>
       <w:r>
@@ -2652,20 +2073,8 @@
                 <w:szCs w:val="16"/>
                 <w:lang w:eastAsia="en-GB" w:bidi="ar-SA"/>
               </w:rPr>
-              <w:t xml:space="preserve">Number of </w:t>
-            </w:r>
-            <w:proofErr w:type="gramStart"/>
-            <w:r>
-              <w:rPr>
-                <w:rFonts w:ascii="Arial" w:hAnsi="Arial" w:cs="Arial"/>
-                <w:color w:val="000000"/>
-                <w:sz w:val="16"/>
-                <w:szCs w:val="16"/>
-                <w:lang w:eastAsia="en-GB" w:bidi="ar-SA"/>
-              </w:rPr>
-              <w:t>pupils  served</w:t>
-            </w:r>
-            <w:proofErr w:type="gramEnd"/>
+              <w:t>Number of pupils  served</w:t>
+            </w:r>
           </w:p>
         </w:tc>
         <w:tc>
@@ -5974,9 +5383,8 @@
           <w:sz w:val="20"/>
           <w:szCs w:val="20"/>
         </w:rPr>
-        <w:t xml:space="preserve">Length of completed </w:t>
-      </w:r>
-      <w:proofErr w:type="spellStart"/>
+        <w:t>Length of completed programme</w:t>
+      </w:r>
       <w:r>
         <w:rPr>
           <w:rFonts w:ascii="Arial" w:hAnsi="Arial" w:cs="Arial"/>
@@ -5985,7 +5393,7 @@
           <w:sz w:val="20"/>
           <w:szCs w:val="20"/>
         </w:rPr>
-        <w:t>programme</w:t>
+        <w:t>s</w:t>
       </w:r>
       <w:r>
         <w:rPr>
@@ -5995,40 +5403,7 @@
           <w:sz w:val="20"/>
           <w:szCs w:val="20"/>
         </w:rPr>
-        <w:t>s</w:t>
-      </w:r>
-      <w:proofErr w:type="spellEnd"/>
-      <w:r>
-        <w:rPr>
-          <w:rFonts w:ascii="Arial" w:hAnsi="Arial" w:cs="Arial"/>
-          <w:b/>
-          <w:color w:val="000000" w:themeColor="text1"/>
-          <w:sz w:val="20"/>
-          <w:szCs w:val="20"/>
-        </w:rPr>
-        <w:t xml:space="preserve"> and </w:t>
-      </w:r>
-      <w:proofErr w:type="spellStart"/>
-      <w:r>
-        <w:rPr>
-          <w:rFonts w:ascii="Arial" w:hAnsi="Arial" w:cs="Arial"/>
-          <w:b/>
-          <w:color w:val="000000" w:themeColor="text1"/>
-          <w:sz w:val="20"/>
-          <w:szCs w:val="20"/>
-        </w:rPr>
-        <w:t>programme</w:t>
-      </w:r>
-      <w:proofErr w:type="spellEnd"/>
-      <w:r>
-        <w:rPr>
-          <w:rFonts w:ascii="Arial" w:hAnsi="Arial" w:cs="Arial"/>
-          <w:b/>
-          <w:color w:val="000000" w:themeColor="text1"/>
-          <w:sz w:val="20"/>
-          <w:szCs w:val="20"/>
-        </w:rPr>
-        <w:t xml:space="preserve"> outcomes</w:t>
+        <w:t xml:space="preserve"> and programme outcomes</w:t>
       </w:r>
       <w:r>
         <w:rPr>
@@ -6259,25 +5634,7 @@
                 <w:sz w:val="16"/>
                 <w:szCs w:val="16"/>
               </w:rPr>
-              <w:t xml:space="preserve">Number of Weeks in </w:t>
-            </w:r>
-            <w:proofErr w:type="spellStart"/>
-            <w:r>
-              <w:rPr>
-                <w:rFonts w:ascii="Arial" w:hAnsi="Arial" w:cs="Arial"/>
-                <w:sz w:val="16"/>
-                <w:szCs w:val="16"/>
-              </w:rPr>
-              <w:t>Programme</w:t>
-            </w:r>
-            <w:proofErr w:type="spellEnd"/>
-            <w:r>
-              <w:rPr>
-                <w:rFonts w:ascii="Arial" w:hAnsi="Arial" w:cs="Arial"/>
-                <w:sz w:val="16"/>
-                <w:szCs w:val="16"/>
-              </w:rPr>
-              <w:t> </w:t>
+              <w:t>Number of Weeks in Programme </w:t>
             </w:r>
           </w:p>
         </w:tc>
@@ -7092,21 +6449,8 @@
           <w:sz w:val="20"/>
           <w:szCs w:val="20"/>
         </w:rPr>
-        <w:t xml:space="preserve">taught and missed in completed </w:t>
-      </w:r>
-      <w:proofErr w:type="spellStart"/>
-      <w:r>
-        <w:rPr>
-          <w:rFonts w:ascii="Arial" w:hAnsi="Arial" w:cs="Arial"/>
-          <w:b/>
-          <w:bCs/>
-          <w:color w:val="000000" w:themeColor="text1"/>
-          <w:sz w:val="20"/>
-          <w:szCs w:val="20"/>
-        </w:rPr>
-        <w:t>programmes</w:t>
-      </w:r>
-      <w:proofErr w:type="spellEnd"/>
+        <w:t>taught and missed in completed programmes</w:t>
+      </w:r>
       <w:r>
         <w:rPr>
           <w:rFonts w:ascii="Arial" w:hAnsi="Arial" w:cs="Arial"/>
@@ -8753,7 +8097,6 @@
                 <w:lang w:val="en-GB" w:eastAsia="en-GB" w:bidi="ar-SA"/>
               </w:rPr>
             </w:pPr>
-            <w:proofErr w:type="spellStart"/>
             <w:r>
               <w:rPr>
                 <w:rFonts w:ascii="Arial" w:hAnsi="Arial" w:cs="Arial"/>
@@ -8763,7 +8106,6 @@
               </w:rPr>
               <w:t>HRSinW</w:t>
             </w:r>
-            <w:proofErr w:type="spellEnd"/>
           </w:p>
         </w:tc>
         <w:tc>
@@ -12158,10 +11500,18 @@
                 <w:szCs w:val="16"/>
                 <w:lang w:val="en-GB" w:eastAsia="en-GB" w:bidi="ar-SA"/>
               </w:rPr>
-              <w:t xml:space="preserve">Three </w:t>
-            </w:r>
-            <w:proofErr w:type="gramStart"/>
-            <w:r>
+              <w:t>Three month </w:t>
+            </w:r>
+          </w:p>
+        </w:tc>
+        <w:tc>
+          <w:tcPr>
+            <w:tcW w:w="1461" w:type="dxa"/>
+            <w:hideMark/>
+          </w:tcPr>
+          <w:p>
+            <w:pPr>
+              <w:cnfStyle w:val="000000000000" w:firstRow="0" w:lastRow="0" w:firstColumn="0" w:lastColumn="0" w:oddVBand="0" w:evenVBand="0" w:oddHBand="0" w:evenHBand="0" w:firstRowFirstColumn="0" w:firstRowLastColumn="0" w:lastRowFirstColumn="0" w:lastRowLastColumn="0"/>
               <w:rPr>
                 <w:rFonts w:ascii="Arial" w:hAnsi="Arial" w:cs="Arial"/>
                 <w:b/>
@@ -12170,9 +11520,7 @@
                 <w:szCs w:val="16"/>
                 <w:lang w:val="en-GB" w:eastAsia="en-GB" w:bidi="ar-SA"/>
               </w:rPr>
-              <w:t>month</w:t>
-            </w:r>
-            <w:proofErr w:type="gramEnd"/>
+            </w:pPr>
             <w:r>
               <w:rPr>
                 <w:rFonts w:ascii="Arial" w:hAnsi="Arial" w:cs="Arial"/>
@@ -12182,13 +11530,13 @@
                 <w:szCs w:val="16"/>
                 <w:lang w:val="en-GB" w:eastAsia="en-GB" w:bidi="ar-SA"/>
               </w:rPr>
-              <w:t> </w:t>
-            </w:r>
-          </w:p>
-        </w:tc>
-        <w:tc>
-          <w:tcPr>
-            <w:tcW w:w="1461" w:type="dxa"/>
+              <w:t>Six month </w:t>
+            </w:r>
+          </w:p>
+        </w:tc>
+        <w:tc>
+          <w:tcPr>
+            <w:tcW w:w="948" w:type="dxa"/>
             <w:hideMark/>
           </w:tcPr>
           <w:p>
@@ -12212,10 +11560,18 @@
                 <w:szCs w:val="16"/>
                 <w:lang w:val="en-GB" w:eastAsia="en-GB" w:bidi="ar-SA"/>
               </w:rPr>
-              <w:t xml:space="preserve">Six </w:t>
-            </w:r>
-            <w:proofErr w:type="gramStart"/>
-            <w:r>
+              <w:t>Exit </w:t>
+            </w:r>
+          </w:p>
+        </w:tc>
+        <w:tc>
+          <w:tcPr>
+            <w:tcW w:w="1107" w:type="dxa"/>
+            <w:hideMark/>
+          </w:tcPr>
+          <w:p>
+            <w:pPr>
+              <w:cnfStyle w:val="000000000000" w:firstRow="0" w:lastRow="0" w:firstColumn="0" w:lastColumn="0" w:oddVBand="0" w:evenVBand="0" w:oddHBand="0" w:evenHBand="0" w:firstRowFirstColumn="0" w:firstRowLastColumn="0" w:lastRowFirstColumn="0" w:lastRowLastColumn="0"/>
               <w:rPr>
                 <w:rFonts w:ascii="Arial" w:hAnsi="Arial" w:cs="Arial"/>
                 <w:b/>
@@ -12224,9 +11580,7 @@
                 <w:szCs w:val="16"/>
                 <w:lang w:val="en-GB" w:eastAsia="en-GB" w:bidi="ar-SA"/>
               </w:rPr>
-              <w:t>month</w:t>
-            </w:r>
-            <w:proofErr w:type="gramEnd"/>
+            </w:pPr>
             <w:r>
               <w:rPr>
                 <w:rFonts w:ascii="Arial" w:hAnsi="Arial" w:cs="Arial"/>
@@ -12236,13 +11590,13 @@
                 <w:szCs w:val="16"/>
                 <w:lang w:val="en-GB" w:eastAsia="en-GB" w:bidi="ar-SA"/>
               </w:rPr>
-              <w:t> </w:t>
-            </w:r>
-          </w:p>
-        </w:tc>
-        <w:tc>
-          <w:tcPr>
-            <w:tcW w:w="948" w:type="dxa"/>
+              <w:t>Three month  </w:t>
+            </w:r>
+          </w:p>
+        </w:tc>
+        <w:tc>
+          <w:tcPr>
+            <w:tcW w:w="1156" w:type="dxa"/>
             <w:hideMark/>
           </w:tcPr>
           <w:p>
@@ -12266,13 +11620,13 @@
                 <w:szCs w:val="16"/>
                 <w:lang w:val="en-GB" w:eastAsia="en-GB" w:bidi="ar-SA"/>
               </w:rPr>
-              <w:t>Exit </w:t>
-            </w:r>
-          </w:p>
-        </w:tc>
-        <w:tc>
-          <w:tcPr>
-            <w:tcW w:w="1107" w:type="dxa"/>
+              <w:t>Six month </w:t>
+            </w:r>
+          </w:p>
+        </w:tc>
+        <w:tc>
+          <w:tcPr>
+            <w:tcW w:w="1139" w:type="dxa"/>
             <w:hideMark/>
           </w:tcPr>
           <w:p>
@@ -12296,10 +11650,18 @@
                 <w:szCs w:val="16"/>
                 <w:lang w:val="en-GB" w:eastAsia="en-GB" w:bidi="ar-SA"/>
               </w:rPr>
-              <w:t xml:space="preserve">Three </w:t>
-            </w:r>
-            <w:proofErr w:type="gramStart"/>
-            <w:r>
+              <w:t>Exit </w:t>
+            </w:r>
+          </w:p>
+        </w:tc>
+        <w:tc>
+          <w:tcPr>
+            <w:tcW w:w="1418" w:type="dxa"/>
+            <w:hideMark/>
+          </w:tcPr>
+          <w:p>
+            <w:pPr>
+              <w:cnfStyle w:val="000000000000" w:firstRow="0" w:lastRow="0" w:firstColumn="0" w:lastColumn="0" w:oddVBand="0" w:evenVBand="0" w:oddHBand="0" w:evenHBand="0" w:firstRowFirstColumn="0" w:firstRowLastColumn="0" w:lastRowFirstColumn="0" w:lastRowLastColumn="0"/>
               <w:rPr>
                 <w:rFonts w:ascii="Arial" w:hAnsi="Arial" w:cs="Arial"/>
                 <w:b/>
@@ -12308,9 +11670,7 @@
                 <w:szCs w:val="16"/>
                 <w:lang w:val="en-GB" w:eastAsia="en-GB" w:bidi="ar-SA"/>
               </w:rPr>
-              <w:t>month</w:t>
-            </w:r>
-            <w:proofErr w:type="gramEnd"/>
+            </w:pPr>
             <w:r>
               <w:rPr>
                 <w:rFonts w:ascii="Arial" w:hAnsi="Arial" w:cs="Arial"/>
@@ -12320,13 +11680,13 @@
                 <w:szCs w:val="16"/>
                 <w:lang w:val="en-GB" w:eastAsia="en-GB" w:bidi="ar-SA"/>
               </w:rPr>
-              <w:t xml:space="preserve">  </w:t>
-            </w:r>
-          </w:p>
-        </w:tc>
-        <w:tc>
-          <w:tcPr>
-            <w:tcW w:w="1156" w:type="dxa"/>
+              <w:t>Three month </w:t>
+            </w:r>
+          </w:p>
+        </w:tc>
+        <w:tc>
+          <w:tcPr>
+            <w:tcW w:w="1553" w:type="dxa"/>
             <w:hideMark/>
           </w:tcPr>
           <w:p>
@@ -12350,159 +11710,8 @@
                 <w:szCs w:val="16"/>
                 <w:lang w:val="en-GB" w:eastAsia="en-GB" w:bidi="ar-SA"/>
               </w:rPr>
-              <w:t xml:space="preserve">Six </w:t>
-            </w:r>
-            <w:proofErr w:type="gramStart"/>
-            <w:r>
-              <w:rPr>
-                <w:rFonts w:ascii="Arial" w:hAnsi="Arial" w:cs="Arial"/>
-                <w:b/>
-                <w:bCs/>
-                <w:sz w:val="16"/>
-                <w:szCs w:val="16"/>
-                <w:lang w:val="en-GB" w:eastAsia="en-GB" w:bidi="ar-SA"/>
-              </w:rPr>
-              <w:t>month</w:t>
-            </w:r>
-            <w:proofErr w:type="gramEnd"/>
-            <w:r>
-              <w:rPr>
-                <w:rFonts w:ascii="Arial" w:hAnsi="Arial" w:cs="Arial"/>
-                <w:b/>
-                <w:bCs/>
-                <w:sz w:val="16"/>
-                <w:szCs w:val="16"/>
-                <w:lang w:val="en-GB" w:eastAsia="en-GB" w:bidi="ar-SA"/>
-              </w:rPr>
-              <w:t> </w:t>
-            </w:r>
-          </w:p>
-        </w:tc>
-        <w:tc>
-          <w:tcPr>
-            <w:tcW w:w="1139" w:type="dxa"/>
-            <w:hideMark/>
-          </w:tcPr>
-          <w:p>
-            <w:pPr>
-              <w:cnfStyle w:val="000000000000" w:firstRow="0" w:lastRow="0" w:firstColumn="0" w:lastColumn="0" w:oddVBand="0" w:evenVBand="0" w:oddHBand="0" w:evenHBand="0" w:firstRowFirstColumn="0" w:firstRowLastColumn="0" w:lastRowFirstColumn="0" w:lastRowLastColumn="0"/>
-              <w:rPr>
-                <w:rFonts w:ascii="Arial" w:hAnsi="Arial" w:cs="Arial"/>
-                <w:b/>
-                <w:bCs/>
-                <w:sz w:val="16"/>
-                <w:szCs w:val="16"/>
-                <w:lang w:val="en-GB" w:eastAsia="en-GB" w:bidi="ar-SA"/>
-              </w:rPr>
-            </w:pPr>
-            <w:r>
-              <w:rPr>
-                <w:rFonts w:ascii="Arial" w:hAnsi="Arial" w:cs="Arial"/>
-                <w:b/>
-                <w:bCs/>
-                <w:sz w:val="16"/>
-                <w:szCs w:val="16"/>
-                <w:lang w:val="en-GB" w:eastAsia="en-GB" w:bidi="ar-SA"/>
-              </w:rPr>
-              <w:t>Exit </w:t>
-            </w:r>
-          </w:p>
-        </w:tc>
-        <w:tc>
-          <w:tcPr>
-            <w:tcW w:w="1418" w:type="dxa"/>
-            <w:hideMark/>
-          </w:tcPr>
-          <w:p>
-            <w:pPr>
-              <w:cnfStyle w:val="000000000000" w:firstRow="0" w:lastRow="0" w:firstColumn="0" w:lastColumn="0" w:oddVBand="0" w:evenVBand="0" w:oddHBand="0" w:evenHBand="0" w:firstRowFirstColumn="0" w:firstRowLastColumn="0" w:lastRowFirstColumn="0" w:lastRowLastColumn="0"/>
-              <w:rPr>
-                <w:rFonts w:ascii="Arial" w:hAnsi="Arial" w:cs="Arial"/>
-                <w:b/>
-                <w:bCs/>
-                <w:sz w:val="16"/>
-                <w:szCs w:val="16"/>
-                <w:lang w:val="en-GB" w:eastAsia="en-GB" w:bidi="ar-SA"/>
-              </w:rPr>
-            </w:pPr>
-            <w:r>
-              <w:rPr>
-                <w:rFonts w:ascii="Arial" w:hAnsi="Arial" w:cs="Arial"/>
-                <w:b/>
-                <w:bCs/>
-                <w:sz w:val="16"/>
-                <w:szCs w:val="16"/>
-                <w:lang w:val="en-GB" w:eastAsia="en-GB" w:bidi="ar-SA"/>
-              </w:rPr>
-              <w:t xml:space="preserve">Three </w:t>
-            </w:r>
-            <w:proofErr w:type="gramStart"/>
-            <w:r>
-              <w:rPr>
-                <w:rFonts w:ascii="Arial" w:hAnsi="Arial" w:cs="Arial"/>
-                <w:b/>
-                <w:bCs/>
-                <w:sz w:val="16"/>
-                <w:szCs w:val="16"/>
-                <w:lang w:val="en-GB" w:eastAsia="en-GB" w:bidi="ar-SA"/>
-              </w:rPr>
-              <w:t>month</w:t>
-            </w:r>
-            <w:proofErr w:type="gramEnd"/>
-            <w:r>
-              <w:rPr>
-                <w:rFonts w:ascii="Arial" w:hAnsi="Arial" w:cs="Arial"/>
-                <w:b/>
-                <w:bCs/>
-                <w:sz w:val="16"/>
-                <w:szCs w:val="16"/>
-                <w:lang w:val="en-GB" w:eastAsia="en-GB" w:bidi="ar-SA"/>
-              </w:rPr>
-              <w:t> </w:t>
-            </w:r>
-          </w:p>
-        </w:tc>
-        <w:tc>
-          <w:tcPr>
-            <w:tcW w:w="1553" w:type="dxa"/>
-            <w:hideMark/>
-          </w:tcPr>
-          <w:p>
-            <w:pPr>
-              <w:cnfStyle w:val="000000000000" w:firstRow="0" w:lastRow="0" w:firstColumn="0" w:lastColumn="0" w:oddVBand="0" w:evenVBand="0" w:oddHBand="0" w:evenHBand="0" w:firstRowFirstColumn="0" w:firstRowLastColumn="0" w:lastRowFirstColumn="0" w:lastRowLastColumn="0"/>
-              <w:rPr>
-                <w:rFonts w:ascii="Arial" w:hAnsi="Arial" w:cs="Arial"/>
-                <w:b/>
-                <w:bCs/>
-                <w:sz w:val="16"/>
-                <w:szCs w:val="16"/>
-                <w:lang w:val="en-GB" w:eastAsia="en-GB" w:bidi="ar-SA"/>
-              </w:rPr>
-            </w:pPr>
-            <w:r>
-              <w:rPr>
-                <w:rFonts w:ascii="Arial" w:hAnsi="Arial" w:cs="Arial"/>
-                <w:b/>
-                <w:bCs/>
-                <w:sz w:val="16"/>
-                <w:szCs w:val="16"/>
-                <w:lang w:val="en-GB" w:eastAsia="en-GB" w:bidi="ar-SA"/>
-              </w:rPr>
-              <w:t xml:space="preserve">Six </w:t>
-            </w:r>
-            <w:proofErr w:type="gramStart"/>
-            <w:r>
-              <w:rPr>
-                <w:rFonts w:ascii="Arial" w:hAnsi="Arial" w:cs="Arial"/>
-                <w:b/>
-                <w:bCs/>
-                <w:sz w:val="16"/>
-                <w:szCs w:val="16"/>
-                <w:lang w:val="en-GB" w:eastAsia="en-GB" w:bidi="ar-SA"/>
-              </w:rPr>
-              <w:t>month</w:t>
-            </w:r>
-            <w:proofErr w:type="gramEnd"/>
+              <w:t>Six month</w:t>
+            </w:r>
           </w:p>
         </w:tc>
         <w:tc>

</xml_diff>

<commit_message>
Add spaces into template so tests pass
</commit_message>
<xml_diff>
--- a/input/templates/2021/2021-22_template.docx
+++ b/input/templates/2021/2021-22_template.docx
@@ -559,25 +559,7 @@
           <w:sz w:val="20"/>
           <w:szCs w:val="20"/>
         </w:rPr>
-        <w:t xml:space="preserve">Data were collected and managed using </w:t>
-      </w:r>
-      <w:proofErr w:type="spellStart"/>
-      <w:r>
-        <w:rPr>
-          <w:rFonts w:ascii="Arial" w:hAnsi="Arial" w:cs="Arial"/>
-          <w:sz w:val="20"/>
-          <w:szCs w:val="20"/>
-        </w:rPr>
-        <w:t>REDCap</w:t>
-      </w:r>
-      <w:proofErr w:type="spellEnd"/>
-      <w:r>
-        <w:rPr>
-          <w:rFonts w:ascii="Arial" w:hAnsi="Arial" w:cs="Arial"/>
-          <w:sz w:val="20"/>
-          <w:szCs w:val="20"/>
-        </w:rPr>
-        <w:t xml:space="preserve"> electronic data capture tools hosted at University College London </w:t>
+        <w:t xml:space="preserve">Data were collected and managed using REDCap electronic data capture tools hosted at University College London </w:t>
       </w:r>
       <w:r>
         <w:rPr>
@@ -610,25 +592,7 @@
           <w:sz w:val="20"/>
           <w:szCs w:val="20"/>
         </w:rPr>
-        <w:t> </w:t>
-      </w:r>
-      <w:proofErr w:type="spellStart"/>
-      <w:r>
-        <w:rPr>
-          <w:rFonts w:ascii="Arial" w:hAnsi="Arial" w:cs="Arial"/>
-          <w:sz w:val="20"/>
-          <w:szCs w:val="20"/>
-        </w:rPr>
-        <w:t>REDCap</w:t>
-      </w:r>
-      <w:proofErr w:type="spellEnd"/>
-      <w:r>
-        <w:rPr>
-          <w:rFonts w:ascii="Arial" w:hAnsi="Arial" w:cs="Arial"/>
-          <w:sz w:val="20"/>
-          <w:szCs w:val="20"/>
-        </w:rPr>
-        <w:t xml:space="preserve"> (Research Electronic Data Capture) is a secure, web-based software platform designed to support data capture for research studies, providing 1) an intuitive interface for validated data capture; 2) audit trails for tracking data manipulation and export procedures; 3) automated export procedures for seamless data downloads to common statistical packages; and 4) procedures for data integration and interoperability with external sources.</w:t>
+        <w:t> REDCap (Research Electronic Data Capture) is a secure, web-based software platform designed to support data capture for research studies, providing 1) an intuitive interface for validated data capture; 2) audit trails for tracking data manipulation and export procedures; 3) automated export procedures for seamless data downloads to common statistical packages; and 4) procedures for data integration and interoperability with external sources.</w:t>
       </w:r>
     </w:p>
     <w:p>
@@ -655,43 +619,7 @@
           <w:sz w:val="20"/>
           <w:szCs w:val="20"/>
         </w:rPr>
-        <w:t xml:space="preserve">PA Harris, R Taylor, R </w:t>
-      </w:r>
-      <w:proofErr w:type="spellStart"/>
-      <w:r>
-        <w:rPr>
-          <w:rFonts w:ascii="Arial" w:hAnsi="Arial" w:cs="Arial"/>
-          <w:sz w:val="20"/>
-          <w:szCs w:val="20"/>
-        </w:rPr>
-        <w:t>Thielke</w:t>
-      </w:r>
-      <w:proofErr w:type="spellEnd"/>
-      <w:r>
-        <w:rPr>
-          <w:rFonts w:ascii="Arial" w:hAnsi="Arial" w:cs="Arial"/>
-          <w:sz w:val="20"/>
-          <w:szCs w:val="20"/>
-        </w:rPr>
-        <w:t>, J Payne, N Gonzalez, JG. Conde, Research electronic data capture (</w:t>
-      </w:r>
-      <w:proofErr w:type="spellStart"/>
-      <w:r>
-        <w:rPr>
-          <w:rFonts w:ascii="Arial" w:hAnsi="Arial" w:cs="Arial"/>
-          <w:sz w:val="20"/>
-          <w:szCs w:val="20"/>
-        </w:rPr>
-        <w:t>REDCap</w:t>
-      </w:r>
-      <w:proofErr w:type="spellEnd"/>
-      <w:r>
-        <w:rPr>
-          <w:rFonts w:ascii="Arial" w:hAnsi="Arial" w:cs="Arial"/>
-          <w:sz w:val="20"/>
-          <w:szCs w:val="20"/>
-        </w:rPr>
-        <w:t>) – A metadata-driven methodology and workflow process for providing translational research informatics support, J Biomed Inform. 2009 Apr;42(2):377-81.</w:t>
+        <w:t>PA Harris, R Taylor, R Thielke, J Payne, N Gonzalez, JG. Conde, Research electronic data capture (REDCap) – A metadata-driven methodology and workflow process for providing translational research informatics support, J Biomed Inform. 2009 Apr;42(2):377-81.</w:t>
       </w:r>
     </w:p>
     <w:p>
@@ -718,115 +646,7 @@
           <w:sz w:val="20"/>
           <w:szCs w:val="20"/>
         </w:rPr>
-        <w:t xml:space="preserve">PA Harris, R Taylor, BL Minor, V Elliott, M Fernandez, L O’Neal, L McLeod, G </w:t>
-      </w:r>
-      <w:proofErr w:type="spellStart"/>
-      <w:r>
-        <w:rPr>
-          <w:rFonts w:ascii="Arial" w:hAnsi="Arial" w:cs="Arial"/>
-          <w:sz w:val="20"/>
-          <w:szCs w:val="20"/>
-        </w:rPr>
-        <w:t>Delacqua</w:t>
-      </w:r>
-      <w:proofErr w:type="spellEnd"/>
-      <w:r>
-        <w:rPr>
-          <w:rFonts w:ascii="Arial" w:hAnsi="Arial" w:cs="Arial"/>
-          <w:sz w:val="20"/>
-          <w:szCs w:val="20"/>
-        </w:rPr>
-        <w:t xml:space="preserve">, F </w:t>
-      </w:r>
-      <w:proofErr w:type="spellStart"/>
-      <w:r>
-        <w:rPr>
-          <w:rFonts w:ascii="Arial" w:hAnsi="Arial" w:cs="Arial"/>
-          <w:sz w:val="20"/>
-          <w:szCs w:val="20"/>
-        </w:rPr>
-        <w:t>Delacqua</w:t>
-      </w:r>
-      <w:proofErr w:type="spellEnd"/>
-      <w:r>
-        <w:rPr>
-          <w:rFonts w:ascii="Arial" w:hAnsi="Arial" w:cs="Arial"/>
-          <w:sz w:val="20"/>
-          <w:szCs w:val="20"/>
-        </w:rPr>
-        <w:t xml:space="preserve">, J Kirby, SN </w:t>
-      </w:r>
-      <w:proofErr w:type="spellStart"/>
-      <w:r>
-        <w:rPr>
-          <w:rFonts w:ascii="Arial" w:hAnsi="Arial" w:cs="Arial"/>
-          <w:sz w:val="20"/>
-          <w:szCs w:val="20"/>
-        </w:rPr>
-        <w:t>Duda</w:t>
-      </w:r>
-      <w:proofErr w:type="spellEnd"/>
-      <w:r>
-        <w:rPr>
-          <w:rFonts w:ascii="Arial" w:hAnsi="Arial" w:cs="Arial"/>
-          <w:sz w:val="20"/>
-          <w:szCs w:val="20"/>
-        </w:rPr>
-        <w:t xml:space="preserve">, </w:t>
-      </w:r>
-      <w:proofErr w:type="spellStart"/>
-      <w:r>
-        <w:rPr>
-          <w:rFonts w:ascii="Arial" w:hAnsi="Arial" w:cs="Arial"/>
-          <w:sz w:val="20"/>
-          <w:szCs w:val="20"/>
-        </w:rPr>
-        <w:t>REDCap</w:t>
-      </w:r>
-      <w:proofErr w:type="spellEnd"/>
-      <w:r>
-        <w:rPr>
-          <w:rFonts w:ascii="Arial" w:hAnsi="Arial" w:cs="Arial"/>
-          <w:sz w:val="20"/>
-          <w:szCs w:val="20"/>
-        </w:rPr>
-        <w:t xml:space="preserve"> Consortium, The </w:t>
-      </w:r>
-      <w:proofErr w:type="spellStart"/>
-      <w:r>
-        <w:rPr>
-          <w:rFonts w:ascii="Arial" w:hAnsi="Arial" w:cs="Arial"/>
-          <w:sz w:val="20"/>
-          <w:szCs w:val="20"/>
-        </w:rPr>
-        <w:t>REDCap</w:t>
-      </w:r>
-      <w:proofErr w:type="spellEnd"/>
-      <w:r>
-        <w:rPr>
-          <w:rFonts w:ascii="Arial" w:hAnsi="Arial" w:cs="Arial"/>
-          <w:sz w:val="20"/>
-          <w:szCs w:val="20"/>
-        </w:rPr>
-        <w:t xml:space="preserve"> consortium: Building an international community of software partners, J Biomed Inform. 2019 May 9 [</w:t>
-      </w:r>
-      <w:proofErr w:type="spellStart"/>
-      <w:r>
-        <w:rPr>
-          <w:rFonts w:ascii="Arial" w:hAnsi="Arial" w:cs="Arial"/>
-          <w:sz w:val="20"/>
-          <w:szCs w:val="20"/>
-        </w:rPr>
-        <w:t>doi</w:t>
-      </w:r>
-      <w:proofErr w:type="spellEnd"/>
-      <w:r>
-        <w:rPr>
-          <w:rFonts w:ascii="Arial" w:hAnsi="Arial" w:cs="Arial"/>
-          <w:sz w:val="20"/>
-          <w:szCs w:val="20"/>
-        </w:rPr>
-        <w:t>: 10.1016/j.jbi.2019.103208]</w:t>
+        <w:t>PA Harris, R Taylor, BL Minor, V Elliott, M Fernandez, L O’Neal, L McLeod, G Delacqua, F Delacqua, J Kirby, SN Duda, REDCap Consortium, The REDCap consortium: Building an international community of software partners, J Biomed Inform. 2019 May 9 [doi: 10.1016/j.jbi.2019.103208]</w:t>
       </w:r>
     </w:p>
     <w:p>
@@ -919,9 +739,8 @@
           <w:szCs w:val="20"/>
           <w:lang w:bidi="ar-SA"/>
         </w:rPr>
-        <w:t xml:space="preserve"> </w:t>
-      </w:r>
-      <w:proofErr w:type="gramStart"/>
+        <w:t xml:space="preserve"> © </w:t>
+      </w:r>
       <w:r>
         <w:rPr>
           <w:rFonts w:ascii="Arial" w:hAnsi="Arial" w:cs="Arial"/>
@@ -929,26 +748,7 @@
           <w:szCs w:val="20"/>
           <w:lang w:bidi="ar-SA"/>
         </w:rPr>
-        <w:t xml:space="preserve">© </w:t>
-      </w:r>
-      <w:r>
-        <w:rPr>
-          <w:rFonts w:ascii="Arial" w:hAnsi="Arial" w:cs="Arial"/>
-          <w:sz w:val="20"/>
-          <w:szCs w:val="20"/>
-          <w:lang w:bidi="ar-SA"/>
-        </w:rPr>
-        <w:t xml:space="preserve"> is</w:t>
-      </w:r>
-      <w:proofErr w:type="gramEnd"/>
-      <w:r>
-        <w:rPr>
-          <w:rFonts w:ascii="Arial" w:hAnsi="Arial" w:cs="Arial"/>
-          <w:sz w:val="20"/>
-          <w:szCs w:val="20"/>
-          <w:lang w:bidi="ar-SA"/>
-        </w:rPr>
-        <w:t xml:space="preserve"> a registered trademark of the UCL Institute of Education, University College London.</w:t>
+        <w:t xml:space="preserve"> is a registered trademark of the UCL Institute of Education, University College London.</w:t>
       </w:r>
     </w:p>
     <w:p>
@@ -1018,43 +818,7 @@
           <w:sz w:val="22"/>
           <w:szCs w:val="22"/>
         </w:rPr>
-        <w:t xml:space="preserve">Reading Recovery™ is a short-term intervention for the lowest attaining literacy learners in their first years at school. Children are taught individually, by a specially trained teacher for 30 minutes each day for between 12-20 weeks of instruction. The goal is for children to develop effective reading and writing strategies </w:t>
-      </w:r>
-      <w:proofErr w:type="gramStart"/>
-      <w:r>
-        <w:rPr>
-          <w:rFonts w:ascii="Arial" w:hAnsi="Arial" w:cs="Arial"/>
-          <w:sz w:val="22"/>
-          <w:szCs w:val="22"/>
-        </w:rPr>
-        <w:t>in order to</w:t>
-      </w:r>
-      <w:proofErr w:type="gramEnd"/>
-      <w:r>
-        <w:rPr>
-          <w:rFonts w:ascii="Arial" w:hAnsi="Arial" w:cs="Arial"/>
-          <w:sz w:val="22"/>
-          <w:szCs w:val="22"/>
-        </w:rPr>
-        <w:t xml:space="preserve"> work within the average range of classroom performance for their chronological age. There is substantial independent research evidence (D’Agostino &amp; </w:t>
-      </w:r>
-      <w:proofErr w:type="spellStart"/>
-      <w:r>
-        <w:rPr>
-          <w:rFonts w:ascii="Arial" w:hAnsi="Arial" w:cs="Arial"/>
-          <w:sz w:val="22"/>
-          <w:szCs w:val="22"/>
-        </w:rPr>
-        <w:t>Harmey</w:t>
-      </w:r>
-      <w:proofErr w:type="spellEnd"/>
-      <w:r>
-        <w:rPr>
-          <w:rFonts w:ascii="Arial" w:hAnsi="Arial" w:cs="Arial"/>
-          <w:sz w:val="22"/>
-          <w:szCs w:val="22"/>
-        </w:rPr>
-        <w:t xml:space="preserve">, 2016) supporting the conclusion that Reading Recovery can be an efficient and effective means of overcoming literacy difficulties for many children when delivered as designed.  It is particularly effective for those most at risk of failure, such as children in poverty, children with limited control of English and those who have made the least progress in their pre-school and early school experience.  </w:t>
+        <w:t xml:space="preserve">Reading Recovery™ is a short-term intervention for the lowest attaining literacy learners in their first years at school. Children are taught individually, by a specially trained teacher for 30 minutes each day for between 12-20 weeks of instruction. The goal is for children to develop effective reading and writing strategies in order to work within the average range of classroom performance for their chronological age. There is substantial independent research evidence (D’Agostino &amp; Harmey, 2016) supporting the conclusion that Reading Recovery can be an efficient and effective means of overcoming literacy difficulties for many children when delivered as designed.  It is particularly effective for those most at risk of failure, such as children in poverty, children with limited control of English and those who have made the least progress in their pre-school and early school experience.  </w:t>
       </w:r>
     </w:p>
     <w:p>
@@ -1142,9 +906,8 @@
           <w:szCs w:val="22"/>
           <w:lang w:val="en-US"/>
         </w:rPr>
-        <w:t>have been unable to complete their </w:t>
-      </w:r>
-      <w:proofErr w:type="spellStart"/>
+        <w:t>have been unable to complete their programmes in the usual way due to school closures, deployment of Reading Recovery teachers in ‘bubbles’ of contact</w:t>
+      </w:r>
       <w:r>
         <w:rPr>
           <w:rStyle w:val="normaltextrun"/>
@@ -1153,9 +916,8 @@
           <w:szCs w:val="22"/>
           <w:lang w:val="en-US"/>
         </w:rPr>
-        <w:t>programmes</w:t>
-      </w:r>
-      <w:proofErr w:type="spellEnd"/>
+        <w:t xml:space="preserve">, covering absent colleagues, teaching </w:t>
+      </w:r>
       <w:r>
         <w:rPr>
           <w:rStyle w:val="normaltextrun"/>
@@ -1164,7 +926,7 @@
           <w:szCs w:val="22"/>
           <w:lang w:val="en-US"/>
         </w:rPr>
-        <w:t> in the usual way due to school closures, deployment of Reading Recovery teachers in ‘bubbles’ of contact</w:t>
+        <w:t>classes and disruption in schools</w:t>
       </w:r>
       <w:r>
         <w:rPr>
@@ -1174,7 +936,7 @@
           <w:szCs w:val="22"/>
           <w:lang w:val="en-US"/>
         </w:rPr>
-        <w:t xml:space="preserve">, covering absent colleagues, teaching </w:t>
+        <w:t xml:space="preserve">; programmes with a small number of lessons that were delivered infrequently are described as ‘incomplete’. </w:t>
       </w:r>
       <w:r>
         <w:rPr>
@@ -1184,7 +946,7 @@
           <w:szCs w:val="22"/>
           <w:lang w:val="en-US"/>
         </w:rPr>
-        <w:t>classes and disruption in schools</w:t>
+        <w:t>Despite disruption, many children</w:t>
       </w:r>
       <w:r>
         <w:rPr>
@@ -1194,71 +956,7 @@
           <w:szCs w:val="22"/>
           <w:lang w:val="en-US"/>
         </w:rPr>
-        <w:t xml:space="preserve">; </w:t>
-      </w:r>
-      <w:proofErr w:type="spellStart"/>
-      <w:r>
-        <w:rPr>
-          <w:rStyle w:val="normaltextrun"/>
-          <w:rFonts w:ascii="Arial" w:hAnsi="Arial" w:cs="Arial"/>
-          <w:sz w:val="22"/>
-          <w:szCs w:val="22"/>
-          <w:lang w:val="en-US"/>
-        </w:rPr>
-        <w:t>programmes</w:t>
-      </w:r>
-      <w:proofErr w:type="spellEnd"/>
-      <w:r>
-        <w:rPr>
-          <w:rStyle w:val="normaltextrun"/>
-          <w:rFonts w:ascii="Arial" w:hAnsi="Arial" w:cs="Arial"/>
-          <w:sz w:val="22"/>
-          <w:szCs w:val="22"/>
-          <w:lang w:val="en-US"/>
-        </w:rPr>
-        <w:t xml:space="preserve"> with a small number of lessons that were delivered infrequently are described as ‘incomplete’. </w:t>
-      </w:r>
-      <w:r>
-        <w:rPr>
-          <w:rStyle w:val="normaltextrun"/>
-          <w:rFonts w:ascii="Arial" w:hAnsi="Arial" w:cs="Arial"/>
-          <w:sz w:val="22"/>
-          <w:szCs w:val="22"/>
-          <w:lang w:val="en-US"/>
-        </w:rPr>
-        <w:t>Despite disruption, many children</w:t>
-      </w:r>
-      <w:r>
-        <w:rPr>
-          <w:rStyle w:val="normaltextrun"/>
-          <w:rFonts w:ascii="Arial" w:hAnsi="Arial" w:cs="Arial"/>
-          <w:sz w:val="22"/>
-          <w:szCs w:val="22"/>
-          <w:lang w:val="en-US"/>
-        </w:rPr>
-        <w:t xml:space="preserve"> have received complete Reading Recovery </w:t>
-      </w:r>
-      <w:proofErr w:type="spellStart"/>
-      <w:r>
-        <w:rPr>
-          <w:rStyle w:val="normaltextrun"/>
-          <w:rFonts w:ascii="Arial" w:hAnsi="Arial" w:cs="Arial"/>
-          <w:sz w:val="22"/>
-          <w:szCs w:val="22"/>
-          <w:lang w:val="en-US"/>
-        </w:rPr>
-        <w:t>programmes</w:t>
-      </w:r>
-      <w:proofErr w:type="spellEnd"/>
-      <w:r>
-        <w:rPr>
-          <w:rStyle w:val="normaltextrun"/>
-          <w:rFonts w:ascii="Arial" w:hAnsi="Arial" w:cs="Arial"/>
-          <w:sz w:val="22"/>
-          <w:szCs w:val="22"/>
-          <w:lang w:val="en-US"/>
-        </w:rPr>
-        <w:t>.</w:t>
+        <w:t xml:space="preserve"> have received complete Reading Recovery programmes.</w:t>
       </w:r>
       <w:r>
         <w:rPr>
@@ -1289,25 +987,7 @@
           <w:sz w:val="22"/>
           <w:szCs w:val="22"/>
         </w:rPr>
-        <w:t xml:space="preserve">This report documents all Reading Recovery </w:t>
-      </w:r>
-      <w:proofErr w:type="spellStart"/>
-      <w:r>
-        <w:rPr>
-          <w:rFonts w:ascii="Arial" w:hAnsi="Arial" w:cs="Arial"/>
-          <w:sz w:val="22"/>
-          <w:szCs w:val="22"/>
-        </w:rPr>
-        <w:t>programmes</w:t>
-      </w:r>
-      <w:proofErr w:type="spellEnd"/>
-      <w:r>
-        <w:rPr>
-          <w:rFonts w:ascii="Arial" w:hAnsi="Arial" w:cs="Arial"/>
-          <w:sz w:val="22"/>
-          <w:szCs w:val="22"/>
-        </w:rPr>
-        <w:t xml:space="preserve"> during the academic </w:t>
+        <w:t xml:space="preserve">This report documents all Reading Recovery programmes during the academic </w:t>
       </w:r>
       <w:r>
         <w:rPr>
@@ -1523,25 +1203,23 @@
           <w:sz w:val="22"/>
           <w:szCs w:val="22"/>
         </w:rPr>
-        <w:t xml:space="preserve"> (Clay, 2013), with the lowest attaining children being given the </w:t>
-      </w:r>
-      <w:proofErr w:type="gramStart"/>
+        <w:t xml:space="preserve"> (Clay, 2013), with the lowest attaining children being given the first priority.</w:t>
+      </w:r>
       <w:r>
         <w:rPr>
           <w:rFonts w:ascii="Arial" w:hAnsi="Arial" w:cs="Arial"/>
           <w:sz w:val="22"/>
           <w:szCs w:val="22"/>
         </w:rPr>
-        <w:t>first priority</w:t>
-      </w:r>
-      <w:proofErr w:type="gramEnd"/>
+        <w:t xml:space="preserve"> </w:t>
+      </w:r>
       <w:r>
         <w:rPr>
           <w:rFonts w:ascii="Arial" w:hAnsi="Arial" w:cs="Arial"/>
           <w:sz w:val="22"/>
           <w:szCs w:val="22"/>
         </w:rPr>
-        <w:t>.</w:t>
+        <w:t xml:space="preserve">Table 1 shows the number of children identified for Reading Recovery and their characteristics.  Table 2 reports on the status </w:t>
       </w:r>
       <w:r>
         <w:rPr>
@@ -1549,7 +1227,7 @@
           <w:sz w:val="22"/>
           <w:szCs w:val="22"/>
         </w:rPr>
-        <w:t xml:space="preserve"> </w:t>
+        <w:t xml:space="preserve">of </w:t>
       </w:r>
       <w:r>
         <w:rPr>
@@ -1557,7 +1235,7 @@
           <w:sz w:val="22"/>
           <w:szCs w:val="22"/>
         </w:rPr>
-        <w:t xml:space="preserve">Table 1 shows the number of children identified for Reading Recovery and their characteristics.  Table 2 reports on the status </w:t>
+        <w:t>each child’s individual needs as they were identified for Reading R</w:t>
       </w:r>
       <w:r>
         <w:rPr>
@@ -1565,34 +1243,8 @@
           <w:sz w:val="22"/>
           <w:szCs w:val="22"/>
         </w:rPr>
-        <w:t xml:space="preserve">of </w:t>
-      </w:r>
-      <w:r>
-        <w:rPr>
-          <w:rFonts w:ascii="Arial" w:hAnsi="Arial" w:cs="Arial"/>
-          <w:sz w:val="22"/>
-          <w:szCs w:val="22"/>
-        </w:rPr>
-        <w:t>each child’s individual needs as they were identified for Reading R</w:t>
-      </w:r>
-      <w:r>
-        <w:rPr>
-          <w:rFonts w:ascii="Arial" w:hAnsi="Arial" w:cs="Arial"/>
-          <w:sz w:val="22"/>
-          <w:szCs w:val="22"/>
-        </w:rPr>
-        <w:t xml:space="preserve">ecovery and their outcomes at end of </w:t>
-      </w:r>
-      <w:proofErr w:type="spellStart"/>
-      <w:r>
-        <w:rPr>
-          <w:rFonts w:ascii="Arial" w:hAnsi="Arial" w:cs="Arial"/>
-          <w:sz w:val="22"/>
-          <w:szCs w:val="22"/>
-        </w:rPr>
-        <w:t>programme</w:t>
-      </w:r>
-      <w:proofErr w:type="spellEnd"/>
+        <w:t>ecovery and their outcomes at end of programme</w:t>
+      </w:r>
       <w:r>
         <w:rPr>
           <w:rFonts w:ascii="Arial" w:hAnsi="Arial" w:cs="Arial"/>
@@ -1620,25 +1272,7 @@
           <w:sz w:val="22"/>
           <w:szCs w:val="22"/>
         </w:rPr>
-        <w:t xml:space="preserve">These characteristics can be used to review outcomes for children receiving Reading Recovery based on aspects such as age, gender, </w:t>
-      </w:r>
-      <w:proofErr w:type="gramStart"/>
-      <w:r>
-        <w:rPr>
-          <w:rFonts w:ascii="Arial" w:hAnsi="Arial" w:cs="Arial"/>
-          <w:sz w:val="22"/>
-          <w:szCs w:val="22"/>
-        </w:rPr>
-        <w:t>ethnicity</w:t>
-      </w:r>
-      <w:proofErr w:type="gramEnd"/>
-      <w:r>
-        <w:rPr>
-          <w:rFonts w:ascii="Arial" w:hAnsi="Arial" w:cs="Arial"/>
-          <w:sz w:val="22"/>
-          <w:szCs w:val="22"/>
-        </w:rPr>
-        <w:t xml:space="preserve"> or special educational need. </w:t>
+        <w:t xml:space="preserve">These characteristics can be used to review outcomes for children receiving Reading Recovery based on aspects such as age, gender, ethnicity or special educational need. </w:t>
       </w:r>
     </w:p>
     <w:p>
@@ -1724,73 +1358,7 @@
           <w:szCs w:val="22"/>
           <w:lang w:val="en-GB" w:eastAsia="en-GB" w:bidi="ar-SA"/>
         </w:rPr>
-        <w:t>Reading Recovery is designed to be delivered every day.  Disruption during the pandemic meant that this was not </w:t>
-      </w:r>
-      <w:proofErr w:type="gramStart"/>
-      <w:r>
-        <w:rPr>
-          <w:rFonts w:ascii="Arial" w:hAnsi="Arial" w:cs="Arial"/>
-          <w:color w:val="000000"/>
-          <w:sz w:val="22"/>
-          <w:szCs w:val="22"/>
-          <w:lang w:val="en-GB" w:eastAsia="en-GB" w:bidi="ar-SA"/>
-        </w:rPr>
-        <w:t>possible</w:t>
-      </w:r>
-      <w:proofErr w:type="gramEnd"/>
-      <w:r>
-        <w:rPr>
-          <w:rFonts w:ascii="Arial" w:hAnsi="Arial" w:cs="Arial"/>
-          <w:color w:val="000000"/>
-          <w:sz w:val="22"/>
-          <w:szCs w:val="22"/>
-          <w:lang w:val="en-GB" w:eastAsia="en-GB" w:bidi="ar-SA"/>
-        </w:rPr>
-        <w:t> and schools had to make decisions about the safety of pupils and staff which made access to a Reading Recovery teacher less frequent. Teachers supported pupils in </w:t>
-      </w:r>
-      <w:proofErr w:type="gramStart"/>
-      <w:r>
-        <w:rPr>
-          <w:rFonts w:ascii="Arial" w:hAnsi="Arial" w:cs="Arial"/>
-          <w:color w:val="000000"/>
-          <w:sz w:val="22"/>
-          <w:szCs w:val="22"/>
-          <w:lang w:val="en-GB" w:eastAsia="en-GB" w:bidi="ar-SA"/>
-        </w:rPr>
-        <w:t>many different ways</w:t>
-      </w:r>
-      <w:proofErr w:type="gramEnd"/>
-      <w:r>
-        <w:rPr>
-          <w:rFonts w:ascii="Arial" w:hAnsi="Arial" w:cs="Arial"/>
-          <w:color w:val="000000"/>
-          <w:sz w:val="22"/>
-          <w:szCs w:val="22"/>
-          <w:lang w:val="en-GB" w:eastAsia="en-GB" w:bidi="ar-SA"/>
-        </w:rPr>
-        <w:t>, particularly in online contact.  Data shows that the range of ways, frequencies and times that support was accessed during school closures were diverse.  Therefore, lessons delivered in the usual face-to-face setting have been recorded here so that we can compare provision that </w:t>
-      </w:r>
-      <w:proofErr w:type="gramStart"/>
-      <w:r>
-        <w:rPr>
-          <w:rFonts w:ascii="Arial" w:hAnsi="Arial" w:cs="Arial"/>
-          <w:color w:val="000000"/>
-          <w:sz w:val="22"/>
-          <w:szCs w:val="22"/>
-          <w:lang w:val="en-GB" w:eastAsia="en-GB" w:bidi="ar-SA"/>
-        </w:rPr>
-        <w:t>children  were</w:t>
-      </w:r>
-      <w:proofErr w:type="gramEnd"/>
-      <w:r>
-        <w:rPr>
-          <w:rFonts w:ascii="Arial" w:hAnsi="Arial" w:cs="Arial"/>
-          <w:color w:val="000000"/>
-          <w:sz w:val="22"/>
-          <w:szCs w:val="22"/>
-          <w:lang w:val="en-GB" w:eastAsia="en-GB" w:bidi="ar-SA"/>
-        </w:rPr>
-        <w:t> accessing across school, region and country. </w:t>
+        <w:t>Reading Recovery is designed to be delivered every day.  Disruption during the pandemic meant that this was not possible and schools had to make decisions about the safety of pupils and staff which made access to a Reading Recovery teacher less frequent. Teachers supported pupils in many different ways, particularly in online contact.  Data shows that the range of ways, frequencies and times that support was accessed during school closures were diverse.  Therefore, lessons delivered in the usual face-to-face setting have been recorded here so that we can compare provision that children  were accessing across school, region and country. </w:t>
       </w:r>
     </w:p>
     <w:p>
@@ -1811,25 +1379,7 @@
           <w:sz w:val="22"/>
           <w:szCs w:val="22"/>
         </w:rPr>
-        <w:t xml:space="preserve">Table 3 reports on the length of </w:t>
-      </w:r>
-      <w:proofErr w:type="spellStart"/>
-      <w:r>
-        <w:rPr>
-          <w:rFonts w:ascii="Arial" w:hAnsi="Arial" w:cs="Arial"/>
-          <w:sz w:val="22"/>
-          <w:szCs w:val="22"/>
-        </w:rPr>
-        <w:t>programmes</w:t>
-      </w:r>
-      <w:proofErr w:type="spellEnd"/>
-      <w:r>
-        <w:rPr>
-          <w:rFonts w:ascii="Arial" w:hAnsi="Arial" w:cs="Arial"/>
-          <w:sz w:val="22"/>
-          <w:szCs w:val="22"/>
-        </w:rPr>
-        <w:t xml:space="preserve"> and the number of lost lessons so that schools can monitor </w:t>
+        <w:t xml:space="preserve">Table 3 reports on the length of programmes and the number of lost lessons so that schools can monitor </w:t>
       </w:r>
       <w:r>
         <w:rPr>
@@ -1883,7 +1433,6 @@
           <w:szCs w:val="22"/>
         </w:rPr>
       </w:pPr>
-      <w:proofErr w:type="gramStart"/>
       <w:r>
         <w:rPr>
           <w:rFonts w:ascii="Arial" w:hAnsi="Arial" w:cs="Arial"/>
@@ -1891,17 +1440,7 @@
           <w:sz w:val="22"/>
           <w:szCs w:val="22"/>
         </w:rPr>
-        <w:t>Pupil</w:t>
-      </w:r>
-      <w:proofErr w:type="gramEnd"/>
-      <w:r>
-        <w:rPr>
-          <w:rFonts w:ascii="Arial" w:hAnsi="Arial" w:cs="Arial"/>
-          <w:b/>
-          <w:sz w:val="22"/>
-          <w:szCs w:val="22"/>
-        </w:rPr>
-        <w:t xml:space="preserve"> absent</w:t>
+        <w:t>Pupil absent</w:t>
       </w:r>
       <w:r>
         <w:rPr>
@@ -1957,25 +1496,7 @@
           <w:sz w:val="22"/>
           <w:szCs w:val="22"/>
         </w:rPr>
-        <w:t xml:space="preserve"> days when the child was in school but did not have a lesson </w:t>
-      </w:r>
-      <w:proofErr w:type="gramStart"/>
-      <w:r>
-        <w:rPr>
-          <w:rFonts w:ascii="Arial" w:hAnsi="Arial" w:cs="Arial"/>
-          <w:sz w:val="22"/>
-          <w:szCs w:val="22"/>
-        </w:rPr>
-        <w:t>e.g.</w:t>
-      </w:r>
-      <w:proofErr w:type="gramEnd"/>
-      <w:r>
-        <w:rPr>
-          <w:rFonts w:ascii="Arial" w:hAnsi="Arial" w:cs="Arial"/>
-          <w:sz w:val="22"/>
-          <w:szCs w:val="22"/>
-        </w:rPr>
-        <w:t xml:space="preserve"> because of a special school event;</w:t>
+        <w:t xml:space="preserve"> days when the child was in school but did not have a lesson e.g. because of a special school event;</w:t>
       </w:r>
     </w:p>
     <w:p>
@@ -1999,19 +1520,8 @@
           <w:sz w:val="22"/>
           <w:szCs w:val="22"/>
         </w:rPr>
-        <w:t xml:space="preserve">Teacher </w:t>
-      </w:r>
-      <w:proofErr w:type="gramStart"/>
-      <w:r>
-        <w:rPr>
-          <w:rFonts w:ascii="Arial" w:hAnsi="Arial" w:cs="Arial"/>
-          <w:b/>
-          <w:sz w:val="22"/>
-          <w:szCs w:val="22"/>
-        </w:rPr>
-        <w:t>absent</w:t>
-      </w:r>
-      <w:proofErr w:type="gramEnd"/>
+        <w:t>Teacher absent</w:t>
+      </w:r>
       <w:r>
         <w:rPr>
           <w:rFonts w:ascii="Arial" w:hAnsi="Arial" w:cs="Arial"/>
@@ -2186,25 +1696,7 @@
           <w:sz w:val="22"/>
           <w:szCs w:val="22"/>
         </w:rPr>
-        <w:t xml:space="preserve">Status for every Reading Recovery </w:t>
-      </w:r>
-      <w:proofErr w:type="spellStart"/>
-      <w:r>
-        <w:rPr>
-          <w:rFonts w:ascii="Arial" w:hAnsi="Arial" w:cs="Arial"/>
-          <w:sz w:val="22"/>
-          <w:szCs w:val="22"/>
-        </w:rPr>
-        <w:t>programme</w:t>
-      </w:r>
-      <w:proofErr w:type="spellEnd"/>
-      <w:r>
-        <w:rPr>
-          <w:rFonts w:ascii="Arial" w:hAnsi="Arial" w:cs="Arial"/>
-          <w:sz w:val="22"/>
-          <w:szCs w:val="22"/>
-        </w:rPr>
-        <w:t xml:space="preserve"> is documented in Table 5.  Possible pupil outcomes are:</w:t>
+        <w:t>Status for every Reading Recovery programme is documented in Table 5.  Possible pupil outcomes are:</w:t>
       </w:r>
     </w:p>
     <w:p>
@@ -2254,18 +1746,8 @@
           <w:sz w:val="22"/>
           <w:szCs w:val="22"/>
         </w:rPr>
-        <w:t xml:space="preserve"> during their </w:t>
-      </w:r>
-      <w:proofErr w:type="spellStart"/>
-      <w:r>
-        <w:rPr>
-          <w:rFonts w:ascii="Arial" w:hAnsi="Arial" w:cs="Arial"/>
-          <w:sz w:val="22"/>
-          <w:szCs w:val="22"/>
-        </w:rPr>
-        <w:t>programme</w:t>
-      </w:r>
-      <w:proofErr w:type="spellEnd"/>
+        <w:t xml:space="preserve"> during their programme</w:t>
+      </w:r>
       <w:r>
         <w:rPr>
           <w:rFonts w:ascii="Arial" w:hAnsi="Arial" w:cs="Arial"/>
@@ -2375,25 +1857,7 @@
           <w:sz w:val="22"/>
           <w:szCs w:val="22"/>
         </w:rPr>
-        <w:t xml:space="preserve">series of lessons when the </w:t>
-      </w:r>
-      <w:proofErr w:type="spellStart"/>
-      <w:r>
-        <w:rPr>
-          <w:rFonts w:ascii="Arial" w:hAnsi="Arial" w:cs="Arial"/>
-          <w:sz w:val="22"/>
-          <w:szCs w:val="22"/>
-        </w:rPr>
-        <w:t>programme</w:t>
-      </w:r>
-      <w:proofErr w:type="spellEnd"/>
-      <w:r>
-        <w:rPr>
-          <w:rFonts w:ascii="Arial" w:hAnsi="Arial" w:cs="Arial"/>
-          <w:sz w:val="22"/>
-          <w:szCs w:val="22"/>
-        </w:rPr>
-        <w:t xml:space="preserve"> </w:t>
+        <w:t xml:space="preserve">series of lessons when the programme </w:t>
       </w:r>
       <w:r>
         <w:rPr>
@@ -2492,25 +1956,7 @@
           <w:sz w:val="22"/>
           <w:szCs w:val="22"/>
         </w:rPr>
-        <w:t xml:space="preserve"> These children left the school part way through their </w:t>
-      </w:r>
-      <w:proofErr w:type="spellStart"/>
-      <w:r>
-        <w:rPr>
-          <w:rFonts w:ascii="Arial" w:hAnsi="Arial" w:cs="Arial"/>
-          <w:sz w:val="22"/>
-          <w:szCs w:val="22"/>
-        </w:rPr>
-        <w:t>programme</w:t>
-      </w:r>
-      <w:proofErr w:type="spellEnd"/>
-      <w:r>
-        <w:rPr>
-          <w:rFonts w:ascii="Arial" w:hAnsi="Arial" w:cs="Arial"/>
-          <w:sz w:val="22"/>
-          <w:szCs w:val="22"/>
-        </w:rPr>
-        <w:t>.</w:t>
+        <w:t xml:space="preserve"> These children left the school part way through their programme.</w:t>
       </w:r>
     </w:p>
     <w:p>
@@ -2554,39 +2000,8 @@
           <w:sz w:val="22"/>
           <w:szCs w:val="22"/>
         </w:rPr>
-        <w:t xml:space="preserve">These pupils began their series of lessons during the year and have not yet completed their </w:t>
-      </w:r>
-      <w:proofErr w:type="spellStart"/>
-      <w:r>
-        <w:rPr>
-          <w:rFonts w:ascii="Arial" w:hAnsi="Arial" w:cs="Arial"/>
-          <w:bCs/>
-          <w:sz w:val="22"/>
-          <w:szCs w:val="22"/>
-        </w:rPr>
-        <w:t>programme</w:t>
-      </w:r>
-      <w:proofErr w:type="spellEnd"/>
-      <w:r>
-        <w:rPr>
-          <w:rFonts w:ascii="Arial" w:hAnsi="Arial" w:cs="Arial"/>
-          <w:bCs/>
-          <w:sz w:val="22"/>
-          <w:szCs w:val="22"/>
-        </w:rPr>
-        <w:t xml:space="preserve">. Therefore, they do not yet have exit data to </w:t>
-      </w:r>
-      <w:proofErr w:type="gramStart"/>
-      <w:r>
-        <w:rPr>
-          <w:rFonts w:ascii="Arial" w:hAnsi="Arial" w:cs="Arial"/>
-          <w:bCs/>
-          <w:sz w:val="22"/>
-          <w:szCs w:val="22"/>
-        </w:rPr>
-        <w:t>report</w:t>
-      </w:r>
-      <w:proofErr w:type="gramEnd"/>
+        <w:t>These pupils began their series of lessons during the year and have not yet completed their programme. Therefore, they do not yet have exit data to report</w:t>
+      </w:r>
     </w:p>
     <w:p>
       <w:pPr>
@@ -2638,25 +2053,7 @@
           <w:sz w:val="22"/>
           <w:szCs w:val="22"/>
         </w:rPr>
-        <w:t xml:space="preserve">and a </w:t>
-      </w:r>
-      <w:proofErr w:type="spellStart"/>
-      <w:r>
-        <w:rPr>
-          <w:rFonts w:ascii="Arial" w:hAnsi="Arial" w:cs="Arial"/>
-          <w:sz w:val="22"/>
-          <w:szCs w:val="22"/>
-        </w:rPr>
-        <w:t>standardised</w:t>
-      </w:r>
-      <w:proofErr w:type="spellEnd"/>
-      <w:r>
-        <w:rPr>
-          <w:rFonts w:ascii="Arial" w:hAnsi="Arial" w:cs="Arial"/>
-          <w:sz w:val="22"/>
-          <w:szCs w:val="22"/>
-        </w:rPr>
-        <w:t xml:space="preserve"> assessment of word reading.</w:t>
+        <w:t>and a standardised assessment of word reading.</w:t>
       </w:r>
     </w:p>
     <w:p>
@@ -2675,25 +2072,7 @@
           <w:sz w:val="22"/>
           <w:szCs w:val="22"/>
         </w:rPr>
-        <w:t xml:space="preserve">Following completion of their </w:t>
-      </w:r>
-      <w:proofErr w:type="spellStart"/>
-      <w:r>
-        <w:rPr>
-          <w:rFonts w:ascii="Arial" w:hAnsi="Arial" w:cs="Arial"/>
-          <w:sz w:val="22"/>
-          <w:szCs w:val="22"/>
-        </w:rPr>
-        <w:t>programmes</w:t>
-      </w:r>
-      <w:proofErr w:type="spellEnd"/>
-      <w:r>
-        <w:rPr>
-          <w:rFonts w:ascii="Arial" w:hAnsi="Arial" w:cs="Arial"/>
-          <w:sz w:val="22"/>
-          <w:szCs w:val="22"/>
-        </w:rPr>
-        <w:t>, progress is carefully monitored. Ensuring that all children still at the school receive follow up testing at three and six months after intervention is important to monitor impact and effectiveness.</w:t>
+        <w:t>Following completion of their programmes, progress is carefully monitored. Ensuring that all children still at the school receive follow up testing at three and six months after intervention is important to monitor impact and effectiveness.</w:t>
       </w:r>
       <w:r>
         <w:rPr>
@@ -6222,9 +5601,8 @@
           <w:sz w:val="20"/>
           <w:szCs w:val="20"/>
         </w:rPr>
-        <w:t xml:space="preserve">Length of completed </w:t>
-      </w:r>
-      <w:proofErr w:type="spellStart"/>
+        <w:t>Length of completed programme</w:t>
+      </w:r>
       <w:r>
         <w:rPr>
           <w:rFonts w:ascii="Arial" w:hAnsi="Arial" w:cs="Arial"/>
@@ -6233,7 +5611,7 @@
           <w:sz w:val="20"/>
           <w:szCs w:val="20"/>
         </w:rPr>
-        <w:t>programme</w:t>
+        <w:t>s</w:t>
       </w:r>
       <w:r>
         <w:rPr>
@@ -6243,40 +5621,7 @@
           <w:sz w:val="20"/>
           <w:szCs w:val="20"/>
         </w:rPr>
-        <w:t>s</w:t>
-      </w:r>
-      <w:proofErr w:type="spellEnd"/>
-      <w:r>
-        <w:rPr>
-          <w:rFonts w:ascii="Arial" w:hAnsi="Arial" w:cs="Arial"/>
-          <w:b/>
-          <w:color w:val="000000" w:themeColor="text1"/>
-          <w:sz w:val="20"/>
-          <w:szCs w:val="20"/>
-        </w:rPr>
-        <w:t xml:space="preserve"> and </w:t>
-      </w:r>
-      <w:proofErr w:type="spellStart"/>
-      <w:r>
-        <w:rPr>
-          <w:rFonts w:ascii="Arial" w:hAnsi="Arial" w:cs="Arial"/>
-          <w:b/>
-          <w:color w:val="000000" w:themeColor="text1"/>
-          <w:sz w:val="20"/>
-          <w:szCs w:val="20"/>
-        </w:rPr>
-        <w:t>programme</w:t>
-      </w:r>
-      <w:proofErr w:type="spellEnd"/>
-      <w:r>
-        <w:rPr>
-          <w:rFonts w:ascii="Arial" w:hAnsi="Arial" w:cs="Arial"/>
-          <w:b/>
-          <w:color w:val="000000" w:themeColor="text1"/>
-          <w:sz w:val="20"/>
-          <w:szCs w:val="20"/>
-        </w:rPr>
-        <w:t xml:space="preserve"> outcomes</w:t>
+        <w:t xml:space="preserve"> and programme outcomes</w:t>
       </w:r>
       <w:r>
         <w:rPr>
@@ -6507,25 +5852,7 @@
                 <w:sz w:val="18"/>
                 <w:szCs w:val="18"/>
               </w:rPr>
-              <w:t xml:space="preserve">Number of Weeks in </w:t>
-            </w:r>
-            <w:proofErr w:type="spellStart"/>
-            <w:r>
-              <w:rPr>
-                <w:rFonts w:ascii="Arial" w:hAnsi="Arial" w:cs="Arial"/>
-                <w:sz w:val="18"/>
-                <w:szCs w:val="18"/>
-              </w:rPr>
-              <w:t>Programme</w:t>
-            </w:r>
-            <w:proofErr w:type="spellEnd"/>
-            <w:r>
-              <w:rPr>
-                <w:rFonts w:ascii="Arial" w:hAnsi="Arial" w:cs="Arial"/>
-                <w:sz w:val="18"/>
-                <w:szCs w:val="18"/>
-              </w:rPr>
-              <w:t> </w:t>
+              <w:t>Number of Weeks in Programme </w:t>
             </w:r>
           </w:p>
         </w:tc>
@@ -7340,21 +6667,8 @@
           <w:sz w:val="20"/>
           <w:szCs w:val="20"/>
         </w:rPr>
-        <w:t xml:space="preserve">taught and missed in completed </w:t>
-      </w:r>
-      <w:proofErr w:type="spellStart"/>
-      <w:r>
-        <w:rPr>
-          <w:rFonts w:ascii="Arial" w:hAnsi="Arial" w:cs="Arial"/>
-          <w:b/>
-          <w:bCs/>
-          <w:color w:val="000000" w:themeColor="text1"/>
-          <w:sz w:val="20"/>
-          <w:szCs w:val="20"/>
-        </w:rPr>
-        <w:t>programmes</w:t>
-      </w:r>
-      <w:proofErr w:type="spellEnd"/>
+        <w:t>taught and missed in completed programmes</w:t>
+      </w:r>
       <w:r>
         <w:rPr>
           <w:rFonts w:ascii="Arial" w:hAnsi="Arial" w:cs="Arial"/>
@@ -8781,6 +8095,17 @@
                 <w:lang w:val="en-GB" w:eastAsia="en-GB" w:bidi="ar-SA"/>
               </w:rPr>
             </w:pPr>
+            <w:r>
+              <w:rPr>
+                <w:rFonts w:ascii="Arial" w:hAnsi="Arial" w:cs="Arial"/>
+                <w:b w:val="0"/>
+                <w:bCs w:val="0"/>
+                <w:sz w:val="18"/>
+                <w:szCs w:val="18"/>
+                <w:lang w:val="en-GB" w:eastAsia="en-GB" w:bidi="ar-SA"/>
+              </w:rPr>
+              <w:t xml:space="preserve"> </w:t>
+            </w:r>
           </w:p>
         </w:tc>
         <w:tc>
@@ -8801,6 +8126,17 @@
                 <w:lang w:val="en-GB" w:eastAsia="en-GB" w:bidi="ar-SA"/>
               </w:rPr>
             </w:pPr>
+            <w:r>
+              <w:rPr>
+                <w:rFonts w:ascii="Arial" w:hAnsi="Arial" w:cs="Arial"/>
+                <w:b w:val="0"/>
+                <w:bCs w:val="0"/>
+                <w:sz w:val="18"/>
+                <w:szCs w:val="18"/>
+                <w:lang w:val="en-GB" w:eastAsia="en-GB" w:bidi="ar-SA"/>
+              </w:rPr>
+              <w:t xml:space="preserve"> </w:t>
+            </w:r>
           </w:p>
         </w:tc>
         <w:tc>
@@ -8821,6 +8157,17 @@
                 <w:lang w:val="en-GB" w:eastAsia="en-GB" w:bidi="ar-SA"/>
               </w:rPr>
             </w:pPr>
+            <w:r>
+              <w:rPr>
+                <w:rFonts w:ascii="Arial" w:hAnsi="Arial" w:cs="Arial"/>
+                <w:b w:val="0"/>
+                <w:bCs w:val="0"/>
+                <w:sz w:val="18"/>
+                <w:szCs w:val="18"/>
+                <w:lang w:val="en-GB" w:eastAsia="en-GB" w:bidi="ar-SA"/>
+              </w:rPr>
+              <w:t xml:space="preserve"> </w:t>
+            </w:r>
           </w:p>
         </w:tc>
         <w:tc>
@@ -8992,7 +8339,6 @@
                 <w:lang w:val="en-GB" w:eastAsia="en-GB" w:bidi="ar-SA"/>
               </w:rPr>
             </w:pPr>
-            <w:proofErr w:type="spellStart"/>
             <w:r>
               <w:rPr>
                 <w:rFonts w:ascii="Arial" w:hAnsi="Arial" w:cs="Arial"/>
@@ -9002,7 +8348,6 @@
               </w:rPr>
               <w:t>HRSinW</w:t>
             </w:r>
-            <w:proofErr w:type="spellEnd"/>
           </w:p>
         </w:tc>
         <w:tc>
@@ -9053,6 +8398,17 @@
                 <w:lang w:val="en-GB" w:eastAsia="en-GB" w:bidi="ar-SA"/>
               </w:rPr>
             </w:pPr>
+            <w:r>
+              <w:rPr>
+                <w:rFonts w:ascii="Arial" w:hAnsi="Arial" w:cs="Arial"/>
+                <w:b w:val="0"/>
+                <w:bCs w:val="0"/>
+                <w:sz w:val="18"/>
+                <w:szCs w:val="18"/>
+                <w:lang w:val="en-GB" w:eastAsia="en-GB" w:bidi="ar-SA"/>
+              </w:rPr>
+              <w:t xml:space="preserve"> </w:t>
+            </w:r>
           </w:p>
         </w:tc>
       </w:tr>
@@ -12121,6 +11477,17 @@
                 <w:lang w:val="en-GB" w:eastAsia="en-GB" w:bidi="ar-SA"/>
               </w:rPr>
             </w:pPr>
+            <w:r>
+              <w:rPr>
+                <w:rFonts w:ascii="Arial" w:hAnsi="Arial" w:cs="Arial"/>
+                <w:b w:val="0"/>
+                <w:bCs w:val="0"/>
+                <w:sz w:val="18"/>
+                <w:szCs w:val="18"/>
+                <w:lang w:val="en-GB" w:eastAsia="en-GB" w:bidi="ar-SA"/>
+              </w:rPr>
+              <w:t xml:space="preserve"> </w:t>
+            </w:r>
           </w:p>
         </w:tc>
         <w:tc>
@@ -12141,6 +11508,17 @@
                 <w:lang w:val="en-GB" w:eastAsia="en-GB" w:bidi="ar-SA"/>
               </w:rPr>
             </w:pPr>
+            <w:r>
+              <w:rPr>
+                <w:rFonts w:ascii="Arial" w:hAnsi="Arial" w:cs="Arial"/>
+                <w:b w:val="0"/>
+                <w:bCs w:val="0"/>
+                <w:sz w:val="18"/>
+                <w:szCs w:val="18"/>
+                <w:lang w:val="en-GB" w:eastAsia="en-GB" w:bidi="ar-SA"/>
+              </w:rPr>
+              <w:t xml:space="preserve"> </w:t>
+            </w:r>
           </w:p>
         </w:tc>
         <w:tc>
@@ -12249,6 +11627,15 @@
                 <w:lang w:val="en-GB" w:eastAsia="en-GB" w:bidi="ar-SA"/>
               </w:rPr>
             </w:pPr>
+            <w:r>
+              <w:rPr>
+                <w:rFonts w:ascii="Arial" w:hAnsi="Arial" w:cs="Arial"/>
+                <w:sz w:val="18"/>
+                <w:szCs w:val="18"/>
+                <w:lang w:val="en-GB" w:eastAsia="en-GB" w:bidi="ar-SA"/>
+              </w:rPr>
+              <w:t xml:space="preserve"> </w:t>
+            </w:r>
           </w:p>
         </w:tc>
       </w:tr>
@@ -12372,10 +11759,19 @@
                 <w:szCs w:val="18"/>
                 <w:lang w:val="en-GB" w:eastAsia="en-GB" w:bidi="ar-SA"/>
               </w:rPr>
-              <w:t xml:space="preserve">Three </w:t>
-            </w:r>
-            <w:proofErr w:type="gramStart"/>
-            <w:r>
+              <w:t>Three month</w:t>
+            </w:r>
+          </w:p>
+        </w:tc>
+        <w:tc>
+          <w:tcPr>
+            <w:tcW w:w="979" w:type="dxa"/>
+            <w:hideMark/>
+          </w:tcPr>
+          <w:p>
+            <w:pPr>
+              <w:jc w:val="center"/>
+              <w:cnfStyle w:val="000000000000" w:firstRow="0" w:lastRow="0" w:firstColumn="0" w:lastColumn="0" w:oddVBand="0" w:evenVBand="0" w:oddHBand="0" w:evenHBand="0" w:firstRowFirstColumn="0" w:firstRowLastColumn="0" w:lastRowFirstColumn="0" w:lastRowLastColumn="0"/>
               <w:rPr>
                 <w:rFonts w:ascii="Arial" w:hAnsi="Arial" w:cs="Arial"/>
                 <w:b/>
@@ -12384,20 +11780,8 @@
                 <w:szCs w:val="18"/>
                 <w:lang w:val="en-GB" w:eastAsia="en-GB" w:bidi="ar-SA"/>
               </w:rPr>
-              <w:t>month</w:t>
-            </w:r>
-            <w:proofErr w:type="gramEnd"/>
-          </w:p>
-        </w:tc>
-        <w:tc>
-          <w:tcPr>
-            <w:tcW w:w="979" w:type="dxa"/>
-            <w:hideMark/>
-          </w:tcPr>
-          <w:p>
-            <w:pPr>
-              <w:jc w:val="center"/>
-              <w:cnfStyle w:val="000000000000" w:firstRow="0" w:lastRow="0" w:firstColumn="0" w:lastColumn="0" w:oddVBand="0" w:evenVBand="0" w:oddHBand="0" w:evenHBand="0" w:firstRowFirstColumn="0" w:firstRowLastColumn="0" w:lastRowFirstColumn="0" w:lastRowLastColumn="0"/>
+            </w:pPr>
+            <w:r>
               <w:rPr>
                 <w:rFonts w:ascii="Arial" w:hAnsi="Arial" w:cs="Arial"/>
                 <w:b/>
@@ -12406,8 +11790,19 @@
                 <w:szCs w:val="18"/>
                 <w:lang w:val="en-GB" w:eastAsia="en-GB" w:bidi="ar-SA"/>
               </w:rPr>
-            </w:pPr>
-            <w:r>
+              <w:t>Six month</w:t>
+            </w:r>
+          </w:p>
+        </w:tc>
+        <w:tc>
+          <w:tcPr>
+            <w:tcW w:w="830" w:type="dxa"/>
+            <w:hideMark/>
+          </w:tcPr>
+          <w:p>
+            <w:pPr>
+              <w:jc w:val="center"/>
+              <w:cnfStyle w:val="000000000000" w:firstRow="0" w:lastRow="0" w:firstColumn="0" w:lastColumn="0" w:oddVBand="0" w:evenVBand="0" w:oddHBand="0" w:evenHBand="0" w:firstRowFirstColumn="0" w:firstRowLastColumn="0" w:lastRowFirstColumn="0" w:lastRowLastColumn="0"/>
               <w:rPr>
                 <w:rFonts w:ascii="Arial" w:hAnsi="Arial" w:cs="Arial"/>
                 <w:b/>
@@ -12416,9 +11811,7 @@
                 <w:szCs w:val="18"/>
                 <w:lang w:val="en-GB" w:eastAsia="en-GB" w:bidi="ar-SA"/>
               </w:rPr>
-              <w:t xml:space="preserve">Six </w:t>
-            </w:r>
-            <w:proofErr w:type="gramStart"/>
+            </w:pPr>
             <w:r>
               <w:rPr>
                 <w:rFonts w:ascii="Arial" w:hAnsi="Arial" w:cs="Arial"/>
@@ -12428,14 +11821,13 @@
                 <w:szCs w:val="18"/>
                 <w:lang w:val="en-GB" w:eastAsia="en-GB" w:bidi="ar-SA"/>
               </w:rPr>
-              <w:t>month</w:t>
-            </w:r>
-            <w:proofErr w:type="gramEnd"/>
-          </w:p>
-        </w:tc>
-        <w:tc>
-          <w:tcPr>
-            <w:tcW w:w="830" w:type="dxa"/>
+              <w:t>Exit</w:t>
+            </w:r>
+          </w:p>
+        </w:tc>
+        <w:tc>
+          <w:tcPr>
+            <w:tcW w:w="971" w:type="dxa"/>
             <w:hideMark/>
           </w:tcPr>
           <w:p>
@@ -12460,13 +11852,13 @@
                 <w:szCs w:val="18"/>
                 <w:lang w:val="en-GB" w:eastAsia="en-GB" w:bidi="ar-SA"/>
               </w:rPr>
-              <w:t>Exit</w:t>
-            </w:r>
-          </w:p>
-        </w:tc>
-        <w:tc>
-          <w:tcPr>
-            <w:tcW w:w="971" w:type="dxa"/>
+              <w:t>Three month</w:t>
+            </w:r>
+          </w:p>
+        </w:tc>
+        <w:tc>
+          <w:tcPr>
+            <w:tcW w:w="766" w:type="dxa"/>
             <w:hideMark/>
           </w:tcPr>
           <w:p>
@@ -12491,10 +11883,19 @@
                 <w:szCs w:val="18"/>
                 <w:lang w:val="en-GB" w:eastAsia="en-GB" w:bidi="ar-SA"/>
               </w:rPr>
-              <w:t xml:space="preserve">Three </w:t>
-            </w:r>
-            <w:proofErr w:type="gramStart"/>
-            <w:r>
+              <w:t>Six month</w:t>
+            </w:r>
+          </w:p>
+        </w:tc>
+        <w:tc>
+          <w:tcPr>
+            <w:tcW w:w="907" w:type="dxa"/>
+            <w:hideMark/>
+          </w:tcPr>
+          <w:p>
+            <w:pPr>
+              <w:jc w:val="center"/>
+              <w:cnfStyle w:val="000000000000" w:firstRow="0" w:lastRow="0" w:firstColumn="0" w:lastColumn="0" w:oddVBand="0" w:evenVBand="0" w:oddHBand="0" w:evenHBand="0" w:firstRowFirstColumn="0" w:firstRowLastColumn="0" w:lastRowFirstColumn="0" w:lastRowLastColumn="0"/>
               <w:rPr>
                 <w:rFonts w:ascii="Arial" w:hAnsi="Arial" w:cs="Arial"/>
                 <w:b/>
@@ -12503,20 +11904,8 @@
                 <w:szCs w:val="18"/>
                 <w:lang w:val="en-GB" w:eastAsia="en-GB" w:bidi="ar-SA"/>
               </w:rPr>
-              <w:t>month</w:t>
-            </w:r>
-            <w:proofErr w:type="gramEnd"/>
-          </w:p>
-        </w:tc>
-        <w:tc>
-          <w:tcPr>
-            <w:tcW w:w="766" w:type="dxa"/>
-            <w:hideMark/>
-          </w:tcPr>
-          <w:p>
-            <w:pPr>
-              <w:jc w:val="center"/>
-              <w:cnfStyle w:val="000000000000" w:firstRow="0" w:lastRow="0" w:firstColumn="0" w:lastColumn="0" w:oddVBand="0" w:evenVBand="0" w:oddHBand="0" w:evenHBand="0" w:firstRowFirstColumn="0" w:firstRowLastColumn="0" w:lastRowFirstColumn="0" w:lastRowLastColumn="0"/>
+            </w:pPr>
+            <w:r>
               <w:rPr>
                 <w:rFonts w:ascii="Arial" w:hAnsi="Arial" w:cs="Arial"/>
                 <w:b/>
@@ -12525,8 +11914,19 @@
                 <w:szCs w:val="18"/>
                 <w:lang w:val="en-GB" w:eastAsia="en-GB" w:bidi="ar-SA"/>
               </w:rPr>
-            </w:pPr>
-            <w:r>
+              <w:t>Exit</w:t>
+            </w:r>
+          </w:p>
+        </w:tc>
+        <w:tc>
+          <w:tcPr>
+            <w:tcW w:w="919" w:type="dxa"/>
+            <w:hideMark/>
+          </w:tcPr>
+          <w:p>
+            <w:pPr>
+              <w:jc w:val="center"/>
+              <w:cnfStyle w:val="000000000000" w:firstRow="0" w:lastRow="0" w:firstColumn="0" w:lastColumn="0" w:oddVBand="0" w:evenVBand="0" w:oddHBand="0" w:evenHBand="0" w:firstRowFirstColumn="0" w:firstRowLastColumn="0" w:lastRowFirstColumn="0" w:lastRowLastColumn="0"/>
               <w:rPr>
                 <w:rFonts w:ascii="Arial" w:hAnsi="Arial" w:cs="Arial"/>
                 <w:b/>
@@ -12535,9 +11935,7 @@
                 <w:szCs w:val="18"/>
                 <w:lang w:val="en-GB" w:eastAsia="en-GB" w:bidi="ar-SA"/>
               </w:rPr>
-              <w:t xml:space="preserve">Six </w:t>
-            </w:r>
-            <w:proofErr w:type="gramStart"/>
+            </w:pPr>
             <w:r>
               <w:rPr>
                 <w:rFonts w:ascii="Arial" w:hAnsi="Arial" w:cs="Arial"/>
@@ -12547,14 +11945,13 @@
                 <w:szCs w:val="18"/>
                 <w:lang w:val="en-GB" w:eastAsia="en-GB" w:bidi="ar-SA"/>
               </w:rPr>
-              <w:t>month</w:t>
-            </w:r>
-            <w:proofErr w:type="gramEnd"/>
-          </w:p>
-        </w:tc>
-        <w:tc>
-          <w:tcPr>
-            <w:tcW w:w="907" w:type="dxa"/>
+              <w:t>Three month</w:t>
+            </w:r>
+          </w:p>
+        </w:tc>
+        <w:tc>
+          <w:tcPr>
+            <w:tcW w:w="958" w:type="dxa"/>
             <w:hideMark/>
           </w:tcPr>
           <w:p>
@@ -12579,96 +11976,8 @@
                 <w:szCs w:val="18"/>
                 <w:lang w:val="en-GB" w:eastAsia="en-GB" w:bidi="ar-SA"/>
               </w:rPr>
-              <w:t>Exit</w:t>
-            </w:r>
-          </w:p>
-        </w:tc>
-        <w:tc>
-          <w:tcPr>
-            <w:tcW w:w="919" w:type="dxa"/>
-            <w:hideMark/>
-          </w:tcPr>
-          <w:p>
-            <w:pPr>
-              <w:jc w:val="center"/>
-              <w:cnfStyle w:val="000000000000" w:firstRow="0" w:lastRow="0" w:firstColumn="0" w:lastColumn="0" w:oddVBand="0" w:evenVBand="0" w:oddHBand="0" w:evenHBand="0" w:firstRowFirstColumn="0" w:firstRowLastColumn="0" w:lastRowFirstColumn="0" w:lastRowLastColumn="0"/>
-              <w:rPr>
-                <w:rFonts w:ascii="Arial" w:hAnsi="Arial" w:cs="Arial"/>
-                <w:b/>
-                <w:bCs/>
-                <w:sz w:val="18"/>
-                <w:szCs w:val="18"/>
-                <w:lang w:val="en-GB" w:eastAsia="en-GB" w:bidi="ar-SA"/>
-              </w:rPr>
-            </w:pPr>
-            <w:r>
-              <w:rPr>
-                <w:rFonts w:ascii="Arial" w:hAnsi="Arial" w:cs="Arial"/>
-                <w:b/>
-                <w:bCs/>
-                <w:sz w:val="18"/>
-                <w:szCs w:val="18"/>
-                <w:lang w:val="en-GB" w:eastAsia="en-GB" w:bidi="ar-SA"/>
-              </w:rPr>
-              <w:t xml:space="preserve">Three </w:t>
-            </w:r>
-            <w:proofErr w:type="gramStart"/>
-            <w:r>
-              <w:rPr>
-                <w:rFonts w:ascii="Arial" w:hAnsi="Arial" w:cs="Arial"/>
-                <w:b/>
-                <w:bCs/>
-                <w:sz w:val="18"/>
-                <w:szCs w:val="18"/>
-                <w:lang w:val="en-GB" w:eastAsia="en-GB" w:bidi="ar-SA"/>
-              </w:rPr>
-              <w:t>month</w:t>
-            </w:r>
-            <w:proofErr w:type="gramEnd"/>
-          </w:p>
-        </w:tc>
-        <w:tc>
-          <w:tcPr>
-            <w:tcW w:w="958" w:type="dxa"/>
-            <w:hideMark/>
-          </w:tcPr>
-          <w:p>
-            <w:pPr>
-              <w:jc w:val="center"/>
-              <w:cnfStyle w:val="000000000000" w:firstRow="0" w:lastRow="0" w:firstColumn="0" w:lastColumn="0" w:oddVBand="0" w:evenVBand="0" w:oddHBand="0" w:evenHBand="0" w:firstRowFirstColumn="0" w:firstRowLastColumn="0" w:lastRowFirstColumn="0" w:lastRowLastColumn="0"/>
-              <w:rPr>
-                <w:rFonts w:ascii="Arial" w:hAnsi="Arial" w:cs="Arial"/>
-                <w:b/>
-                <w:bCs/>
-                <w:sz w:val="18"/>
-                <w:szCs w:val="18"/>
-                <w:lang w:val="en-GB" w:eastAsia="en-GB" w:bidi="ar-SA"/>
-              </w:rPr>
-            </w:pPr>
-            <w:r>
-              <w:rPr>
-                <w:rFonts w:ascii="Arial" w:hAnsi="Arial" w:cs="Arial"/>
-                <w:b/>
-                <w:bCs/>
-                <w:sz w:val="18"/>
-                <w:szCs w:val="18"/>
-                <w:lang w:val="en-GB" w:eastAsia="en-GB" w:bidi="ar-SA"/>
-              </w:rPr>
-              <w:t xml:space="preserve">Six </w:t>
-            </w:r>
-            <w:proofErr w:type="gramStart"/>
-            <w:r>
-              <w:rPr>
-                <w:rFonts w:ascii="Arial" w:hAnsi="Arial" w:cs="Arial"/>
-                <w:b/>
-                <w:bCs/>
-                <w:sz w:val="18"/>
-                <w:szCs w:val="18"/>
-                <w:lang w:val="en-GB" w:eastAsia="en-GB" w:bidi="ar-SA"/>
-              </w:rPr>
-              <w:t>month</w:t>
-            </w:r>
-            <w:proofErr w:type="gramEnd"/>
+              <w:t>Six month</w:t>
+            </w:r>
           </w:p>
         </w:tc>
         <w:tc>

</xml_diff>